<commit_message>
Update publishing code guidance
</commit_message>
<xml_diff>
--- a/images/Fit_for_publishing_checklist.docx
+++ b/images/Fit_for_publishing_checklist.docx
@@ -1,6 +1,6 @@
 
 <file path=word/document.xml><?xml version="1.0" encoding="utf-8"?>
-<w:document xmlns:wpc="http://schemas.microsoft.com/office/word/2010/wordprocessingCanvas" xmlns:cx="http://schemas.microsoft.com/office/drawing/2014/chartex" xmlns:cx1="http://schemas.microsoft.com/office/drawing/2015/9/8/chartex" xmlns:cx2="http://schemas.microsoft.com/office/drawing/2015/10/21/chartex" xmlns:cx3="http://schemas.microsoft.com/office/drawing/2016/5/9/chartex" xmlns:cx4="http://schemas.microsoft.com/office/drawing/2016/5/10/chartex" xmlns:cx5="http://schemas.microsoft.com/office/drawing/2016/5/11/chartex" xmlns:cx6="http://schemas.microsoft.com/office/drawing/2016/5/12/chartex" xmlns:cx7="http://schemas.microsoft.com/office/drawing/2016/5/13/chartex" xmlns:cx8="http://schemas.microsoft.com/office/drawing/2016/5/14/chartex" xmlns:mc="http://schemas.openxmlformats.org/markup-compatibility/2006" xmlns:aink="http://schemas.microsoft.com/office/drawing/2016/ink" xmlns:am3d="http://schemas.microsoft.com/office/drawing/2017/model3d" xmlns:o="urn:schemas-microsoft-com:office:office" xmlns:r="http://schemas.openxmlformats.org/officeDocument/2006/relationships" xmlns:m="http://schemas.openxmlformats.org/officeDocument/2006/math" xmlns:v="urn:schemas-microsoft-com:vml" xmlns:wp14="http://schemas.microsoft.com/office/word/2010/wordprocessingDrawing" xmlns:wp="http://schemas.openxmlformats.org/drawingml/2006/wordprocessingDrawing" xmlns:w10="urn:schemas-microsoft-com:office:word" xmlns:w="http://schemas.openxmlformats.org/wordprocessingml/2006/main" xmlns:w14="http://schemas.microsoft.com/office/word/2010/wordml" xmlns:w15="http://schemas.microsoft.com/office/word/2012/wordml" xmlns:w16cex="http://schemas.microsoft.com/office/word/2018/wordml/cex" xmlns:w16cid="http://schemas.microsoft.com/office/word/2016/wordml/cid" xmlns:w16="http://schemas.microsoft.com/office/word/2018/wordml" xmlns:w16sdtdh="http://schemas.microsoft.com/office/word/2020/wordml/sdtdatahash" xmlns:w16se="http://schemas.microsoft.com/office/word/2015/wordml/symex" xmlns:wpg="http://schemas.microsoft.com/office/word/2010/wordprocessingGroup" xmlns:wpi="http://schemas.microsoft.com/office/word/2010/wordprocessingInk" xmlns:wne="http://schemas.microsoft.com/office/word/2006/wordml" xmlns:wps="http://schemas.microsoft.com/office/word/2010/wordprocessingShape" mc:Ignorable="w14 w15 w16se w16cid w16 w16cex w16sdtdh wp14">
+<w:document xmlns:wpc="http://schemas.microsoft.com/office/word/2010/wordprocessingCanvas" xmlns:cx="http://schemas.microsoft.com/office/drawing/2014/chartex" xmlns:cx1="http://schemas.microsoft.com/office/drawing/2015/9/8/chartex" xmlns:cx2="http://schemas.microsoft.com/office/drawing/2015/10/21/chartex" xmlns:cx3="http://schemas.microsoft.com/office/drawing/2016/5/9/chartex" xmlns:cx4="http://schemas.microsoft.com/office/drawing/2016/5/10/chartex" xmlns:cx5="http://schemas.microsoft.com/office/drawing/2016/5/11/chartex" xmlns:cx6="http://schemas.microsoft.com/office/drawing/2016/5/12/chartex" xmlns:cx7="http://schemas.microsoft.com/office/drawing/2016/5/13/chartex" xmlns:cx8="http://schemas.microsoft.com/office/drawing/2016/5/14/chartex" xmlns:mc="http://schemas.openxmlformats.org/markup-compatibility/2006" xmlns:aink="http://schemas.microsoft.com/office/drawing/2016/ink" xmlns:am3d="http://schemas.microsoft.com/office/drawing/2017/model3d" xmlns:o="urn:schemas-microsoft-com:office:office" xmlns:oel="http://schemas.microsoft.com/office/2019/extlst" xmlns:r="http://schemas.openxmlformats.org/officeDocument/2006/relationships" xmlns:m="http://schemas.openxmlformats.org/officeDocument/2006/math" xmlns:v="urn:schemas-microsoft-com:vml" xmlns:wp14="http://schemas.microsoft.com/office/word/2010/wordprocessingDrawing" xmlns:wp="http://schemas.openxmlformats.org/drawingml/2006/wordprocessingDrawing" xmlns:w10="urn:schemas-microsoft-com:office:word" xmlns:w="http://schemas.openxmlformats.org/wordprocessingml/2006/main" xmlns:w14="http://schemas.microsoft.com/office/word/2010/wordml" xmlns:w15="http://schemas.microsoft.com/office/word/2012/wordml" xmlns:w16cex="http://schemas.microsoft.com/office/word/2018/wordml/cex" xmlns:w16cid="http://schemas.microsoft.com/office/word/2016/wordml/cid" xmlns:w16="http://schemas.microsoft.com/office/word/2018/wordml" xmlns:w16sdtdh="http://schemas.microsoft.com/office/word/2020/wordml/sdtdatahash" xmlns:w16se="http://schemas.microsoft.com/office/word/2015/wordml/symex" xmlns:wpg="http://schemas.microsoft.com/office/word/2010/wordprocessingGroup" xmlns:wpi="http://schemas.microsoft.com/office/word/2010/wordprocessingInk" xmlns:wne="http://schemas.microsoft.com/office/word/2006/wordml" xmlns:wps="http://schemas.microsoft.com/office/word/2010/wordprocessingShape" mc:Ignorable="w14 w15 w16se w16cid w16 w16cex w16sdtdh wp14">
   <w:body>
     <w:p>
       <w:pPr>
@@ -35,27 +35,9 @@
           <w:sz w:val="20"/>
           <w:szCs w:val="20"/>
         </w:rPr>
-        <w:t>The process to bring an internal repo to external GitHub requires the authors (lead analysts) to review the code quality and to ensure the lack of sensitive information.</w:t>
-      </w:r>
-    </w:p>
-    <w:p>
-      <w:pPr>
-        <w:pStyle w:val="NormalWeb"/>
-        <w:rPr>
-          <w:rFonts w:ascii="Arial" w:hAnsi="Arial" w:cs="Arial"/>
-          <w:sz w:val="20"/>
-          <w:szCs w:val="20"/>
-        </w:rPr>
-      </w:pPr>
-      <w:r>
-        <w:rPr>
-          <w:rFonts w:ascii="Arial" w:hAnsi="Arial" w:cs="Arial"/>
-          <w:sz w:val="20"/>
-          <w:szCs w:val="20"/>
-        </w:rPr>
         <w:t xml:space="preserve">For code quality, we recommend the analysts applying good engineering practices for building their code. Some of these materials can be found in our Data Science </w:t>
       </w:r>
-      <w:hyperlink r:id="rId5" w:history="1">
+      <w:hyperlink r:id="rId7" w:history="1">
         <w:r>
           <w:rPr>
             <w:rStyle w:val="Hyperlink"/>
@@ -63,25 +45,7 @@
             <w:sz w:val="20"/>
             <w:szCs w:val="20"/>
           </w:rPr>
-          <w:t>rap-community-o</w:t>
-        </w:r>
-        <w:r>
-          <w:rPr>
-            <w:rStyle w:val="Hyperlink"/>
-            <w:rFonts w:ascii="Arial" w:hAnsi="Arial" w:cs="Arial"/>
-            <w:sz w:val="20"/>
-            <w:szCs w:val="20"/>
-          </w:rPr>
-          <w:t>f</w:t>
-        </w:r>
-        <w:r>
-          <w:rPr>
-            <w:rStyle w:val="Hyperlink"/>
-            <w:rFonts w:ascii="Arial" w:hAnsi="Arial" w:cs="Arial"/>
-            <w:sz w:val="20"/>
-            <w:szCs w:val="20"/>
-          </w:rPr>
-          <w:t>-practice</w:t>
+          <w:t>rap-community-of-practice</w:t>
         </w:r>
       </w:hyperlink>
       <w:r>
@@ -92,7 +56,7 @@
         </w:rPr>
         <w:t xml:space="preserve"> and NHSD Software Engineering </w:t>
       </w:r>
-      <w:hyperlink r:id="rId6" w:history="1">
+      <w:hyperlink r:id="rId8" w:history="1">
         <w:r>
           <w:rPr>
             <w:rStyle w:val="Hyperlink"/>
@@ -242,25 +206,23 @@
           <w:sz w:val="22"/>
           <w:szCs w:val="22"/>
         </w:rPr>
-        <w:t xml:space="preserve">Repository to be published on </w:t>
+        <w:t>Repository to be published on Git</w:t>
       </w:r>
-      <w:proofErr w:type="spellStart"/>
       <w:r>
         <w:rPr>
           <w:rFonts w:ascii="Arial" w:eastAsia="Times New Roman" w:hAnsi="Arial" w:cs="Arial"/>
           <w:sz w:val="22"/>
           <w:szCs w:val="22"/>
         </w:rPr>
-        <w:t>Github</w:t>
+        <w:t>H</w:t>
       </w:r>
-      <w:proofErr w:type="spellEnd"/>
       <w:r>
         <w:rPr>
           <w:rFonts w:ascii="Arial" w:eastAsia="Times New Roman" w:hAnsi="Arial" w:cs="Arial"/>
           <w:sz w:val="22"/>
           <w:szCs w:val="22"/>
         </w:rPr>
-        <w:t xml:space="preserve">: </w:t>
+        <w:t xml:space="preserve">ub: </w:t>
       </w:r>
       <w:r>
         <w:rPr>
@@ -270,9 +232,8 @@
           <w:sz w:val="22"/>
           <w:szCs w:val="22"/>
         </w:rPr>
-        <w:t xml:space="preserve">&lt;insert </w:t>
+        <w:t>&lt;insert Git</w:t>
       </w:r>
-      <w:proofErr w:type="spellStart"/>
       <w:r>
         <w:rPr>
           <w:rFonts w:ascii="Arial" w:eastAsia="Times New Roman" w:hAnsi="Arial" w:cs="Arial"/>
@@ -281,9 +242,8 @@
           <w:sz w:val="22"/>
           <w:szCs w:val="22"/>
         </w:rPr>
-        <w:t>Github</w:t>
+        <w:t>H</w:t>
       </w:r>
-      <w:proofErr w:type="spellEnd"/>
       <w:r>
         <w:rPr>
           <w:rFonts w:ascii="Arial" w:eastAsia="Times New Roman" w:hAnsi="Arial" w:cs="Arial"/>
@@ -292,22 +252,64 @@
           <w:sz w:val="22"/>
           <w:szCs w:val="22"/>
         </w:rPr>
-        <w:t xml:space="preserve"> repo link here&gt;</w:t>
+        <w:t>ub repo link here</w:t>
+      </w:r>
+      <w:r>
+        <w:rPr>
+          <w:rFonts w:ascii="Arial" w:eastAsia="Times New Roman" w:hAnsi="Arial" w:cs="Arial"/>
+          <w:b w:val="0"/>
+          <w:bCs w:val="0"/>
+          <w:sz w:val="22"/>
+          <w:szCs w:val="22"/>
+        </w:rPr>
+        <w:t xml:space="preserve"> (if it exists)</w:t>
+      </w:r>
+      <w:r>
+        <w:rPr>
+          <w:rFonts w:ascii="Arial" w:eastAsia="Times New Roman" w:hAnsi="Arial" w:cs="Arial"/>
+          <w:b w:val="0"/>
+          <w:bCs w:val="0"/>
+          <w:sz w:val="22"/>
+          <w:szCs w:val="22"/>
+        </w:rPr>
+        <w:t>&gt;</w:t>
       </w:r>
     </w:p>
     <w:p>
       <w:pPr>
-        <w:pStyle w:val="NormalWeb"/>
+        <w:pStyle w:val="Heading3"/>
+        <w:numPr>
+          <w:ilvl w:val="0"/>
+          <w:numId w:val="1"/>
+        </w:numPr>
         <w:rPr>
-          <w:rFonts w:ascii="Arial" w:hAnsi="Arial" w:cs="Arial"/>
-          <w:sz w:val="20"/>
-          <w:szCs w:val="20"/>
+          <w:rFonts w:ascii="Arial" w:eastAsia="Times New Roman" w:hAnsi="Arial" w:cs="Arial"/>
+          <w:sz w:val="22"/>
+          <w:szCs w:val="22"/>
         </w:rPr>
       </w:pPr>
+      <w:r>
+        <w:rPr>
+          <w:rFonts w:ascii="Arial" w:eastAsia="Times New Roman" w:hAnsi="Arial" w:cs="Arial"/>
+          <w:sz w:val="22"/>
+          <w:szCs w:val="22"/>
+        </w:rPr>
+        <w:t xml:space="preserve">GitLab repository used: </w:t>
+      </w:r>
+      <w:r>
+        <w:rPr>
+          <w:rFonts w:ascii="Arial" w:eastAsia="Times New Roman" w:hAnsi="Arial" w:cs="Arial"/>
+          <w:b w:val="0"/>
+          <w:bCs w:val="0"/>
+          <w:sz w:val="22"/>
+          <w:szCs w:val="22"/>
+        </w:rPr>
+        <w:t>&lt;insert GitLab repo link here&gt;</w:t>
+      </w:r>
     </w:p>
     <w:tbl>
       <w:tblPr>
-        <w:tblW w:w="4676" w:type="pct"/>
+        <w:tblW w:w="4794" w:type="pct"/>
         <w:tblBorders>
           <w:top w:val="single" w:sz="6" w:space="0" w:color="auto"/>
           <w:left w:val="single" w:sz="6" w:space="0" w:color="auto"/>
@@ -317,13 +319,11 @@
         <w:tblLook w:val="04A0" w:firstRow="1" w:lastRow="0" w:firstColumn="1" w:lastColumn="0" w:noHBand="0" w:noVBand="1"/>
       </w:tblPr>
       <w:tblGrid>
-        <w:gridCol w:w="3782"/>
-        <w:gridCol w:w="831"/>
-        <w:gridCol w:w="1310"/>
-        <w:gridCol w:w="1408"/>
-        <w:gridCol w:w="891"/>
-        <w:gridCol w:w="1313"/>
-        <w:gridCol w:w="550"/>
+        <w:gridCol w:w="3680"/>
+        <w:gridCol w:w="1486"/>
+        <w:gridCol w:w="1915"/>
+        <w:gridCol w:w="1557"/>
+        <w:gridCol w:w="1702"/>
       </w:tblGrid>
       <w:tr>
         <w:trPr>
@@ -354,8 +354,8 @@
                 <w:rFonts w:ascii="Arial" w:eastAsia="Times New Roman" w:hAnsi="Arial" w:cs="Arial"/>
                 <w:b/>
                 <w:bCs/>
-                <w:sz w:val="18"/>
-                <w:szCs w:val="18"/>
+                <w:sz w:val="20"/>
+                <w:szCs w:val="20"/>
               </w:rPr>
             </w:pPr>
             <w:r>
@@ -363,8 +363,8 @@
                 <w:rFonts w:ascii="Arial" w:eastAsia="Times New Roman" w:hAnsi="Arial" w:cs="Arial"/>
                 <w:b/>
                 <w:bCs/>
-                <w:sz w:val="18"/>
-                <w:szCs w:val="18"/>
+                <w:sz w:val="20"/>
+                <w:szCs w:val="20"/>
               </w:rPr>
               <w:t>Checklist items</w:t>
             </w:r>
@@ -395,8 +395,8 @@
                 <w:rFonts w:ascii="Arial" w:eastAsia="Times New Roman" w:hAnsi="Arial" w:cs="Arial"/>
                 <w:b/>
                 <w:bCs/>
-                <w:sz w:val="18"/>
-                <w:szCs w:val="18"/>
+                <w:sz w:val="20"/>
+                <w:szCs w:val="20"/>
               </w:rPr>
             </w:pPr>
             <w:r>
@@ -404,16 +404,16 @@
                 <w:rFonts w:ascii="Arial" w:eastAsia="Times New Roman" w:hAnsi="Arial" w:cs="Arial"/>
                 <w:b/>
                 <w:bCs/>
-                <w:sz w:val="18"/>
-                <w:szCs w:val="18"/>
-              </w:rPr>
-              <w:t>Internal check</w:t>
-            </w:r>
-          </w:p>
-        </w:tc>
-        <w:tc>
-          <w:tcPr>
-            <w:tcW w:w="0" w:type="auto"/>
+                <w:sz w:val="20"/>
+                <w:szCs w:val="20"/>
+              </w:rPr>
+              <w:t>Int. Comments &amp; Suggestions</w:t>
+            </w:r>
+          </w:p>
+        </w:tc>
+        <w:tc>
+          <w:tcPr>
+            <w:tcW w:w="926" w:type="pct"/>
             <w:tcBorders>
               <w:top w:val="single" w:sz="6" w:space="0" w:color="auto"/>
               <w:left w:val="single" w:sz="6" w:space="0" w:color="auto"/>
@@ -436,8 +436,8 @@
                 <w:rFonts w:ascii="Arial" w:eastAsia="Times New Roman" w:hAnsi="Arial" w:cs="Arial"/>
                 <w:b/>
                 <w:bCs/>
-                <w:sz w:val="18"/>
-                <w:szCs w:val="18"/>
+                <w:sz w:val="20"/>
+                <w:szCs w:val="20"/>
               </w:rPr>
             </w:pPr>
             <w:r>
@@ -445,16 +445,16 @@
                 <w:rFonts w:ascii="Arial" w:eastAsia="Times New Roman" w:hAnsi="Arial" w:cs="Arial"/>
                 <w:b/>
                 <w:bCs/>
-                <w:sz w:val="18"/>
-                <w:szCs w:val="18"/>
-              </w:rPr>
-              <w:t>Int. Comments &amp; Suggestions</w:t>
-            </w:r>
-          </w:p>
-        </w:tc>
-        <w:tc>
-          <w:tcPr>
-            <w:tcW w:w="0" w:type="auto"/>
+                <w:sz w:val="20"/>
+                <w:szCs w:val="20"/>
+              </w:rPr>
+              <w:t>Confirm suggestions have been implemented</w:t>
+            </w:r>
+          </w:p>
+        </w:tc>
+        <w:tc>
+          <w:tcPr>
+            <w:tcW w:w="753" w:type="pct"/>
             <w:tcBorders>
               <w:top w:val="single" w:sz="6" w:space="0" w:color="auto"/>
               <w:left w:val="single" w:sz="6" w:space="0" w:color="auto"/>
@@ -477,8 +477,8 @@
                 <w:rFonts w:ascii="Arial" w:eastAsia="Times New Roman" w:hAnsi="Arial" w:cs="Arial"/>
                 <w:b/>
                 <w:bCs/>
-                <w:sz w:val="18"/>
-                <w:szCs w:val="18"/>
+                <w:sz w:val="20"/>
+                <w:szCs w:val="20"/>
               </w:rPr>
             </w:pPr>
             <w:r>
@@ -486,16 +486,16 @@
                 <w:rFonts w:ascii="Arial" w:eastAsia="Times New Roman" w:hAnsi="Arial" w:cs="Arial"/>
                 <w:b/>
                 <w:bCs/>
-                <w:sz w:val="18"/>
-                <w:szCs w:val="18"/>
-              </w:rPr>
-              <w:t>Confirm suggestions have been implemented</w:t>
-            </w:r>
-          </w:p>
-        </w:tc>
-        <w:tc>
-          <w:tcPr>
-            <w:tcW w:w="0" w:type="auto"/>
+                <w:sz w:val="20"/>
+                <w:szCs w:val="20"/>
+              </w:rPr>
+              <w:t>Ext. Comments &amp; Suggestions</w:t>
+            </w:r>
+          </w:p>
+        </w:tc>
+        <w:tc>
+          <w:tcPr>
+            <w:tcW w:w="823" w:type="pct"/>
             <w:tcBorders>
               <w:top w:val="single" w:sz="6" w:space="0" w:color="auto"/>
               <w:left w:val="single" w:sz="6" w:space="0" w:color="auto"/>
@@ -518,8 +518,8 @@
                 <w:rFonts w:ascii="Arial" w:eastAsia="Times New Roman" w:hAnsi="Arial" w:cs="Arial"/>
                 <w:b/>
                 <w:bCs/>
-                <w:sz w:val="18"/>
-                <w:szCs w:val="18"/>
+                <w:sz w:val="20"/>
+                <w:szCs w:val="20"/>
               </w:rPr>
             </w:pPr>
             <w:r>
@@ -527,13 +527,19 @@
                 <w:rFonts w:ascii="Arial" w:eastAsia="Times New Roman" w:hAnsi="Arial" w:cs="Arial"/>
                 <w:b/>
                 <w:bCs/>
-                <w:sz w:val="18"/>
-                <w:szCs w:val="18"/>
-              </w:rPr>
-              <w:t>External check</w:t>
-            </w:r>
-          </w:p>
-        </w:tc>
+                <w:sz w:val="20"/>
+                <w:szCs w:val="20"/>
+              </w:rPr>
+              <w:t>RAG status</w:t>
+            </w:r>
+          </w:p>
+        </w:tc>
+      </w:tr>
+      <w:tr>
+        <w:trPr>
+          <w:divId w:val="959841343"/>
+          <w:cantSplit/>
+        </w:trPr>
         <w:tc>
           <w:tcPr>
             <w:tcW w:w="0" w:type="auto"/>
@@ -550,11 +556,10 @@
               <w:right w:w="75" w:type="dxa"/>
             </w:tcMar>
             <w:vAlign w:val="center"/>
-            <w:hideMark/>
-          </w:tcPr>
-          <w:p>
-            <w:pPr>
-              <w:jc w:val="center"/>
+          </w:tcPr>
+          <w:p>
+            <w:pPr>
+              <w:spacing w:before="100" w:beforeAutospacing="1" w:after="100" w:afterAutospacing="1"/>
               <w:rPr>
                 <w:rFonts w:ascii="Arial" w:eastAsia="Times New Roman" w:hAnsi="Arial" w:cs="Arial"/>
                 <w:b/>
@@ -568,10 +573,10 @@
                 <w:rFonts w:ascii="Arial" w:eastAsia="Times New Roman" w:hAnsi="Arial" w:cs="Arial"/>
                 <w:b/>
                 <w:bCs/>
-                <w:sz w:val="18"/>
-                <w:szCs w:val="18"/>
-              </w:rPr>
-              <w:t>Ext. Comments &amp; Suggestions</w:t>
+                <w:sz w:val="20"/>
+                <w:szCs w:val="20"/>
+              </w:rPr>
+              <w:t>Name of checker</w:t>
             </w:r>
           </w:p>
         </w:tc>
@@ -591,29 +596,96 @@
               <w:right w:w="75" w:type="dxa"/>
             </w:tcMar>
             <w:vAlign w:val="center"/>
-            <w:hideMark/>
-          </w:tcPr>
-          <w:p>
-            <w:pPr>
-              <w:jc w:val="center"/>
-              <w:rPr>
-                <w:rFonts w:ascii="Arial" w:eastAsia="Times New Roman" w:hAnsi="Arial" w:cs="Arial"/>
-                <w:b/>
-                <w:bCs/>
-                <w:sz w:val="18"/>
-                <w:szCs w:val="18"/>
-              </w:rPr>
-            </w:pPr>
-            <w:r>
-              <w:rPr>
-                <w:rFonts w:ascii="Arial" w:eastAsia="Times New Roman" w:hAnsi="Arial" w:cs="Arial"/>
-                <w:b/>
-                <w:bCs/>
-                <w:sz w:val="18"/>
-                <w:szCs w:val="18"/>
-              </w:rPr>
-              <w:t>RAG</w:t>
-            </w:r>
+          </w:tcPr>
+          <w:p>
+            <w:pPr>
+              <w:rPr>
+                <w:rFonts w:eastAsia="Times New Roman"/>
+                <w:sz w:val="20"/>
+                <w:szCs w:val="20"/>
+              </w:rPr>
+            </w:pPr>
+          </w:p>
+        </w:tc>
+        <w:tc>
+          <w:tcPr>
+            <w:tcW w:w="926" w:type="pct"/>
+            <w:tcBorders>
+              <w:top w:val="single" w:sz="6" w:space="0" w:color="auto"/>
+              <w:left w:val="single" w:sz="6" w:space="0" w:color="auto"/>
+              <w:bottom w:val="single" w:sz="6" w:space="0" w:color="auto"/>
+              <w:right w:val="single" w:sz="6" w:space="0" w:color="auto"/>
+            </w:tcBorders>
+            <w:tcMar>
+              <w:top w:w="75" w:type="dxa"/>
+              <w:left w:w="75" w:type="dxa"/>
+              <w:bottom w:w="75" w:type="dxa"/>
+              <w:right w:w="75" w:type="dxa"/>
+            </w:tcMar>
+            <w:vAlign w:val="center"/>
+          </w:tcPr>
+          <w:p>
+            <w:pPr>
+              <w:rPr>
+                <w:rFonts w:eastAsia="Times New Roman"/>
+                <w:sz w:val="20"/>
+                <w:szCs w:val="20"/>
+              </w:rPr>
+            </w:pPr>
+          </w:p>
+        </w:tc>
+        <w:tc>
+          <w:tcPr>
+            <w:tcW w:w="753" w:type="pct"/>
+            <w:tcBorders>
+              <w:top w:val="single" w:sz="6" w:space="0" w:color="auto"/>
+              <w:left w:val="single" w:sz="6" w:space="0" w:color="auto"/>
+              <w:bottom w:val="single" w:sz="6" w:space="0" w:color="auto"/>
+              <w:right w:val="single" w:sz="6" w:space="0" w:color="auto"/>
+            </w:tcBorders>
+            <w:tcMar>
+              <w:top w:w="75" w:type="dxa"/>
+              <w:left w:w="75" w:type="dxa"/>
+              <w:bottom w:w="75" w:type="dxa"/>
+              <w:right w:w="75" w:type="dxa"/>
+            </w:tcMar>
+            <w:vAlign w:val="center"/>
+          </w:tcPr>
+          <w:p>
+            <w:pPr>
+              <w:rPr>
+                <w:rFonts w:eastAsia="Times New Roman"/>
+                <w:sz w:val="20"/>
+                <w:szCs w:val="20"/>
+              </w:rPr>
+            </w:pPr>
+          </w:p>
+        </w:tc>
+        <w:tc>
+          <w:tcPr>
+            <w:tcW w:w="823" w:type="pct"/>
+            <w:tcBorders>
+              <w:top w:val="single" w:sz="6" w:space="0" w:color="auto"/>
+              <w:left w:val="single" w:sz="6" w:space="0" w:color="auto"/>
+              <w:bottom w:val="single" w:sz="6" w:space="0" w:color="auto"/>
+              <w:right w:val="single" w:sz="6" w:space="0" w:color="auto"/>
+            </w:tcBorders>
+            <w:tcMar>
+              <w:top w:w="75" w:type="dxa"/>
+              <w:left w:w="75" w:type="dxa"/>
+              <w:bottom w:w="75" w:type="dxa"/>
+              <w:right w:w="75" w:type="dxa"/>
+            </w:tcMar>
+            <w:vAlign w:val="center"/>
+          </w:tcPr>
+          <w:p>
+            <w:pPr>
+              <w:rPr>
+                <w:rFonts w:eastAsia="Times New Roman"/>
+                <w:sz w:val="20"/>
+                <w:szCs w:val="20"/>
+              </w:rPr>
+            </w:pPr>
           </w:p>
         </w:tc>
       </w:tr>
@@ -642,9 +714,32 @@
           </w:tcPr>
           <w:p>
             <w:pPr>
+              <w:spacing w:before="100" w:beforeAutospacing="1" w:after="100" w:afterAutospacing="1"/>
+              <w:rPr>
+                <w:rFonts w:ascii="Arial" w:eastAsia="Times New Roman" w:hAnsi="Arial" w:cs="Arial"/>
+                <w:b/>
+                <w:bCs/>
+                <w:sz w:val="20"/>
+                <w:szCs w:val="20"/>
+              </w:rPr>
+            </w:pPr>
+            <w:r>
+              <w:rPr>
+                <w:rFonts w:ascii="Arial" w:eastAsia="Times New Roman" w:hAnsi="Arial" w:cs="Arial"/>
+                <w:b/>
+                <w:bCs/>
+                <w:sz w:val="20"/>
+                <w:szCs w:val="20"/>
+              </w:rPr>
+              <w:t>Confirm code is fit for purpose. This could cover:</w:t>
+            </w:r>
+          </w:p>
+          <w:p>
+            <w:pPr>
+              <w:pStyle w:val="ListParagraph"/>
               <w:numPr>
                 <w:ilvl w:val="0"/>
-                <w:numId w:val="2"/>
+                <w:numId w:val="9"/>
               </w:numPr>
               <w:spacing w:before="100" w:beforeAutospacing="1" w:after="100" w:afterAutospacing="1"/>
               <w:rPr>
@@ -659,12 +754,27 @@
                 <w:sz w:val="18"/>
                 <w:szCs w:val="18"/>
               </w:rPr>
-              <w:t>Confirm code is fit for purpose</w:t>
-            </w:r>
-          </w:p>
-          <w:p>
-            <w:pPr>
-              <w:pStyle w:val="NormalWeb"/>
+              <w:t xml:space="preserve">Chosen RAP level (e.g. Baseline/Silver/Gold) </w:t>
+            </w:r>
+            <w:r>
+              <w:rPr>
+                <w:rFonts w:ascii="Arial" w:eastAsia="Times New Roman" w:hAnsi="Arial" w:cs="Arial"/>
+                <w:b/>
+                <w:bCs/>
+                <w:sz w:val="18"/>
+                <w:szCs w:val="18"/>
+              </w:rPr>
+              <w:t>if it’s a RAP project.</w:t>
+            </w:r>
+          </w:p>
+          <w:p>
+            <w:pPr>
+              <w:pStyle w:val="ListParagraph"/>
+              <w:numPr>
+                <w:ilvl w:val="0"/>
+                <w:numId w:val="9"/>
+              </w:numPr>
+              <w:spacing w:before="100" w:beforeAutospacing="1" w:after="100" w:afterAutospacing="1"/>
               <w:rPr>
                 <w:rFonts w:ascii="Arial" w:hAnsi="Arial" w:cs="Arial"/>
                 <w:sz w:val="18"/>
@@ -673,12 +783,21 @@
             </w:pPr>
             <w:r>
               <w:rPr>
-                <w:rFonts w:ascii="Arial" w:hAnsi="Arial" w:cs="Arial"/>
-                <w:color w:val="172B4D"/>
-                <w:sz w:val="18"/>
-                <w:szCs w:val="18"/>
-              </w:rPr>
-              <w:t>(All outputs replicate what has been published. Code adheres to standards for clarity, commenting, style, etc. Testing applied.)</w:t>
+                <w:rFonts w:ascii="Arial" w:eastAsia="Times New Roman" w:hAnsi="Arial" w:cs="Arial"/>
+                <w:sz w:val="18"/>
+                <w:szCs w:val="18"/>
+              </w:rPr>
+              <w:t>All outputs replicate what has been published or designed/developed for. Code adheres to standards for clarity, commenting, style, etc.</w:t>
+            </w:r>
+            <w:r>
+              <w:rPr>
+                <w:rFonts w:ascii="Arial" w:eastAsia="Times New Roman" w:hAnsi="Arial" w:cs="Arial"/>
+                <w:b/>
+                <w:bCs/>
+                <w:sz w:val="18"/>
+                <w:szCs w:val="18"/>
+              </w:rPr>
+              <w:t xml:space="preserve"> if it’s a non-RAP project.</w:t>
             </w:r>
           </w:p>
         </w:tc>
@@ -703,16 +822,16 @@
           <w:p>
             <w:pPr>
               <w:rPr>
-                <w:rFonts w:ascii="Arial" w:hAnsi="Arial" w:cs="Arial"/>
-                <w:sz w:val="18"/>
-                <w:szCs w:val="18"/>
-              </w:rPr>
-            </w:pPr>
-          </w:p>
-        </w:tc>
-        <w:tc>
-          <w:tcPr>
-            <w:tcW w:w="0" w:type="auto"/>
+                <w:rFonts w:eastAsia="Times New Roman"/>
+                <w:sz w:val="20"/>
+                <w:szCs w:val="20"/>
+              </w:rPr>
+            </w:pPr>
+          </w:p>
+        </w:tc>
+        <w:tc>
+          <w:tcPr>
+            <w:tcW w:w="926" w:type="pct"/>
             <w:tcBorders>
               <w:top w:val="single" w:sz="6" w:space="0" w:color="auto"/>
               <w:left w:val="single" w:sz="6" w:space="0" w:color="auto"/>
@@ -740,7 +859,7 @@
         </w:tc>
         <w:tc>
           <w:tcPr>
-            <w:tcW w:w="0" w:type="auto"/>
+            <w:tcW w:w="753" w:type="pct"/>
             <w:tcBorders>
               <w:top w:val="single" w:sz="6" w:space="0" w:color="auto"/>
               <w:left w:val="single" w:sz="6" w:space="0" w:color="auto"/>
@@ -768,63 +887,7 @@
         </w:tc>
         <w:tc>
           <w:tcPr>
-            <w:tcW w:w="0" w:type="auto"/>
-            <w:tcBorders>
-              <w:top w:val="single" w:sz="6" w:space="0" w:color="auto"/>
-              <w:left w:val="single" w:sz="6" w:space="0" w:color="auto"/>
-              <w:bottom w:val="single" w:sz="6" w:space="0" w:color="auto"/>
-              <w:right w:val="single" w:sz="6" w:space="0" w:color="auto"/>
-            </w:tcBorders>
-            <w:tcMar>
-              <w:top w:w="75" w:type="dxa"/>
-              <w:left w:w="75" w:type="dxa"/>
-              <w:bottom w:w="75" w:type="dxa"/>
-              <w:right w:w="75" w:type="dxa"/>
-            </w:tcMar>
-            <w:vAlign w:val="center"/>
-            <w:hideMark/>
-          </w:tcPr>
-          <w:p>
-            <w:pPr>
-              <w:rPr>
-                <w:rFonts w:eastAsia="Times New Roman"/>
-                <w:sz w:val="20"/>
-                <w:szCs w:val="20"/>
-              </w:rPr>
-            </w:pPr>
-          </w:p>
-        </w:tc>
-        <w:tc>
-          <w:tcPr>
-            <w:tcW w:w="0" w:type="auto"/>
-            <w:tcBorders>
-              <w:top w:val="single" w:sz="6" w:space="0" w:color="auto"/>
-              <w:left w:val="single" w:sz="6" w:space="0" w:color="auto"/>
-              <w:bottom w:val="single" w:sz="6" w:space="0" w:color="auto"/>
-              <w:right w:val="single" w:sz="6" w:space="0" w:color="auto"/>
-            </w:tcBorders>
-            <w:tcMar>
-              <w:top w:w="75" w:type="dxa"/>
-              <w:left w:w="75" w:type="dxa"/>
-              <w:bottom w:w="75" w:type="dxa"/>
-              <w:right w:w="75" w:type="dxa"/>
-            </w:tcMar>
-            <w:vAlign w:val="center"/>
-            <w:hideMark/>
-          </w:tcPr>
-          <w:p>
-            <w:pPr>
-              <w:rPr>
-                <w:rFonts w:eastAsia="Times New Roman"/>
-                <w:sz w:val="20"/>
-                <w:szCs w:val="20"/>
-              </w:rPr>
-            </w:pPr>
-          </w:p>
-        </w:tc>
-        <w:tc>
-          <w:tcPr>
-            <w:tcW w:w="0" w:type="auto"/>
+            <w:tcW w:w="823" w:type="pct"/>
             <w:tcBorders>
               <w:top w:val="single" w:sz="6" w:space="0" w:color="auto"/>
               <w:left w:val="single" w:sz="6" w:space="0" w:color="auto"/>
@@ -879,8 +942,8 @@
             <w:pPr>
               <w:pStyle w:val="ListParagraph"/>
               <w:numPr>
-                <w:ilvl w:val="1"/>
-                <w:numId w:val="1"/>
+                <w:ilvl w:val="0"/>
+                <w:numId w:val="10"/>
               </w:numPr>
               <w:spacing w:before="100" w:beforeAutospacing="1" w:after="100" w:afterAutospacing="1"/>
               <w:rPr>
@@ -904,11 +967,12 @@
             <w:pPr>
               <w:pStyle w:val="ListParagraph"/>
               <w:numPr>
-                <w:ilvl w:val="1"/>
-                <w:numId w:val="1"/>
+                <w:ilvl w:val="0"/>
+                <w:numId w:val="10"/>
               </w:numPr>
               <w:spacing w:before="100" w:beforeAutospacing="1" w:after="100" w:afterAutospacing="1"/>
               <w:rPr>
+                <w:rStyle w:val="placeholder-inline-tasks"/>
                 <w:rFonts w:ascii="Arial" w:hAnsi="Arial" w:cs="Arial"/>
                 <w:sz w:val="18"/>
                 <w:szCs w:val="18"/>
@@ -921,7 +985,84 @@
                 <w:sz w:val="18"/>
                 <w:szCs w:val="18"/>
               </w:rPr>
-              <w:t>Confirm code is tested and runs in a different environment.</w:t>
+              <w:t>Confirm code is tested (e.g. unit testing, backtesting etc.)</w:t>
+            </w:r>
+          </w:p>
+          <w:p>
+            <w:pPr>
+              <w:pStyle w:val="ListParagraph"/>
+              <w:numPr>
+                <w:ilvl w:val="0"/>
+                <w:numId w:val="10"/>
+              </w:numPr>
+              <w:spacing w:before="100" w:beforeAutospacing="1" w:after="100" w:afterAutospacing="1"/>
+              <w:rPr>
+                <w:rFonts w:ascii="Arial" w:hAnsi="Arial" w:cs="Arial"/>
+                <w:sz w:val="18"/>
+                <w:szCs w:val="18"/>
+              </w:rPr>
+            </w:pPr>
+            <w:r>
+              <w:rPr>
+                <w:rStyle w:val="placeholder-inline-tasks"/>
+                <w:rFonts w:ascii="Arial" w:eastAsia="Times New Roman" w:hAnsi="Arial" w:cs="Arial"/>
+                <w:sz w:val="18"/>
+                <w:szCs w:val="18"/>
+              </w:rPr>
+              <w:t>Runs in a different environment e.</w:t>
+            </w:r>
+            <w:r>
+              <w:rPr>
+                <w:rStyle w:val="placeholder-inline-tasks"/>
+                <w:rFonts w:ascii="Arial" w:eastAsia="Times New Roman" w:hAnsi="Arial" w:cs="Arial"/>
+                <w:sz w:val="18"/>
+                <w:szCs w:val="18"/>
+              </w:rPr>
+              <w:t>g. runs on another machine</w:t>
+            </w:r>
+            <w:r>
+              <w:rPr>
+                <w:rStyle w:val="placeholder-inline-tasks"/>
+                <w:rFonts w:ascii="Arial" w:eastAsia="Times New Roman" w:hAnsi="Arial" w:cs="Arial"/>
+                <w:sz w:val="18"/>
+                <w:szCs w:val="18"/>
+              </w:rPr>
+              <w:t xml:space="preserve"> (re-clone the repo, install the repo as a package, run the pipeline)</w:t>
+            </w:r>
+            <w:r>
+              <w:rPr>
+                <w:rStyle w:val="placeholder-inline-tasks"/>
+                <w:rFonts w:ascii="Arial" w:eastAsia="Times New Roman" w:hAnsi="Arial" w:cs="Arial"/>
+                <w:sz w:val="18"/>
+                <w:szCs w:val="18"/>
+              </w:rPr>
+              <w:t xml:space="preserve"> and/or a different OS</w:t>
+            </w:r>
+            <w:r>
+              <w:rPr>
+                <w:rStyle w:val="placeholder-inline-tasks"/>
+                <w:rFonts w:ascii="Arial" w:eastAsia="Times New Roman" w:hAnsi="Arial" w:cs="Arial"/>
+                <w:sz w:val="18"/>
+                <w:szCs w:val="18"/>
+              </w:rPr>
+              <w:t xml:space="preserve"> *</w:t>
+            </w:r>
+            <w:r>
+              <w:rPr>
+                <w:rFonts w:ascii="Arial" w:eastAsia="Times New Roman" w:hAnsi="Arial" w:cs="Arial"/>
+                <w:sz w:val="18"/>
+                <w:szCs w:val="18"/>
+              </w:rPr>
+              <w:t> </w:t>
+            </w:r>
+            <w:r>
+              <w:rPr>
+                <w:rStyle w:val="FootnoteReference"/>
+                <w:rFonts w:ascii="Arial" w:eastAsia="Times New Roman" w:hAnsi="Arial" w:cs="Arial"/>
+                <w:sz w:val="18"/>
+                <w:szCs w:val="18"/>
+              </w:rPr>
+              <w:footnoteReference w:id="1"/>
             </w:r>
           </w:p>
         </w:tc>
@@ -946,16 +1087,16 @@
           <w:p>
             <w:pPr>
               <w:rPr>
-                <w:rFonts w:ascii="Arial" w:eastAsia="Times New Roman" w:hAnsi="Arial" w:cs="Arial"/>
-                <w:sz w:val="18"/>
-                <w:szCs w:val="18"/>
-              </w:rPr>
-            </w:pPr>
-          </w:p>
-        </w:tc>
-        <w:tc>
-          <w:tcPr>
-            <w:tcW w:w="0" w:type="auto"/>
+                <w:rFonts w:eastAsia="Times New Roman"/>
+                <w:sz w:val="20"/>
+                <w:szCs w:val="20"/>
+              </w:rPr>
+            </w:pPr>
+          </w:p>
+        </w:tc>
+        <w:tc>
+          <w:tcPr>
+            <w:tcW w:w="926" w:type="pct"/>
             <w:tcBorders>
               <w:top w:val="single" w:sz="6" w:space="0" w:color="auto"/>
               <w:left w:val="single" w:sz="6" w:space="0" w:color="auto"/>
@@ -983,7 +1124,7 @@
         </w:tc>
         <w:tc>
           <w:tcPr>
-            <w:tcW w:w="0" w:type="auto"/>
+            <w:tcW w:w="753" w:type="pct"/>
             <w:tcBorders>
               <w:top w:val="single" w:sz="6" w:space="0" w:color="auto"/>
               <w:left w:val="single" w:sz="6" w:space="0" w:color="auto"/>
@@ -1011,63 +1152,7 @@
         </w:tc>
         <w:tc>
           <w:tcPr>
-            <w:tcW w:w="0" w:type="auto"/>
-            <w:tcBorders>
-              <w:top w:val="single" w:sz="6" w:space="0" w:color="auto"/>
-              <w:left w:val="single" w:sz="6" w:space="0" w:color="auto"/>
-              <w:bottom w:val="single" w:sz="6" w:space="0" w:color="auto"/>
-              <w:right w:val="single" w:sz="6" w:space="0" w:color="auto"/>
-            </w:tcBorders>
-            <w:tcMar>
-              <w:top w:w="75" w:type="dxa"/>
-              <w:left w:w="75" w:type="dxa"/>
-              <w:bottom w:w="75" w:type="dxa"/>
-              <w:right w:w="75" w:type="dxa"/>
-            </w:tcMar>
-            <w:vAlign w:val="center"/>
-            <w:hideMark/>
-          </w:tcPr>
-          <w:p>
-            <w:pPr>
-              <w:rPr>
-                <w:rFonts w:eastAsia="Times New Roman"/>
-                <w:sz w:val="20"/>
-                <w:szCs w:val="20"/>
-              </w:rPr>
-            </w:pPr>
-          </w:p>
-        </w:tc>
-        <w:tc>
-          <w:tcPr>
-            <w:tcW w:w="0" w:type="auto"/>
-            <w:tcBorders>
-              <w:top w:val="single" w:sz="6" w:space="0" w:color="auto"/>
-              <w:left w:val="single" w:sz="6" w:space="0" w:color="auto"/>
-              <w:bottom w:val="single" w:sz="6" w:space="0" w:color="auto"/>
-              <w:right w:val="single" w:sz="6" w:space="0" w:color="auto"/>
-            </w:tcBorders>
-            <w:tcMar>
-              <w:top w:w="75" w:type="dxa"/>
-              <w:left w:w="75" w:type="dxa"/>
-              <w:bottom w:w="75" w:type="dxa"/>
-              <w:right w:w="75" w:type="dxa"/>
-            </w:tcMar>
-            <w:vAlign w:val="center"/>
-            <w:hideMark/>
-          </w:tcPr>
-          <w:p>
-            <w:pPr>
-              <w:rPr>
-                <w:rFonts w:eastAsia="Times New Roman"/>
-                <w:sz w:val="20"/>
-                <w:szCs w:val="20"/>
-              </w:rPr>
-            </w:pPr>
-          </w:p>
-        </w:tc>
-        <w:tc>
-          <w:tcPr>
-            <w:tcW w:w="0" w:type="auto"/>
+            <w:tcW w:w="823" w:type="pct"/>
             <w:tcBorders>
               <w:top w:val="single" w:sz="6" w:space="0" w:color="auto"/>
               <w:left w:val="single" w:sz="6" w:space="0" w:color="auto"/>
@@ -1120,27 +1205,118 @@
           </w:tcPr>
           <w:p>
             <w:pPr>
-              <w:numPr>
-                <w:ilvl w:val="0"/>
-                <w:numId w:val="3"/>
-              </w:numPr>
               <w:spacing w:before="100" w:beforeAutospacing="1" w:after="100" w:afterAutospacing="1"/>
               <w:rPr>
                 <w:rFonts w:ascii="Arial" w:eastAsia="Times New Roman" w:hAnsi="Arial" w:cs="Arial"/>
-                <w:sz w:val="18"/>
-                <w:szCs w:val="18"/>
-              </w:rPr>
-            </w:pPr>
-            <w:r>
-              <w:rPr>
-                <w:rFonts w:ascii="Arial" w:eastAsia="Times New Roman" w:hAnsi="Arial" w:cs="Arial"/>
-                <w:sz w:val="18"/>
-                <w:szCs w:val="18"/>
+                <w:b/>
+                <w:bCs/>
+                <w:sz w:val="18"/>
+                <w:szCs w:val="18"/>
+              </w:rPr>
+            </w:pPr>
+            <w:r>
+              <w:rPr>
+                <w:rFonts w:ascii="Arial" w:eastAsia="Times New Roman" w:hAnsi="Arial" w:cs="Arial"/>
+                <w:b/>
+                <w:bCs/>
+                <w:sz w:val="20"/>
+                <w:szCs w:val="20"/>
               </w:rPr>
               <w:t>Identify clearly who owns the code and how others can use it</w:t>
             </w:r>
           </w:p>
         </w:tc>
+        <w:tc>
+          <w:tcPr>
+            <w:tcW w:w="0" w:type="auto"/>
+            <w:tcBorders>
+              <w:top w:val="single" w:sz="6" w:space="0" w:color="auto"/>
+              <w:bottom w:val="single" w:sz="6" w:space="0" w:color="auto"/>
+              <w:right w:val="single" w:sz="4" w:space="0" w:color="auto"/>
+            </w:tcBorders>
+            <w:vAlign w:val="center"/>
+            <w:hideMark/>
+          </w:tcPr>
+          <w:p>
+            <w:pPr>
+              <w:rPr>
+                <w:rFonts w:eastAsia="Times New Roman"/>
+                <w:sz w:val="20"/>
+                <w:szCs w:val="20"/>
+              </w:rPr>
+            </w:pPr>
+          </w:p>
+        </w:tc>
+        <w:tc>
+          <w:tcPr>
+            <w:tcW w:w="926" w:type="pct"/>
+            <w:tcBorders>
+              <w:top w:val="single" w:sz="6" w:space="0" w:color="auto"/>
+              <w:left w:val="single" w:sz="4" w:space="0" w:color="auto"/>
+              <w:bottom w:val="single" w:sz="6" w:space="0" w:color="auto"/>
+              <w:right w:val="single" w:sz="4" w:space="0" w:color="auto"/>
+            </w:tcBorders>
+            <w:vAlign w:val="center"/>
+            <w:hideMark/>
+          </w:tcPr>
+          <w:p>
+            <w:pPr>
+              <w:rPr>
+                <w:rFonts w:eastAsia="Times New Roman"/>
+                <w:sz w:val="20"/>
+                <w:szCs w:val="20"/>
+              </w:rPr>
+            </w:pPr>
+          </w:p>
+        </w:tc>
+        <w:tc>
+          <w:tcPr>
+            <w:tcW w:w="753" w:type="pct"/>
+            <w:tcBorders>
+              <w:top w:val="single" w:sz="6" w:space="0" w:color="auto"/>
+              <w:left w:val="single" w:sz="4" w:space="0" w:color="auto"/>
+              <w:bottom w:val="single" w:sz="4" w:space="0" w:color="auto"/>
+              <w:right w:val="single" w:sz="4" w:space="0" w:color="auto"/>
+            </w:tcBorders>
+            <w:vAlign w:val="center"/>
+            <w:hideMark/>
+          </w:tcPr>
+          <w:p>
+            <w:pPr>
+              <w:rPr>
+                <w:rFonts w:eastAsia="Times New Roman"/>
+                <w:sz w:val="20"/>
+                <w:szCs w:val="20"/>
+              </w:rPr>
+            </w:pPr>
+          </w:p>
+        </w:tc>
+        <w:tc>
+          <w:tcPr>
+            <w:tcW w:w="823" w:type="pct"/>
+            <w:tcBorders>
+              <w:top w:val="single" w:sz="6" w:space="0" w:color="auto"/>
+              <w:left w:val="single" w:sz="4" w:space="0" w:color="auto"/>
+              <w:bottom w:val="single" w:sz="4" w:space="0" w:color="auto"/>
+            </w:tcBorders>
+            <w:vAlign w:val="center"/>
+            <w:hideMark/>
+          </w:tcPr>
+          <w:p>
+            <w:pPr>
+              <w:rPr>
+                <w:rFonts w:eastAsia="Times New Roman"/>
+                <w:sz w:val="20"/>
+                <w:szCs w:val="20"/>
+              </w:rPr>
+            </w:pPr>
+          </w:p>
+        </w:tc>
+      </w:tr>
+      <w:tr>
+        <w:trPr>
+          <w:divId w:val="959841343"/>
+        </w:trPr>
         <w:tc>
           <w:tcPr>
             <w:tcW w:w="0" w:type="auto"/>
@@ -1161,25 +1337,74 @@
           </w:tcPr>
           <w:p>
             <w:pPr>
-              <w:rPr>
-                <w:rFonts w:ascii="Arial" w:eastAsia="Times New Roman" w:hAnsi="Arial" w:cs="Arial"/>
-                <w:sz w:val="18"/>
-                <w:szCs w:val="18"/>
-              </w:rPr>
-            </w:pPr>
-          </w:p>
-        </w:tc>
-        <w:tc>
-          <w:tcPr>
-            <w:tcW w:w="0" w:type="auto"/>
-            <w:tcBorders>
-              <w:top w:val="single" w:sz="6" w:space="0" w:color="auto"/>
-              <w:bottom w:val="single" w:sz="6" w:space="0" w:color="auto"/>
-              <w:right w:val="single" w:sz="4" w:space="0" w:color="auto"/>
-            </w:tcBorders>
-            <w:vAlign w:val="center"/>
-            <w:hideMark/>
-          </w:tcPr>
+              <w:pStyle w:val="ListParagraph"/>
+              <w:numPr>
+                <w:ilvl w:val="0"/>
+                <w:numId w:val="11"/>
+              </w:numPr>
+              <w:spacing w:before="100" w:beforeAutospacing="1" w:after="100" w:afterAutospacing="1"/>
+              <w:rPr>
+                <w:rFonts w:ascii="Arial" w:eastAsia="Times New Roman" w:hAnsi="Arial" w:cs="Arial"/>
+                <w:sz w:val="18"/>
+                <w:szCs w:val="18"/>
+              </w:rPr>
+            </w:pPr>
+            <w:r>
+              <w:rPr>
+                <w:rFonts w:ascii="Arial" w:eastAsia="Times New Roman" w:hAnsi="Arial" w:cs="Arial"/>
+                <w:sz w:val="18"/>
+                <w:szCs w:val="18"/>
+              </w:rPr>
+              <w:t>Obtain approval from the owner of the designed products or services in this repo to publish code.</w:t>
+            </w:r>
+          </w:p>
+          <w:p>
+            <w:pPr>
+              <w:pStyle w:val="ListParagraph"/>
+              <w:numPr>
+                <w:ilvl w:val="0"/>
+                <w:numId w:val="11"/>
+              </w:numPr>
+              <w:spacing w:before="100" w:beforeAutospacing="1" w:after="100" w:afterAutospacing="1"/>
+              <w:rPr>
+                <w:rFonts w:ascii="Arial" w:eastAsia="Times New Roman" w:hAnsi="Arial" w:cs="Arial"/>
+                <w:sz w:val="18"/>
+                <w:szCs w:val="18"/>
+              </w:rPr>
+            </w:pPr>
+            <w:r>
+              <w:rPr>
+                <w:rFonts w:ascii="Arial" w:eastAsia="Times New Roman" w:hAnsi="Arial" w:cs="Arial"/>
+                <w:sz w:val="18"/>
+                <w:szCs w:val="18"/>
+              </w:rPr>
+              <w:t>Assign the person (or team) with responsibility for ongoing support and communications for the code.</w:t>
+            </w:r>
+          </w:p>
+          <w:p>
+            <w:pPr>
+              <w:pStyle w:val="ListParagraph"/>
+              <w:numPr>
+                <w:ilvl w:val="0"/>
+                <w:numId w:val="11"/>
+              </w:numPr>
+              <w:spacing w:before="100" w:beforeAutospacing="1" w:after="100" w:afterAutospacing="1"/>
+              <w:rPr>
+                <w:rFonts w:ascii="Arial" w:eastAsia="Times New Roman" w:hAnsi="Arial" w:cs="Arial"/>
+                <w:sz w:val="18"/>
+                <w:szCs w:val="18"/>
+              </w:rPr>
+            </w:pPr>
+            <w:r>
+              <w:rPr>
+                <w:rFonts w:ascii="Arial" w:eastAsia="Times New Roman" w:hAnsi="Arial" w:cs="Arial"/>
+                <w:sz w:val="18"/>
+                <w:szCs w:val="18"/>
+              </w:rPr>
+              <w:lastRenderedPageBreak/>
+              <w:t>Make sure the code does not include any unreleased policy or sensitive algorithm (e.g. fraud detection)</w:t>
+            </w:r>
+          </w:p>
           <w:p>
             <w:pPr>
               <w:rPr>
@@ -1190,98 +1415,6 @@
             </w:pPr>
           </w:p>
         </w:tc>
-        <w:tc>
-          <w:tcPr>
-            <w:tcW w:w="0" w:type="auto"/>
-            <w:tcBorders>
-              <w:top w:val="single" w:sz="6" w:space="0" w:color="auto"/>
-              <w:left w:val="single" w:sz="4" w:space="0" w:color="auto"/>
-              <w:bottom w:val="single" w:sz="6" w:space="0" w:color="auto"/>
-              <w:right w:val="single" w:sz="4" w:space="0" w:color="auto"/>
-            </w:tcBorders>
-            <w:vAlign w:val="center"/>
-            <w:hideMark/>
-          </w:tcPr>
-          <w:p>
-            <w:pPr>
-              <w:rPr>
-                <w:rFonts w:eastAsia="Times New Roman"/>
-                <w:sz w:val="20"/>
-                <w:szCs w:val="20"/>
-              </w:rPr>
-            </w:pPr>
-          </w:p>
-        </w:tc>
-        <w:tc>
-          <w:tcPr>
-            <w:tcW w:w="0" w:type="auto"/>
-            <w:tcBorders>
-              <w:top w:val="single" w:sz="6" w:space="0" w:color="auto"/>
-              <w:left w:val="single" w:sz="4" w:space="0" w:color="auto"/>
-              <w:bottom w:val="single" w:sz="6" w:space="0" w:color="auto"/>
-              <w:right w:val="single" w:sz="4" w:space="0" w:color="auto"/>
-            </w:tcBorders>
-            <w:vAlign w:val="center"/>
-            <w:hideMark/>
-          </w:tcPr>
-          <w:p>
-            <w:pPr>
-              <w:rPr>
-                <w:rFonts w:eastAsia="Times New Roman"/>
-                <w:sz w:val="20"/>
-                <w:szCs w:val="20"/>
-              </w:rPr>
-            </w:pPr>
-          </w:p>
-        </w:tc>
-        <w:tc>
-          <w:tcPr>
-            <w:tcW w:w="0" w:type="auto"/>
-            <w:tcBorders>
-              <w:top w:val="single" w:sz="6" w:space="0" w:color="auto"/>
-              <w:left w:val="single" w:sz="4" w:space="0" w:color="auto"/>
-              <w:bottom w:val="single" w:sz="4" w:space="0" w:color="auto"/>
-              <w:right w:val="single" w:sz="4" w:space="0" w:color="auto"/>
-            </w:tcBorders>
-            <w:vAlign w:val="center"/>
-            <w:hideMark/>
-          </w:tcPr>
-          <w:p>
-            <w:pPr>
-              <w:rPr>
-                <w:rFonts w:eastAsia="Times New Roman"/>
-                <w:sz w:val="20"/>
-                <w:szCs w:val="20"/>
-              </w:rPr>
-            </w:pPr>
-          </w:p>
-        </w:tc>
-        <w:tc>
-          <w:tcPr>
-            <w:tcW w:w="0" w:type="auto"/>
-            <w:tcBorders>
-              <w:top w:val="single" w:sz="6" w:space="0" w:color="auto"/>
-              <w:left w:val="single" w:sz="4" w:space="0" w:color="auto"/>
-              <w:bottom w:val="single" w:sz="4" w:space="0" w:color="auto"/>
-            </w:tcBorders>
-            <w:vAlign w:val="center"/>
-            <w:hideMark/>
-          </w:tcPr>
-          <w:p>
-            <w:pPr>
-              <w:rPr>
-                <w:rFonts w:eastAsia="Times New Roman"/>
-                <w:sz w:val="20"/>
-                <w:szCs w:val="20"/>
-              </w:rPr>
-            </w:pPr>
-          </w:p>
-        </w:tc>
-      </w:tr>
-      <w:tr>
-        <w:trPr>
-          <w:divId w:val="959841343"/>
-        </w:trPr>
         <w:tc>
           <w:tcPr>
             <w:tcW w:w="0" w:type="auto"/>
@@ -1302,93 +1435,6 @@
           </w:tcPr>
           <w:p>
             <w:pPr>
-              <w:pStyle w:val="ListParagraph"/>
-              <w:numPr>
-                <w:ilvl w:val="1"/>
-                <w:numId w:val="1"/>
-              </w:numPr>
-              <w:spacing w:before="100" w:beforeAutospacing="1" w:after="100" w:afterAutospacing="1"/>
-              <w:rPr>
-                <w:rFonts w:ascii="Arial" w:eastAsia="Times New Roman" w:hAnsi="Arial" w:cs="Arial"/>
-                <w:sz w:val="18"/>
-                <w:szCs w:val="18"/>
-              </w:rPr>
-            </w:pPr>
-            <w:r>
-              <w:rPr>
-                <w:rFonts w:ascii="Arial" w:eastAsia="Times New Roman" w:hAnsi="Arial" w:cs="Arial"/>
-                <w:sz w:val="18"/>
-                <w:szCs w:val="18"/>
-              </w:rPr>
-              <w:t>Obtain approval from the owner of the designed products or services in this repo to publish code.</w:t>
-            </w:r>
-          </w:p>
-          <w:p>
-            <w:pPr>
-              <w:pStyle w:val="ListParagraph"/>
-              <w:numPr>
-                <w:ilvl w:val="1"/>
-                <w:numId w:val="1"/>
-              </w:numPr>
-              <w:spacing w:before="100" w:beforeAutospacing="1" w:after="100" w:afterAutospacing="1"/>
-              <w:rPr>
-                <w:rFonts w:ascii="Arial" w:eastAsia="Times New Roman" w:hAnsi="Arial" w:cs="Arial"/>
-                <w:sz w:val="18"/>
-                <w:szCs w:val="18"/>
-              </w:rPr>
-            </w:pPr>
-            <w:r>
-              <w:rPr>
-                <w:rFonts w:ascii="Arial" w:eastAsia="Times New Roman" w:hAnsi="Arial" w:cs="Arial"/>
-                <w:sz w:val="18"/>
-                <w:szCs w:val="18"/>
-              </w:rPr>
-              <w:t>Assign the person (or team) with responsibility for ongoing support and communications for the code.</w:t>
-            </w:r>
-          </w:p>
-          <w:p>
-            <w:pPr>
-              <w:pStyle w:val="ListParagraph"/>
-              <w:numPr>
-                <w:ilvl w:val="1"/>
-                <w:numId w:val="1"/>
-              </w:numPr>
-              <w:spacing w:before="100" w:beforeAutospacing="1" w:after="100" w:afterAutospacing="1"/>
-              <w:rPr>
-                <w:rFonts w:ascii="Arial" w:eastAsia="Times New Roman" w:hAnsi="Arial" w:cs="Arial"/>
-                <w:sz w:val="18"/>
-                <w:szCs w:val="18"/>
-              </w:rPr>
-            </w:pPr>
-            <w:r>
-              <w:rPr>
-                <w:rFonts w:ascii="Arial" w:eastAsia="Times New Roman" w:hAnsi="Arial" w:cs="Arial"/>
-                <w:sz w:val="18"/>
-                <w:szCs w:val="18"/>
-              </w:rPr>
-              <w:t xml:space="preserve">Make sure the code does not include any unreleased policy or sensitive </w:t>
-            </w:r>
-            <w:proofErr w:type="gramStart"/>
-            <w:r>
-              <w:rPr>
-                <w:rFonts w:ascii="Arial" w:eastAsia="Times New Roman" w:hAnsi="Arial" w:cs="Arial"/>
-                <w:sz w:val="18"/>
-                <w:szCs w:val="18"/>
-              </w:rPr>
-              <w:t>algorithm(</w:t>
-            </w:r>
-            <w:proofErr w:type="gramEnd"/>
-            <w:r>
-              <w:rPr>
-                <w:rFonts w:ascii="Arial" w:eastAsia="Times New Roman" w:hAnsi="Arial" w:cs="Arial"/>
-                <w:sz w:val="18"/>
-                <w:szCs w:val="18"/>
-              </w:rPr>
-              <w:t>e.g. fraud detection)</w:t>
-            </w:r>
-          </w:p>
-          <w:p>
-            <w:pPr>
               <w:rPr>
                 <w:rFonts w:eastAsia="Times New Roman"/>
                 <w:sz w:val="20"/>
@@ -1399,7 +1445,7 @@
         </w:tc>
         <w:tc>
           <w:tcPr>
-            <w:tcW w:w="0" w:type="auto"/>
+            <w:tcW w:w="926" w:type="pct"/>
             <w:tcBorders>
               <w:top w:val="single" w:sz="6" w:space="0" w:color="auto"/>
               <w:left w:val="single" w:sz="6" w:space="0" w:color="auto"/>
@@ -1427,6 +1473,53 @@
         </w:tc>
         <w:tc>
           <w:tcPr>
+            <w:tcW w:w="753" w:type="pct"/>
+            <w:tcBorders>
+              <w:top w:val="single" w:sz="4" w:space="0" w:color="auto"/>
+              <w:bottom w:val="single" w:sz="4" w:space="0" w:color="auto"/>
+              <w:right w:val="single" w:sz="4" w:space="0" w:color="auto"/>
+            </w:tcBorders>
+            <w:vAlign w:val="center"/>
+            <w:hideMark/>
+          </w:tcPr>
+          <w:p>
+            <w:pPr>
+              <w:rPr>
+                <w:rFonts w:eastAsia="Times New Roman"/>
+                <w:sz w:val="20"/>
+                <w:szCs w:val="20"/>
+              </w:rPr>
+            </w:pPr>
+          </w:p>
+        </w:tc>
+        <w:tc>
+          <w:tcPr>
+            <w:tcW w:w="823" w:type="pct"/>
+            <w:tcBorders>
+              <w:top w:val="single" w:sz="4" w:space="0" w:color="auto"/>
+              <w:left w:val="single" w:sz="4" w:space="0" w:color="auto"/>
+              <w:bottom w:val="single" w:sz="4" w:space="0" w:color="auto"/>
+            </w:tcBorders>
+            <w:vAlign w:val="center"/>
+            <w:hideMark/>
+          </w:tcPr>
+          <w:p>
+            <w:pPr>
+              <w:rPr>
+                <w:rFonts w:eastAsia="Times New Roman"/>
+                <w:sz w:val="20"/>
+                <w:szCs w:val="20"/>
+              </w:rPr>
+            </w:pPr>
+          </w:p>
+        </w:tc>
+      </w:tr>
+      <w:tr>
+        <w:trPr>
+          <w:divId w:val="959841343"/>
+        </w:trPr>
+        <w:tc>
+          <w:tcPr>
             <w:tcW w:w="0" w:type="auto"/>
             <w:tcBorders>
               <w:top w:val="single" w:sz="6" w:space="0" w:color="auto"/>
@@ -1441,16 +1534,39 @@
               <w:right w:w="75" w:type="dxa"/>
             </w:tcMar>
             <w:vAlign w:val="center"/>
-            <w:hideMark/>
-          </w:tcPr>
-          <w:p>
-            <w:pPr>
-              <w:rPr>
-                <w:rFonts w:eastAsia="Times New Roman"/>
-                <w:sz w:val="20"/>
-                <w:szCs w:val="20"/>
-              </w:rPr>
-            </w:pPr>
+          </w:tcPr>
+          <w:p>
+            <w:pPr>
+              <w:spacing w:before="100" w:beforeAutospacing="1" w:after="100" w:afterAutospacing="1"/>
+              <w:rPr>
+                <w:rFonts w:ascii="Arial" w:eastAsia="Times New Roman" w:hAnsi="Arial" w:cs="Arial"/>
+                <w:b/>
+                <w:bCs/>
+                <w:sz w:val="18"/>
+                <w:szCs w:val="18"/>
+              </w:rPr>
+            </w:pPr>
+            <w:r>
+              <w:rPr>
+                <w:rFonts w:ascii="Arial" w:eastAsia="Times New Roman" w:hAnsi="Arial" w:cs="Arial"/>
+                <w:b/>
+                <w:bCs/>
+                <w:sz w:val="20"/>
+                <w:szCs w:val="20"/>
+              </w:rPr>
+              <w:t>Secret &amp; credentials scanning</w:t>
+            </w:r>
+            <w:r>
+              <w:rPr>
+                <w:rStyle w:val="FootnoteReference"/>
+                <w:rFonts w:ascii="Arial" w:eastAsia="Times New Roman" w:hAnsi="Arial" w:cs="Arial"/>
+                <w:b/>
+                <w:bCs/>
+                <w:sz w:val="20"/>
+                <w:szCs w:val="20"/>
+              </w:rPr>
+              <w:footnoteReference w:id="2"/>
+            </w:r>
           </w:p>
         </w:tc>
         <w:tc>
@@ -1469,7 +1585,6 @@
               <w:right w:w="75" w:type="dxa"/>
             </w:tcMar>
             <w:vAlign w:val="center"/>
-            <w:hideMark/>
           </w:tcPr>
           <w:p>
             <w:pPr>
@@ -1483,7 +1598,7 @@
         </w:tc>
         <w:tc>
           <w:tcPr>
-            <w:tcW w:w="0" w:type="auto"/>
+            <w:tcW w:w="926" w:type="pct"/>
             <w:tcBorders>
               <w:top w:val="single" w:sz="6" w:space="0" w:color="auto"/>
               <w:left w:val="single" w:sz="6" w:space="0" w:color="auto"/>
@@ -1497,7 +1612,6 @@
               <w:right w:w="75" w:type="dxa"/>
             </w:tcMar>
             <w:vAlign w:val="center"/>
-            <w:hideMark/>
           </w:tcPr>
           <w:p>
             <w:pPr>
@@ -1511,14 +1625,13 @@
         </w:tc>
         <w:tc>
           <w:tcPr>
-            <w:tcW w:w="0" w:type="auto"/>
+            <w:tcW w:w="753" w:type="pct"/>
             <w:tcBorders>
               <w:top w:val="single" w:sz="4" w:space="0" w:color="auto"/>
               <w:bottom w:val="single" w:sz="4" w:space="0" w:color="auto"/>
               <w:right w:val="single" w:sz="4" w:space="0" w:color="auto"/>
             </w:tcBorders>
             <w:vAlign w:val="center"/>
-            <w:hideMark/>
           </w:tcPr>
           <w:p>
             <w:pPr>
@@ -1532,14 +1645,13 @@
         </w:tc>
         <w:tc>
           <w:tcPr>
-            <w:tcW w:w="0" w:type="auto"/>
+            <w:tcW w:w="823" w:type="pct"/>
             <w:tcBorders>
               <w:top w:val="single" w:sz="4" w:space="0" w:color="auto"/>
               <w:left w:val="single" w:sz="4" w:space="0" w:color="auto"/>
               <w:bottom w:val="single" w:sz="4" w:space="0" w:color="auto"/>
             </w:tcBorders>
             <w:vAlign w:val="center"/>
-            <w:hideMark/>
           </w:tcPr>
           <w:p>
             <w:pPr>
@@ -1575,9 +1687,10 @@
           </w:tcPr>
           <w:p>
             <w:pPr>
+              <w:pStyle w:val="ListParagraph"/>
               <w:numPr>
                 <w:ilvl w:val="0"/>
-                <w:numId w:val="1"/>
+                <w:numId w:val="12"/>
               </w:numPr>
               <w:spacing w:before="100" w:beforeAutospacing="1" w:after="100" w:afterAutospacing="1"/>
               <w:rPr>
@@ -1592,8 +1705,89 @@
                 <w:sz w:val="18"/>
                 <w:szCs w:val="18"/>
               </w:rPr>
-              <w:lastRenderedPageBreak/>
-              <w:t>Secret &amp; credentials scanning</w:t>
+              <w:t>Remove (</w:t>
+            </w:r>
+            <w:r>
+              <w:rPr>
+                <w:rFonts w:ascii="Arial" w:eastAsia="Times New Roman" w:hAnsi="Arial" w:cs="Arial"/>
+                <w:b/>
+                <w:bCs/>
+                <w:sz w:val="18"/>
+                <w:szCs w:val="18"/>
+              </w:rPr>
+              <w:t>if any</w:t>
+            </w:r>
+            <w:r>
+              <w:rPr>
+                <w:rFonts w:ascii="Arial" w:eastAsia="Times New Roman" w:hAnsi="Arial" w:cs="Arial"/>
+                <w:sz w:val="18"/>
+                <w:szCs w:val="18"/>
+              </w:rPr>
+              <w:t>): all passwords, IP addresses,</w:t>
+            </w:r>
+            <w:r>
+              <w:rPr>
+                <w:rFonts w:ascii="Arial" w:eastAsia="Times New Roman" w:hAnsi="Arial" w:cs="Arial"/>
+                <w:sz w:val="18"/>
+                <w:szCs w:val="18"/>
+              </w:rPr>
+              <w:t xml:space="preserve"> SQL Server addresses,</w:t>
+            </w:r>
+            <w:r>
+              <w:rPr>
+                <w:rFonts w:ascii="Arial" w:eastAsia="Times New Roman" w:hAnsi="Arial" w:cs="Arial"/>
+                <w:sz w:val="18"/>
+                <w:szCs w:val="18"/>
+              </w:rPr>
+              <w:t xml:space="preserve"> AWS secrets, and identification info.</w:t>
+            </w:r>
+            <w:r>
+              <w:rPr>
+                <w:rFonts w:ascii="Arial" w:eastAsia="Times New Roman" w:hAnsi="Arial" w:cs="Arial"/>
+                <w:sz w:val="18"/>
+                <w:szCs w:val="18"/>
+              </w:rPr>
+              <w:t xml:space="preserve"> Anything that is intended for internal use only.</w:t>
+            </w:r>
+          </w:p>
+          <w:p>
+            <w:pPr>
+              <w:pStyle w:val="ListParagraph"/>
+              <w:numPr>
+                <w:ilvl w:val="0"/>
+                <w:numId w:val="12"/>
+              </w:numPr>
+              <w:spacing w:before="100" w:beforeAutospacing="1" w:after="100" w:afterAutospacing="1"/>
+              <w:rPr>
+                <w:rFonts w:ascii="Arial" w:eastAsia="Times New Roman" w:hAnsi="Arial" w:cs="Arial"/>
+                <w:sz w:val="18"/>
+                <w:szCs w:val="18"/>
+              </w:rPr>
+            </w:pPr>
+            <w:r>
+              <w:rPr>
+                <w:rFonts w:ascii="Arial" w:eastAsia="Times New Roman" w:hAnsi="Arial" w:cs="Arial"/>
+                <w:sz w:val="18"/>
+                <w:szCs w:val="18"/>
+              </w:rPr>
+              <w:t>Remove Git history to prevent leakage of credentials or secrets in past commits (</w:t>
+            </w:r>
+            <w:r>
+              <w:rPr>
+                <w:rStyle w:val="Emphasis"/>
+                <w:rFonts w:ascii="Arial" w:eastAsia="Times New Roman" w:hAnsi="Arial" w:cs="Arial"/>
+                <w:sz w:val="18"/>
+                <w:szCs w:val="18"/>
+              </w:rPr>
+              <w:t>in the fit-for-publishing process</w:t>
+            </w:r>
+            <w:r>
+              <w:rPr>
+                <w:rFonts w:ascii="Arial" w:eastAsia="Times New Roman" w:hAnsi="Arial" w:cs="Arial"/>
+                <w:sz w:val="18"/>
+                <w:szCs w:val="18"/>
+              </w:rPr>
+              <w:t>). Downloading the repository’s snapshot prevents this from occurring.</w:t>
             </w:r>
           </w:p>
         </w:tc>
@@ -1626,7 +1820,7 @@
         </w:tc>
         <w:tc>
           <w:tcPr>
-            <w:tcW w:w="0" w:type="auto"/>
+            <w:tcW w:w="926" w:type="pct"/>
             <w:tcBorders>
               <w:top w:val="single" w:sz="6" w:space="0" w:color="auto"/>
               <w:left w:val="single" w:sz="6" w:space="0" w:color="auto"/>
@@ -1653,6 +1847,51 @@
         </w:tc>
         <w:tc>
           <w:tcPr>
+            <w:tcW w:w="753" w:type="pct"/>
+            <w:tcBorders>
+              <w:top w:val="single" w:sz="4" w:space="0" w:color="auto"/>
+              <w:bottom w:val="single" w:sz="4" w:space="0" w:color="auto"/>
+              <w:right w:val="single" w:sz="4" w:space="0" w:color="auto"/>
+            </w:tcBorders>
+            <w:vAlign w:val="center"/>
+          </w:tcPr>
+          <w:p>
+            <w:pPr>
+              <w:rPr>
+                <w:rFonts w:eastAsia="Times New Roman"/>
+                <w:sz w:val="20"/>
+                <w:szCs w:val="20"/>
+              </w:rPr>
+            </w:pPr>
+          </w:p>
+        </w:tc>
+        <w:tc>
+          <w:tcPr>
+            <w:tcW w:w="823" w:type="pct"/>
+            <w:tcBorders>
+              <w:top w:val="single" w:sz="4" w:space="0" w:color="auto"/>
+              <w:left w:val="single" w:sz="4" w:space="0" w:color="auto"/>
+              <w:bottom w:val="single" w:sz="4" w:space="0" w:color="auto"/>
+            </w:tcBorders>
+            <w:vAlign w:val="center"/>
+          </w:tcPr>
+          <w:p>
+            <w:pPr>
+              <w:rPr>
+                <w:rFonts w:eastAsia="Times New Roman"/>
+                <w:sz w:val="20"/>
+                <w:szCs w:val="20"/>
+              </w:rPr>
+            </w:pPr>
+          </w:p>
+        </w:tc>
+      </w:tr>
+      <w:tr>
+        <w:trPr>
+          <w:divId w:val="959841343"/>
+        </w:trPr>
+        <w:tc>
+          <w:tcPr>
             <w:tcW w:w="0" w:type="auto"/>
             <w:tcBorders>
               <w:top w:val="single" w:sz="6" w:space="0" w:color="auto"/>
@@ -1670,12 +1909,25 @@
           </w:tcPr>
           <w:p>
             <w:pPr>
-              <w:rPr>
-                <w:rFonts w:eastAsia="Times New Roman"/>
-                <w:sz w:val="20"/>
-                <w:szCs w:val="20"/>
-              </w:rPr>
-            </w:pPr>
+              <w:spacing w:before="100" w:beforeAutospacing="1" w:after="100" w:afterAutospacing="1"/>
+              <w:rPr>
+                <w:rFonts w:ascii="Arial" w:eastAsia="Times New Roman" w:hAnsi="Arial" w:cs="Arial"/>
+                <w:b/>
+                <w:bCs/>
+                <w:sz w:val="18"/>
+                <w:szCs w:val="18"/>
+              </w:rPr>
+            </w:pPr>
+            <w:r>
+              <w:rPr>
+                <w:rFonts w:ascii="Arial" w:eastAsia="Times New Roman" w:hAnsi="Arial" w:cs="Arial"/>
+                <w:b/>
+                <w:bCs/>
+                <w:sz w:val="20"/>
+                <w:szCs w:val="20"/>
+              </w:rPr>
+              <w:t>Confirm no data stored in the Git repo</w:t>
+            </w:r>
           </w:p>
         </w:tc>
         <w:tc>
@@ -1707,52 +1959,7 @@
         </w:tc>
         <w:tc>
           <w:tcPr>
-            <w:tcW w:w="0" w:type="auto"/>
-            <w:tcBorders>
-              <w:top w:val="single" w:sz="4" w:space="0" w:color="auto"/>
-              <w:bottom w:val="single" w:sz="4" w:space="0" w:color="auto"/>
-              <w:right w:val="single" w:sz="4" w:space="0" w:color="auto"/>
-            </w:tcBorders>
-            <w:vAlign w:val="center"/>
-          </w:tcPr>
-          <w:p>
-            <w:pPr>
-              <w:rPr>
-                <w:rFonts w:eastAsia="Times New Roman"/>
-                <w:sz w:val="20"/>
-                <w:szCs w:val="20"/>
-              </w:rPr>
-            </w:pPr>
-          </w:p>
-        </w:tc>
-        <w:tc>
-          <w:tcPr>
-            <w:tcW w:w="0" w:type="auto"/>
-            <w:tcBorders>
-              <w:top w:val="single" w:sz="4" w:space="0" w:color="auto"/>
-              <w:left w:val="single" w:sz="4" w:space="0" w:color="auto"/>
-              <w:bottom w:val="single" w:sz="4" w:space="0" w:color="auto"/>
-            </w:tcBorders>
-            <w:vAlign w:val="center"/>
-          </w:tcPr>
-          <w:p>
-            <w:pPr>
-              <w:rPr>
-                <w:rFonts w:eastAsia="Times New Roman"/>
-                <w:sz w:val="20"/>
-                <w:szCs w:val="20"/>
-              </w:rPr>
-            </w:pPr>
-          </w:p>
-        </w:tc>
-      </w:tr>
-      <w:tr>
-        <w:trPr>
-          <w:divId w:val="959841343"/>
-        </w:trPr>
-        <w:tc>
-          <w:tcPr>
-            <w:tcW w:w="0" w:type="auto"/>
+            <w:tcW w:w="926" w:type="pct"/>
             <w:tcBorders>
               <w:top w:val="single" w:sz="6" w:space="0" w:color="auto"/>
               <w:left w:val="single" w:sz="6" w:space="0" w:color="auto"/>
@@ -1769,127 +1976,59 @@
           </w:tcPr>
           <w:p>
             <w:pPr>
-              <w:pStyle w:val="ListParagraph"/>
-              <w:numPr>
-                <w:ilvl w:val="1"/>
-                <w:numId w:val="1"/>
-              </w:numPr>
-              <w:spacing w:before="100" w:beforeAutospacing="1" w:after="100" w:afterAutospacing="1"/>
-              <w:rPr>
-                <w:rFonts w:ascii="Arial" w:eastAsia="Times New Roman" w:hAnsi="Arial" w:cs="Arial"/>
-                <w:sz w:val="18"/>
-                <w:szCs w:val="18"/>
-              </w:rPr>
-            </w:pPr>
-            <w:r>
-              <w:rPr>
-                <w:rFonts w:ascii="Arial" w:eastAsia="Times New Roman" w:hAnsi="Arial" w:cs="Arial"/>
-                <w:sz w:val="18"/>
-                <w:szCs w:val="18"/>
-              </w:rPr>
-              <w:t>Remove all passwords, IP addresses, AWS secret, and identification info.</w:t>
-            </w:r>
-          </w:p>
-          <w:p>
-            <w:pPr>
-              <w:pStyle w:val="ListParagraph"/>
-              <w:numPr>
-                <w:ilvl w:val="1"/>
-                <w:numId w:val="1"/>
-              </w:numPr>
-              <w:spacing w:before="100" w:beforeAutospacing="1" w:after="100" w:afterAutospacing="1"/>
-              <w:rPr>
-                <w:rFonts w:ascii="Arial" w:eastAsia="Times New Roman" w:hAnsi="Arial" w:cs="Arial"/>
-                <w:sz w:val="18"/>
-                <w:szCs w:val="18"/>
-              </w:rPr>
-            </w:pPr>
-            <w:r>
-              <w:rPr>
-                <w:rFonts w:ascii="Arial" w:eastAsia="Times New Roman" w:hAnsi="Arial" w:cs="Arial"/>
-                <w:sz w:val="18"/>
-                <w:szCs w:val="18"/>
-              </w:rPr>
-              <w:t>Remove Git history to prevent leakage of credentials or secrets in past commits (</w:t>
-            </w:r>
-            <w:r>
-              <w:rPr>
-                <w:rStyle w:val="Emphasis"/>
-                <w:rFonts w:ascii="Arial" w:eastAsia="Times New Roman" w:hAnsi="Arial" w:cs="Arial"/>
-                <w:sz w:val="18"/>
-                <w:szCs w:val="18"/>
-              </w:rPr>
-              <w:t>in the fit-for-publishing process</w:t>
-            </w:r>
-            <w:r>
-              <w:rPr>
-                <w:rFonts w:ascii="Arial" w:eastAsia="Times New Roman" w:hAnsi="Arial" w:cs="Arial"/>
-                <w:sz w:val="18"/>
-                <w:szCs w:val="18"/>
-              </w:rPr>
-              <w:t>).</w:t>
-            </w:r>
-          </w:p>
-          <w:p>
-            <w:pPr>
-              <w:pStyle w:val="ListParagraph"/>
-              <w:numPr>
-                <w:ilvl w:val="1"/>
-                <w:numId w:val="1"/>
-              </w:numPr>
-              <w:spacing w:before="100" w:beforeAutospacing="1" w:after="100" w:afterAutospacing="1"/>
-              <w:rPr>
-                <w:rFonts w:ascii="Arial" w:eastAsia="Times New Roman" w:hAnsi="Arial" w:cs="Arial"/>
-                <w:sz w:val="18"/>
-                <w:szCs w:val="18"/>
-              </w:rPr>
-            </w:pPr>
-            <w:r>
-              <w:rPr>
-                <w:rFonts w:ascii="Arial" w:eastAsia="Times New Roman" w:hAnsi="Arial" w:cs="Arial"/>
-                <w:sz w:val="18"/>
-                <w:szCs w:val="18"/>
-              </w:rPr>
-              <w:t xml:space="preserve">Code should be put through a build test to ensure that it will run in another environment. </w:t>
-            </w:r>
-            <w:proofErr w:type="gramStart"/>
-            <w:r>
-              <w:rPr>
-                <w:rFonts w:ascii="Arial" w:eastAsia="Times New Roman" w:hAnsi="Arial" w:cs="Arial"/>
-                <w:sz w:val="18"/>
-                <w:szCs w:val="18"/>
-              </w:rPr>
-              <w:t>E.g.</w:t>
-            </w:r>
-            <w:proofErr w:type="gramEnd"/>
-            <w:r>
-              <w:rPr>
-                <w:rFonts w:ascii="Arial" w:eastAsia="Times New Roman" w:hAnsi="Arial" w:cs="Arial"/>
-                <w:sz w:val="18"/>
-                <w:szCs w:val="18"/>
-              </w:rPr>
-              <w:t xml:space="preserve"> promote code to test env, install and run. Or CI pipeline in </w:t>
-            </w:r>
-            <w:proofErr w:type="spellStart"/>
-            <w:r>
-              <w:rPr>
-                <w:rFonts w:ascii="Arial" w:eastAsia="Times New Roman" w:hAnsi="Arial" w:cs="Arial"/>
-                <w:sz w:val="18"/>
-                <w:szCs w:val="18"/>
-              </w:rPr>
-              <w:t>gitlab</w:t>
-            </w:r>
-            <w:proofErr w:type="spellEnd"/>
-            <w:r>
-              <w:rPr>
-                <w:rFonts w:ascii="Arial" w:eastAsia="Times New Roman" w:hAnsi="Arial" w:cs="Arial"/>
-                <w:sz w:val="18"/>
-                <w:szCs w:val="18"/>
-              </w:rPr>
-              <w:t xml:space="preserve"> using docker image. </w:t>
-            </w:r>
-          </w:p>
-        </w:tc>
+              <w:rPr>
+                <w:rFonts w:eastAsia="Times New Roman"/>
+                <w:sz w:val="20"/>
+                <w:szCs w:val="20"/>
+              </w:rPr>
+            </w:pPr>
+          </w:p>
+        </w:tc>
+        <w:tc>
+          <w:tcPr>
+            <w:tcW w:w="753" w:type="pct"/>
+            <w:tcBorders>
+              <w:top w:val="single" w:sz="4" w:space="0" w:color="auto"/>
+              <w:bottom w:val="single" w:sz="4" w:space="0" w:color="auto"/>
+              <w:right w:val="single" w:sz="4" w:space="0" w:color="auto"/>
+            </w:tcBorders>
+            <w:vAlign w:val="center"/>
+          </w:tcPr>
+          <w:p>
+            <w:pPr>
+              <w:rPr>
+                <w:rFonts w:eastAsia="Times New Roman"/>
+                <w:sz w:val="20"/>
+                <w:szCs w:val="20"/>
+              </w:rPr>
+            </w:pPr>
+          </w:p>
+        </w:tc>
+        <w:tc>
+          <w:tcPr>
+            <w:tcW w:w="823" w:type="pct"/>
+            <w:tcBorders>
+              <w:top w:val="single" w:sz="4" w:space="0" w:color="auto"/>
+              <w:left w:val="single" w:sz="4" w:space="0" w:color="auto"/>
+              <w:bottom w:val="single" w:sz="4" w:space="0" w:color="auto"/>
+            </w:tcBorders>
+            <w:vAlign w:val="center"/>
+          </w:tcPr>
+          <w:p>
+            <w:pPr>
+              <w:rPr>
+                <w:rFonts w:eastAsia="Times New Roman"/>
+                <w:sz w:val="20"/>
+                <w:szCs w:val="20"/>
+              </w:rPr>
+            </w:pPr>
+          </w:p>
+        </w:tc>
+      </w:tr>
+      <w:tr>
+        <w:trPr>
+          <w:divId w:val="959841343"/>
+        </w:trPr>
         <w:tc>
           <w:tcPr>
             <w:tcW w:w="0" w:type="auto"/>
@@ -1909,12 +2048,200 @@
           </w:tcPr>
           <w:p>
             <w:pPr>
-              <w:rPr>
-                <w:rFonts w:eastAsia="Times New Roman"/>
-                <w:sz w:val="20"/>
-                <w:szCs w:val="20"/>
-              </w:rPr>
-            </w:pPr>
+              <w:pStyle w:val="ListParagraph"/>
+              <w:numPr>
+                <w:ilvl w:val="0"/>
+                <w:numId w:val="13"/>
+              </w:numPr>
+              <w:spacing w:before="100" w:beforeAutospacing="1" w:after="100" w:afterAutospacing="1"/>
+              <w:rPr>
+                <w:rFonts w:ascii="Arial" w:eastAsia="Times New Roman" w:hAnsi="Arial" w:cs="Arial"/>
+                <w:sz w:val="18"/>
+                <w:szCs w:val="18"/>
+              </w:rPr>
+            </w:pPr>
+            <w:r>
+              <w:rPr>
+                <w:rFonts w:ascii="Arial" w:eastAsia="Times New Roman" w:hAnsi="Arial" w:cs="Arial"/>
+                <w:sz w:val="18"/>
+                <w:szCs w:val="18"/>
+              </w:rPr>
+              <w:t>Ensure no Jupyter notebooks exist in the repo.</w:t>
+            </w:r>
+          </w:p>
+          <w:p>
+            <w:pPr>
+              <w:pStyle w:val="ListParagraph"/>
+              <w:numPr>
+                <w:ilvl w:val="0"/>
+                <w:numId w:val="13"/>
+              </w:numPr>
+              <w:spacing w:before="100" w:beforeAutospacing="1" w:after="100" w:afterAutospacing="1"/>
+              <w:rPr>
+                <w:rFonts w:ascii="Arial" w:eastAsia="Times New Roman" w:hAnsi="Arial" w:cs="Arial"/>
+                <w:sz w:val="18"/>
+                <w:szCs w:val="18"/>
+              </w:rPr>
+            </w:pPr>
+            <w:r>
+              <w:rPr>
+                <w:rFonts w:ascii="Arial" w:eastAsia="Times New Roman" w:hAnsi="Arial" w:cs="Arial"/>
+                <w:sz w:val="18"/>
+                <w:szCs w:val="18"/>
+              </w:rPr>
+              <w:t xml:space="preserve">Keep any binaries, build </w:t>
+            </w:r>
+            <w:r>
+              <w:rPr>
+                <w:rFonts w:ascii="Arial" w:eastAsia="Times New Roman" w:hAnsi="Arial" w:cs="Arial"/>
+                <w:sz w:val="18"/>
+                <w:szCs w:val="18"/>
+              </w:rPr>
+              <w:t>artefacts</w:t>
+            </w:r>
+            <w:r>
+              <w:rPr>
+                <w:rFonts w:ascii="Arial" w:eastAsia="Times New Roman" w:hAnsi="Arial" w:cs="Arial"/>
+                <w:sz w:val="18"/>
+                <w:szCs w:val="18"/>
+              </w:rPr>
+              <w:t>/package files (e.g. wheel, egg) etc out of the repo. Double check the</w:t>
+            </w:r>
+            <w:r>
+              <w:rPr>
+                <w:rFonts w:ascii="Arial" w:eastAsia="Times New Roman" w:hAnsi="Arial" w:cs="Arial"/>
+                <w:sz w:val="18"/>
+                <w:szCs w:val="18"/>
+              </w:rPr>
+              <w:t xml:space="preserve"> </w:t>
+            </w:r>
+            <w:r>
+              <w:rPr>
+                <w:rFonts w:ascii="Arial" w:eastAsia="Times New Roman" w:hAnsi="Arial" w:cs="Arial"/>
+                <w:sz w:val="18"/>
+                <w:szCs w:val="18"/>
+              </w:rPr>
+              <w:t>.gitignore file contains th</w:t>
+            </w:r>
+            <w:r>
+              <w:rPr>
+                <w:rFonts w:ascii="Arial" w:eastAsia="Times New Roman" w:hAnsi="Arial" w:cs="Arial"/>
+                <w:sz w:val="18"/>
+                <w:szCs w:val="18"/>
+              </w:rPr>
+              <w:t>ese</w:t>
+            </w:r>
+            <w:r>
+              <w:rPr>
+                <w:rFonts w:ascii="Arial" w:eastAsia="Times New Roman" w:hAnsi="Arial" w:cs="Arial"/>
+                <w:sz w:val="18"/>
+                <w:szCs w:val="18"/>
+              </w:rPr>
+              <w:t xml:space="preserve"> items.</w:t>
+            </w:r>
+          </w:p>
+          <w:p>
+            <w:pPr>
+              <w:pStyle w:val="ListParagraph"/>
+              <w:numPr>
+                <w:ilvl w:val="0"/>
+                <w:numId w:val="13"/>
+              </w:numPr>
+              <w:spacing w:before="100" w:beforeAutospacing="1" w:after="100" w:afterAutospacing="1"/>
+              <w:rPr>
+                <w:rFonts w:ascii="Arial" w:eastAsia="Times New Roman" w:hAnsi="Arial" w:cs="Arial"/>
+                <w:sz w:val="18"/>
+                <w:szCs w:val="18"/>
+              </w:rPr>
+            </w:pPr>
+            <w:r>
+              <w:rPr>
+                <w:rFonts w:ascii="Arial" w:eastAsia="Times New Roman" w:hAnsi="Arial" w:cs="Arial"/>
+                <w:sz w:val="18"/>
+                <w:szCs w:val="18"/>
+              </w:rPr>
+              <w:t>Logs</w:t>
+            </w:r>
+            <w:r>
+              <w:rPr>
+                <w:rFonts w:ascii="Arial" w:eastAsia="Times New Roman" w:hAnsi="Arial" w:cs="Arial"/>
+                <w:sz w:val="18"/>
+                <w:szCs w:val="18"/>
+              </w:rPr>
+              <w:t xml:space="preserve"> should not be stored on the repo</w:t>
+            </w:r>
+          </w:p>
+          <w:p>
+            <w:pPr>
+              <w:pStyle w:val="ListParagraph"/>
+              <w:numPr>
+                <w:ilvl w:val="0"/>
+                <w:numId w:val="13"/>
+              </w:numPr>
+              <w:spacing w:before="100" w:beforeAutospacing="1" w:after="100" w:afterAutospacing="1"/>
+              <w:rPr>
+                <w:rFonts w:ascii="Arial" w:eastAsia="Times New Roman" w:hAnsi="Arial" w:cs="Arial"/>
+                <w:sz w:val="18"/>
+                <w:szCs w:val="18"/>
+              </w:rPr>
+            </w:pPr>
+            <w:r>
+              <w:rPr>
+                <w:rFonts w:ascii="Arial" w:eastAsia="Times New Roman" w:hAnsi="Arial" w:cs="Arial"/>
+                <w:sz w:val="18"/>
+                <w:szCs w:val="18"/>
+              </w:rPr>
+              <w:t>C</w:t>
+            </w:r>
+            <w:r>
+              <w:rPr>
+                <w:rFonts w:ascii="Arial" w:eastAsia="Times New Roman" w:hAnsi="Arial" w:cs="Arial"/>
+                <w:sz w:val="18"/>
+                <w:szCs w:val="18"/>
+              </w:rPr>
+              <w:t xml:space="preserve">ode comments in the script </w:t>
+            </w:r>
+            <w:r>
+              <w:rPr>
+                <w:rFonts w:ascii="Arial" w:eastAsia="Times New Roman" w:hAnsi="Arial" w:cs="Arial"/>
+                <w:b/>
+                <w:bCs/>
+                <w:sz w:val="18"/>
+                <w:szCs w:val="18"/>
+              </w:rPr>
+              <w:t>that include any internal information</w:t>
+            </w:r>
+          </w:p>
+          <w:p>
+            <w:pPr>
+              <w:pStyle w:val="ListParagraph"/>
+              <w:numPr>
+                <w:ilvl w:val="0"/>
+                <w:numId w:val="13"/>
+              </w:numPr>
+              <w:spacing w:before="100" w:beforeAutospacing="1" w:after="100" w:afterAutospacing="1"/>
+              <w:rPr>
+                <w:rFonts w:ascii="Arial" w:eastAsia="Times New Roman" w:hAnsi="Arial" w:cs="Arial"/>
+                <w:sz w:val="18"/>
+                <w:szCs w:val="18"/>
+              </w:rPr>
+            </w:pPr>
+            <w:r>
+              <w:rPr>
+                <w:rFonts w:ascii="Arial" w:eastAsia="Times New Roman" w:hAnsi="Arial" w:cs="Arial"/>
+                <w:sz w:val="18"/>
+                <w:szCs w:val="18"/>
+              </w:rPr>
+              <w:t>O</w:t>
+            </w:r>
+            <w:r>
+              <w:rPr>
+                <w:rFonts w:ascii="Arial" w:eastAsia="Times New Roman" w:hAnsi="Arial" w:cs="Arial"/>
+                <w:sz w:val="18"/>
+                <w:szCs w:val="18"/>
+              </w:rPr>
+              <w:t>utputs (terminal, files, and database) or no credentials or PII data printed to screen</w:t>
+            </w:r>
           </w:p>
         </w:tc>
         <w:tc>
@@ -1946,7 +2273,7 @@
         </w:tc>
         <w:tc>
           <w:tcPr>
-            <w:tcW w:w="0" w:type="auto"/>
+            <w:tcW w:w="926" w:type="pct"/>
             <w:tcBorders>
               <w:top w:val="single" w:sz="6" w:space="0" w:color="auto"/>
               <w:left w:val="single" w:sz="6" w:space="0" w:color="auto"/>
@@ -1973,6 +2300,51 @@
         </w:tc>
         <w:tc>
           <w:tcPr>
+            <w:tcW w:w="753" w:type="pct"/>
+            <w:tcBorders>
+              <w:top w:val="single" w:sz="4" w:space="0" w:color="auto"/>
+              <w:bottom w:val="single" w:sz="4" w:space="0" w:color="auto"/>
+              <w:right w:val="single" w:sz="4" w:space="0" w:color="auto"/>
+            </w:tcBorders>
+            <w:vAlign w:val="center"/>
+          </w:tcPr>
+          <w:p>
+            <w:pPr>
+              <w:rPr>
+                <w:rFonts w:eastAsia="Times New Roman"/>
+                <w:sz w:val="20"/>
+                <w:szCs w:val="20"/>
+              </w:rPr>
+            </w:pPr>
+          </w:p>
+        </w:tc>
+        <w:tc>
+          <w:tcPr>
+            <w:tcW w:w="823" w:type="pct"/>
+            <w:tcBorders>
+              <w:top w:val="single" w:sz="4" w:space="0" w:color="auto"/>
+              <w:left w:val="single" w:sz="4" w:space="0" w:color="auto"/>
+              <w:bottom w:val="single" w:sz="4" w:space="0" w:color="auto"/>
+            </w:tcBorders>
+            <w:vAlign w:val="center"/>
+          </w:tcPr>
+          <w:p>
+            <w:pPr>
+              <w:rPr>
+                <w:rFonts w:eastAsia="Times New Roman"/>
+                <w:sz w:val="20"/>
+                <w:szCs w:val="20"/>
+              </w:rPr>
+            </w:pPr>
+          </w:p>
+        </w:tc>
+      </w:tr>
+      <w:tr>
+        <w:trPr>
+          <w:divId w:val="959841343"/>
+        </w:trPr>
+        <w:tc>
+          <w:tcPr>
             <w:tcW w:w="0" w:type="auto"/>
             <w:tcBorders>
               <w:top w:val="single" w:sz="6" w:space="0" w:color="auto"/>
@@ -1990,59 +2362,27 @@
           </w:tcPr>
           <w:p>
             <w:pPr>
-              <w:rPr>
-                <w:rFonts w:eastAsia="Times New Roman"/>
-                <w:sz w:val="20"/>
-                <w:szCs w:val="20"/>
-              </w:rPr>
-            </w:pPr>
-          </w:p>
-        </w:tc>
-        <w:tc>
-          <w:tcPr>
-            <w:tcW w:w="0" w:type="auto"/>
-            <w:tcBorders>
-              <w:top w:val="single" w:sz="4" w:space="0" w:color="auto"/>
-              <w:bottom w:val="single" w:sz="4" w:space="0" w:color="auto"/>
-              <w:right w:val="single" w:sz="4" w:space="0" w:color="auto"/>
-            </w:tcBorders>
-            <w:vAlign w:val="center"/>
-          </w:tcPr>
-          <w:p>
-            <w:pPr>
-              <w:rPr>
-                <w:rFonts w:eastAsia="Times New Roman"/>
-                <w:sz w:val="20"/>
-                <w:szCs w:val="20"/>
-              </w:rPr>
-            </w:pPr>
-          </w:p>
-        </w:tc>
-        <w:tc>
-          <w:tcPr>
-            <w:tcW w:w="0" w:type="auto"/>
-            <w:tcBorders>
-              <w:top w:val="single" w:sz="4" w:space="0" w:color="auto"/>
-              <w:left w:val="single" w:sz="4" w:space="0" w:color="auto"/>
-              <w:bottom w:val="single" w:sz="4" w:space="0" w:color="auto"/>
-            </w:tcBorders>
-            <w:vAlign w:val="center"/>
-          </w:tcPr>
-          <w:p>
-            <w:pPr>
-              <w:rPr>
-                <w:rFonts w:eastAsia="Times New Roman"/>
-                <w:sz w:val="20"/>
-                <w:szCs w:val="20"/>
-              </w:rPr>
-            </w:pPr>
-          </w:p>
-        </w:tc>
-      </w:tr>
-      <w:tr>
-        <w:trPr>
-          <w:divId w:val="959841343"/>
-        </w:trPr>
+              <w:spacing w:before="100" w:beforeAutospacing="1" w:after="100" w:afterAutospacing="1"/>
+              <w:rPr>
+                <w:rFonts w:ascii="Arial" w:eastAsia="Times New Roman" w:hAnsi="Arial" w:cs="Arial"/>
+                <w:b/>
+                <w:bCs/>
+                <w:sz w:val="18"/>
+                <w:szCs w:val="18"/>
+              </w:rPr>
+            </w:pPr>
+            <w:r>
+              <w:rPr>
+                <w:rFonts w:ascii="Arial" w:eastAsia="Times New Roman" w:hAnsi="Arial" w:cs="Arial"/>
+                <w:b/>
+                <w:bCs/>
+                <w:sz w:val="20"/>
+                <w:szCs w:val="20"/>
+              </w:rPr>
+              <w:t>Documentation</w:t>
+            </w:r>
+          </w:p>
+        </w:tc>
         <w:tc>
           <w:tcPr>
             <w:tcW w:w="0" w:type="auto"/>
@@ -2062,48 +2402,17 @@
           </w:tcPr>
           <w:p>
             <w:pPr>
-              <w:numPr>
-                <w:ilvl w:val="0"/>
-                <w:numId w:val="5"/>
-              </w:numPr>
-              <w:spacing w:before="100" w:beforeAutospacing="1" w:after="100" w:afterAutospacing="1"/>
-              <w:rPr>
-                <w:rFonts w:ascii="Arial" w:eastAsia="Times New Roman" w:hAnsi="Arial" w:cs="Arial"/>
-                <w:sz w:val="18"/>
-                <w:szCs w:val="18"/>
-              </w:rPr>
-            </w:pPr>
-            <w:r>
-              <w:rPr>
-                <w:rFonts w:ascii="Arial" w:eastAsia="Times New Roman" w:hAnsi="Arial" w:cs="Arial"/>
-                <w:sz w:val="18"/>
-                <w:szCs w:val="18"/>
-              </w:rPr>
-              <w:t xml:space="preserve">Confirm no data stored in the </w:t>
-            </w:r>
-            <w:proofErr w:type="spellStart"/>
-            <w:r>
-              <w:rPr>
-                <w:rFonts w:ascii="Arial" w:eastAsia="Times New Roman" w:hAnsi="Arial" w:cs="Arial"/>
-                <w:sz w:val="18"/>
-                <w:szCs w:val="18"/>
-              </w:rPr>
-              <w:t>Git</w:t>
-            </w:r>
-            <w:proofErr w:type="spellEnd"/>
-            <w:r>
-              <w:rPr>
-                <w:rFonts w:ascii="Arial" w:eastAsia="Times New Roman" w:hAnsi="Arial" w:cs="Arial"/>
-                <w:sz w:val="18"/>
-                <w:szCs w:val="18"/>
-              </w:rPr>
-              <w:t xml:space="preserve"> repo</w:t>
-            </w:r>
-          </w:p>
-        </w:tc>
-        <w:tc>
-          <w:tcPr>
-            <w:tcW w:w="0" w:type="auto"/>
+              <w:rPr>
+                <w:rFonts w:eastAsia="Times New Roman"/>
+                <w:sz w:val="20"/>
+                <w:szCs w:val="20"/>
+              </w:rPr>
+            </w:pPr>
+          </w:p>
+        </w:tc>
+        <w:tc>
+          <w:tcPr>
+            <w:tcW w:w="926" w:type="pct"/>
             <w:tcBorders>
               <w:top w:val="single" w:sz="6" w:space="0" w:color="auto"/>
               <w:left w:val="single" w:sz="6" w:space="0" w:color="auto"/>
@@ -2130,6 +2439,51 @@
         </w:tc>
         <w:tc>
           <w:tcPr>
+            <w:tcW w:w="753" w:type="pct"/>
+            <w:tcBorders>
+              <w:top w:val="single" w:sz="4" w:space="0" w:color="auto"/>
+              <w:bottom w:val="single" w:sz="4" w:space="0" w:color="auto"/>
+              <w:right w:val="single" w:sz="4" w:space="0" w:color="auto"/>
+            </w:tcBorders>
+            <w:vAlign w:val="center"/>
+          </w:tcPr>
+          <w:p>
+            <w:pPr>
+              <w:rPr>
+                <w:rFonts w:eastAsia="Times New Roman"/>
+                <w:sz w:val="20"/>
+                <w:szCs w:val="20"/>
+              </w:rPr>
+            </w:pPr>
+          </w:p>
+        </w:tc>
+        <w:tc>
+          <w:tcPr>
+            <w:tcW w:w="823" w:type="pct"/>
+            <w:tcBorders>
+              <w:top w:val="single" w:sz="4" w:space="0" w:color="auto"/>
+              <w:left w:val="single" w:sz="4" w:space="0" w:color="auto"/>
+              <w:bottom w:val="single" w:sz="4" w:space="0" w:color="auto"/>
+            </w:tcBorders>
+            <w:vAlign w:val="center"/>
+          </w:tcPr>
+          <w:p>
+            <w:pPr>
+              <w:rPr>
+                <w:rFonts w:eastAsia="Times New Roman"/>
+                <w:sz w:val="20"/>
+                <w:szCs w:val="20"/>
+              </w:rPr>
+            </w:pPr>
+          </w:p>
+        </w:tc>
+      </w:tr>
+      <w:tr>
+        <w:trPr>
+          <w:divId w:val="959841343"/>
+        </w:trPr>
+        <w:tc>
+          <w:tcPr>
             <w:tcW w:w="0" w:type="auto"/>
             <w:tcBorders>
               <w:top w:val="single" w:sz="6" w:space="0" w:color="auto"/>
@@ -2147,136 +2501,10 @@
           </w:tcPr>
           <w:p>
             <w:pPr>
-              <w:rPr>
-                <w:rFonts w:eastAsia="Times New Roman"/>
-                <w:sz w:val="20"/>
-                <w:szCs w:val="20"/>
-              </w:rPr>
-            </w:pPr>
-          </w:p>
-        </w:tc>
-        <w:tc>
-          <w:tcPr>
-            <w:tcW w:w="0" w:type="auto"/>
-            <w:tcBorders>
-              <w:top w:val="single" w:sz="6" w:space="0" w:color="auto"/>
-              <w:left w:val="single" w:sz="6" w:space="0" w:color="auto"/>
-              <w:bottom w:val="single" w:sz="6" w:space="0" w:color="auto"/>
-              <w:right w:val="single" w:sz="6" w:space="0" w:color="auto"/>
-            </w:tcBorders>
-            <w:tcMar>
-              <w:top w:w="75" w:type="dxa"/>
-              <w:left w:w="75" w:type="dxa"/>
-              <w:bottom w:w="75" w:type="dxa"/>
-              <w:right w:w="75" w:type="dxa"/>
-            </w:tcMar>
-            <w:vAlign w:val="center"/>
-          </w:tcPr>
-          <w:p>
-            <w:pPr>
-              <w:rPr>
-                <w:rFonts w:eastAsia="Times New Roman"/>
-                <w:sz w:val="20"/>
-                <w:szCs w:val="20"/>
-              </w:rPr>
-            </w:pPr>
-          </w:p>
-        </w:tc>
-        <w:tc>
-          <w:tcPr>
-            <w:tcW w:w="0" w:type="auto"/>
-            <w:tcBorders>
-              <w:top w:val="single" w:sz="6" w:space="0" w:color="auto"/>
-              <w:left w:val="single" w:sz="6" w:space="0" w:color="auto"/>
-              <w:bottom w:val="single" w:sz="6" w:space="0" w:color="auto"/>
-              <w:right w:val="single" w:sz="6" w:space="0" w:color="auto"/>
-            </w:tcBorders>
-            <w:tcMar>
-              <w:top w:w="75" w:type="dxa"/>
-              <w:left w:w="75" w:type="dxa"/>
-              <w:bottom w:w="75" w:type="dxa"/>
-              <w:right w:w="75" w:type="dxa"/>
-            </w:tcMar>
-            <w:vAlign w:val="center"/>
-          </w:tcPr>
-          <w:p>
-            <w:pPr>
-              <w:rPr>
-                <w:rFonts w:eastAsia="Times New Roman"/>
-                <w:sz w:val="20"/>
-                <w:szCs w:val="20"/>
-              </w:rPr>
-            </w:pPr>
-          </w:p>
-        </w:tc>
-        <w:tc>
-          <w:tcPr>
-            <w:tcW w:w="0" w:type="auto"/>
-            <w:tcBorders>
-              <w:top w:val="single" w:sz="4" w:space="0" w:color="auto"/>
-              <w:bottom w:val="single" w:sz="4" w:space="0" w:color="auto"/>
-              <w:right w:val="single" w:sz="4" w:space="0" w:color="auto"/>
-            </w:tcBorders>
-            <w:vAlign w:val="center"/>
-          </w:tcPr>
-          <w:p>
-            <w:pPr>
-              <w:rPr>
-                <w:rFonts w:eastAsia="Times New Roman"/>
-                <w:sz w:val="20"/>
-                <w:szCs w:val="20"/>
-              </w:rPr>
-            </w:pPr>
-          </w:p>
-        </w:tc>
-        <w:tc>
-          <w:tcPr>
-            <w:tcW w:w="0" w:type="auto"/>
-            <w:tcBorders>
-              <w:top w:val="single" w:sz="4" w:space="0" w:color="auto"/>
-              <w:left w:val="single" w:sz="4" w:space="0" w:color="auto"/>
-              <w:bottom w:val="single" w:sz="4" w:space="0" w:color="auto"/>
-            </w:tcBorders>
-            <w:vAlign w:val="center"/>
-          </w:tcPr>
-          <w:p>
-            <w:pPr>
-              <w:rPr>
-                <w:rFonts w:eastAsia="Times New Roman"/>
-                <w:sz w:val="20"/>
-                <w:szCs w:val="20"/>
-              </w:rPr>
-            </w:pPr>
-          </w:p>
-        </w:tc>
-      </w:tr>
-      <w:tr>
-        <w:trPr>
-          <w:divId w:val="959841343"/>
-        </w:trPr>
-        <w:tc>
-          <w:tcPr>
-            <w:tcW w:w="0" w:type="auto"/>
-            <w:tcBorders>
-              <w:top w:val="single" w:sz="6" w:space="0" w:color="auto"/>
-              <w:left w:val="single" w:sz="6" w:space="0" w:color="auto"/>
-              <w:bottom w:val="single" w:sz="6" w:space="0" w:color="auto"/>
-              <w:right w:val="single" w:sz="6" w:space="0" w:color="auto"/>
-            </w:tcBorders>
-            <w:tcMar>
-              <w:top w:w="75" w:type="dxa"/>
-              <w:left w:w="75" w:type="dxa"/>
-              <w:bottom w:w="75" w:type="dxa"/>
-              <w:right w:w="75" w:type="dxa"/>
-            </w:tcMar>
-            <w:vAlign w:val="center"/>
-          </w:tcPr>
-          <w:p>
-            <w:pPr>
               <w:pStyle w:val="ListParagraph"/>
               <w:numPr>
-                <w:ilvl w:val="1"/>
-                <w:numId w:val="1"/>
+                <w:ilvl w:val="0"/>
+                <w:numId w:val="14"/>
               </w:numPr>
               <w:spacing w:before="100" w:beforeAutospacing="1" w:after="100" w:afterAutospacing="1"/>
               <w:rPr>
@@ -2291,539 +2519,6 @@
                 <w:sz w:val="18"/>
                 <w:szCs w:val="18"/>
               </w:rPr>
-              <w:t xml:space="preserve">Ensure no </w:t>
-            </w:r>
-            <w:proofErr w:type="spellStart"/>
-            <w:r>
-              <w:rPr>
-                <w:rFonts w:ascii="Arial" w:eastAsia="Times New Roman" w:hAnsi="Arial" w:cs="Arial"/>
-                <w:sz w:val="18"/>
-                <w:szCs w:val="18"/>
-              </w:rPr>
-              <w:t>Jupyter</w:t>
-            </w:r>
-            <w:proofErr w:type="spellEnd"/>
-            <w:r>
-              <w:rPr>
-                <w:rFonts w:ascii="Arial" w:eastAsia="Times New Roman" w:hAnsi="Arial" w:cs="Arial"/>
-                <w:sz w:val="18"/>
-                <w:szCs w:val="18"/>
-              </w:rPr>
-              <w:t xml:space="preserve"> notebooks exist in the repo.</w:t>
-            </w:r>
-          </w:p>
-          <w:p>
-            <w:pPr>
-              <w:pStyle w:val="ListParagraph"/>
-              <w:numPr>
-                <w:ilvl w:val="1"/>
-                <w:numId w:val="1"/>
-              </w:numPr>
-              <w:spacing w:before="100" w:beforeAutospacing="1" w:after="100" w:afterAutospacing="1"/>
-              <w:rPr>
-                <w:rFonts w:ascii="Arial" w:eastAsia="Times New Roman" w:hAnsi="Arial" w:cs="Arial"/>
-                <w:sz w:val="18"/>
-                <w:szCs w:val="18"/>
-              </w:rPr>
-            </w:pPr>
-            <w:r>
-              <w:rPr>
-                <w:rFonts w:ascii="Arial" w:eastAsia="Times New Roman" w:hAnsi="Arial" w:cs="Arial"/>
-                <w:sz w:val="18"/>
-                <w:szCs w:val="18"/>
-              </w:rPr>
-              <w:t xml:space="preserve">Keep any binaries, build </w:t>
-            </w:r>
-            <w:proofErr w:type="spellStart"/>
-            <w:r>
-              <w:rPr>
-                <w:rFonts w:ascii="Arial" w:eastAsia="Times New Roman" w:hAnsi="Arial" w:cs="Arial"/>
-                <w:sz w:val="18"/>
-                <w:szCs w:val="18"/>
-              </w:rPr>
-              <w:t>artIfacts</w:t>
-            </w:r>
-            <w:proofErr w:type="spellEnd"/>
-            <w:r>
-              <w:rPr>
-                <w:rFonts w:ascii="Arial" w:eastAsia="Times New Roman" w:hAnsi="Arial" w:cs="Arial"/>
-                <w:sz w:val="18"/>
-                <w:szCs w:val="18"/>
-              </w:rPr>
-              <w:t>/package files (</w:t>
-            </w:r>
-            <w:proofErr w:type="gramStart"/>
-            <w:r>
-              <w:rPr>
-                <w:rFonts w:ascii="Arial" w:eastAsia="Times New Roman" w:hAnsi="Arial" w:cs="Arial"/>
-                <w:sz w:val="18"/>
-                <w:szCs w:val="18"/>
-              </w:rPr>
-              <w:t>e.g.</w:t>
-            </w:r>
-            <w:proofErr w:type="gramEnd"/>
-            <w:r>
-              <w:rPr>
-                <w:rFonts w:ascii="Arial" w:eastAsia="Times New Roman" w:hAnsi="Arial" w:cs="Arial"/>
-                <w:sz w:val="18"/>
-                <w:szCs w:val="18"/>
-              </w:rPr>
-              <w:t xml:space="preserve"> wheel, egg) etc out of the repo.</w:t>
-            </w:r>
-          </w:p>
-          <w:p>
-            <w:pPr>
-              <w:pStyle w:val="ListParagraph"/>
-              <w:numPr>
-                <w:ilvl w:val="1"/>
-                <w:numId w:val="1"/>
-              </w:numPr>
-              <w:spacing w:before="100" w:beforeAutospacing="1" w:after="100" w:afterAutospacing="1"/>
-              <w:rPr>
-                <w:rFonts w:ascii="Arial" w:eastAsia="Times New Roman" w:hAnsi="Arial" w:cs="Arial"/>
-                <w:sz w:val="18"/>
-                <w:szCs w:val="18"/>
-              </w:rPr>
-            </w:pPr>
-            <w:r>
-              <w:rPr>
-                <w:rFonts w:ascii="Arial" w:eastAsia="Times New Roman" w:hAnsi="Arial" w:cs="Arial"/>
-                <w:sz w:val="18"/>
-                <w:szCs w:val="18"/>
-              </w:rPr>
-              <w:t>Logs</w:t>
-            </w:r>
-          </w:p>
-          <w:p>
-            <w:pPr>
-              <w:pStyle w:val="ListParagraph"/>
-              <w:numPr>
-                <w:ilvl w:val="1"/>
-                <w:numId w:val="1"/>
-              </w:numPr>
-              <w:spacing w:before="100" w:beforeAutospacing="1" w:after="100" w:afterAutospacing="1"/>
-              <w:rPr>
-                <w:rFonts w:ascii="Arial" w:eastAsia="Times New Roman" w:hAnsi="Arial" w:cs="Arial"/>
-                <w:sz w:val="18"/>
-                <w:szCs w:val="18"/>
-              </w:rPr>
-            </w:pPr>
-            <w:r>
-              <w:rPr>
-                <w:rFonts w:ascii="Arial" w:eastAsia="Times New Roman" w:hAnsi="Arial" w:cs="Arial"/>
-                <w:sz w:val="18"/>
-                <w:szCs w:val="18"/>
-              </w:rPr>
-              <w:t>code comments in the script</w:t>
-            </w:r>
-          </w:p>
-          <w:p>
-            <w:pPr>
-              <w:pStyle w:val="ListParagraph"/>
-              <w:numPr>
-                <w:ilvl w:val="1"/>
-                <w:numId w:val="1"/>
-              </w:numPr>
-              <w:spacing w:before="100" w:beforeAutospacing="1" w:after="100" w:afterAutospacing="1"/>
-              <w:rPr>
-                <w:rFonts w:ascii="Arial" w:eastAsia="Times New Roman" w:hAnsi="Arial" w:cs="Arial"/>
-                <w:sz w:val="18"/>
-                <w:szCs w:val="18"/>
-              </w:rPr>
-            </w:pPr>
-            <w:r>
-              <w:rPr>
-                <w:rFonts w:ascii="Arial" w:eastAsia="Times New Roman" w:hAnsi="Arial" w:cs="Arial"/>
-                <w:sz w:val="18"/>
-                <w:szCs w:val="18"/>
-              </w:rPr>
-              <w:t>outputs (terminal, files, and database) or no credentials or PII data printed to screen</w:t>
-            </w:r>
-          </w:p>
-        </w:tc>
-        <w:tc>
-          <w:tcPr>
-            <w:tcW w:w="0" w:type="auto"/>
-            <w:tcBorders>
-              <w:top w:val="single" w:sz="6" w:space="0" w:color="auto"/>
-              <w:left w:val="single" w:sz="6" w:space="0" w:color="auto"/>
-              <w:bottom w:val="single" w:sz="6" w:space="0" w:color="auto"/>
-              <w:right w:val="single" w:sz="6" w:space="0" w:color="auto"/>
-            </w:tcBorders>
-            <w:tcMar>
-              <w:top w:w="75" w:type="dxa"/>
-              <w:left w:w="75" w:type="dxa"/>
-              <w:bottom w:w="75" w:type="dxa"/>
-              <w:right w:w="75" w:type="dxa"/>
-            </w:tcMar>
-            <w:vAlign w:val="center"/>
-          </w:tcPr>
-          <w:p>
-            <w:pPr>
-              <w:rPr>
-                <w:rFonts w:eastAsia="Times New Roman"/>
-                <w:sz w:val="20"/>
-                <w:szCs w:val="20"/>
-              </w:rPr>
-            </w:pPr>
-          </w:p>
-        </w:tc>
-        <w:tc>
-          <w:tcPr>
-            <w:tcW w:w="0" w:type="auto"/>
-            <w:tcBorders>
-              <w:top w:val="single" w:sz="6" w:space="0" w:color="auto"/>
-              <w:left w:val="single" w:sz="6" w:space="0" w:color="auto"/>
-              <w:bottom w:val="single" w:sz="6" w:space="0" w:color="auto"/>
-              <w:right w:val="single" w:sz="6" w:space="0" w:color="auto"/>
-            </w:tcBorders>
-            <w:tcMar>
-              <w:top w:w="75" w:type="dxa"/>
-              <w:left w:w="75" w:type="dxa"/>
-              <w:bottom w:w="75" w:type="dxa"/>
-              <w:right w:w="75" w:type="dxa"/>
-            </w:tcMar>
-            <w:vAlign w:val="center"/>
-          </w:tcPr>
-          <w:p>
-            <w:pPr>
-              <w:rPr>
-                <w:rFonts w:eastAsia="Times New Roman"/>
-                <w:sz w:val="20"/>
-                <w:szCs w:val="20"/>
-              </w:rPr>
-            </w:pPr>
-          </w:p>
-        </w:tc>
-        <w:tc>
-          <w:tcPr>
-            <w:tcW w:w="0" w:type="auto"/>
-            <w:tcBorders>
-              <w:top w:val="single" w:sz="6" w:space="0" w:color="auto"/>
-              <w:left w:val="single" w:sz="6" w:space="0" w:color="auto"/>
-              <w:bottom w:val="single" w:sz="6" w:space="0" w:color="auto"/>
-              <w:right w:val="single" w:sz="6" w:space="0" w:color="auto"/>
-            </w:tcBorders>
-            <w:tcMar>
-              <w:top w:w="75" w:type="dxa"/>
-              <w:left w:w="75" w:type="dxa"/>
-              <w:bottom w:w="75" w:type="dxa"/>
-              <w:right w:w="75" w:type="dxa"/>
-            </w:tcMar>
-            <w:vAlign w:val="center"/>
-          </w:tcPr>
-          <w:p>
-            <w:pPr>
-              <w:rPr>
-                <w:rFonts w:eastAsia="Times New Roman"/>
-                <w:sz w:val="20"/>
-                <w:szCs w:val="20"/>
-              </w:rPr>
-            </w:pPr>
-          </w:p>
-        </w:tc>
-        <w:tc>
-          <w:tcPr>
-            <w:tcW w:w="0" w:type="auto"/>
-            <w:tcBorders>
-              <w:top w:val="single" w:sz="6" w:space="0" w:color="auto"/>
-              <w:left w:val="single" w:sz="6" w:space="0" w:color="auto"/>
-              <w:bottom w:val="single" w:sz="6" w:space="0" w:color="auto"/>
-              <w:right w:val="single" w:sz="6" w:space="0" w:color="auto"/>
-            </w:tcBorders>
-            <w:tcMar>
-              <w:top w:w="75" w:type="dxa"/>
-              <w:left w:w="75" w:type="dxa"/>
-              <w:bottom w:w="75" w:type="dxa"/>
-              <w:right w:w="75" w:type="dxa"/>
-            </w:tcMar>
-            <w:vAlign w:val="center"/>
-          </w:tcPr>
-          <w:p>
-            <w:pPr>
-              <w:rPr>
-                <w:rFonts w:eastAsia="Times New Roman"/>
-                <w:sz w:val="20"/>
-                <w:szCs w:val="20"/>
-              </w:rPr>
-            </w:pPr>
-          </w:p>
-        </w:tc>
-        <w:tc>
-          <w:tcPr>
-            <w:tcW w:w="0" w:type="auto"/>
-            <w:tcBorders>
-              <w:top w:val="single" w:sz="4" w:space="0" w:color="auto"/>
-              <w:bottom w:val="single" w:sz="4" w:space="0" w:color="auto"/>
-              <w:right w:val="single" w:sz="4" w:space="0" w:color="auto"/>
-            </w:tcBorders>
-            <w:vAlign w:val="center"/>
-          </w:tcPr>
-          <w:p>
-            <w:pPr>
-              <w:rPr>
-                <w:rFonts w:eastAsia="Times New Roman"/>
-                <w:sz w:val="20"/>
-                <w:szCs w:val="20"/>
-              </w:rPr>
-            </w:pPr>
-          </w:p>
-        </w:tc>
-        <w:tc>
-          <w:tcPr>
-            <w:tcW w:w="0" w:type="auto"/>
-            <w:tcBorders>
-              <w:top w:val="single" w:sz="4" w:space="0" w:color="auto"/>
-              <w:left w:val="single" w:sz="4" w:space="0" w:color="auto"/>
-              <w:bottom w:val="single" w:sz="4" w:space="0" w:color="auto"/>
-            </w:tcBorders>
-            <w:vAlign w:val="center"/>
-          </w:tcPr>
-          <w:p>
-            <w:pPr>
-              <w:rPr>
-                <w:rFonts w:eastAsia="Times New Roman"/>
-                <w:sz w:val="20"/>
-                <w:szCs w:val="20"/>
-              </w:rPr>
-            </w:pPr>
-          </w:p>
-        </w:tc>
-      </w:tr>
-      <w:tr>
-        <w:trPr>
-          <w:divId w:val="959841343"/>
-        </w:trPr>
-        <w:tc>
-          <w:tcPr>
-            <w:tcW w:w="0" w:type="auto"/>
-            <w:tcBorders>
-              <w:top w:val="single" w:sz="6" w:space="0" w:color="auto"/>
-              <w:left w:val="single" w:sz="6" w:space="0" w:color="auto"/>
-              <w:bottom w:val="single" w:sz="6" w:space="0" w:color="auto"/>
-              <w:right w:val="single" w:sz="6" w:space="0" w:color="auto"/>
-            </w:tcBorders>
-            <w:tcMar>
-              <w:top w:w="75" w:type="dxa"/>
-              <w:left w:w="75" w:type="dxa"/>
-              <w:bottom w:w="75" w:type="dxa"/>
-              <w:right w:w="75" w:type="dxa"/>
-            </w:tcMar>
-            <w:vAlign w:val="center"/>
-          </w:tcPr>
-          <w:p>
-            <w:pPr>
-              <w:numPr>
-                <w:ilvl w:val="0"/>
-                <w:numId w:val="6"/>
-              </w:numPr>
-              <w:spacing w:before="100" w:beforeAutospacing="1" w:after="100" w:afterAutospacing="1"/>
-              <w:rPr>
-                <w:rFonts w:ascii="Arial" w:eastAsia="Times New Roman" w:hAnsi="Arial" w:cs="Arial"/>
-                <w:sz w:val="18"/>
-                <w:szCs w:val="18"/>
-              </w:rPr>
-            </w:pPr>
-            <w:r>
-              <w:rPr>
-                <w:rFonts w:ascii="Arial" w:eastAsia="Times New Roman" w:hAnsi="Arial" w:cs="Arial"/>
-                <w:sz w:val="18"/>
-                <w:szCs w:val="18"/>
-              </w:rPr>
-              <w:t>Documentation</w:t>
-            </w:r>
-          </w:p>
-        </w:tc>
-        <w:tc>
-          <w:tcPr>
-            <w:tcW w:w="0" w:type="auto"/>
-            <w:tcBorders>
-              <w:top w:val="single" w:sz="6" w:space="0" w:color="auto"/>
-              <w:left w:val="single" w:sz="6" w:space="0" w:color="auto"/>
-              <w:bottom w:val="single" w:sz="6" w:space="0" w:color="auto"/>
-              <w:right w:val="single" w:sz="6" w:space="0" w:color="auto"/>
-            </w:tcBorders>
-            <w:tcMar>
-              <w:top w:w="75" w:type="dxa"/>
-              <w:left w:w="75" w:type="dxa"/>
-              <w:bottom w:w="75" w:type="dxa"/>
-              <w:right w:w="75" w:type="dxa"/>
-            </w:tcMar>
-            <w:vAlign w:val="center"/>
-          </w:tcPr>
-          <w:p>
-            <w:pPr>
-              <w:rPr>
-                <w:rFonts w:eastAsia="Times New Roman"/>
-                <w:sz w:val="20"/>
-                <w:szCs w:val="20"/>
-              </w:rPr>
-            </w:pPr>
-          </w:p>
-        </w:tc>
-        <w:tc>
-          <w:tcPr>
-            <w:tcW w:w="0" w:type="auto"/>
-            <w:tcBorders>
-              <w:top w:val="single" w:sz="6" w:space="0" w:color="auto"/>
-              <w:left w:val="single" w:sz="6" w:space="0" w:color="auto"/>
-              <w:bottom w:val="single" w:sz="6" w:space="0" w:color="auto"/>
-              <w:right w:val="single" w:sz="6" w:space="0" w:color="auto"/>
-            </w:tcBorders>
-            <w:tcMar>
-              <w:top w:w="75" w:type="dxa"/>
-              <w:left w:w="75" w:type="dxa"/>
-              <w:bottom w:w="75" w:type="dxa"/>
-              <w:right w:w="75" w:type="dxa"/>
-            </w:tcMar>
-            <w:vAlign w:val="center"/>
-          </w:tcPr>
-          <w:p>
-            <w:pPr>
-              <w:rPr>
-                <w:rFonts w:eastAsia="Times New Roman"/>
-                <w:sz w:val="20"/>
-                <w:szCs w:val="20"/>
-              </w:rPr>
-            </w:pPr>
-          </w:p>
-        </w:tc>
-        <w:tc>
-          <w:tcPr>
-            <w:tcW w:w="0" w:type="auto"/>
-            <w:tcBorders>
-              <w:top w:val="single" w:sz="6" w:space="0" w:color="auto"/>
-              <w:left w:val="single" w:sz="6" w:space="0" w:color="auto"/>
-              <w:bottom w:val="single" w:sz="6" w:space="0" w:color="auto"/>
-              <w:right w:val="single" w:sz="6" w:space="0" w:color="auto"/>
-            </w:tcBorders>
-            <w:tcMar>
-              <w:top w:w="75" w:type="dxa"/>
-              <w:left w:w="75" w:type="dxa"/>
-              <w:bottom w:w="75" w:type="dxa"/>
-              <w:right w:w="75" w:type="dxa"/>
-            </w:tcMar>
-            <w:vAlign w:val="center"/>
-          </w:tcPr>
-          <w:p>
-            <w:pPr>
-              <w:rPr>
-                <w:rFonts w:eastAsia="Times New Roman"/>
-                <w:sz w:val="20"/>
-                <w:szCs w:val="20"/>
-              </w:rPr>
-            </w:pPr>
-          </w:p>
-        </w:tc>
-        <w:tc>
-          <w:tcPr>
-            <w:tcW w:w="0" w:type="auto"/>
-            <w:tcBorders>
-              <w:top w:val="single" w:sz="6" w:space="0" w:color="auto"/>
-              <w:left w:val="single" w:sz="6" w:space="0" w:color="auto"/>
-              <w:bottom w:val="single" w:sz="6" w:space="0" w:color="auto"/>
-              <w:right w:val="single" w:sz="6" w:space="0" w:color="auto"/>
-            </w:tcBorders>
-            <w:tcMar>
-              <w:top w:w="75" w:type="dxa"/>
-              <w:left w:w="75" w:type="dxa"/>
-              <w:bottom w:w="75" w:type="dxa"/>
-              <w:right w:w="75" w:type="dxa"/>
-            </w:tcMar>
-            <w:vAlign w:val="center"/>
-          </w:tcPr>
-          <w:p>
-            <w:pPr>
-              <w:rPr>
-                <w:rFonts w:eastAsia="Times New Roman"/>
-                <w:sz w:val="20"/>
-                <w:szCs w:val="20"/>
-              </w:rPr>
-            </w:pPr>
-          </w:p>
-        </w:tc>
-        <w:tc>
-          <w:tcPr>
-            <w:tcW w:w="0" w:type="auto"/>
-            <w:tcBorders>
-              <w:top w:val="single" w:sz="4" w:space="0" w:color="auto"/>
-              <w:bottom w:val="single" w:sz="4" w:space="0" w:color="auto"/>
-              <w:right w:val="single" w:sz="4" w:space="0" w:color="auto"/>
-            </w:tcBorders>
-            <w:vAlign w:val="center"/>
-          </w:tcPr>
-          <w:p>
-            <w:pPr>
-              <w:rPr>
-                <w:rFonts w:eastAsia="Times New Roman"/>
-                <w:sz w:val="20"/>
-                <w:szCs w:val="20"/>
-              </w:rPr>
-            </w:pPr>
-          </w:p>
-        </w:tc>
-        <w:tc>
-          <w:tcPr>
-            <w:tcW w:w="0" w:type="auto"/>
-            <w:tcBorders>
-              <w:top w:val="single" w:sz="4" w:space="0" w:color="auto"/>
-              <w:left w:val="single" w:sz="4" w:space="0" w:color="auto"/>
-              <w:bottom w:val="single" w:sz="4" w:space="0" w:color="auto"/>
-            </w:tcBorders>
-            <w:vAlign w:val="center"/>
-          </w:tcPr>
-          <w:p>
-            <w:pPr>
-              <w:rPr>
-                <w:rFonts w:eastAsia="Times New Roman"/>
-                <w:sz w:val="20"/>
-                <w:szCs w:val="20"/>
-              </w:rPr>
-            </w:pPr>
-          </w:p>
-        </w:tc>
-      </w:tr>
-      <w:tr>
-        <w:trPr>
-          <w:divId w:val="959841343"/>
-        </w:trPr>
-        <w:tc>
-          <w:tcPr>
-            <w:tcW w:w="0" w:type="auto"/>
-            <w:tcBorders>
-              <w:top w:val="single" w:sz="6" w:space="0" w:color="auto"/>
-              <w:left w:val="single" w:sz="6" w:space="0" w:color="auto"/>
-              <w:bottom w:val="single" w:sz="6" w:space="0" w:color="auto"/>
-              <w:right w:val="single" w:sz="6" w:space="0" w:color="auto"/>
-            </w:tcBorders>
-            <w:tcMar>
-              <w:top w:w="75" w:type="dxa"/>
-              <w:left w:w="75" w:type="dxa"/>
-              <w:bottom w:w="75" w:type="dxa"/>
-              <w:right w:w="75" w:type="dxa"/>
-            </w:tcMar>
-            <w:vAlign w:val="center"/>
-          </w:tcPr>
-          <w:p>
-            <w:pPr>
-              <w:pStyle w:val="ListParagraph"/>
-              <w:numPr>
-                <w:ilvl w:val="1"/>
-                <w:numId w:val="1"/>
-              </w:numPr>
-              <w:spacing w:before="100" w:beforeAutospacing="1" w:after="100" w:afterAutospacing="1"/>
-              <w:rPr>
-                <w:rFonts w:ascii="Arial" w:eastAsia="Times New Roman" w:hAnsi="Arial" w:cs="Arial"/>
-                <w:sz w:val="18"/>
-                <w:szCs w:val="18"/>
-              </w:rPr>
-            </w:pPr>
-            <w:r>
-              <w:rPr>
-                <w:rFonts w:ascii="Arial" w:eastAsia="Times New Roman" w:hAnsi="Arial" w:cs="Arial"/>
-                <w:sz w:val="18"/>
-                <w:szCs w:val="18"/>
-              </w:rPr>
               <w:t xml:space="preserve">README should contain clear and key info of the repo </w:t>
             </w:r>
             <w:r>
@@ -2835,7 +2530,7 @@
               </w:rPr>
               <w:t>(</w:t>
             </w:r>
-            <w:hyperlink r:id="rId7" w:history="1">
+            <w:hyperlink r:id="rId9" w:history="1">
               <w:r>
                 <w:rPr>
                   <w:rStyle w:val="Hyperlink"/>
@@ -2860,8 +2555,8 @@
             <w:pPr>
               <w:pStyle w:val="ListParagraph"/>
               <w:numPr>
-                <w:ilvl w:val="1"/>
-                <w:numId w:val="1"/>
+                <w:ilvl w:val="0"/>
+                <w:numId w:val="14"/>
               </w:numPr>
               <w:spacing w:before="100" w:beforeAutospacing="1" w:after="100" w:afterAutospacing="1"/>
               <w:rPr>
@@ -2878,7 +2573,7 @@
               </w:rPr>
               <w:t>Select an</w:t>
             </w:r>
-            <w:hyperlink r:id="rId8" w:history="1">
+            <w:hyperlink r:id="rId10" w:history="1">
               <w:r>
                 <w:rPr>
                   <w:rStyle w:val="Hyperlink"/>
@@ -2914,15 +2609,78 @@
                 <w:sz w:val="18"/>
                 <w:szCs w:val="18"/>
               </w:rPr>
-              <w:t xml:space="preserve"> for the repo.</w:t>
+              <w:t xml:space="preserve"> for the repo. </w:t>
+            </w:r>
+            <w:r>
+              <w:rPr>
+                <w:rFonts w:ascii="Arial" w:eastAsia="Times New Roman" w:hAnsi="Arial" w:cs="Arial"/>
+                <w:b/>
+                <w:bCs/>
+                <w:sz w:val="18"/>
+                <w:szCs w:val="18"/>
+              </w:rPr>
+              <w:t xml:space="preserve">Recommended Licence for the codebase is MIT and OGL 3.0 for </w:t>
+            </w:r>
+            <w:r>
+              <w:rPr>
+                <w:rFonts w:ascii="Arial" w:eastAsia="Times New Roman" w:hAnsi="Arial" w:cs="Arial"/>
+                <w:b/>
+                <w:bCs/>
+                <w:sz w:val="18"/>
+                <w:szCs w:val="18"/>
+              </w:rPr>
+              <w:t>documentation</w:t>
+            </w:r>
+            <w:r>
+              <w:rPr>
+                <w:rFonts w:ascii="Arial" w:eastAsia="Times New Roman" w:hAnsi="Arial" w:cs="Arial"/>
+                <w:b/>
+                <w:bCs/>
+                <w:sz w:val="18"/>
+                <w:szCs w:val="18"/>
+              </w:rPr>
+              <w:t xml:space="preserve"> and</w:t>
+            </w:r>
+            <w:r>
+              <w:rPr>
+                <w:rFonts w:ascii="Arial" w:eastAsia="Times New Roman" w:hAnsi="Arial" w:cs="Arial"/>
+                <w:b/>
+                <w:bCs/>
+                <w:sz w:val="18"/>
+                <w:szCs w:val="18"/>
+              </w:rPr>
+              <w:t xml:space="preserve"> should be Crown Copyright (see </w:t>
+            </w:r>
+            <w:hyperlink r:id="rId11" w:anchor="licence" w:history="1">
+              <w:r>
+                <w:rPr>
+                  <w:rStyle w:val="Hyperlink"/>
+                  <w:rFonts w:ascii="Arial" w:eastAsia="Times New Roman" w:hAnsi="Arial" w:cs="Arial"/>
+                  <w:b/>
+                  <w:bCs/>
+                  <w:sz w:val="18"/>
+                  <w:szCs w:val="18"/>
+                </w:rPr>
+                <w:t>example</w:t>
+              </w:r>
+            </w:hyperlink>
+            <w:r>
+              <w:rPr>
+                <w:rFonts w:ascii="Arial" w:eastAsia="Times New Roman" w:hAnsi="Arial" w:cs="Arial"/>
+                <w:b/>
+                <w:bCs/>
+                <w:sz w:val="18"/>
+                <w:szCs w:val="18"/>
+              </w:rPr>
+              <w:t>).</w:t>
             </w:r>
           </w:p>
           <w:p>
             <w:pPr>
               <w:pStyle w:val="ListParagraph"/>
               <w:numPr>
-                <w:ilvl w:val="1"/>
-                <w:numId w:val="1"/>
+                <w:ilvl w:val="0"/>
+                <w:numId w:val="14"/>
               </w:numPr>
               <w:spacing w:before="100" w:beforeAutospacing="1" w:after="100" w:afterAutospacing="1"/>
               <w:rPr>
@@ -2938,35 +2696,15 @@
                 <w:sz w:val="18"/>
                 <w:szCs w:val="18"/>
               </w:rPr>
-              <w:t>Add contact details (</w:t>
-            </w:r>
-            <w:proofErr w:type="gramStart"/>
-            <w:r>
-              <w:rPr>
-                <w:rFonts w:ascii="Arial" w:eastAsia="Times New Roman" w:hAnsi="Arial" w:cs="Arial"/>
-                <w:color w:val="000000"/>
-                <w:sz w:val="18"/>
-                <w:szCs w:val="18"/>
-              </w:rPr>
-              <w:t>e.g.</w:t>
-            </w:r>
-            <w:proofErr w:type="gramEnd"/>
-            <w:r>
-              <w:rPr>
-                <w:rFonts w:ascii="Arial" w:eastAsia="Times New Roman" w:hAnsi="Arial" w:cs="Arial"/>
-                <w:color w:val="000000"/>
-                <w:sz w:val="18"/>
-                <w:szCs w:val="18"/>
-              </w:rPr>
-              <w:t xml:space="preserve"> email) so users can request additional information or improvements.</w:t>
+              <w:t>Add contact details (e.g. email) so users can request additional information or improvements.</w:t>
             </w:r>
           </w:p>
           <w:p>
             <w:pPr>
               <w:pStyle w:val="ListParagraph"/>
               <w:numPr>
-                <w:ilvl w:val="1"/>
-                <w:numId w:val="1"/>
+                <w:ilvl w:val="0"/>
+                <w:numId w:val="14"/>
               </w:numPr>
               <w:spacing w:before="100" w:beforeAutospacing="1" w:after="100" w:afterAutospacing="1"/>
               <w:rPr>
@@ -2988,8 +2726,8 @@
             <w:pPr>
               <w:pStyle w:val="ListParagraph"/>
               <w:numPr>
-                <w:ilvl w:val="1"/>
-                <w:numId w:val="1"/>
+                <w:ilvl w:val="0"/>
+                <w:numId w:val="14"/>
               </w:numPr>
               <w:spacing w:before="100" w:beforeAutospacing="1" w:after="100" w:afterAutospacing="1"/>
               <w:rPr>
@@ -3037,7 +2775,7 @@
         </w:tc>
         <w:tc>
           <w:tcPr>
-            <w:tcW w:w="0" w:type="auto"/>
+            <w:tcW w:w="926" w:type="pct"/>
             <w:tcBorders>
               <w:top w:val="single" w:sz="6" w:space="0" w:color="auto"/>
               <w:left w:val="single" w:sz="6" w:space="0" w:color="auto"/>
@@ -3064,61 +2802,7 @@
         </w:tc>
         <w:tc>
           <w:tcPr>
-            <w:tcW w:w="0" w:type="auto"/>
-            <w:tcBorders>
-              <w:top w:val="single" w:sz="6" w:space="0" w:color="auto"/>
-              <w:left w:val="single" w:sz="6" w:space="0" w:color="auto"/>
-              <w:bottom w:val="single" w:sz="6" w:space="0" w:color="auto"/>
-              <w:right w:val="single" w:sz="6" w:space="0" w:color="auto"/>
-            </w:tcBorders>
-            <w:tcMar>
-              <w:top w:w="75" w:type="dxa"/>
-              <w:left w:w="75" w:type="dxa"/>
-              <w:bottom w:w="75" w:type="dxa"/>
-              <w:right w:w="75" w:type="dxa"/>
-            </w:tcMar>
-            <w:vAlign w:val="center"/>
-          </w:tcPr>
-          <w:p>
-            <w:pPr>
-              <w:rPr>
-                <w:rFonts w:eastAsia="Times New Roman"/>
-                <w:sz w:val="20"/>
-                <w:szCs w:val="20"/>
-              </w:rPr>
-            </w:pPr>
-          </w:p>
-        </w:tc>
-        <w:tc>
-          <w:tcPr>
-            <w:tcW w:w="0" w:type="auto"/>
-            <w:tcBorders>
-              <w:top w:val="single" w:sz="6" w:space="0" w:color="auto"/>
-              <w:left w:val="single" w:sz="6" w:space="0" w:color="auto"/>
-              <w:bottom w:val="single" w:sz="6" w:space="0" w:color="auto"/>
-              <w:right w:val="single" w:sz="6" w:space="0" w:color="auto"/>
-            </w:tcBorders>
-            <w:tcMar>
-              <w:top w:w="75" w:type="dxa"/>
-              <w:left w:w="75" w:type="dxa"/>
-              <w:bottom w:w="75" w:type="dxa"/>
-              <w:right w:w="75" w:type="dxa"/>
-            </w:tcMar>
-            <w:vAlign w:val="center"/>
-          </w:tcPr>
-          <w:p>
-            <w:pPr>
-              <w:rPr>
-                <w:rFonts w:eastAsia="Times New Roman"/>
-                <w:sz w:val="20"/>
-                <w:szCs w:val="20"/>
-              </w:rPr>
-            </w:pPr>
-          </w:p>
-        </w:tc>
-        <w:tc>
-          <w:tcPr>
-            <w:tcW w:w="0" w:type="auto"/>
+            <w:tcW w:w="753" w:type="pct"/>
             <w:tcBorders>
               <w:top w:val="single" w:sz="4" w:space="0" w:color="auto"/>
               <w:bottom w:val="single" w:sz="4" w:space="0" w:color="auto"/>
@@ -3138,7 +2822,7 @@
         </w:tc>
         <w:tc>
           <w:tcPr>
-            <w:tcW w:w="0" w:type="auto"/>
+            <w:tcW w:w="823" w:type="pct"/>
             <w:tcBorders>
               <w:top w:val="single" w:sz="4" w:space="0" w:color="auto"/>
               <w:left w:val="single" w:sz="4" w:space="0" w:color="auto"/>
@@ -3158,17 +2842,6 @@
         </w:tc>
       </w:tr>
     </w:tbl>
-    <w:p>
-      <w:pPr>
-        <w:pStyle w:val="NormalWeb"/>
-        <w:divId w:val="959841343"/>
-        <w:rPr>
-          <w:rFonts w:ascii="Arial" w:hAnsi="Arial" w:cs="Arial"/>
-          <w:sz w:val="18"/>
-          <w:szCs w:val="18"/>
-        </w:rPr>
-      </w:pPr>
-    </w:p>
     <w:p>
       <w:pPr>
         <w:pStyle w:val="NormalWeb"/>
@@ -3190,9 +2863,217 @@
 </w:document>
 </file>
 
+<file path=word/endnotes.xml><?xml version="1.0" encoding="utf-8"?>
+<w:endnotes xmlns:wpc="http://schemas.microsoft.com/office/word/2010/wordprocessingCanvas" xmlns:cx="http://schemas.microsoft.com/office/drawing/2014/chartex" xmlns:cx1="http://schemas.microsoft.com/office/drawing/2015/9/8/chartex" xmlns:cx2="http://schemas.microsoft.com/office/drawing/2015/10/21/chartex" xmlns:cx3="http://schemas.microsoft.com/office/drawing/2016/5/9/chartex" xmlns:cx4="http://schemas.microsoft.com/office/drawing/2016/5/10/chartex" xmlns:cx5="http://schemas.microsoft.com/office/drawing/2016/5/11/chartex" xmlns:cx6="http://schemas.microsoft.com/office/drawing/2016/5/12/chartex" xmlns:cx7="http://schemas.microsoft.com/office/drawing/2016/5/13/chartex" xmlns:cx8="http://schemas.microsoft.com/office/drawing/2016/5/14/chartex" xmlns:mc="http://schemas.openxmlformats.org/markup-compatibility/2006" xmlns:aink="http://schemas.microsoft.com/office/drawing/2016/ink" xmlns:am3d="http://schemas.microsoft.com/office/drawing/2017/model3d" xmlns:o="urn:schemas-microsoft-com:office:office" xmlns:oel="http://schemas.microsoft.com/office/2019/extlst" xmlns:r="http://schemas.openxmlformats.org/officeDocument/2006/relationships" xmlns:m="http://schemas.openxmlformats.org/officeDocument/2006/math" xmlns:v="urn:schemas-microsoft-com:vml" xmlns:wp14="http://schemas.microsoft.com/office/word/2010/wordprocessingDrawing" xmlns:wp="http://schemas.openxmlformats.org/drawingml/2006/wordprocessingDrawing" xmlns:w10="urn:schemas-microsoft-com:office:word" xmlns:w="http://schemas.openxmlformats.org/wordprocessingml/2006/main" xmlns:w14="http://schemas.microsoft.com/office/word/2010/wordml" xmlns:w15="http://schemas.microsoft.com/office/word/2012/wordml" xmlns:w16cex="http://schemas.microsoft.com/office/word/2018/wordml/cex" xmlns:w16cid="http://schemas.microsoft.com/office/word/2016/wordml/cid" xmlns:w16="http://schemas.microsoft.com/office/word/2018/wordml" xmlns:w16sdtdh="http://schemas.microsoft.com/office/word/2020/wordml/sdtdatahash" xmlns:w16se="http://schemas.microsoft.com/office/word/2015/wordml/symex" xmlns:wpg="http://schemas.microsoft.com/office/word/2010/wordprocessingGroup" xmlns:wpi="http://schemas.microsoft.com/office/word/2010/wordprocessingInk" xmlns:wne="http://schemas.microsoft.com/office/word/2006/wordml" xmlns:wps="http://schemas.microsoft.com/office/word/2010/wordprocessingShape" mc:Ignorable="w14 w15 w16se w16cid w16 w16cex w16sdtdh wp14">
+  <w:endnote w:type="separator" w:id="-1">
+    <w:p>
+      <w:r>
+        <w:separator/>
+      </w:r>
+    </w:p>
+  </w:endnote>
+  <w:endnote w:type="continuationSeparator" w:id="0">
+    <w:p>
+      <w:r>
+        <w:continuationSeparator/>
+      </w:r>
+    </w:p>
+  </w:endnote>
+</w:endnotes>
+</file>
+
+<file path=word/footnotes.xml><?xml version="1.0" encoding="utf-8"?>
+<w:footnotes xmlns:wpc="http://schemas.microsoft.com/office/word/2010/wordprocessingCanvas" xmlns:cx="http://schemas.microsoft.com/office/drawing/2014/chartex" xmlns:cx1="http://schemas.microsoft.com/office/drawing/2015/9/8/chartex" xmlns:cx2="http://schemas.microsoft.com/office/drawing/2015/10/21/chartex" xmlns:cx3="http://schemas.microsoft.com/office/drawing/2016/5/9/chartex" xmlns:cx4="http://schemas.microsoft.com/office/drawing/2016/5/10/chartex" xmlns:cx5="http://schemas.microsoft.com/office/drawing/2016/5/11/chartex" xmlns:cx6="http://schemas.microsoft.com/office/drawing/2016/5/12/chartex" xmlns:cx7="http://schemas.microsoft.com/office/drawing/2016/5/13/chartex" xmlns:cx8="http://schemas.microsoft.com/office/drawing/2016/5/14/chartex" xmlns:mc="http://schemas.openxmlformats.org/markup-compatibility/2006" xmlns:aink="http://schemas.microsoft.com/office/drawing/2016/ink" xmlns:am3d="http://schemas.microsoft.com/office/drawing/2017/model3d" xmlns:o="urn:schemas-microsoft-com:office:office" xmlns:oel="http://schemas.microsoft.com/office/2019/extlst" xmlns:r="http://schemas.openxmlformats.org/officeDocument/2006/relationships" xmlns:m="http://schemas.openxmlformats.org/officeDocument/2006/math" xmlns:v="urn:schemas-microsoft-com:vml" xmlns:wp14="http://schemas.microsoft.com/office/word/2010/wordprocessingDrawing" xmlns:wp="http://schemas.openxmlformats.org/drawingml/2006/wordprocessingDrawing" xmlns:w10="urn:schemas-microsoft-com:office:word" xmlns:w="http://schemas.openxmlformats.org/wordprocessingml/2006/main" xmlns:w14="http://schemas.microsoft.com/office/word/2010/wordml" xmlns:w15="http://schemas.microsoft.com/office/word/2012/wordml" xmlns:w16cex="http://schemas.microsoft.com/office/word/2018/wordml/cex" xmlns:w16cid="http://schemas.microsoft.com/office/word/2016/wordml/cid" xmlns:w16="http://schemas.microsoft.com/office/word/2018/wordml" xmlns:w16sdtdh="http://schemas.microsoft.com/office/word/2020/wordml/sdtdatahash" xmlns:w16se="http://schemas.microsoft.com/office/word/2015/wordml/symex" xmlns:wpg="http://schemas.microsoft.com/office/word/2010/wordprocessingGroup" xmlns:wpi="http://schemas.microsoft.com/office/word/2010/wordprocessingInk" xmlns:wne="http://schemas.microsoft.com/office/word/2006/wordml" xmlns:wps="http://schemas.microsoft.com/office/word/2010/wordprocessingShape" mc:Ignorable="w14 w15 w16se w16cid w16 w16cex w16sdtdh wp14">
+  <w:footnote w:type="separator" w:id="-1">
+    <w:p>
+      <w:r>
+        <w:separator/>
+      </w:r>
+    </w:p>
+  </w:footnote>
+  <w:footnote w:type="continuationSeparator" w:id="0">
+    <w:p>
+      <w:r>
+        <w:continuationSeparator/>
+      </w:r>
+    </w:p>
+  </w:footnote>
+  <w:footnote w:id="1">
+    <w:p>
+      <w:pPr>
+        <w:pStyle w:val="FootnoteText"/>
+      </w:pPr>
+      <w:r>
+        <w:rPr>
+          <w:rStyle w:val="FootnoteReference"/>
+        </w:rPr>
+        <w:footnoteRef/>
+      </w:r>
+      <w:r>
+        <w:t xml:space="preserve"> </w:t>
+      </w:r>
+      <w:r>
+        <w:t xml:space="preserve">Linux/Mac. Code should be put through a build test to ensure that it will run in another environment. E.g. promote code to test env, install and run. Or CI pipeline in gitlab using docker image – </w:t>
+      </w:r>
+      <w:r>
+        <w:rPr>
+          <w:b/>
+          <w:bCs/>
+        </w:rPr>
+        <w:t>This may not apply to all projects</w:t>
+      </w:r>
+    </w:p>
+  </w:footnote>
+  <w:footnote w:id="2">
+    <w:p>
+      <w:pPr>
+        <w:pStyle w:val="FootnoteText"/>
+      </w:pPr>
+      <w:r>
+        <w:rPr>
+          <w:rStyle w:val="FootnoteReference"/>
+        </w:rPr>
+        <w:footnoteRef/>
+      </w:r>
+      <w:r>
+        <w:t xml:space="preserve"> </w:t>
+      </w:r>
+      <w:r>
+        <w:t xml:space="preserve">Credentials or secrets are essentially passwords that computers use for encrypted communication or access to services. For example, with many APIs (like the Google Maps API) you must supply a credential code to access the service. </w:t>
+      </w:r>
+      <w:r>
+        <w:t>Often</w:t>
+      </w:r>
+      <w:r>
+        <w:t xml:space="preserve"> these codes look like </w:t>
+      </w:r>
+      <w:r>
+        <w:t>long, strange</w:t>
+      </w:r>
+      <w:r>
+        <w:t xml:space="preserve"> combinations of letters and numbers (l79sDgH9s...). We must not share our passwords publicly, so you should not commit credentials and secrets.</w:t>
+      </w:r>
+    </w:p>
+  </w:footnote>
+</w:footnotes>
+</file>
+
 <file path=word/numbering.xml><?xml version="1.0" encoding="utf-8"?>
-<w:numbering xmlns:wpc="http://schemas.microsoft.com/office/word/2010/wordprocessingCanvas" xmlns:cx="http://schemas.microsoft.com/office/drawing/2014/chartex" xmlns:cx1="http://schemas.microsoft.com/office/drawing/2015/9/8/chartex" xmlns:cx2="http://schemas.microsoft.com/office/drawing/2015/10/21/chartex" xmlns:cx3="http://schemas.microsoft.com/office/drawing/2016/5/9/chartex" xmlns:cx4="http://schemas.microsoft.com/office/drawing/2016/5/10/chartex" xmlns:cx5="http://schemas.microsoft.com/office/drawing/2016/5/11/chartex" xmlns:cx6="http://schemas.microsoft.com/office/drawing/2016/5/12/chartex" xmlns:cx7="http://schemas.microsoft.com/office/drawing/2016/5/13/chartex" xmlns:cx8="http://schemas.microsoft.com/office/drawing/2016/5/14/chartex" xmlns:mc="http://schemas.openxmlformats.org/markup-compatibility/2006" xmlns:aink="http://schemas.microsoft.com/office/drawing/2016/ink" xmlns:am3d="http://schemas.microsoft.com/office/drawing/2017/model3d" xmlns:o="urn:schemas-microsoft-com:office:office" xmlns:r="http://schemas.openxmlformats.org/officeDocument/2006/relationships" xmlns:m="http://schemas.openxmlformats.org/officeDocument/2006/math" xmlns:v="urn:schemas-microsoft-com:vml" xmlns:wp14="http://schemas.microsoft.com/office/word/2010/wordprocessingDrawing" xmlns:wp="http://schemas.openxmlformats.org/drawingml/2006/wordprocessingDrawing" xmlns:w10="urn:schemas-microsoft-com:office:word" xmlns:w="http://schemas.openxmlformats.org/wordprocessingml/2006/main" xmlns:w14="http://schemas.microsoft.com/office/word/2010/wordml" xmlns:w15="http://schemas.microsoft.com/office/word/2012/wordml" xmlns:w16cex="http://schemas.microsoft.com/office/word/2018/wordml/cex" xmlns:w16cid="http://schemas.microsoft.com/office/word/2016/wordml/cid" xmlns:w16="http://schemas.microsoft.com/office/word/2018/wordml" xmlns:w16sdtdh="http://schemas.microsoft.com/office/word/2020/wordml/sdtdatahash" xmlns:w16se="http://schemas.microsoft.com/office/word/2015/wordml/symex" xmlns:wpg="http://schemas.microsoft.com/office/word/2010/wordprocessingGroup" xmlns:wpi="http://schemas.microsoft.com/office/word/2010/wordprocessingInk" xmlns:wne="http://schemas.microsoft.com/office/word/2006/wordml" xmlns:wps="http://schemas.microsoft.com/office/word/2010/wordprocessingShape" mc:Ignorable="w14 w15 w16se w16cid w16 w16cex w16sdtdh wp14">
+<w:numbering xmlns:wpc="http://schemas.microsoft.com/office/word/2010/wordprocessingCanvas" xmlns:cx="http://schemas.microsoft.com/office/drawing/2014/chartex" xmlns:cx1="http://schemas.microsoft.com/office/drawing/2015/9/8/chartex" xmlns:cx2="http://schemas.microsoft.com/office/drawing/2015/10/21/chartex" xmlns:cx3="http://schemas.microsoft.com/office/drawing/2016/5/9/chartex" xmlns:cx4="http://schemas.microsoft.com/office/drawing/2016/5/10/chartex" xmlns:cx5="http://schemas.microsoft.com/office/drawing/2016/5/11/chartex" xmlns:cx6="http://schemas.microsoft.com/office/drawing/2016/5/12/chartex" xmlns:cx7="http://schemas.microsoft.com/office/drawing/2016/5/13/chartex" xmlns:cx8="http://schemas.microsoft.com/office/drawing/2016/5/14/chartex" xmlns:mc="http://schemas.openxmlformats.org/markup-compatibility/2006" xmlns:aink="http://schemas.microsoft.com/office/drawing/2016/ink" xmlns:am3d="http://schemas.microsoft.com/office/drawing/2017/model3d" xmlns:o="urn:schemas-microsoft-com:office:office" xmlns:oel="http://schemas.microsoft.com/office/2019/extlst" xmlns:r="http://schemas.openxmlformats.org/officeDocument/2006/relationships" xmlns:m="http://schemas.openxmlformats.org/officeDocument/2006/math" xmlns:v="urn:schemas-microsoft-com:vml" xmlns:wp14="http://schemas.microsoft.com/office/word/2010/wordprocessingDrawing" xmlns:wp="http://schemas.openxmlformats.org/drawingml/2006/wordprocessingDrawing" xmlns:w10="urn:schemas-microsoft-com:office:word" xmlns:w="http://schemas.openxmlformats.org/wordprocessingml/2006/main" xmlns:w14="http://schemas.microsoft.com/office/word/2010/wordml" xmlns:w15="http://schemas.microsoft.com/office/word/2012/wordml" xmlns:w16cex="http://schemas.microsoft.com/office/word/2018/wordml/cex" xmlns:w16cid="http://schemas.microsoft.com/office/word/2016/wordml/cid" xmlns:w16="http://schemas.microsoft.com/office/word/2018/wordml" xmlns:w16sdtdh="http://schemas.microsoft.com/office/word/2020/wordml/sdtdatahash" xmlns:w16se="http://schemas.microsoft.com/office/word/2015/wordml/symex" xmlns:wpg="http://schemas.microsoft.com/office/word/2010/wordprocessingGroup" xmlns:wpi="http://schemas.microsoft.com/office/word/2010/wordprocessingInk" xmlns:wne="http://schemas.microsoft.com/office/word/2006/wordml" xmlns:wps="http://schemas.microsoft.com/office/word/2010/wordprocessingShape" mc:Ignorable="w14 w15 w16se w16cid w16 w16cex w16sdtdh wp14">
   <w:abstractNum w:abstractNumId="0" w15:restartNumberingAfterBreak="0">
+    <w:nsid w:val="194F178B"/>
+    <w:multiLevelType w:val="hybridMultilevel"/>
+    <w:tmpl w:val="D9D8B73C"/>
+    <w:lvl w:ilvl="0" w:tplc="08090001">
+      <w:start w:val="1"/>
+      <w:numFmt w:val="bullet"/>
+      <w:lvlText w:val=""/>
+      <w:lvlJc w:val="left"/>
+      <w:pPr>
+        <w:ind w:left="720" w:hanging="360"/>
+      </w:pPr>
+      <w:rPr>
+        <w:rFonts w:ascii="Symbol" w:hAnsi="Symbol" w:hint="default"/>
+      </w:rPr>
+    </w:lvl>
+    <w:lvl w:ilvl="1" w:tplc="08090003" w:tentative="1">
+      <w:start w:val="1"/>
+      <w:numFmt w:val="bullet"/>
+      <w:lvlText w:val="o"/>
+      <w:lvlJc w:val="left"/>
+      <w:pPr>
+        <w:ind w:left="1440" w:hanging="360"/>
+      </w:pPr>
+      <w:rPr>
+        <w:rFonts w:ascii="Courier New" w:hAnsi="Courier New" w:cs="Courier New" w:hint="default"/>
+      </w:rPr>
+    </w:lvl>
+    <w:lvl w:ilvl="2" w:tplc="08090005" w:tentative="1">
+      <w:start w:val="1"/>
+      <w:numFmt w:val="bullet"/>
+      <w:lvlText w:val=""/>
+      <w:lvlJc w:val="left"/>
+      <w:pPr>
+        <w:ind w:left="2160" w:hanging="360"/>
+      </w:pPr>
+      <w:rPr>
+        <w:rFonts w:ascii="Wingdings" w:hAnsi="Wingdings" w:hint="default"/>
+      </w:rPr>
+    </w:lvl>
+    <w:lvl w:ilvl="3" w:tplc="08090001" w:tentative="1">
+      <w:start w:val="1"/>
+      <w:numFmt w:val="bullet"/>
+      <w:lvlText w:val=""/>
+      <w:lvlJc w:val="left"/>
+      <w:pPr>
+        <w:ind w:left="2880" w:hanging="360"/>
+      </w:pPr>
+      <w:rPr>
+        <w:rFonts w:ascii="Symbol" w:hAnsi="Symbol" w:hint="default"/>
+      </w:rPr>
+    </w:lvl>
+    <w:lvl w:ilvl="4" w:tplc="08090003" w:tentative="1">
+      <w:start w:val="1"/>
+      <w:numFmt w:val="bullet"/>
+      <w:lvlText w:val="o"/>
+      <w:lvlJc w:val="left"/>
+      <w:pPr>
+        <w:ind w:left="3600" w:hanging="360"/>
+      </w:pPr>
+      <w:rPr>
+        <w:rFonts w:ascii="Courier New" w:hAnsi="Courier New" w:cs="Courier New" w:hint="default"/>
+      </w:rPr>
+    </w:lvl>
+    <w:lvl w:ilvl="5" w:tplc="08090005" w:tentative="1">
+      <w:start w:val="1"/>
+      <w:numFmt w:val="bullet"/>
+      <w:lvlText w:val=""/>
+      <w:lvlJc w:val="left"/>
+      <w:pPr>
+        <w:ind w:left="4320" w:hanging="360"/>
+      </w:pPr>
+      <w:rPr>
+        <w:rFonts w:ascii="Wingdings" w:hAnsi="Wingdings" w:hint="default"/>
+      </w:rPr>
+    </w:lvl>
+    <w:lvl w:ilvl="6" w:tplc="08090001" w:tentative="1">
+      <w:start w:val="1"/>
+      <w:numFmt w:val="bullet"/>
+      <w:lvlText w:val=""/>
+      <w:lvlJc w:val="left"/>
+      <w:pPr>
+        <w:ind w:left="5040" w:hanging="360"/>
+      </w:pPr>
+      <w:rPr>
+        <w:rFonts w:ascii="Symbol" w:hAnsi="Symbol" w:hint="default"/>
+      </w:rPr>
+    </w:lvl>
+    <w:lvl w:ilvl="7" w:tplc="08090003" w:tentative="1">
+      <w:start w:val="1"/>
+      <w:numFmt w:val="bullet"/>
+      <w:lvlText w:val="o"/>
+      <w:lvlJc w:val="left"/>
+      <w:pPr>
+        <w:ind w:left="5760" w:hanging="360"/>
+      </w:pPr>
+      <w:rPr>
+        <w:rFonts w:ascii="Courier New" w:hAnsi="Courier New" w:cs="Courier New" w:hint="default"/>
+      </w:rPr>
+    </w:lvl>
+    <w:lvl w:ilvl="8" w:tplc="08090005" w:tentative="1">
+      <w:start w:val="1"/>
+      <w:numFmt w:val="bullet"/>
+      <w:lvlText w:val=""/>
+      <w:lvlJc w:val="left"/>
+      <w:pPr>
+        <w:ind w:left="6480" w:hanging="360"/>
+      </w:pPr>
+      <w:rPr>
+        <w:rFonts w:ascii="Wingdings" w:hAnsi="Wingdings" w:hint="default"/>
+      </w:rPr>
+    </w:lvl>
+  </w:abstractNum>
+  <w:abstractNum w:abstractNumId="1" w15:restartNumberingAfterBreak="0">
     <w:nsid w:val="23BA4D3E"/>
     <w:multiLevelType w:val="multilevel"/>
     <w:tmpl w:val="F8DEDFF6"/>
@@ -3341,7 +3222,7 @@
       </w:rPr>
     </w:lvl>
   </w:abstractNum>
-  <w:abstractNum w:abstractNumId="1" w15:restartNumberingAfterBreak="0">
+  <w:abstractNum w:abstractNumId="2" w15:restartNumberingAfterBreak="0">
     <w:nsid w:val="26720A8D"/>
     <w:multiLevelType w:val="multilevel"/>
     <w:tmpl w:val="CC94C4BA"/>
@@ -3490,7 +3371,185 @@
       </w:rPr>
     </w:lvl>
   </w:abstractNum>
-  <w:abstractNum w:abstractNumId="2" w15:restartNumberingAfterBreak="0">
+  <w:abstractNum w:abstractNumId="3" w15:restartNumberingAfterBreak="0">
+    <w:nsid w:val="2CF02FB4"/>
+    <w:multiLevelType w:val="hybridMultilevel"/>
+    <w:tmpl w:val="D2C0BC74"/>
+    <w:lvl w:ilvl="0" w:tplc="2500C4C2">
+      <w:start w:val="1"/>
+      <w:numFmt w:val="decimal"/>
+      <w:lvlText w:val="%1."/>
+      <w:lvlJc w:val="left"/>
+      <w:pPr>
+        <w:ind w:left="1080" w:hanging="360"/>
+      </w:pPr>
+      <w:rPr>
+        <w:rFonts w:hint="default"/>
+      </w:rPr>
+    </w:lvl>
+    <w:lvl w:ilvl="1" w:tplc="08090019" w:tentative="1">
+      <w:start w:val="1"/>
+      <w:numFmt w:val="lowerLetter"/>
+      <w:lvlText w:val="%2."/>
+      <w:lvlJc w:val="left"/>
+      <w:pPr>
+        <w:ind w:left="1800" w:hanging="360"/>
+      </w:pPr>
+    </w:lvl>
+    <w:lvl w:ilvl="2" w:tplc="0809001B" w:tentative="1">
+      <w:start w:val="1"/>
+      <w:numFmt w:val="lowerRoman"/>
+      <w:lvlText w:val="%3."/>
+      <w:lvlJc w:val="right"/>
+      <w:pPr>
+        <w:ind w:left="2520" w:hanging="180"/>
+      </w:pPr>
+    </w:lvl>
+    <w:lvl w:ilvl="3" w:tplc="0809000F" w:tentative="1">
+      <w:start w:val="1"/>
+      <w:numFmt w:val="decimal"/>
+      <w:lvlText w:val="%4."/>
+      <w:lvlJc w:val="left"/>
+      <w:pPr>
+        <w:ind w:left="3240" w:hanging="360"/>
+      </w:pPr>
+    </w:lvl>
+    <w:lvl w:ilvl="4" w:tplc="08090019" w:tentative="1">
+      <w:start w:val="1"/>
+      <w:numFmt w:val="lowerLetter"/>
+      <w:lvlText w:val="%5."/>
+      <w:lvlJc w:val="left"/>
+      <w:pPr>
+        <w:ind w:left="3960" w:hanging="360"/>
+      </w:pPr>
+    </w:lvl>
+    <w:lvl w:ilvl="5" w:tplc="0809001B" w:tentative="1">
+      <w:start w:val="1"/>
+      <w:numFmt w:val="lowerRoman"/>
+      <w:lvlText w:val="%6."/>
+      <w:lvlJc w:val="right"/>
+      <w:pPr>
+        <w:ind w:left="4680" w:hanging="180"/>
+      </w:pPr>
+    </w:lvl>
+    <w:lvl w:ilvl="6" w:tplc="0809000F" w:tentative="1">
+      <w:start w:val="1"/>
+      <w:numFmt w:val="decimal"/>
+      <w:lvlText w:val="%7."/>
+      <w:lvlJc w:val="left"/>
+      <w:pPr>
+        <w:ind w:left="5400" w:hanging="360"/>
+      </w:pPr>
+    </w:lvl>
+    <w:lvl w:ilvl="7" w:tplc="08090019" w:tentative="1">
+      <w:start w:val="1"/>
+      <w:numFmt w:val="lowerLetter"/>
+      <w:lvlText w:val="%8."/>
+      <w:lvlJc w:val="left"/>
+      <w:pPr>
+        <w:ind w:left="6120" w:hanging="360"/>
+      </w:pPr>
+    </w:lvl>
+    <w:lvl w:ilvl="8" w:tplc="0809001B" w:tentative="1">
+      <w:start w:val="1"/>
+      <w:numFmt w:val="lowerRoman"/>
+      <w:lvlText w:val="%9."/>
+      <w:lvlJc w:val="right"/>
+      <w:pPr>
+        <w:ind w:left="6840" w:hanging="180"/>
+      </w:pPr>
+    </w:lvl>
+  </w:abstractNum>
+  <w:abstractNum w:abstractNumId="4" w15:restartNumberingAfterBreak="0">
+    <w:nsid w:val="31252568"/>
+    <w:multiLevelType w:val="hybridMultilevel"/>
+    <w:tmpl w:val="C884F962"/>
+    <w:lvl w:ilvl="0" w:tplc="0E227AD6">
+      <w:start w:val="1"/>
+      <w:numFmt w:val="decimal"/>
+      <w:lvlText w:val="%1."/>
+      <w:lvlJc w:val="left"/>
+      <w:pPr>
+        <w:ind w:left="720" w:hanging="360"/>
+      </w:pPr>
+      <w:rPr>
+        <w:rFonts w:hint="default"/>
+      </w:rPr>
+    </w:lvl>
+    <w:lvl w:ilvl="1" w:tplc="08090019" w:tentative="1">
+      <w:start w:val="1"/>
+      <w:numFmt w:val="lowerLetter"/>
+      <w:lvlText w:val="%2."/>
+      <w:lvlJc w:val="left"/>
+      <w:pPr>
+        <w:ind w:left="1440" w:hanging="360"/>
+      </w:pPr>
+    </w:lvl>
+    <w:lvl w:ilvl="2" w:tplc="0809001B" w:tentative="1">
+      <w:start w:val="1"/>
+      <w:numFmt w:val="lowerRoman"/>
+      <w:lvlText w:val="%3."/>
+      <w:lvlJc w:val="right"/>
+      <w:pPr>
+        <w:ind w:left="2160" w:hanging="180"/>
+      </w:pPr>
+    </w:lvl>
+    <w:lvl w:ilvl="3" w:tplc="0809000F" w:tentative="1">
+      <w:start w:val="1"/>
+      <w:numFmt w:val="decimal"/>
+      <w:lvlText w:val="%4."/>
+      <w:lvlJc w:val="left"/>
+      <w:pPr>
+        <w:ind w:left="2880" w:hanging="360"/>
+      </w:pPr>
+    </w:lvl>
+    <w:lvl w:ilvl="4" w:tplc="08090019" w:tentative="1">
+      <w:start w:val="1"/>
+      <w:numFmt w:val="lowerLetter"/>
+      <w:lvlText w:val="%5."/>
+      <w:lvlJc w:val="left"/>
+      <w:pPr>
+        <w:ind w:left="3600" w:hanging="360"/>
+      </w:pPr>
+    </w:lvl>
+    <w:lvl w:ilvl="5" w:tplc="0809001B" w:tentative="1">
+      <w:start w:val="1"/>
+      <w:numFmt w:val="lowerRoman"/>
+      <w:lvlText w:val="%6."/>
+      <w:lvlJc w:val="right"/>
+      <w:pPr>
+        <w:ind w:left="4320" w:hanging="180"/>
+      </w:pPr>
+    </w:lvl>
+    <w:lvl w:ilvl="6" w:tplc="0809000F" w:tentative="1">
+      <w:start w:val="1"/>
+      <w:numFmt w:val="decimal"/>
+      <w:lvlText w:val="%7."/>
+      <w:lvlJc w:val="left"/>
+      <w:pPr>
+        <w:ind w:left="5040" w:hanging="360"/>
+      </w:pPr>
+    </w:lvl>
+    <w:lvl w:ilvl="7" w:tplc="08090019" w:tentative="1">
+      <w:start w:val="1"/>
+      <w:numFmt w:val="lowerLetter"/>
+      <w:lvlText w:val="%8."/>
+      <w:lvlJc w:val="left"/>
+      <w:pPr>
+        <w:ind w:left="5760" w:hanging="360"/>
+      </w:pPr>
+    </w:lvl>
+    <w:lvl w:ilvl="8" w:tplc="0809001B" w:tentative="1">
+      <w:start w:val="1"/>
+      <w:numFmt w:val="lowerRoman"/>
+      <w:lvlText w:val="%9."/>
+      <w:lvlJc w:val="right"/>
+      <w:pPr>
+        <w:ind w:left="6480" w:hanging="180"/>
+      </w:pPr>
+    </w:lvl>
+  </w:abstractNum>
+  <w:abstractNum w:abstractNumId="5" w15:restartNumberingAfterBreak="0">
     <w:nsid w:val="3395067D"/>
     <w:multiLevelType w:val="multilevel"/>
     <w:tmpl w:val="329AA582"/>
@@ -3639,7 +3698,93 @@
       </w:rPr>
     </w:lvl>
   </w:abstractNum>
-  <w:abstractNum w:abstractNumId="3" w15:restartNumberingAfterBreak="0">
+  <w:abstractNum w:abstractNumId="6" w15:restartNumberingAfterBreak="0">
+    <w:nsid w:val="3ADC47E1"/>
+    <w:multiLevelType w:val="hybridMultilevel"/>
+    <w:tmpl w:val="A0F69086"/>
+    <w:lvl w:ilvl="0" w:tplc="0809000F">
+      <w:start w:val="1"/>
+      <w:numFmt w:val="decimal"/>
+      <w:lvlText w:val="%1."/>
+      <w:lvlJc w:val="left"/>
+      <w:pPr>
+        <w:ind w:left="1440" w:hanging="360"/>
+      </w:pPr>
+    </w:lvl>
+    <w:lvl w:ilvl="1" w:tplc="08090019" w:tentative="1">
+      <w:start w:val="1"/>
+      <w:numFmt w:val="lowerLetter"/>
+      <w:lvlText w:val="%2."/>
+      <w:lvlJc w:val="left"/>
+      <w:pPr>
+        <w:ind w:left="2160" w:hanging="360"/>
+      </w:pPr>
+    </w:lvl>
+    <w:lvl w:ilvl="2" w:tplc="0809001B" w:tentative="1">
+      <w:start w:val="1"/>
+      <w:numFmt w:val="lowerRoman"/>
+      <w:lvlText w:val="%3."/>
+      <w:lvlJc w:val="right"/>
+      <w:pPr>
+        <w:ind w:left="2880" w:hanging="180"/>
+      </w:pPr>
+    </w:lvl>
+    <w:lvl w:ilvl="3" w:tplc="0809000F" w:tentative="1">
+      <w:start w:val="1"/>
+      <w:numFmt w:val="decimal"/>
+      <w:lvlText w:val="%4."/>
+      <w:lvlJc w:val="left"/>
+      <w:pPr>
+        <w:ind w:left="3600" w:hanging="360"/>
+      </w:pPr>
+    </w:lvl>
+    <w:lvl w:ilvl="4" w:tplc="08090019" w:tentative="1">
+      <w:start w:val="1"/>
+      <w:numFmt w:val="lowerLetter"/>
+      <w:lvlText w:val="%5."/>
+      <w:lvlJc w:val="left"/>
+      <w:pPr>
+        <w:ind w:left="4320" w:hanging="360"/>
+      </w:pPr>
+    </w:lvl>
+    <w:lvl w:ilvl="5" w:tplc="0809001B" w:tentative="1">
+      <w:start w:val="1"/>
+      <w:numFmt w:val="lowerRoman"/>
+      <w:lvlText w:val="%6."/>
+      <w:lvlJc w:val="right"/>
+      <w:pPr>
+        <w:ind w:left="5040" w:hanging="180"/>
+      </w:pPr>
+    </w:lvl>
+    <w:lvl w:ilvl="6" w:tplc="0809000F" w:tentative="1">
+      <w:start w:val="1"/>
+      <w:numFmt w:val="decimal"/>
+      <w:lvlText w:val="%7."/>
+      <w:lvlJc w:val="left"/>
+      <w:pPr>
+        <w:ind w:left="5760" w:hanging="360"/>
+      </w:pPr>
+    </w:lvl>
+    <w:lvl w:ilvl="7" w:tplc="08090019" w:tentative="1">
+      <w:start w:val="1"/>
+      <w:numFmt w:val="lowerLetter"/>
+      <w:lvlText w:val="%8."/>
+      <w:lvlJc w:val="left"/>
+      <w:pPr>
+        <w:ind w:left="6480" w:hanging="360"/>
+      </w:pPr>
+    </w:lvl>
+    <w:lvl w:ilvl="8" w:tplc="0809001B" w:tentative="1">
+      <w:start w:val="1"/>
+      <w:numFmt w:val="lowerRoman"/>
+      <w:lvlText w:val="%9."/>
+      <w:lvlJc w:val="right"/>
+      <w:pPr>
+        <w:ind w:left="7200" w:hanging="180"/>
+      </w:pPr>
+    </w:lvl>
+  </w:abstractNum>
+  <w:abstractNum w:abstractNumId="7" w15:restartNumberingAfterBreak="0">
     <w:nsid w:val="4641772E"/>
     <w:multiLevelType w:val="hybridMultilevel"/>
     <w:tmpl w:val="EE82A674"/>
@@ -3752,7 +3897,120 @@
       </w:rPr>
     </w:lvl>
   </w:abstractNum>
-  <w:abstractNum w:abstractNumId="4" w15:restartNumberingAfterBreak="0">
+  <w:abstractNum w:abstractNumId="8" w15:restartNumberingAfterBreak="0">
+    <w:nsid w:val="48937753"/>
+    <w:multiLevelType w:val="hybridMultilevel"/>
+    <w:tmpl w:val="F7B46C36"/>
+    <w:lvl w:ilvl="0" w:tplc="08090001">
+      <w:start w:val="1"/>
+      <w:numFmt w:val="bullet"/>
+      <w:lvlText w:val=""/>
+      <w:lvlJc w:val="left"/>
+      <w:pPr>
+        <w:ind w:left="720" w:hanging="360"/>
+      </w:pPr>
+      <w:rPr>
+        <w:rFonts w:ascii="Symbol" w:hAnsi="Symbol" w:hint="default"/>
+      </w:rPr>
+    </w:lvl>
+    <w:lvl w:ilvl="1" w:tplc="08090003" w:tentative="1">
+      <w:start w:val="1"/>
+      <w:numFmt w:val="bullet"/>
+      <w:lvlText w:val="o"/>
+      <w:lvlJc w:val="left"/>
+      <w:pPr>
+        <w:ind w:left="1440" w:hanging="360"/>
+      </w:pPr>
+      <w:rPr>
+        <w:rFonts w:ascii="Courier New" w:hAnsi="Courier New" w:cs="Courier New" w:hint="default"/>
+      </w:rPr>
+    </w:lvl>
+    <w:lvl w:ilvl="2" w:tplc="08090005" w:tentative="1">
+      <w:start w:val="1"/>
+      <w:numFmt w:val="bullet"/>
+      <w:lvlText w:val=""/>
+      <w:lvlJc w:val="left"/>
+      <w:pPr>
+        <w:ind w:left="2160" w:hanging="360"/>
+      </w:pPr>
+      <w:rPr>
+        <w:rFonts w:ascii="Wingdings" w:hAnsi="Wingdings" w:hint="default"/>
+      </w:rPr>
+    </w:lvl>
+    <w:lvl w:ilvl="3" w:tplc="08090001" w:tentative="1">
+      <w:start w:val="1"/>
+      <w:numFmt w:val="bullet"/>
+      <w:lvlText w:val=""/>
+      <w:lvlJc w:val="left"/>
+      <w:pPr>
+        <w:ind w:left="2880" w:hanging="360"/>
+      </w:pPr>
+      <w:rPr>
+        <w:rFonts w:ascii="Symbol" w:hAnsi="Symbol" w:hint="default"/>
+      </w:rPr>
+    </w:lvl>
+    <w:lvl w:ilvl="4" w:tplc="08090003" w:tentative="1">
+      <w:start w:val="1"/>
+      <w:numFmt w:val="bullet"/>
+      <w:lvlText w:val="o"/>
+      <w:lvlJc w:val="left"/>
+      <w:pPr>
+        <w:ind w:left="3600" w:hanging="360"/>
+      </w:pPr>
+      <w:rPr>
+        <w:rFonts w:ascii="Courier New" w:hAnsi="Courier New" w:cs="Courier New" w:hint="default"/>
+      </w:rPr>
+    </w:lvl>
+    <w:lvl w:ilvl="5" w:tplc="08090005" w:tentative="1">
+      <w:start w:val="1"/>
+      <w:numFmt w:val="bullet"/>
+      <w:lvlText w:val=""/>
+      <w:lvlJc w:val="left"/>
+      <w:pPr>
+        <w:ind w:left="4320" w:hanging="360"/>
+      </w:pPr>
+      <w:rPr>
+        <w:rFonts w:ascii="Wingdings" w:hAnsi="Wingdings" w:hint="default"/>
+      </w:rPr>
+    </w:lvl>
+    <w:lvl w:ilvl="6" w:tplc="08090001" w:tentative="1">
+      <w:start w:val="1"/>
+      <w:numFmt w:val="bullet"/>
+      <w:lvlText w:val=""/>
+      <w:lvlJc w:val="left"/>
+      <w:pPr>
+        <w:ind w:left="5040" w:hanging="360"/>
+      </w:pPr>
+      <w:rPr>
+        <w:rFonts w:ascii="Symbol" w:hAnsi="Symbol" w:hint="default"/>
+      </w:rPr>
+    </w:lvl>
+    <w:lvl w:ilvl="7" w:tplc="08090003" w:tentative="1">
+      <w:start w:val="1"/>
+      <w:numFmt w:val="bullet"/>
+      <w:lvlText w:val="o"/>
+      <w:lvlJc w:val="left"/>
+      <w:pPr>
+        <w:ind w:left="5760" w:hanging="360"/>
+      </w:pPr>
+      <w:rPr>
+        <w:rFonts w:ascii="Courier New" w:hAnsi="Courier New" w:cs="Courier New" w:hint="default"/>
+      </w:rPr>
+    </w:lvl>
+    <w:lvl w:ilvl="8" w:tplc="08090005" w:tentative="1">
+      <w:start w:val="1"/>
+      <w:numFmt w:val="bullet"/>
+      <w:lvlText w:val=""/>
+      <w:lvlJc w:val="left"/>
+      <w:pPr>
+        <w:ind w:left="6480" w:hanging="360"/>
+      </w:pPr>
+      <w:rPr>
+        <w:rFonts w:ascii="Wingdings" w:hAnsi="Wingdings" w:hint="default"/>
+      </w:rPr>
+    </w:lvl>
+  </w:abstractNum>
+  <w:abstractNum w:abstractNumId="9" w15:restartNumberingAfterBreak="0">
     <w:nsid w:val="541C7D03"/>
     <w:multiLevelType w:val="multilevel"/>
     <w:tmpl w:val="5D2A7750"/>
@@ -3901,7 +4159,7 @@
       </w:rPr>
     </w:lvl>
   </w:abstractNum>
-  <w:abstractNum w:abstractNumId="5" w15:restartNumberingAfterBreak="0">
+  <w:abstractNum w:abstractNumId="10" w15:restartNumberingAfterBreak="0">
     <w:nsid w:val="5B2D227E"/>
     <w:multiLevelType w:val="multilevel"/>
     <w:tmpl w:val="CC0EB242"/>
@@ -4050,23 +4308,386 @@
       </w:rPr>
     </w:lvl>
   </w:abstractNum>
+  <w:abstractNum w:abstractNumId="11" w15:restartNumberingAfterBreak="0">
+    <w:nsid w:val="65EE3540"/>
+    <w:multiLevelType w:val="hybridMultilevel"/>
+    <w:tmpl w:val="3826750A"/>
+    <w:lvl w:ilvl="0" w:tplc="08090001">
+      <w:start w:val="1"/>
+      <w:numFmt w:val="bullet"/>
+      <w:lvlText w:val=""/>
+      <w:lvlJc w:val="left"/>
+      <w:pPr>
+        <w:ind w:left="720" w:hanging="360"/>
+      </w:pPr>
+      <w:rPr>
+        <w:rFonts w:ascii="Symbol" w:hAnsi="Symbol" w:hint="default"/>
+      </w:rPr>
+    </w:lvl>
+    <w:lvl w:ilvl="1" w:tplc="08090003" w:tentative="1">
+      <w:start w:val="1"/>
+      <w:numFmt w:val="bullet"/>
+      <w:lvlText w:val="o"/>
+      <w:lvlJc w:val="left"/>
+      <w:pPr>
+        <w:ind w:left="1440" w:hanging="360"/>
+      </w:pPr>
+      <w:rPr>
+        <w:rFonts w:ascii="Courier New" w:hAnsi="Courier New" w:cs="Courier New" w:hint="default"/>
+      </w:rPr>
+    </w:lvl>
+    <w:lvl w:ilvl="2" w:tplc="08090005" w:tentative="1">
+      <w:start w:val="1"/>
+      <w:numFmt w:val="bullet"/>
+      <w:lvlText w:val=""/>
+      <w:lvlJc w:val="left"/>
+      <w:pPr>
+        <w:ind w:left="2160" w:hanging="360"/>
+      </w:pPr>
+      <w:rPr>
+        <w:rFonts w:ascii="Wingdings" w:hAnsi="Wingdings" w:hint="default"/>
+      </w:rPr>
+    </w:lvl>
+    <w:lvl w:ilvl="3" w:tplc="08090001" w:tentative="1">
+      <w:start w:val="1"/>
+      <w:numFmt w:val="bullet"/>
+      <w:lvlText w:val=""/>
+      <w:lvlJc w:val="left"/>
+      <w:pPr>
+        <w:ind w:left="2880" w:hanging="360"/>
+      </w:pPr>
+      <w:rPr>
+        <w:rFonts w:ascii="Symbol" w:hAnsi="Symbol" w:hint="default"/>
+      </w:rPr>
+    </w:lvl>
+    <w:lvl w:ilvl="4" w:tplc="08090003" w:tentative="1">
+      <w:start w:val="1"/>
+      <w:numFmt w:val="bullet"/>
+      <w:lvlText w:val="o"/>
+      <w:lvlJc w:val="left"/>
+      <w:pPr>
+        <w:ind w:left="3600" w:hanging="360"/>
+      </w:pPr>
+      <w:rPr>
+        <w:rFonts w:ascii="Courier New" w:hAnsi="Courier New" w:cs="Courier New" w:hint="default"/>
+      </w:rPr>
+    </w:lvl>
+    <w:lvl w:ilvl="5" w:tplc="08090005" w:tentative="1">
+      <w:start w:val="1"/>
+      <w:numFmt w:val="bullet"/>
+      <w:lvlText w:val=""/>
+      <w:lvlJc w:val="left"/>
+      <w:pPr>
+        <w:ind w:left="4320" w:hanging="360"/>
+      </w:pPr>
+      <w:rPr>
+        <w:rFonts w:ascii="Wingdings" w:hAnsi="Wingdings" w:hint="default"/>
+      </w:rPr>
+    </w:lvl>
+    <w:lvl w:ilvl="6" w:tplc="08090001" w:tentative="1">
+      <w:start w:val="1"/>
+      <w:numFmt w:val="bullet"/>
+      <w:lvlText w:val=""/>
+      <w:lvlJc w:val="left"/>
+      <w:pPr>
+        <w:ind w:left="5040" w:hanging="360"/>
+      </w:pPr>
+      <w:rPr>
+        <w:rFonts w:ascii="Symbol" w:hAnsi="Symbol" w:hint="default"/>
+      </w:rPr>
+    </w:lvl>
+    <w:lvl w:ilvl="7" w:tplc="08090003" w:tentative="1">
+      <w:start w:val="1"/>
+      <w:numFmt w:val="bullet"/>
+      <w:lvlText w:val="o"/>
+      <w:lvlJc w:val="left"/>
+      <w:pPr>
+        <w:ind w:left="5760" w:hanging="360"/>
+      </w:pPr>
+      <w:rPr>
+        <w:rFonts w:ascii="Courier New" w:hAnsi="Courier New" w:cs="Courier New" w:hint="default"/>
+      </w:rPr>
+    </w:lvl>
+    <w:lvl w:ilvl="8" w:tplc="08090005" w:tentative="1">
+      <w:start w:val="1"/>
+      <w:numFmt w:val="bullet"/>
+      <w:lvlText w:val=""/>
+      <w:lvlJc w:val="left"/>
+      <w:pPr>
+        <w:ind w:left="6480" w:hanging="360"/>
+      </w:pPr>
+      <w:rPr>
+        <w:rFonts w:ascii="Wingdings" w:hAnsi="Wingdings" w:hint="default"/>
+      </w:rPr>
+    </w:lvl>
+  </w:abstractNum>
+  <w:abstractNum w:abstractNumId="12" w15:restartNumberingAfterBreak="0">
+    <w:nsid w:val="6AD53D71"/>
+    <w:multiLevelType w:val="hybridMultilevel"/>
+    <w:tmpl w:val="9DC2C520"/>
+    <w:lvl w:ilvl="0" w:tplc="08090001">
+      <w:start w:val="1"/>
+      <w:numFmt w:val="bullet"/>
+      <w:lvlText w:val=""/>
+      <w:lvlJc w:val="left"/>
+      <w:pPr>
+        <w:ind w:left="720" w:hanging="360"/>
+      </w:pPr>
+      <w:rPr>
+        <w:rFonts w:ascii="Symbol" w:hAnsi="Symbol" w:hint="default"/>
+      </w:rPr>
+    </w:lvl>
+    <w:lvl w:ilvl="1" w:tplc="08090003" w:tentative="1">
+      <w:start w:val="1"/>
+      <w:numFmt w:val="bullet"/>
+      <w:lvlText w:val="o"/>
+      <w:lvlJc w:val="left"/>
+      <w:pPr>
+        <w:ind w:left="1440" w:hanging="360"/>
+      </w:pPr>
+      <w:rPr>
+        <w:rFonts w:ascii="Courier New" w:hAnsi="Courier New" w:cs="Courier New" w:hint="default"/>
+      </w:rPr>
+    </w:lvl>
+    <w:lvl w:ilvl="2" w:tplc="08090005" w:tentative="1">
+      <w:start w:val="1"/>
+      <w:numFmt w:val="bullet"/>
+      <w:lvlText w:val=""/>
+      <w:lvlJc w:val="left"/>
+      <w:pPr>
+        <w:ind w:left="2160" w:hanging="360"/>
+      </w:pPr>
+      <w:rPr>
+        <w:rFonts w:ascii="Wingdings" w:hAnsi="Wingdings" w:hint="default"/>
+      </w:rPr>
+    </w:lvl>
+    <w:lvl w:ilvl="3" w:tplc="08090001" w:tentative="1">
+      <w:start w:val="1"/>
+      <w:numFmt w:val="bullet"/>
+      <w:lvlText w:val=""/>
+      <w:lvlJc w:val="left"/>
+      <w:pPr>
+        <w:ind w:left="2880" w:hanging="360"/>
+      </w:pPr>
+      <w:rPr>
+        <w:rFonts w:ascii="Symbol" w:hAnsi="Symbol" w:hint="default"/>
+      </w:rPr>
+    </w:lvl>
+    <w:lvl w:ilvl="4" w:tplc="08090003" w:tentative="1">
+      <w:start w:val="1"/>
+      <w:numFmt w:val="bullet"/>
+      <w:lvlText w:val="o"/>
+      <w:lvlJc w:val="left"/>
+      <w:pPr>
+        <w:ind w:left="3600" w:hanging="360"/>
+      </w:pPr>
+      <w:rPr>
+        <w:rFonts w:ascii="Courier New" w:hAnsi="Courier New" w:cs="Courier New" w:hint="default"/>
+      </w:rPr>
+    </w:lvl>
+    <w:lvl w:ilvl="5" w:tplc="08090005" w:tentative="1">
+      <w:start w:val="1"/>
+      <w:numFmt w:val="bullet"/>
+      <w:lvlText w:val=""/>
+      <w:lvlJc w:val="left"/>
+      <w:pPr>
+        <w:ind w:left="4320" w:hanging="360"/>
+      </w:pPr>
+      <w:rPr>
+        <w:rFonts w:ascii="Wingdings" w:hAnsi="Wingdings" w:hint="default"/>
+      </w:rPr>
+    </w:lvl>
+    <w:lvl w:ilvl="6" w:tplc="08090001" w:tentative="1">
+      <w:start w:val="1"/>
+      <w:numFmt w:val="bullet"/>
+      <w:lvlText w:val=""/>
+      <w:lvlJc w:val="left"/>
+      <w:pPr>
+        <w:ind w:left="5040" w:hanging="360"/>
+      </w:pPr>
+      <w:rPr>
+        <w:rFonts w:ascii="Symbol" w:hAnsi="Symbol" w:hint="default"/>
+      </w:rPr>
+    </w:lvl>
+    <w:lvl w:ilvl="7" w:tplc="08090003" w:tentative="1">
+      <w:start w:val="1"/>
+      <w:numFmt w:val="bullet"/>
+      <w:lvlText w:val="o"/>
+      <w:lvlJc w:val="left"/>
+      <w:pPr>
+        <w:ind w:left="5760" w:hanging="360"/>
+      </w:pPr>
+      <w:rPr>
+        <w:rFonts w:ascii="Courier New" w:hAnsi="Courier New" w:cs="Courier New" w:hint="default"/>
+      </w:rPr>
+    </w:lvl>
+    <w:lvl w:ilvl="8" w:tplc="08090005" w:tentative="1">
+      <w:start w:val="1"/>
+      <w:numFmt w:val="bullet"/>
+      <w:lvlText w:val=""/>
+      <w:lvlJc w:val="left"/>
+      <w:pPr>
+        <w:ind w:left="6480" w:hanging="360"/>
+      </w:pPr>
+      <w:rPr>
+        <w:rFonts w:ascii="Wingdings" w:hAnsi="Wingdings" w:hint="default"/>
+      </w:rPr>
+    </w:lvl>
+  </w:abstractNum>
+  <w:abstractNum w:abstractNumId="13" w15:restartNumberingAfterBreak="0">
+    <w:nsid w:val="6D536642"/>
+    <w:multiLevelType w:val="hybridMultilevel"/>
+    <w:tmpl w:val="8D72F2B6"/>
+    <w:lvl w:ilvl="0" w:tplc="08090001">
+      <w:start w:val="1"/>
+      <w:numFmt w:val="bullet"/>
+      <w:lvlText w:val=""/>
+      <w:lvlJc w:val="left"/>
+      <w:pPr>
+        <w:ind w:left="720" w:hanging="360"/>
+      </w:pPr>
+      <w:rPr>
+        <w:rFonts w:ascii="Symbol" w:hAnsi="Symbol" w:hint="default"/>
+      </w:rPr>
+    </w:lvl>
+    <w:lvl w:ilvl="1" w:tplc="08090003" w:tentative="1">
+      <w:start w:val="1"/>
+      <w:numFmt w:val="bullet"/>
+      <w:lvlText w:val="o"/>
+      <w:lvlJc w:val="left"/>
+      <w:pPr>
+        <w:ind w:left="1440" w:hanging="360"/>
+      </w:pPr>
+      <w:rPr>
+        <w:rFonts w:ascii="Courier New" w:hAnsi="Courier New" w:cs="Courier New" w:hint="default"/>
+      </w:rPr>
+    </w:lvl>
+    <w:lvl w:ilvl="2" w:tplc="08090005" w:tentative="1">
+      <w:start w:val="1"/>
+      <w:numFmt w:val="bullet"/>
+      <w:lvlText w:val=""/>
+      <w:lvlJc w:val="left"/>
+      <w:pPr>
+        <w:ind w:left="2160" w:hanging="360"/>
+      </w:pPr>
+      <w:rPr>
+        <w:rFonts w:ascii="Wingdings" w:hAnsi="Wingdings" w:hint="default"/>
+      </w:rPr>
+    </w:lvl>
+    <w:lvl w:ilvl="3" w:tplc="08090001" w:tentative="1">
+      <w:start w:val="1"/>
+      <w:numFmt w:val="bullet"/>
+      <w:lvlText w:val=""/>
+      <w:lvlJc w:val="left"/>
+      <w:pPr>
+        <w:ind w:left="2880" w:hanging="360"/>
+      </w:pPr>
+      <w:rPr>
+        <w:rFonts w:ascii="Symbol" w:hAnsi="Symbol" w:hint="default"/>
+      </w:rPr>
+    </w:lvl>
+    <w:lvl w:ilvl="4" w:tplc="08090003" w:tentative="1">
+      <w:start w:val="1"/>
+      <w:numFmt w:val="bullet"/>
+      <w:lvlText w:val="o"/>
+      <w:lvlJc w:val="left"/>
+      <w:pPr>
+        <w:ind w:left="3600" w:hanging="360"/>
+      </w:pPr>
+      <w:rPr>
+        <w:rFonts w:ascii="Courier New" w:hAnsi="Courier New" w:cs="Courier New" w:hint="default"/>
+      </w:rPr>
+    </w:lvl>
+    <w:lvl w:ilvl="5" w:tplc="08090005" w:tentative="1">
+      <w:start w:val="1"/>
+      <w:numFmt w:val="bullet"/>
+      <w:lvlText w:val=""/>
+      <w:lvlJc w:val="left"/>
+      <w:pPr>
+        <w:ind w:left="4320" w:hanging="360"/>
+      </w:pPr>
+      <w:rPr>
+        <w:rFonts w:ascii="Wingdings" w:hAnsi="Wingdings" w:hint="default"/>
+      </w:rPr>
+    </w:lvl>
+    <w:lvl w:ilvl="6" w:tplc="08090001" w:tentative="1">
+      <w:start w:val="1"/>
+      <w:numFmt w:val="bullet"/>
+      <w:lvlText w:val=""/>
+      <w:lvlJc w:val="left"/>
+      <w:pPr>
+        <w:ind w:left="5040" w:hanging="360"/>
+      </w:pPr>
+      <w:rPr>
+        <w:rFonts w:ascii="Symbol" w:hAnsi="Symbol" w:hint="default"/>
+      </w:rPr>
+    </w:lvl>
+    <w:lvl w:ilvl="7" w:tplc="08090003" w:tentative="1">
+      <w:start w:val="1"/>
+      <w:numFmt w:val="bullet"/>
+      <w:lvlText w:val="o"/>
+      <w:lvlJc w:val="left"/>
+      <w:pPr>
+        <w:ind w:left="5760" w:hanging="360"/>
+      </w:pPr>
+      <w:rPr>
+        <w:rFonts w:ascii="Courier New" w:hAnsi="Courier New" w:cs="Courier New" w:hint="default"/>
+      </w:rPr>
+    </w:lvl>
+    <w:lvl w:ilvl="8" w:tplc="08090005" w:tentative="1">
+      <w:start w:val="1"/>
+      <w:numFmt w:val="bullet"/>
+      <w:lvlText w:val=""/>
+      <w:lvlJc w:val="left"/>
+      <w:pPr>
+        <w:ind w:left="6480" w:hanging="360"/>
+      </w:pPr>
+      <w:rPr>
+        <w:rFonts w:ascii="Wingdings" w:hAnsi="Wingdings" w:hint="default"/>
+      </w:rPr>
+    </w:lvl>
+  </w:abstractNum>
   <w:num w:numId="1" w16cid:durableId="1970814314">
+    <w:abstractNumId w:val="7"/>
+  </w:num>
+  <w:num w:numId="2" w16cid:durableId="1744330582">
+    <w:abstractNumId w:val="2"/>
+  </w:num>
+  <w:num w:numId="3" w16cid:durableId="911543780">
+    <w:abstractNumId w:val="9"/>
+  </w:num>
+  <w:num w:numId="4" w16cid:durableId="101800589">
+    <w:abstractNumId w:val="1"/>
+  </w:num>
+  <w:num w:numId="5" w16cid:durableId="452142486">
+    <w:abstractNumId w:val="10"/>
+  </w:num>
+  <w:num w:numId="6" w16cid:durableId="1611233278">
+    <w:abstractNumId w:val="5"/>
+  </w:num>
+  <w:num w:numId="7" w16cid:durableId="1436365815">
+    <w:abstractNumId w:val="6"/>
+  </w:num>
+  <w:num w:numId="8" w16cid:durableId="302932541">
     <w:abstractNumId w:val="3"/>
   </w:num>
-  <w:num w:numId="2" w16cid:durableId="1744330582">
-    <w:abstractNumId w:val="1"/>
-  </w:num>
-  <w:num w:numId="3" w16cid:durableId="911543780">
+  <w:num w:numId="9" w16cid:durableId="944460818">
     <w:abstractNumId w:val="4"/>
   </w:num>
-  <w:num w:numId="4" w16cid:durableId="101800589">
+  <w:num w:numId="10" w16cid:durableId="1362122427">
     <w:abstractNumId w:val="0"/>
   </w:num>
-  <w:num w:numId="5" w16cid:durableId="452142486">
-    <w:abstractNumId w:val="5"/>
+  <w:num w:numId="11" w16cid:durableId="356585978">
+    <w:abstractNumId w:val="11"/>
   </w:num>
-  <w:num w:numId="6" w16cid:durableId="1611233278">
-    <w:abstractNumId w:val="2"/>
+  <w:num w:numId="12" w16cid:durableId="1663506856">
+    <w:abstractNumId w:val="12"/>
+  </w:num>
+  <w:num w:numId="13" w16cid:durableId="537621704">
+    <w:abstractNumId w:val="13"/>
+  </w:num>
+  <w:num w:numId="14" w16cid:durableId="533884640">
+    <w:abstractNumId w:val="8"/>
   </w:num>
   <w:numIdMacAtCleanup w:val="6"/>
 </w:numbering>
@@ -4536,7 +5157,6 @@
     <w:name w:val="Hyperlink"/>
     <w:basedOn w:val="DefaultParagraphFont"/>
     <w:uiPriority w:val="99"/>
-    <w:semiHidden/>
     <w:unhideWhenUsed/>
     <w:rPr>
       <w:color w:val="0000FF"/>
@@ -4627,6 +5247,53 @@
     <w:rPr>
       <w:i/>
       <w:iCs/>
+    </w:rPr>
+  </w:style>
+  <w:style w:type="paragraph" w:styleId="FootnoteText">
+    <w:name w:val="footnote text"/>
+    <w:basedOn w:val="Normal"/>
+    <w:link w:val="FootnoteTextChar"/>
+    <w:uiPriority w:val="99"/>
+    <w:semiHidden/>
+    <w:unhideWhenUsed/>
+    <w:rsid w:val="00173A43"/>
+    <w:rPr>
+      <w:sz w:val="20"/>
+      <w:szCs w:val="20"/>
+    </w:rPr>
+  </w:style>
+  <w:style w:type="character" w:customStyle="1" w:styleId="FootnoteTextChar">
+    <w:name w:val="Footnote Text Char"/>
+    <w:basedOn w:val="DefaultParagraphFont"/>
+    <w:link w:val="FootnoteText"/>
+    <w:uiPriority w:val="99"/>
+    <w:semiHidden/>
+    <w:rsid w:val="00173A43"/>
+    <w:rPr>
+      <w:rFonts w:eastAsiaTheme="minorEastAsia"/>
+    </w:rPr>
+  </w:style>
+  <w:style w:type="character" w:styleId="FootnoteReference">
+    <w:name w:val="footnote reference"/>
+    <w:basedOn w:val="DefaultParagraphFont"/>
+    <w:uiPriority w:val="99"/>
+    <w:semiHidden/>
+    <w:unhideWhenUsed/>
+    <w:rsid w:val="00173A43"/>
+    <w:rPr>
+      <w:vertAlign w:val="superscript"/>
+    </w:rPr>
+  </w:style>
+  <w:style w:type="character" w:styleId="UnresolvedMention">
+    <w:name w:val="Unresolved Mention"/>
+    <w:basedOn w:val="DefaultParagraphFont"/>
+    <w:uiPriority w:val="99"/>
+    <w:semiHidden/>
+    <w:unhideWhenUsed/>
+    <w:rsid w:val="00442069"/>
+    <w:rPr>
+      <w:color w:val="605E5C"/>
+      <w:shd w:val="clear" w:color="auto" w:fill="E1DFDD"/>
     </w:rPr>
   </w:style>
 </w:styles>

</xml_diff>

<commit_message>
Update publishing code in the open  (#20)
* correct spelling mistake

* Update publishing code guidance

* Add R resources
</commit_message>
<xml_diff>
--- a/images/Fit_for_publishing_checklist.docx
+++ b/images/Fit_for_publishing_checklist.docx
@@ -1,6 +1,6 @@
 
 <file path=word/document.xml><?xml version="1.0" encoding="utf-8"?>
-<w:document xmlns:wpc="http://schemas.microsoft.com/office/word/2010/wordprocessingCanvas" xmlns:cx="http://schemas.microsoft.com/office/drawing/2014/chartex" xmlns:cx1="http://schemas.microsoft.com/office/drawing/2015/9/8/chartex" xmlns:cx2="http://schemas.microsoft.com/office/drawing/2015/10/21/chartex" xmlns:cx3="http://schemas.microsoft.com/office/drawing/2016/5/9/chartex" xmlns:cx4="http://schemas.microsoft.com/office/drawing/2016/5/10/chartex" xmlns:cx5="http://schemas.microsoft.com/office/drawing/2016/5/11/chartex" xmlns:cx6="http://schemas.microsoft.com/office/drawing/2016/5/12/chartex" xmlns:cx7="http://schemas.microsoft.com/office/drawing/2016/5/13/chartex" xmlns:cx8="http://schemas.microsoft.com/office/drawing/2016/5/14/chartex" xmlns:mc="http://schemas.openxmlformats.org/markup-compatibility/2006" xmlns:aink="http://schemas.microsoft.com/office/drawing/2016/ink" xmlns:am3d="http://schemas.microsoft.com/office/drawing/2017/model3d" xmlns:o="urn:schemas-microsoft-com:office:office" xmlns:r="http://schemas.openxmlformats.org/officeDocument/2006/relationships" xmlns:m="http://schemas.openxmlformats.org/officeDocument/2006/math" xmlns:v="urn:schemas-microsoft-com:vml" xmlns:wp14="http://schemas.microsoft.com/office/word/2010/wordprocessingDrawing" xmlns:wp="http://schemas.openxmlformats.org/drawingml/2006/wordprocessingDrawing" xmlns:w10="urn:schemas-microsoft-com:office:word" xmlns:w="http://schemas.openxmlformats.org/wordprocessingml/2006/main" xmlns:w14="http://schemas.microsoft.com/office/word/2010/wordml" xmlns:w15="http://schemas.microsoft.com/office/word/2012/wordml" xmlns:w16cex="http://schemas.microsoft.com/office/word/2018/wordml/cex" xmlns:w16cid="http://schemas.microsoft.com/office/word/2016/wordml/cid" xmlns:w16="http://schemas.microsoft.com/office/word/2018/wordml" xmlns:w16sdtdh="http://schemas.microsoft.com/office/word/2020/wordml/sdtdatahash" xmlns:w16se="http://schemas.microsoft.com/office/word/2015/wordml/symex" xmlns:wpg="http://schemas.microsoft.com/office/word/2010/wordprocessingGroup" xmlns:wpi="http://schemas.microsoft.com/office/word/2010/wordprocessingInk" xmlns:wne="http://schemas.microsoft.com/office/word/2006/wordml" xmlns:wps="http://schemas.microsoft.com/office/word/2010/wordprocessingShape" mc:Ignorable="w14 w15 w16se w16cid w16 w16cex w16sdtdh wp14">
+<w:document xmlns:wpc="http://schemas.microsoft.com/office/word/2010/wordprocessingCanvas" xmlns:cx="http://schemas.microsoft.com/office/drawing/2014/chartex" xmlns:cx1="http://schemas.microsoft.com/office/drawing/2015/9/8/chartex" xmlns:cx2="http://schemas.microsoft.com/office/drawing/2015/10/21/chartex" xmlns:cx3="http://schemas.microsoft.com/office/drawing/2016/5/9/chartex" xmlns:cx4="http://schemas.microsoft.com/office/drawing/2016/5/10/chartex" xmlns:cx5="http://schemas.microsoft.com/office/drawing/2016/5/11/chartex" xmlns:cx6="http://schemas.microsoft.com/office/drawing/2016/5/12/chartex" xmlns:cx7="http://schemas.microsoft.com/office/drawing/2016/5/13/chartex" xmlns:cx8="http://schemas.microsoft.com/office/drawing/2016/5/14/chartex" xmlns:mc="http://schemas.openxmlformats.org/markup-compatibility/2006" xmlns:aink="http://schemas.microsoft.com/office/drawing/2016/ink" xmlns:am3d="http://schemas.microsoft.com/office/drawing/2017/model3d" xmlns:o="urn:schemas-microsoft-com:office:office" xmlns:oel="http://schemas.microsoft.com/office/2019/extlst" xmlns:r="http://schemas.openxmlformats.org/officeDocument/2006/relationships" xmlns:m="http://schemas.openxmlformats.org/officeDocument/2006/math" xmlns:v="urn:schemas-microsoft-com:vml" xmlns:wp14="http://schemas.microsoft.com/office/word/2010/wordprocessingDrawing" xmlns:wp="http://schemas.openxmlformats.org/drawingml/2006/wordprocessingDrawing" xmlns:w10="urn:schemas-microsoft-com:office:word" xmlns:w="http://schemas.openxmlformats.org/wordprocessingml/2006/main" xmlns:w14="http://schemas.microsoft.com/office/word/2010/wordml" xmlns:w15="http://schemas.microsoft.com/office/word/2012/wordml" xmlns:w16cex="http://schemas.microsoft.com/office/word/2018/wordml/cex" xmlns:w16cid="http://schemas.microsoft.com/office/word/2016/wordml/cid" xmlns:w16="http://schemas.microsoft.com/office/word/2018/wordml" xmlns:w16sdtdh="http://schemas.microsoft.com/office/word/2020/wordml/sdtdatahash" xmlns:w16se="http://schemas.microsoft.com/office/word/2015/wordml/symex" xmlns:wpg="http://schemas.microsoft.com/office/word/2010/wordprocessingGroup" xmlns:wpi="http://schemas.microsoft.com/office/word/2010/wordprocessingInk" xmlns:wne="http://schemas.microsoft.com/office/word/2006/wordml" xmlns:wps="http://schemas.microsoft.com/office/word/2010/wordprocessingShape" mc:Ignorable="w14 w15 w16se w16cid w16 w16cex w16sdtdh wp14">
   <w:body>
     <w:p>
       <w:pPr>
@@ -35,27 +35,9 @@
           <w:sz w:val="20"/>
           <w:szCs w:val="20"/>
         </w:rPr>
-        <w:t>The process to bring an internal repo to external GitHub requires the authors (lead analysts) to review the code quality and to ensure the lack of sensitive information.</w:t>
-      </w:r>
-    </w:p>
-    <w:p>
-      <w:pPr>
-        <w:pStyle w:val="NormalWeb"/>
-        <w:rPr>
-          <w:rFonts w:ascii="Arial" w:hAnsi="Arial" w:cs="Arial"/>
-          <w:sz w:val="20"/>
-          <w:szCs w:val="20"/>
-        </w:rPr>
-      </w:pPr>
-      <w:r>
-        <w:rPr>
-          <w:rFonts w:ascii="Arial" w:hAnsi="Arial" w:cs="Arial"/>
-          <w:sz w:val="20"/>
-          <w:szCs w:val="20"/>
-        </w:rPr>
         <w:t xml:space="preserve">For code quality, we recommend the analysts applying good engineering practices for building their code. Some of these materials can be found in our Data Science </w:t>
       </w:r>
-      <w:hyperlink r:id="rId5" w:history="1">
+      <w:hyperlink r:id="rId7" w:history="1">
         <w:r>
           <w:rPr>
             <w:rStyle w:val="Hyperlink"/>
@@ -63,25 +45,7 @@
             <w:sz w:val="20"/>
             <w:szCs w:val="20"/>
           </w:rPr>
-          <w:t>rap-community-o</w:t>
-        </w:r>
-        <w:r>
-          <w:rPr>
-            <w:rStyle w:val="Hyperlink"/>
-            <w:rFonts w:ascii="Arial" w:hAnsi="Arial" w:cs="Arial"/>
-            <w:sz w:val="20"/>
-            <w:szCs w:val="20"/>
-          </w:rPr>
-          <w:t>f</w:t>
-        </w:r>
-        <w:r>
-          <w:rPr>
-            <w:rStyle w:val="Hyperlink"/>
-            <w:rFonts w:ascii="Arial" w:hAnsi="Arial" w:cs="Arial"/>
-            <w:sz w:val="20"/>
-            <w:szCs w:val="20"/>
-          </w:rPr>
-          <w:t>-practice</w:t>
+          <w:t>rap-community-of-practice</w:t>
         </w:r>
       </w:hyperlink>
       <w:r>
@@ -92,7 +56,7 @@
         </w:rPr>
         <w:t xml:space="preserve"> and NHSD Software Engineering </w:t>
       </w:r>
-      <w:hyperlink r:id="rId6" w:history="1">
+      <w:hyperlink r:id="rId8" w:history="1">
         <w:r>
           <w:rPr>
             <w:rStyle w:val="Hyperlink"/>
@@ -242,25 +206,23 @@
           <w:sz w:val="22"/>
           <w:szCs w:val="22"/>
         </w:rPr>
-        <w:t xml:space="preserve">Repository to be published on </w:t>
+        <w:t>Repository to be published on Git</w:t>
       </w:r>
-      <w:proofErr w:type="spellStart"/>
       <w:r>
         <w:rPr>
           <w:rFonts w:ascii="Arial" w:eastAsia="Times New Roman" w:hAnsi="Arial" w:cs="Arial"/>
           <w:sz w:val="22"/>
           <w:szCs w:val="22"/>
         </w:rPr>
-        <w:t>Github</w:t>
+        <w:t>H</w:t>
       </w:r>
-      <w:proofErr w:type="spellEnd"/>
       <w:r>
         <w:rPr>
           <w:rFonts w:ascii="Arial" w:eastAsia="Times New Roman" w:hAnsi="Arial" w:cs="Arial"/>
           <w:sz w:val="22"/>
           <w:szCs w:val="22"/>
         </w:rPr>
-        <w:t xml:space="preserve">: </w:t>
+        <w:t xml:space="preserve">ub: </w:t>
       </w:r>
       <w:r>
         <w:rPr>
@@ -270,9 +232,8 @@
           <w:sz w:val="22"/>
           <w:szCs w:val="22"/>
         </w:rPr>
-        <w:t xml:space="preserve">&lt;insert </w:t>
+        <w:t>&lt;insert Git</w:t>
       </w:r>
-      <w:proofErr w:type="spellStart"/>
       <w:r>
         <w:rPr>
           <w:rFonts w:ascii="Arial" w:eastAsia="Times New Roman" w:hAnsi="Arial" w:cs="Arial"/>
@@ -281,9 +242,8 @@
           <w:sz w:val="22"/>
           <w:szCs w:val="22"/>
         </w:rPr>
-        <w:t>Github</w:t>
+        <w:t>H</w:t>
       </w:r>
-      <w:proofErr w:type="spellEnd"/>
       <w:r>
         <w:rPr>
           <w:rFonts w:ascii="Arial" w:eastAsia="Times New Roman" w:hAnsi="Arial" w:cs="Arial"/>
@@ -292,22 +252,64 @@
           <w:sz w:val="22"/>
           <w:szCs w:val="22"/>
         </w:rPr>
-        <w:t xml:space="preserve"> repo link here&gt;</w:t>
+        <w:t>ub repo link here</w:t>
+      </w:r>
+      <w:r>
+        <w:rPr>
+          <w:rFonts w:ascii="Arial" w:eastAsia="Times New Roman" w:hAnsi="Arial" w:cs="Arial"/>
+          <w:b w:val="0"/>
+          <w:bCs w:val="0"/>
+          <w:sz w:val="22"/>
+          <w:szCs w:val="22"/>
+        </w:rPr>
+        <w:t xml:space="preserve"> (if it exists)</w:t>
+      </w:r>
+      <w:r>
+        <w:rPr>
+          <w:rFonts w:ascii="Arial" w:eastAsia="Times New Roman" w:hAnsi="Arial" w:cs="Arial"/>
+          <w:b w:val="0"/>
+          <w:bCs w:val="0"/>
+          <w:sz w:val="22"/>
+          <w:szCs w:val="22"/>
+        </w:rPr>
+        <w:t>&gt;</w:t>
       </w:r>
     </w:p>
     <w:p>
       <w:pPr>
-        <w:pStyle w:val="NormalWeb"/>
+        <w:pStyle w:val="Heading3"/>
+        <w:numPr>
+          <w:ilvl w:val="0"/>
+          <w:numId w:val="1"/>
+        </w:numPr>
         <w:rPr>
-          <w:rFonts w:ascii="Arial" w:hAnsi="Arial" w:cs="Arial"/>
-          <w:sz w:val="20"/>
-          <w:szCs w:val="20"/>
+          <w:rFonts w:ascii="Arial" w:eastAsia="Times New Roman" w:hAnsi="Arial" w:cs="Arial"/>
+          <w:sz w:val="22"/>
+          <w:szCs w:val="22"/>
         </w:rPr>
       </w:pPr>
+      <w:r>
+        <w:rPr>
+          <w:rFonts w:ascii="Arial" w:eastAsia="Times New Roman" w:hAnsi="Arial" w:cs="Arial"/>
+          <w:sz w:val="22"/>
+          <w:szCs w:val="22"/>
+        </w:rPr>
+        <w:t xml:space="preserve">GitLab repository used: </w:t>
+      </w:r>
+      <w:r>
+        <w:rPr>
+          <w:rFonts w:ascii="Arial" w:eastAsia="Times New Roman" w:hAnsi="Arial" w:cs="Arial"/>
+          <w:b w:val="0"/>
+          <w:bCs w:val="0"/>
+          <w:sz w:val="22"/>
+          <w:szCs w:val="22"/>
+        </w:rPr>
+        <w:t>&lt;insert GitLab repo link here&gt;</w:t>
+      </w:r>
     </w:p>
     <w:tbl>
       <w:tblPr>
-        <w:tblW w:w="4676" w:type="pct"/>
+        <w:tblW w:w="4794" w:type="pct"/>
         <w:tblBorders>
           <w:top w:val="single" w:sz="6" w:space="0" w:color="auto"/>
           <w:left w:val="single" w:sz="6" w:space="0" w:color="auto"/>
@@ -317,13 +319,11 @@
         <w:tblLook w:val="04A0" w:firstRow="1" w:lastRow="0" w:firstColumn="1" w:lastColumn="0" w:noHBand="0" w:noVBand="1"/>
       </w:tblPr>
       <w:tblGrid>
-        <w:gridCol w:w="3782"/>
-        <w:gridCol w:w="831"/>
-        <w:gridCol w:w="1310"/>
-        <w:gridCol w:w="1408"/>
-        <w:gridCol w:w="891"/>
-        <w:gridCol w:w="1313"/>
-        <w:gridCol w:w="550"/>
+        <w:gridCol w:w="3680"/>
+        <w:gridCol w:w="1486"/>
+        <w:gridCol w:w="1915"/>
+        <w:gridCol w:w="1557"/>
+        <w:gridCol w:w="1702"/>
       </w:tblGrid>
       <w:tr>
         <w:trPr>
@@ -354,8 +354,8 @@
                 <w:rFonts w:ascii="Arial" w:eastAsia="Times New Roman" w:hAnsi="Arial" w:cs="Arial"/>
                 <w:b/>
                 <w:bCs/>
-                <w:sz w:val="18"/>
-                <w:szCs w:val="18"/>
+                <w:sz w:val="20"/>
+                <w:szCs w:val="20"/>
               </w:rPr>
             </w:pPr>
             <w:r>
@@ -363,8 +363,8 @@
                 <w:rFonts w:ascii="Arial" w:eastAsia="Times New Roman" w:hAnsi="Arial" w:cs="Arial"/>
                 <w:b/>
                 <w:bCs/>
-                <w:sz w:val="18"/>
-                <w:szCs w:val="18"/>
+                <w:sz w:val="20"/>
+                <w:szCs w:val="20"/>
               </w:rPr>
               <w:t>Checklist items</w:t>
             </w:r>
@@ -395,8 +395,8 @@
                 <w:rFonts w:ascii="Arial" w:eastAsia="Times New Roman" w:hAnsi="Arial" w:cs="Arial"/>
                 <w:b/>
                 <w:bCs/>
-                <w:sz w:val="18"/>
-                <w:szCs w:val="18"/>
+                <w:sz w:val="20"/>
+                <w:szCs w:val="20"/>
               </w:rPr>
             </w:pPr>
             <w:r>
@@ -404,16 +404,16 @@
                 <w:rFonts w:ascii="Arial" w:eastAsia="Times New Roman" w:hAnsi="Arial" w:cs="Arial"/>
                 <w:b/>
                 <w:bCs/>
-                <w:sz w:val="18"/>
-                <w:szCs w:val="18"/>
-              </w:rPr>
-              <w:t>Internal check</w:t>
-            </w:r>
-          </w:p>
-        </w:tc>
-        <w:tc>
-          <w:tcPr>
-            <w:tcW w:w="0" w:type="auto"/>
+                <w:sz w:val="20"/>
+                <w:szCs w:val="20"/>
+              </w:rPr>
+              <w:t>Int. Comments &amp; Suggestions</w:t>
+            </w:r>
+          </w:p>
+        </w:tc>
+        <w:tc>
+          <w:tcPr>
+            <w:tcW w:w="926" w:type="pct"/>
             <w:tcBorders>
               <w:top w:val="single" w:sz="6" w:space="0" w:color="auto"/>
               <w:left w:val="single" w:sz="6" w:space="0" w:color="auto"/>
@@ -436,8 +436,8 @@
                 <w:rFonts w:ascii="Arial" w:eastAsia="Times New Roman" w:hAnsi="Arial" w:cs="Arial"/>
                 <w:b/>
                 <w:bCs/>
-                <w:sz w:val="18"/>
-                <w:szCs w:val="18"/>
+                <w:sz w:val="20"/>
+                <w:szCs w:val="20"/>
               </w:rPr>
             </w:pPr>
             <w:r>
@@ -445,16 +445,16 @@
                 <w:rFonts w:ascii="Arial" w:eastAsia="Times New Roman" w:hAnsi="Arial" w:cs="Arial"/>
                 <w:b/>
                 <w:bCs/>
-                <w:sz w:val="18"/>
-                <w:szCs w:val="18"/>
-              </w:rPr>
-              <w:t>Int. Comments &amp; Suggestions</w:t>
-            </w:r>
-          </w:p>
-        </w:tc>
-        <w:tc>
-          <w:tcPr>
-            <w:tcW w:w="0" w:type="auto"/>
+                <w:sz w:val="20"/>
+                <w:szCs w:val="20"/>
+              </w:rPr>
+              <w:t>Confirm suggestions have been implemented</w:t>
+            </w:r>
+          </w:p>
+        </w:tc>
+        <w:tc>
+          <w:tcPr>
+            <w:tcW w:w="753" w:type="pct"/>
             <w:tcBorders>
               <w:top w:val="single" w:sz="6" w:space="0" w:color="auto"/>
               <w:left w:val="single" w:sz="6" w:space="0" w:color="auto"/>
@@ -477,8 +477,8 @@
                 <w:rFonts w:ascii="Arial" w:eastAsia="Times New Roman" w:hAnsi="Arial" w:cs="Arial"/>
                 <w:b/>
                 <w:bCs/>
-                <w:sz w:val="18"/>
-                <w:szCs w:val="18"/>
+                <w:sz w:val="20"/>
+                <w:szCs w:val="20"/>
               </w:rPr>
             </w:pPr>
             <w:r>
@@ -486,16 +486,16 @@
                 <w:rFonts w:ascii="Arial" w:eastAsia="Times New Roman" w:hAnsi="Arial" w:cs="Arial"/>
                 <w:b/>
                 <w:bCs/>
-                <w:sz w:val="18"/>
-                <w:szCs w:val="18"/>
-              </w:rPr>
-              <w:t>Confirm suggestions have been implemented</w:t>
-            </w:r>
-          </w:p>
-        </w:tc>
-        <w:tc>
-          <w:tcPr>
-            <w:tcW w:w="0" w:type="auto"/>
+                <w:sz w:val="20"/>
+                <w:szCs w:val="20"/>
+              </w:rPr>
+              <w:t>Ext. Comments &amp; Suggestions</w:t>
+            </w:r>
+          </w:p>
+        </w:tc>
+        <w:tc>
+          <w:tcPr>
+            <w:tcW w:w="823" w:type="pct"/>
             <w:tcBorders>
               <w:top w:val="single" w:sz="6" w:space="0" w:color="auto"/>
               <w:left w:val="single" w:sz="6" w:space="0" w:color="auto"/>
@@ -518,8 +518,8 @@
                 <w:rFonts w:ascii="Arial" w:eastAsia="Times New Roman" w:hAnsi="Arial" w:cs="Arial"/>
                 <w:b/>
                 <w:bCs/>
-                <w:sz w:val="18"/>
-                <w:szCs w:val="18"/>
+                <w:sz w:val="20"/>
+                <w:szCs w:val="20"/>
               </w:rPr>
             </w:pPr>
             <w:r>
@@ -527,13 +527,19 @@
                 <w:rFonts w:ascii="Arial" w:eastAsia="Times New Roman" w:hAnsi="Arial" w:cs="Arial"/>
                 <w:b/>
                 <w:bCs/>
-                <w:sz w:val="18"/>
-                <w:szCs w:val="18"/>
-              </w:rPr>
-              <w:t>External check</w:t>
-            </w:r>
-          </w:p>
-        </w:tc>
+                <w:sz w:val="20"/>
+                <w:szCs w:val="20"/>
+              </w:rPr>
+              <w:t>RAG status</w:t>
+            </w:r>
+          </w:p>
+        </w:tc>
+      </w:tr>
+      <w:tr>
+        <w:trPr>
+          <w:divId w:val="959841343"/>
+          <w:cantSplit/>
+        </w:trPr>
         <w:tc>
           <w:tcPr>
             <w:tcW w:w="0" w:type="auto"/>
@@ -550,11 +556,10 @@
               <w:right w:w="75" w:type="dxa"/>
             </w:tcMar>
             <w:vAlign w:val="center"/>
-            <w:hideMark/>
-          </w:tcPr>
-          <w:p>
-            <w:pPr>
-              <w:jc w:val="center"/>
+          </w:tcPr>
+          <w:p>
+            <w:pPr>
+              <w:spacing w:before="100" w:beforeAutospacing="1" w:after="100" w:afterAutospacing="1"/>
               <w:rPr>
                 <w:rFonts w:ascii="Arial" w:eastAsia="Times New Roman" w:hAnsi="Arial" w:cs="Arial"/>
                 <w:b/>
@@ -568,10 +573,10 @@
                 <w:rFonts w:ascii="Arial" w:eastAsia="Times New Roman" w:hAnsi="Arial" w:cs="Arial"/>
                 <w:b/>
                 <w:bCs/>
-                <w:sz w:val="18"/>
-                <w:szCs w:val="18"/>
-              </w:rPr>
-              <w:t>Ext. Comments &amp; Suggestions</w:t>
+                <w:sz w:val="20"/>
+                <w:szCs w:val="20"/>
+              </w:rPr>
+              <w:t>Name of checker</w:t>
             </w:r>
           </w:p>
         </w:tc>
@@ -591,29 +596,96 @@
               <w:right w:w="75" w:type="dxa"/>
             </w:tcMar>
             <w:vAlign w:val="center"/>
-            <w:hideMark/>
-          </w:tcPr>
-          <w:p>
-            <w:pPr>
-              <w:jc w:val="center"/>
-              <w:rPr>
-                <w:rFonts w:ascii="Arial" w:eastAsia="Times New Roman" w:hAnsi="Arial" w:cs="Arial"/>
-                <w:b/>
-                <w:bCs/>
-                <w:sz w:val="18"/>
-                <w:szCs w:val="18"/>
-              </w:rPr>
-            </w:pPr>
-            <w:r>
-              <w:rPr>
-                <w:rFonts w:ascii="Arial" w:eastAsia="Times New Roman" w:hAnsi="Arial" w:cs="Arial"/>
-                <w:b/>
-                <w:bCs/>
-                <w:sz w:val="18"/>
-                <w:szCs w:val="18"/>
-              </w:rPr>
-              <w:t>RAG</w:t>
-            </w:r>
+          </w:tcPr>
+          <w:p>
+            <w:pPr>
+              <w:rPr>
+                <w:rFonts w:eastAsia="Times New Roman"/>
+                <w:sz w:val="20"/>
+                <w:szCs w:val="20"/>
+              </w:rPr>
+            </w:pPr>
+          </w:p>
+        </w:tc>
+        <w:tc>
+          <w:tcPr>
+            <w:tcW w:w="926" w:type="pct"/>
+            <w:tcBorders>
+              <w:top w:val="single" w:sz="6" w:space="0" w:color="auto"/>
+              <w:left w:val="single" w:sz="6" w:space="0" w:color="auto"/>
+              <w:bottom w:val="single" w:sz="6" w:space="0" w:color="auto"/>
+              <w:right w:val="single" w:sz="6" w:space="0" w:color="auto"/>
+            </w:tcBorders>
+            <w:tcMar>
+              <w:top w:w="75" w:type="dxa"/>
+              <w:left w:w="75" w:type="dxa"/>
+              <w:bottom w:w="75" w:type="dxa"/>
+              <w:right w:w="75" w:type="dxa"/>
+            </w:tcMar>
+            <w:vAlign w:val="center"/>
+          </w:tcPr>
+          <w:p>
+            <w:pPr>
+              <w:rPr>
+                <w:rFonts w:eastAsia="Times New Roman"/>
+                <w:sz w:val="20"/>
+                <w:szCs w:val="20"/>
+              </w:rPr>
+            </w:pPr>
+          </w:p>
+        </w:tc>
+        <w:tc>
+          <w:tcPr>
+            <w:tcW w:w="753" w:type="pct"/>
+            <w:tcBorders>
+              <w:top w:val="single" w:sz="6" w:space="0" w:color="auto"/>
+              <w:left w:val="single" w:sz="6" w:space="0" w:color="auto"/>
+              <w:bottom w:val="single" w:sz="6" w:space="0" w:color="auto"/>
+              <w:right w:val="single" w:sz="6" w:space="0" w:color="auto"/>
+            </w:tcBorders>
+            <w:tcMar>
+              <w:top w:w="75" w:type="dxa"/>
+              <w:left w:w="75" w:type="dxa"/>
+              <w:bottom w:w="75" w:type="dxa"/>
+              <w:right w:w="75" w:type="dxa"/>
+            </w:tcMar>
+            <w:vAlign w:val="center"/>
+          </w:tcPr>
+          <w:p>
+            <w:pPr>
+              <w:rPr>
+                <w:rFonts w:eastAsia="Times New Roman"/>
+                <w:sz w:val="20"/>
+                <w:szCs w:val="20"/>
+              </w:rPr>
+            </w:pPr>
+          </w:p>
+        </w:tc>
+        <w:tc>
+          <w:tcPr>
+            <w:tcW w:w="823" w:type="pct"/>
+            <w:tcBorders>
+              <w:top w:val="single" w:sz="6" w:space="0" w:color="auto"/>
+              <w:left w:val="single" w:sz="6" w:space="0" w:color="auto"/>
+              <w:bottom w:val="single" w:sz="6" w:space="0" w:color="auto"/>
+              <w:right w:val="single" w:sz="6" w:space="0" w:color="auto"/>
+            </w:tcBorders>
+            <w:tcMar>
+              <w:top w:w="75" w:type="dxa"/>
+              <w:left w:w="75" w:type="dxa"/>
+              <w:bottom w:w="75" w:type="dxa"/>
+              <w:right w:w="75" w:type="dxa"/>
+            </w:tcMar>
+            <w:vAlign w:val="center"/>
+          </w:tcPr>
+          <w:p>
+            <w:pPr>
+              <w:rPr>
+                <w:rFonts w:eastAsia="Times New Roman"/>
+                <w:sz w:val="20"/>
+                <w:szCs w:val="20"/>
+              </w:rPr>
+            </w:pPr>
           </w:p>
         </w:tc>
       </w:tr>
@@ -642,9 +714,32 @@
           </w:tcPr>
           <w:p>
             <w:pPr>
+              <w:spacing w:before="100" w:beforeAutospacing="1" w:after="100" w:afterAutospacing="1"/>
+              <w:rPr>
+                <w:rFonts w:ascii="Arial" w:eastAsia="Times New Roman" w:hAnsi="Arial" w:cs="Arial"/>
+                <w:b/>
+                <w:bCs/>
+                <w:sz w:val="20"/>
+                <w:szCs w:val="20"/>
+              </w:rPr>
+            </w:pPr>
+            <w:r>
+              <w:rPr>
+                <w:rFonts w:ascii="Arial" w:eastAsia="Times New Roman" w:hAnsi="Arial" w:cs="Arial"/>
+                <w:b/>
+                <w:bCs/>
+                <w:sz w:val="20"/>
+                <w:szCs w:val="20"/>
+              </w:rPr>
+              <w:t>Confirm code is fit for purpose. This could cover:</w:t>
+            </w:r>
+          </w:p>
+          <w:p>
+            <w:pPr>
+              <w:pStyle w:val="ListParagraph"/>
               <w:numPr>
                 <w:ilvl w:val="0"/>
-                <w:numId w:val="2"/>
+                <w:numId w:val="9"/>
               </w:numPr>
               <w:spacing w:before="100" w:beforeAutospacing="1" w:after="100" w:afterAutospacing="1"/>
               <w:rPr>
@@ -659,12 +754,27 @@
                 <w:sz w:val="18"/>
                 <w:szCs w:val="18"/>
               </w:rPr>
-              <w:t>Confirm code is fit for purpose</w:t>
-            </w:r>
-          </w:p>
-          <w:p>
-            <w:pPr>
-              <w:pStyle w:val="NormalWeb"/>
+              <w:t xml:space="preserve">Chosen RAP level (e.g. Baseline/Silver/Gold) </w:t>
+            </w:r>
+            <w:r>
+              <w:rPr>
+                <w:rFonts w:ascii="Arial" w:eastAsia="Times New Roman" w:hAnsi="Arial" w:cs="Arial"/>
+                <w:b/>
+                <w:bCs/>
+                <w:sz w:val="18"/>
+                <w:szCs w:val="18"/>
+              </w:rPr>
+              <w:t>if it’s a RAP project.</w:t>
+            </w:r>
+          </w:p>
+          <w:p>
+            <w:pPr>
+              <w:pStyle w:val="ListParagraph"/>
+              <w:numPr>
+                <w:ilvl w:val="0"/>
+                <w:numId w:val="9"/>
+              </w:numPr>
+              <w:spacing w:before="100" w:beforeAutospacing="1" w:after="100" w:afterAutospacing="1"/>
               <w:rPr>
                 <w:rFonts w:ascii="Arial" w:hAnsi="Arial" w:cs="Arial"/>
                 <w:sz w:val="18"/>
@@ -673,12 +783,21 @@
             </w:pPr>
             <w:r>
               <w:rPr>
-                <w:rFonts w:ascii="Arial" w:hAnsi="Arial" w:cs="Arial"/>
-                <w:color w:val="172B4D"/>
-                <w:sz w:val="18"/>
-                <w:szCs w:val="18"/>
-              </w:rPr>
-              <w:t>(All outputs replicate what has been published. Code adheres to standards for clarity, commenting, style, etc. Testing applied.)</w:t>
+                <w:rFonts w:ascii="Arial" w:eastAsia="Times New Roman" w:hAnsi="Arial" w:cs="Arial"/>
+                <w:sz w:val="18"/>
+                <w:szCs w:val="18"/>
+              </w:rPr>
+              <w:t>All outputs replicate what has been published or designed/developed for. Code adheres to standards for clarity, commenting, style, etc.</w:t>
+            </w:r>
+            <w:r>
+              <w:rPr>
+                <w:rFonts w:ascii="Arial" w:eastAsia="Times New Roman" w:hAnsi="Arial" w:cs="Arial"/>
+                <w:b/>
+                <w:bCs/>
+                <w:sz w:val="18"/>
+                <w:szCs w:val="18"/>
+              </w:rPr>
+              <w:t xml:space="preserve"> if it’s a non-RAP project.</w:t>
             </w:r>
           </w:p>
         </w:tc>
@@ -703,16 +822,16 @@
           <w:p>
             <w:pPr>
               <w:rPr>
-                <w:rFonts w:ascii="Arial" w:hAnsi="Arial" w:cs="Arial"/>
-                <w:sz w:val="18"/>
-                <w:szCs w:val="18"/>
-              </w:rPr>
-            </w:pPr>
-          </w:p>
-        </w:tc>
-        <w:tc>
-          <w:tcPr>
-            <w:tcW w:w="0" w:type="auto"/>
+                <w:rFonts w:eastAsia="Times New Roman"/>
+                <w:sz w:val="20"/>
+                <w:szCs w:val="20"/>
+              </w:rPr>
+            </w:pPr>
+          </w:p>
+        </w:tc>
+        <w:tc>
+          <w:tcPr>
+            <w:tcW w:w="926" w:type="pct"/>
             <w:tcBorders>
               <w:top w:val="single" w:sz="6" w:space="0" w:color="auto"/>
               <w:left w:val="single" w:sz="6" w:space="0" w:color="auto"/>
@@ -740,7 +859,7 @@
         </w:tc>
         <w:tc>
           <w:tcPr>
-            <w:tcW w:w="0" w:type="auto"/>
+            <w:tcW w:w="753" w:type="pct"/>
             <w:tcBorders>
               <w:top w:val="single" w:sz="6" w:space="0" w:color="auto"/>
               <w:left w:val="single" w:sz="6" w:space="0" w:color="auto"/>
@@ -768,63 +887,7 @@
         </w:tc>
         <w:tc>
           <w:tcPr>
-            <w:tcW w:w="0" w:type="auto"/>
-            <w:tcBorders>
-              <w:top w:val="single" w:sz="6" w:space="0" w:color="auto"/>
-              <w:left w:val="single" w:sz="6" w:space="0" w:color="auto"/>
-              <w:bottom w:val="single" w:sz="6" w:space="0" w:color="auto"/>
-              <w:right w:val="single" w:sz="6" w:space="0" w:color="auto"/>
-            </w:tcBorders>
-            <w:tcMar>
-              <w:top w:w="75" w:type="dxa"/>
-              <w:left w:w="75" w:type="dxa"/>
-              <w:bottom w:w="75" w:type="dxa"/>
-              <w:right w:w="75" w:type="dxa"/>
-            </w:tcMar>
-            <w:vAlign w:val="center"/>
-            <w:hideMark/>
-          </w:tcPr>
-          <w:p>
-            <w:pPr>
-              <w:rPr>
-                <w:rFonts w:eastAsia="Times New Roman"/>
-                <w:sz w:val="20"/>
-                <w:szCs w:val="20"/>
-              </w:rPr>
-            </w:pPr>
-          </w:p>
-        </w:tc>
-        <w:tc>
-          <w:tcPr>
-            <w:tcW w:w="0" w:type="auto"/>
-            <w:tcBorders>
-              <w:top w:val="single" w:sz="6" w:space="0" w:color="auto"/>
-              <w:left w:val="single" w:sz="6" w:space="0" w:color="auto"/>
-              <w:bottom w:val="single" w:sz="6" w:space="0" w:color="auto"/>
-              <w:right w:val="single" w:sz="6" w:space="0" w:color="auto"/>
-            </w:tcBorders>
-            <w:tcMar>
-              <w:top w:w="75" w:type="dxa"/>
-              <w:left w:w="75" w:type="dxa"/>
-              <w:bottom w:w="75" w:type="dxa"/>
-              <w:right w:w="75" w:type="dxa"/>
-            </w:tcMar>
-            <w:vAlign w:val="center"/>
-            <w:hideMark/>
-          </w:tcPr>
-          <w:p>
-            <w:pPr>
-              <w:rPr>
-                <w:rFonts w:eastAsia="Times New Roman"/>
-                <w:sz w:val="20"/>
-                <w:szCs w:val="20"/>
-              </w:rPr>
-            </w:pPr>
-          </w:p>
-        </w:tc>
-        <w:tc>
-          <w:tcPr>
-            <w:tcW w:w="0" w:type="auto"/>
+            <w:tcW w:w="823" w:type="pct"/>
             <w:tcBorders>
               <w:top w:val="single" w:sz="6" w:space="0" w:color="auto"/>
               <w:left w:val="single" w:sz="6" w:space="0" w:color="auto"/>
@@ -879,8 +942,8 @@
             <w:pPr>
               <w:pStyle w:val="ListParagraph"/>
               <w:numPr>
-                <w:ilvl w:val="1"/>
-                <w:numId w:val="1"/>
+                <w:ilvl w:val="0"/>
+                <w:numId w:val="10"/>
               </w:numPr>
               <w:spacing w:before="100" w:beforeAutospacing="1" w:after="100" w:afterAutospacing="1"/>
               <w:rPr>
@@ -904,11 +967,12 @@
             <w:pPr>
               <w:pStyle w:val="ListParagraph"/>
               <w:numPr>
-                <w:ilvl w:val="1"/>
-                <w:numId w:val="1"/>
+                <w:ilvl w:val="0"/>
+                <w:numId w:val="10"/>
               </w:numPr>
               <w:spacing w:before="100" w:beforeAutospacing="1" w:after="100" w:afterAutospacing="1"/>
               <w:rPr>
+                <w:rStyle w:val="placeholder-inline-tasks"/>
                 <w:rFonts w:ascii="Arial" w:hAnsi="Arial" w:cs="Arial"/>
                 <w:sz w:val="18"/>
                 <w:szCs w:val="18"/>
@@ -921,7 +985,84 @@
                 <w:sz w:val="18"/>
                 <w:szCs w:val="18"/>
               </w:rPr>
-              <w:t>Confirm code is tested and runs in a different environment.</w:t>
+              <w:t>Confirm code is tested (e.g. unit testing, backtesting etc.)</w:t>
+            </w:r>
+          </w:p>
+          <w:p>
+            <w:pPr>
+              <w:pStyle w:val="ListParagraph"/>
+              <w:numPr>
+                <w:ilvl w:val="0"/>
+                <w:numId w:val="10"/>
+              </w:numPr>
+              <w:spacing w:before="100" w:beforeAutospacing="1" w:after="100" w:afterAutospacing="1"/>
+              <w:rPr>
+                <w:rFonts w:ascii="Arial" w:hAnsi="Arial" w:cs="Arial"/>
+                <w:sz w:val="18"/>
+                <w:szCs w:val="18"/>
+              </w:rPr>
+            </w:pPr>
+            <w:r>
+              <w:rPr>
+                <w:rStyle w:val="placeholder-inline-tasks"/>
+                <w:rFonts w:ascii="Arial" w:eastAsia="Times New Roman" w:hAnsi="Arial" w:cs="Arial"/>
+                <w:sz w:val="18"/>
+                <w:szCs w:val="18"/>
+              </w:rPr>
+              <w:t>Runs in a different environment e.</w:t>
+            </w:r>
+            <w:r>
+              <w:rPr>
+                <w:rStyle w:val="placeholder-inline-tasks"/>
+                <w:rFonts w:ascii="Arial" w:eastAsia="Times New Roman" w:hAnsi="Arial" w:cs="Arial"/>
+                <w:sz w:val="18"/>
+                <w:szCs w:val="18"/>
+              </w:rPr>
+              <w:t>g. runs on another machine</w:t>
+            </w:r>
+            <w:r>
+              <w:rPr>
+                <w:rStyle w:val="placeholder-inline-tasks"/>
+                <w:rFonts w:ascii="Arial" w:eastAsia="Times New Roman" w:hAnsi="Arial" w:cs="Arial"/>
+                <w:sz w:val="18"/>
+                <w:szCs w:val="18"/>
+              </w:rPr>
+              <w:t xml:space="preserve"> (re-clone the repo, install the repo as a package, run the pipeline)</w:t>
+            </w:r>
+            <w:r>
+              <w:rPr>
+                <w:rStyle w:val="placeholder-inline-tasks"/>
+                <w:rFonts w:ascii="Arial" w:eastAsia="Times New Roman" w:hAnsi="Arial" w:cs="Arial"/>
+                <w:sz w:val="18"/>
+                <w:szCs w:val="18"/>
+              </w:rPr>
+              <w:t xml:space="preserve"> and/or a different OS</w:t>
+            </w:r>
+            <w:r>
+              <w:rPr>
+                <w:rStyle w:val="placeholder-inline-tasks"/>
+                <w:rFonts w:ascii="Arial" w:eastAsia="Times New Roman" w:hAnsi="Arial" w:cs="Arial"/>
+                <w:sz w:val="18"/>
+                <w:szCs w:val="18"/>
+              </w:rPr>
+              <w:t xml:space="preserve"> *</w:t>
+            </w:r>
+            <w:r>
+              <w:rPr>
+                <w:rFonts w:ascii="Arial" w:eastAsia="Times New Roman" w:hAnsi="Arial" w:cs="Arial"/>
+                <w:sz w:val="18"/>
+                <w:szCs w:val="18"/>
+              </w:rPr>
+              <w:t> </w:t>
+            </w:r>
+            <w:r>
+              <w:rPr>
+                <w:rStyle w:val="FootnoteReference"/>
+                <w:rFonts w:ascii="Arial" w:eastAsia="Times New Roman" w:hAnsi="Arial" w:cs="Arial"/>
+                <w:sz w:val="18"/>
+                <w:szCs w:val="18"/>
+              </w:rPr>
+              <w:footnoteReference w:id="1"/>
             </w:r>
           </w:p>
         </w:tc>
@@ -946,16 +1087,16 @@
           <w:p>
             <w:pPr>
               <w:rPr>
-                <w:rFonts w:ascii="Arial" w:eastAsia="Times New Roman" w:hAnsi="Arial" w:cs="Arial"/>
-                <w:sz w:val="18"/>
-                <w:szCs w:val="18"/>
-              </w:rPr>
-            </w:pPr>
-          </w:p>
-        </w:tc>
-        <w:tc>
-          <w:tcPr>
-            <w:tcW w:w="0" w:type="auto"/>
+                <w:rFonts w:eastAsia="Times New Roman"/>
+                <w:sz w:val="20"/>
+                <w:szCs w:val="20"/>
+              </w:rPr>
+            </w:pPr>
+          </w:p>
+        </w:tc>
+        <w:tc>
+          <w:tcPr>
+            <w:tcW w:w="926" w:type="pct"/>
             <w:tcBorders>
               <w:top w:val="single" w:sz="6" w:space="0" w:color="auto"/>
               <w:left w:val="single" w:sz="6" w:space="0" w:color="auto"/>
@@ -983,7 +1124,7 @@
         </w:tc>
         <w:tc>
           <w:tcPr>
-            <w:tcW w:w="0" w:type="auto"/>
+            <w:tcW w:w="753" w:type="pct"/>
             <w:tcBorders>
               <w:top w:val="single" w:sz="6" w:space="0" w:color="auto"/>
               <w:left w:val="single" w:sz="6" w:space="0" w:color="auto"/>
@@ -1011,63 +1152,7 @@
         </w:tc>
         <w:tc>
           <w:tcPr>
-            <w:tcW w:w="0" w:type="auto"/>
-            <w:tcBorders>
-              <w:top w:val="single" w:sz="6" w:space="0" w:color="auto"/>
-              <w:left w:val="single" w:sz="6" w:space="0" w:color="auto"/>
-              <w:bottom w:val="single" w:sz="6" w:space="0" w:color="auto"/>
-              <w:right w:val="single" w:sz="6" w:space="0" w:color="auto"/>
-            </w:tcBorders>
-            <w:tcMar>
-              <w:top w:w="75" w:type="dxa"/>
-              <w:left w:w="75" w:type="dxa"/>
-              <w:bottom w:w="75" w:type="dxa"/>
-              <w:right w:w="75" w:type="dxa"/>
-            </w:tcMar>
-            <w:vAlign w:val="center"/>
-            <w:hideMark/>
-          </w:tcPr>
-          <w:p>
-            <w:pPr>
-              <w:rPr>
-                <w:rFonts w:eastAsia="Times New Roman"/>
-                <w:sz w:val="20"/>
-                <w:szCs w:val="20"/>
-              </w:rPr>
-            </w:pPr>
-          </w:p>
-        </w:tc>
-        <w:tc>
-          <w:tcPr>
-            <w:tcW w:w="0" w:type="auto"/>
-            <w:tcBorders>
-              <w:top w:val="single" w:sz="6" w:space="0" w:color="auto"/>
-              <w:left w:val="single" w:sz="6" w:space="0" w:color="auto"/>
-              <w:bottom w:val="single" w:sz="6" w:space="0" w:color="auto"/>
-              <w:right w:val="single" w:sz="6" w:space="0" w:color="auto"/>
-            </w:tcBorders>
-            <w:tcMar>
-              <w:top w:w="75" w:type="dxa"/>
-              <w:left w:w="75" w:type="dxa"/>
-              <w:bottom w:w="75" w:type="dxa"/>
-              <w:right w:w="75" w:type="dxa"/>
-            </w:tcMar>
-            <w:vAlign w:val="center"/>
-            <w:hideMark/>
-          </w:tcPr>
-          <w:p>
-            <w:pPr>
-              <w:rPr>
-                <w:rFonts w:eastAsia="Times New Roman"/>
-                <w:sz w:val="20"/>
-                <w:szCs w:val="20"/>
-              </w:rPr>
-            </w:pPr>
-          </w:p>
-        </w:tc>
-        <w:tc>
-          <w:tcPr>
-            <w:tcW w:w="0" w:type="auto"/>
+            <w:tcW w:w="823" w:type="pct"/>
             <w:tcBorders>
               <w:top w:val="single" w:sz="6" w:space="0" w:color="auto"/>
               <w:left w:val="single" w:sz="6" w:space="0" w:color="auto"/>
@@ -1120,27 +1205,118 @@
           </w:tcPr>
           <w:p>
             <w:pPr>
-              <w:numPr>
-                <w:ilvl w:val="0"/>
-                <w:numId w:val="3"/>
-              </w:numPr>
               <w:spacing w:before="100" w:beforeAutospacing="1" w:after="100" w:afterAutospacing="1"/>
               <w:rPr>
                 <w:rFonts w:ascii="Arial" w:eastAsia="Times New Roman" w:hAnsi="Arial" w:cs="Arial"/>
-                <w:sz w:val="18"/>
-                <w:szCs w:val="18"/>
-              </w:rPr>
-            </w:pPr>
-            <w:r>
-              <w:rPr>
-                <w:rFonts w:ascii="Arial" w:eastAsia="Times New Roman" w:hAnsi="Arial" w:cs="Arial"/>
-                <w:sz w:val="18"/>
-                <w:szCs w:val="18"/>
+                <w:b/>
+                <w:bCs/>
+                <w:sz w:val="18"/>
+                <w:szCs w:val="18"/>
+              </w:rPr>
+            </w:pPr>
+            <w:r>
+              <w:rPr>
+                <w:rFonts w:ascii="Arial" w:eastAsia="Times New Roman" w:hAnsi="Arial" w:cs="Arial"/>
+                <w:b/>
+                <w:bCs/>
+                <w:sz w:val="20"/>
+                <w:szCs w:val="20"/>
               </w:rPr>
               <w:t>Identify clearly who owns the code and how others can use it</w:t>
             </w:r>
           </w:p>
         </w:tc>
+        <w:tc>
+          <w:tcPr>
+            <w:tcW w:w="0" w:type="auto"/>
+            <w:tcBorders>
+              <w:top w:val="single" w:sz="6" w:space="0" w:color="auto"/>
+              <w:bottom w:val="single" w:sz="6" w:space="0" w:color="auto"/>
+              <w:right w:val="single" w:sz="4" w:space="0" w:color="auto"/>
+            </w:tcBorders>
+            <w:vAlign w:val="center"/>
+            <w:hideMark/>
+          </w:tcPr>
+          <w:p>
+            <w:pPr>
+              <w:rPr>
+                <w:rFonts w:eastAsia="Times New Roman"/>
+                <w:sz w:val="20"/>
+                <w:szCs w:val="20"/>
+              </w:rPr>
+            </w:pPr>
+          </w:p>
+        </w:tc>
+        <w:tc>
+          <w:tcPr>
+            <w:tcW w:w="926" w:type="pct"/>
+            <w:tcBorders>
+              <w:top w:val="single" w:sz="6" w:space="0" w:color="auto"/>
+              <w:left w:val="single" w:sz="4" w:space="0" w:color="auto"/>
+              <w:bottom w:val="single" w:sz="6" w:space="0" w:color="auto"/>
+              <w:right w:val="single" w:sz="4" w:space="0" w:color="auto"/>
+            </w:tcBorders>
+            <w:vAlign w:val="center"/>
+            <w:hideMark/>
+          </w:tcPr>
+          <w:p>
+            <w:pPr>
+              <w:rPr>
+                <w:rFonts w:eastAsia="Times New Roman"/>
+                <w:sz w:val="20"/>
+                <w:szCs w:val="20"/>
+              </w:rPr>
+            </w:pPr>
+          </w:p>
+        </w:tc>
+        <w:tc>
+          <w:tcPr>
+            <w:tcW w:w="753" w:type="pct"/>
+            <w:tcBorders>
+              <w:top w:val="single" w:sz="6" w:space="0" w:color="auto"/>
+              <w:left w:val="single" w:sz="4" w:space="0" w:color="auto"/>
+              <w:bottom w:val="single" w:sz="4" w:space="0" w:color="auto"/>
+              <w:right w:val="single" w:sz="4" w:space="0" w:color="auto"/>
+            </w:tcBorders>
+            <w:vAlign w:val="center"/>
+            <w:hideMark/>
+          </w:tcPr>
+          <w:p>
+            <w:pPr>
+              <w:rPr>
+                <w:rFonts w:eastAsia="Times New Roman"/>
+                <w:sz w:val="20"/>
+                <w:szCs w:val="20"/>
+              </w:rPr>
+            </w:pPr>
+          </w:p>
+        </w:tc>
+        <w:tc>
+          <w:tcPr>
+            <w:tcW w:w="823" w:type="pct"/>
+            <w:tcBorders>
+              <w:top w:val="single" w:sz="6" w:space="0" w:color="auto"/>
+              <w:left w:val="single" w:sz="4" w:space="0" w:color="auto"/>
+              <w:bottom w:val="single" w:sz="4" w:space="0" w:color="auto"/>
+            </w:tcBorders>
+            <w:vAlign w:val="center"/>
+            <w:hideMark/>
+          </w:tcPr>
+          <w:p>
+            <w:pPr>
+              <w:rPr>
+                <w:rFonts w:eastAsia="Times New Roman"/>
+                <w:sz w:val="20"/>
+                <w:szCs w:val="20"/>
+              </w:rPr>
+            </w:pPr>
+          </w:p>
+        </w:tc>
+      </w:tr>
+      <w:tr>
+        <w:trPr>
+          <w:divId w:val="959841343"/>
+        </w:trPr>
         <w:tc>
           <w:tcPr>
             <w:tcW w:w="0" w:type="auto"/>
@@ -1161,25 +1337,74 @@
           </w:tcPr>
           <w:p>
             <w:pPr>
-              <w:rPr>
-                <w:rFonts w:ascii="Arial" w:eastAsia="Times New Roman" w:hAnsi="Arial" w:cs="Arial"/>
-                <w:sz w:val="18"/>
-                <w:szCs w:val="18"/>
-              </w:rPr>
-            </w:pPr>
-          </w:p>
-        </w:tc>
-        <w:tc>
-          <w:tcPr>
-            <w:tcW w:w="0" w:type="auto"/>
-            <w:tcBorders>
-              <w:top w:val="single" w:sz="6" w:space="0" w:color="auto"/>
-              <w:bottom w:val="single" w:sz="6" w:space="0" w:color="auto"/>
-              <w:right w:val="single" w:sz="4" w:space="0" w:color="auto"/>
-            </w:tcBorders>
-            <w:vAlign w:val="center"/>
-            <w:hideMark/>
-          </w:tcPr>
+              <w:pStyle w:val="ListParagraph"/>
+              <w:numPr>
+                <w:ilvl w:val="0"/>
+                <w:numId w:val="11"/>
+              </w:numPr>
+              <w:spacing w:before="100" w:beforeAutospacing="1" w:after="100" w:afterAutospacing="1"/>
+              <w:rPr>
+                <w:rFonts w:ascii="Arial" w:eastAsia="Times New Roman" w:hAnsi="Arial" w:cs="Arial"/>
+                <w:sz w:val="18"/>
+                <w:szCs w:val="18"/>
+              </w:rPr>
+            </w:pPr>
+            <w:r>
+              <w:rPr>
+                <w:rFonts w:ascii="Arial" w:eastAsia="Times New Roman" w:hAnsi="Arial" w:cs="Arial"/>
+                <w:sz w:val="18"/>
+                <w:szCs w:val="18"/>
+              </w:rPr>
+              <w:t>Obtain approval from the owner of the designed products or services in this repo to publish code.</w:t>
+            </w:r>
+          </w:p>
+          <w:p>
+            <w:pPr>
+              <w:pStyle w:val="ListParagraph"/>
+              <w:numPr>
+                <w:ilvl w:val="0"/>
+                <w:numId w:val="11"/>
+              </w:numPr>
+              <w:spacing w:before="100" w:beforeAutospacing="1" w:after="100" w:afterAutospacing="1"/>
+              <w:rPr>
+                <w:rFonts w:ascii="Arial" w:eastAsia="Times New Roman" w:hAnsi="Arial" w:cs="Arial"/>
+                <w:sz w:val="18"/>
+                <w:szCs w:val="18"/>
+              </w:rPr>
+            </w:pPr>
+            <w:r>
+              <w:rPr>
+                <w:rFonts w:ascii="Arial" w:eastAsia="Times New Roman" w:hAnsi="Arial" w:cs="Arial"/>
+                <w:sz w:val="18"/>
+                <w:szCs w:val="18"/>
+              </w:rPr>
+              <w:t>Assign the person (or team) with responsibility for ongoing support and communications for the code.</w:t>
+            </w:r>
+          </w:p>
+          <w:p>
+            <w:pPr>
+              <w:pStyle w:val="ListParagraph"/>
+              <w:numPr>
+                <w:ilvl w:val="0"/>
+                <w:numId w:val="11"/>
+              </w:numPr>
+              <w:spacing w:before="100" w:beforeAutospacing="1" w:after="100" w:afterAutospacing="1"/>
+              <w:rPr>
+                <w:rFonts w:ascii="Arial" w:eastAsia="Times New Roman" w:hAnsi="Arial" w:cs="Arial"/>
+                <w:sz w:val="18"/>
+                <w:szCs w:val="18"/>
+              </w:rPr>
+            </w:pPr>
+            <w:r>
+              <w:rPr>
+                <w:rFonts w:ascii="Arial" w:eastAsia="Times New Roman" w:hAnsi="Arial" w:cs="Arial"/>
+                <w:sz w:val="18"/>
+                <w:szCs w:val="18"/>
+              </w:rPr>
+              <w:lastRenderedPageBreak/>
+              <w:t>Make sure the code does not include any unreleased policy or sensitive algorithm (e.g. fraud detection)</w:t>
+            </w:r>
+          </w:p>
           <w:p>
             <w:pPr>
               <w:rPr>
@@ -1190,98 +1415,6 @@
             </w:pPr>
           </w:p>
         </w:tc>
-        <w:tc>
-          <w:tcPr>
-            <w:tcW w:w="0" w:type="auto"/>
-            <w:tcBorders>
-              <w:top w:val="single" w:sz="6" w:space="0" w:color="auto"/>
-              <w:left w:val="single" w:sz="4" w:space="0" w:color="auto"/>
-              <w:bottom w:val="single" w:sz="6" w:space="0" w:color="auto"/>
-              <w:right w:val="single" w:sz="4" w:space="0" w:color="auto"/>
-            </w:tcBorders>
-            <w:vAlign w:val="center"/>
-            <w:hideMark/>
-          </w:tcPr>
-          <w:p>
-            <w:pPr>
-              <w:rPr>
-                <w:rFonts w:eastAsia="Times New Roman"/>
-                <w:sz w:val="20"/>
-                <w:szCs w:val="20"/>
-              </w:rPr>
-            </w:pPr>
-          </w:p>
-        </w:tc>
-        <w:tc>
-          <w:tcPr>
-            <w:tcW w:w="0" w:type="auto"/>
-            <w:tcBorders>
-              <w:top w:val="single" w:sz="6" w:space="0" w:color="auto"/>
-              <w:left w:val="single" w:sz="4" w:space="0" w:color="auto"/>
-              <w:bottom w:val="single" w:sz="6" w:space="0" w:color="auto"/>
-              <w:right w:val="single" w:sz="4" w:space="0" w:color="auto"/>
-            </w:tcBorders>
-            <w:vAlign w:val="center"/>
-            <w:hideMark/>
-          </w:tcPr>
-          <w:p>
-            <w:pPr>
-              <w:rPr>
-                <w:rFonts w:eastAsia="Times New Roman"/>
-                <w:sz w:val="20"/>
-                <w:szCs w:val="20"/>
-              </w:rPr>
-            </w:pPr>
-          </w:p>
-        </w:tc>
-        <w:tc>
-          <w:tcPr>
-            <w:tcW w:w="0" w:type="auto"/>
-            <w:tcBorders>
-              <w:top w:val="single" w:sz="6" w:space="0" w:color="auto"/>
-              <w:left w:val="single" w:sz="4" w:space="0" w:color="auto"/>
-              <w:bottom w:val="single" w:sz="4" w:space="0" w:color="auto"/>
-              <w:right w:val="single" w:sz="4" w:space="0" w:color="auto"/>
-            </w:tcBorders>
-            <w:vAlign w:val="center"/>
-            <w:hideMark/>
-          </w:tcPr>
-          <w:p>
-            <w:pPr>
-              <w:rPr>
-                <w:rFonts w:eastAsia="Times New Roman"/>
-                <w:sz w:val="20"/>
-                <w:szCs w:val="20"/>
-              </w:rPr>
-            </w:pPr>
-          </w:p>
-        </w:tc>
-        <w:tc>
-          <w:tcPr>
-            <w:tcW w:w="0" w:type="auto"/>
-            <w:tcBorders>
-              <w:top w:val="single" w:sz="6" w:space="0" w:color="auto"/>
-              <w:left w:val="single" w:sz="4" w:space="0" w:color="auto"/>
-              <w:bottom w:val="single" w:sz="4" w:space="0" w:color="auto"/>
-            </w:tcBorders>
-            <w:vAlign w:val="center"/>
-            <w:hideMark/>
-          </w:tcPr>
-          <w:p>
-            <w:pPr>
-              <w:rPr>
-                <w:rFonts w:eastAsia="Times New Roman"/>
-                <w:sz w:val="20"/>
-                <w:szCs w:val="20"/>
-              </w:rPr>
-            </w:pPr>
-          </w:p>
-        </w:tc>
-      </w:tr>
-      <w:tr>
-        <w:trPr>
-          <w:divId w:val="959841343"/>
-        </w:trPr>
         <w:tc>
           <w:tcPr>
             <w:tcW w:w="0" w:type="auto"/>
@@ -1302,93 +1435,6 @@
           </w:tcPr>
           <w:p>
             <w:pPr>
-              <w:pStyle w:val="ListParagraph"/>
-              <w:numPr>
-                <w:ilvl w:val="1"/>
-                <w:numId w:val="1"/>
-              </w:numPr>
-              <w:spacing w:before="100" w:beforeAutospacing="1" w:after="100" w:afterAutospacing="1"/>
-              <w:rPr>
-                <w:rFonts w:ascii="Arial" w:eastAsia="Times New Roman" w:hAnsi="Arial" w:cs="Arial"/>
-                <w:sz w:val="18"/>
-                <w:szCs w:val="18"/>
-              </w:rPr>
-            </w:pPr>
-            <w:r>
-              <w:rPr>
-                <w:rFonts w:ascii="Arial" w:eastAsia="Times New Roman" w:hAnsi="Arial" w:cs="Arial"/>
-                <w:sz w:val="18"/>
-                <w:szCs w:val="18"/>
-              </w:rPr>
-              <w:t>Obtain approval from the owner of the designed products or services in this repo to publish code.</w:t>
-            </w:r>
-          </w:p>
-          <w:p>
-            <w:pPr>
-              <w:pStyle w:val="ListParagraph"/>
-              <w:numPr>
-                <w:ilvl w:val="1"/>
-                <w:numId w:val="1"/>
-              </w:numPr>
-              <w:spacing w:before="100" w:beforeAutospacing="1" w:after="100" w:afterAutospacing="1"/>
-              <w:rPr>
-                <w:rFonts w:ascii="Arial" w:eastAsia="Times New Roman" w:hAnsi="Arial" w:cs="Arial"/>
-                <w:sz w:val="18"/>
-                <w:szCs w:val="18"/>
-              </w:rPr>
-            </w:pPr>
-            <w:r>
-              <w:rPr>
-                <w:rFonts w:ascii="Arial" w:eastAsia="Times New Roman" w:hAnsi="Arial" w:cs="Arial"/>
-                <w:sz w:val="18"/>
-                <w:szCs w:val="18"/>
-              </w:rPr>
-              <w:t>Assign the person (or team) with responsibility for ongoing support and communications for the code.</w:t>
-            </w:r>
-          </w:p>
-          <w:p>
-            <w:pPr>
-              <w:pStyle w:val="ListParagraph"/>
-              <w:numPr>
-                <w:ilvl w:val="1"/>
-                <w:numId w:val="1"/>
-              </w:numPr>
-              <w:spacing w:before="100" w:beforeAutospacing="1" w:after="100" w:afterAutospacing="1"/>
-              <w:rPr>
-                <w:rFonts w:ascii="Arial" w:eastAsia="Times New Roman" w:hAnsi="Arial" w:cs="Arial"/>
-                <w:sz w:val="18"/>
-                <w:szCs w:val="18"/>
-              </w:rPr>
-            </w:pPr>
-            <w:r>
-              <w:rPr>
-                <w:rFonts w:ascii="Arial" w:eastAsia="Times New Roman" w:hAnsi="Arial" w:cs="Arial"/>
-                <w:sz w:val="18"/>
-                <w:szCs w:val="18"/>
-              </w:rPr>
-              <w:t xml:space="preserve">Make sure the code does not include any unreleased policy or sensitive </w:t>
-            </w:r>
-            <w:proofErr w:type="gramStart"/>
-            <w:r>
-              <w:rPr>
-                <w:rFonts w:ascii="Arial" w:eastAsia="Times New Roman" w:hAnsi="Arial" w:cs="Arial"/>
-                <w:sz w:val="18"/>
-                <w:szCs w:val="18"/>
-              </w:rPr>
-              <w:t>algorithm(</w:t>
-            </w:r>
-            <w:proofErr w:type="gramEnd"/>
-            <w:r>
-              <w:rPr>
-                <w:rFonts w:ascii="Arial" w:eastAsia="Times New Roman" w:hAnsi="Arial" w:cs="Arial"/>
-                <w:sz w:val="18"/>
-                <w:szCs w:val="18"/>
-              </w:rPr>
-              <w:t>e.g. fraud detection)</w:t>
-            </w:r>
-          </w:p>
-          <w:p>
-            <w:pPr>
               <w:rPr>
                 <w:rFonts w:eastAsia="Times New Roman"/>
                 <w:sz w:val="20"/>
@@ -1399,7 +1445,7 @@
         </w:tc>
         <w:tc>
           <w:tcPr>
-            <w:tcW w:w="0" w:type="auto"/>
+            <w:tcW w:w="926" w:type="pct"/>
             <w:tcBorders>
               <w:top w:val="single" w:sz="6" w:space="0" w:color="auto"/>
               <w:left w:val="single" w:sz="6" w:space="0" w:color="auto"/>
@@ -1427,6 +1473,53 @@
         </w:tc>
         <w:tc>
           <w:tcPr>
+            <w:tcW w:w="753" w:type="pct"/>
+            <w:tcBorders>
+              <w:top w:val="single" w:sz="4" w:space="0" w:color="auto"/>
+              <w:bottom w:val="single" w:sz="4" w:space="0" w:color="auto"/>
+              <w:right w:val="single" w:sz="4" w:space="0" w:color="auto"/>
+            </w:tcBorders>
+            <w:vAlign w:val="center"/>
+            <w:hideMark/>
+          </w:tcPr>
+          <w:p>
+            <w:pPr>
+              <w:rPr>
+                <w:rFonts w:eastAsia="Times New Roman"/>
+                <w:sz w:val="20"/>
+                <w:szCs w:val="20"/>
+              </w:rPr>
+            </w:pPr>
+          </w:p>
+        </w:tc>
+        <w:tc>
+          <w:tcPr>
+            <w:tcW w:w="823" w:type="pct"/>
+            <w:tcBorders>
+              <w:top w:val="single" w:sz="4" w:space="0" w:color="auto"/>
+              <w:left w:val="single" w:sz="4" w:space="0" w:color="auto"/>
+              <w:bottom w:val="single" w:sz="4" w:space="0" w:color="auto"/>
+            </w:tcBorders>
+            <w:vAlign w:val="center"/>
+            <w:hideMark/>
+          </w:tcPr>
+          <w:p>
+            <w:pPr>
+              <w:rPr>
+                <w:rFonts w:eastAsia="Times New Roman"/>
+                <w:sz w:val="20"/>
+                <w:szCs w:val="20"/>
+              </w:rPr>
+            </w:pPr>
+          </w:p>
+        </w:tc>
+      </w:tr>
+      <w:tr>
+        <w:trPr>
+          <w:divId w:val="959841343"/>
+        </w:trPr>
+        <w:tc>
+          <w:tcPr>
             <w:tcW w:w="0" w:type="auto"/>
             <w:tcBorders>
               <w:top w:val="single" w:sz="6" w:space="0" w:color="auto"/>
@@ -1441,16 +1534,39 @@
               <w:right w:w="75" w:type="dxa"/>
             </w:tcMar>
             <w:vAlign w:val="center"/>
-            <w:hideMark/>
-          </w:tcPr>
-          <w:p>
-            <w:pPr>
-              <w:rPr>
-                <w:rFonts w:eastAsia="Times New Roman"/>
-                <w:sz w:val="20"/>
-                <w:szCs w:val="20"/>
-              </w:rPr>
-            </w:pPr>
+          </w:tcPr>
+          <w:p>
+            <w:pPr>
+              <w:spacing w:before="100" w:beforeAutospacing="1" w:after="100" w:afterAutospacing="1"/>
+              <w:rPr>
+                <w:rFonts w:ascii="Arial" w:eastAsia="Times New Roman" w:hAnsi="Arial" w:cs="Arial"/>
+                <w:b/>
+                <w:bCs/>
+                <w:sz w:val="18"/>
+                <w:szCs w:val="18"/>
+              </w:rPr>
+            </w:pPr>
+            <w:r>
+              <w:rPr>
+                <w:rFonts w:ascii="Arial" w:eastAsia="Times New Roman" w:hAnsi="Arial" w:cs="Arial"/>
+                <w:b/>
+                <w:bCs/>
+                <w:sz w:val="20"/>
+                <w:szCs w:val="20"/>
+              </w:rPr>
+              <w:t>Secret &amp; credentials scanning</w:t>
+            </w:r>
+            <w:r>
+              <w:rPr>
+                <w:rStyle w:val="FootnoteReference"/>
+                <w:rFonts w:ascii="Arial" w:eastAsia="Times New Roman" w:hAnsi="Arial" w:cs="Arial"/>
+                <w:b/>
+                <w:bCs/>
+                <w:sz w:val="20"/>
+                <w:szCs w:val="20"/>
+              </w:rPr>
+              <w:footnoteReference w:id="2"/>
+            </w:r>
           </w:p>
         </w:tc>
         <w:tc>
@@ -1469,7 +1585,6 @@
               <w:right w:w="75" w:type="dxa"/>
             </w:tcMar>
             <w:vAlign w:val="center"/>
-            <w:hideMark/>
           </w:tcPr>
           <w:p>
             <w:pPr>
@@ -1483,7 +1598,7 @@
         </w:tc>
         <w:tc>
           <w:tcPr>
-            <w:tcW w:w="0" w:type="auto"/>
+            <w:tcW w:w="926" w:type="pct"/>
             <w:tcBorders>
               <w:top w:val="single" w:sz="6" w:space="0" w:color="auto"/>
               <w:left w:val="single" w:sz="6" w:space="0" w:color="auto"/>
@@ -1497,7 +1612,6 @@
               <w:right w:w="75" w:type="dxa"/>
             </w:tcMar>
             <w:vAlign w:val="center"/>
-            <w:hideMark/>
           </w:tcPr>
           <w:p>
             <w:pPr>
@@ -1511,14 +1625,13 @@
         </w:tc>
         <w:tc>
           <w:tcPr>
-            <w:tcW w:w="0" w:type="auto"/>
+            <w:tcW w:w="753" w:type="pct"/>
             <w:tcBorders>
               <w:top w:val="single" w:sz="4" w:space="0" w:color="auto"/>
               <w:bottom w:val="single" w:sz="4" w:space="0" w:color="auto"/>
               <w:right w:val="single" w:sz="4" w:space="0" w:color="auto"/>
             </w:tcBorders>
             <w:vAlign w:val="center"/>
-            <w:hideMark/>
           </w:tcPr>
           <w:p>
             <w:pPr>
@@ -1532,14 +1645,13 @@
         </w:tc>
         <w:tc>
           <w:tcPr>
-            <w:tcW w:w="0" w:type="auto"/>
+            <w:tcW w:w="823" w:type="pct"/>
             <w:tcBorders>
               <w:top w:val="single" w:sz="4" w:space="0" w:color="auto"/>
               <w:left w:val="single" w:sz="4" w:space="0" w:color="auto"/>
               <w:bottom w:val="single" w:sz="4" w:space="0" w:color="auto"/>
             </w:tcBorders>
             <w:vAlign w:val="center"/>
-            <w:hideMark/>
           </w:tcPr>
           <w:p>
             <w:pPr>
@@ -1575,9 +1687,10 @@
           </w:tcPr>
           <w:p>
             <w:pPr>
+              <w:pStyle w:val="ListParagraph"/>
               <w:numPr>
                 <w:ilvl w:val="0"/>
-                <w:numId w:val="1"/>
+                <w:numId w:val="12"/>
               </w:numPr>
               <w:spacing w:before="100" w:beforeAutospacing="1" w:after="100" w:afterAutospacing="1"/>
               <w:rPr>
@@ -1592,8 +1705,89 @@
                 <w:sz w:val="18"/>
                 <w:szCs w:val="18"/>
               </w:rPr>
-              <w:lastRenderedPageBreak/>
-              <w:t>Secret &amp; credentials scanning</w:t>
+              <w:t>Remove (</w:t>
+            </w:r>
+            <w:r>
+              <w:rPr>
+                <w:rFonts w:ascii="Arial" w:eastAsia="Times New Roman" w:hAnsi="Arial" w:cs="Arial"/>
+                <w:b/>
+                <w:bCs/>
+                <w:sz w:val="18"/>
+                <w:szCs w:val="18"/>
+              </w:rPr>
+              <w:t>if any</w:t>
+            </w:r>
+            <w:r>
+              <w:rPr>
+                <w:rFonts w:ascii="Arial" w:eastAsia="Times New Roman" w:hAnsi="Arial" w:cs="Arial"/>
+                <w:sz w:val="18"/>
+                <w:szCs w:val="18"/>
+              </w:rPr>
+              <w:t>): all passwords, IP addresses,</w:t>
+            </w:r>
+            <w:r>
+              <w:rPr>
+                <w:rFonts w:ascii="Arial" w:eastAsia="Times New Roman" w:hAnsi="Arial" w:cs="Arial"/>
+                <w:sz w:val="18"/>
+                <w:szCs w:val="18"/>
+              </w:rPr>
+              <w:t xml:space="preserve"> SQL Server addresses,</w:t>
+            </w:r>
+            <w:r>
+              <w:rPr>
+                <w:rFonts w:ascii="Arial" w:eastAsia="Times New Roman" w:hAnsi="Arial" w:cs="Arial"/>
+                <w:sz w:val="18"/>
+                <w:szCs w:val="18"/>
+              </w:rPr>
+              <w:t xml:space="preserve"> AWS secrets, and identification info.</w:t>
+            </w:r>
+            <w:r>
+              <w:rPr>
+                <w:rFonts w:ascii="Arial" w:eastAsia="Times New Roman" w:hAnsi="Arial" w:cs="Arial"/>
+                <w:sz w:val="18"/>
+                <w:szCs w:val="18"/>
+              </w:rPr>
+              <w:t xml:space="preserve"> Anything that is intended for internal use only.</w:t>
+            </w:r>
+          </w:p>
+          <w:p>
+            <w:pPr>
+              <w:pStyle w:val="ListParagraph"/>
+              <w:numPr>
+                <w:ilvl w:val="0"/>
+                <w:numId w:val="12"/>
+              </w:numPr>
+              <w:spacing w:before="100" w:beforeAutospacing="1" w:after="100" w:afterAutospacing="1"/>
+              <w:rPr>
+                <w:rFonts w:ascii="Arial" w:eastAsia="Times New Roman" w:hAnsi="Arial" w:cs="Arial"/>
+                <w:sz w:val="18"/>
+                <w:szCs w:val="18"/>
+              </w:rPr>
+            </w:pPr>
+            <w:r>
+              <w:rPr>
+                <w:rFonts w:ascii="Arial" w:eastAsia="Times New Roman" w:hAnsi="Arial" w:cs="Arial"/>
+                <w:sz w:val="18"/>
+                <w:szCs w:val="18"/>
+              </w:rPr>
+              <w:t>Remove Git history to prevent leakage of credentials or secrets in past commits (</w:t>
+            </w:r>
+            <w:r>
+              <w:rPr>
+                <w:rStyle w:val="Emphasis"/>
+                <w:rFonts w:ascii="Arial" w:eastAsia="Times New Roman" w:hAnsi="Arial" w:cs="Arial"/>
+                <w:sz w:val="18"/>
+                <w:szCs w:val="18"/>
+              </w:rPr>
+              <w:t>in the fit-for-publishing process</w:t>
+            </w:r>
+            <w:r>
+              <w:rPr>
+                <w:rFonts w:ascii="Arial" w:eastAsia="Times New Roman" w:hAnsi="Arial" w:cs="Arial"/>
+                <w:sz w:val="18"/>
+                <w:szCs w:val="18"/>
+              </w:rPr>
+              <w:t>). Downloading the repository’s snapshot prevents this from occurring.</w:t>
             </w:r>
           </w:p>
         </w:tc>
@@ -1626,7 +1820,7 @@
         </w:tc>
         <w:tc>
           <w:tcPr>
-            <w:tcW w:w="0" w:type="auto"/>
+            <w:tcW w:w="926" w:type="pct"/>
             <w:tcBorders>
               <w:top w:val="single" w:sz="6" w:space="0" w:color="auto"/>
               <w:left w:val="single" w:sz="6" w:space="0" w:color="auto"/>
@@ -1653,6 +1847,51 @@
         </w:tc>
         <w:tc>
           <w:tcPr>
+            <w:tcW w:w="753" w:type="pct"/>
+            <w:tcBorders>
+              <w:top w:val="single" w:sz="4" w:space="0" w:color="auto"/>
+              <w:bottom w:val="single" w:sz="4" w:space="0" w:color="auto"/>
+              <w:right w:val="single" w:sz="4" w:space="0" w:color="auto"/>
+            </w:tcBorders>
+            <w:vAlign w:val="center"/>
+          </w:tcPr>
+          <w:p>
+            <w:pPr>
+              <w:rPr>
+                <w:rFonts w:eastAsia="Times New Roman"/>
+                <w:sz w:val="20"/>
+                <w:szCs w:val="20"/>
+              </w:rPr>
+            </w:pPr>
+          </w:p>
+        </w:tc>
+        <w:tc>
+          <w:tcPr>
+            <w:tcW w:w="823" w:type="pct"/>
+            <w:tcBorders>
+              <w:top w:val="single" w:sz="4" w:space="0" w:color="auto"/>
+              <w:left w:val="single" w:sz="4" w:space="0" w:color="auto"/>
+              <w:bottom w:val="single" w:sz="4" w:space="0" w:color="auto"/>
+            </w:tcBorders>
+            <w:vAlign w:val="center"/>
+          </w:tcPr>
+          <w:p>
+            <w:pPr>
+              <w:rPr>
+                <w:rFonts w:eastAsia="Times New Roman"/>
+                <w:sz w:val="20"/>
+                <w:szCs w:val="20"/>
+              </w:rPr>
+            </w:pPr>
+          </w:p>
+        </w:tc>
+      </w:tr>
+      <w:tr>
+        <w:trPr>
+          <w:divId w:val="959841343"/>
+        </w:trPr>
+        <w:tc>
+          <w:tcPr>
             <w:tcW w:w="0" w:type="auto"/>
             <w:tcBorders>
               <w:top w:val="single" w:sz="6" w:space="0" w:color="auto"/>
@@ -1670,12 +1909,25 @@
           </w:tcPr>
           <w:p>
             <w:pPr>
-              <w:rPr>
-                <w:rFonts w:eastAsia="Times New Roman"/>
-                <w:sz w:val="20"/>
-                <w:szCs w:val="20"/>
-              </w:rPr>
-            </w:pPr>
+              <w:spacing w:before="100" w:beforeAutospacing="1" w:after="100" w:afterAutospacing="1"/>
+              <w:rPr>
+                <w:rFonts w:ascii="Arial" w:eastAsia="Times New Roman" w:hAnsi="Arial" w:cs="Arial"/>
+                <w:b/>
+                <w:bCs/>
+                <w:sz w:val="18"/>
+                <w:szCs w:val="18"/>
+              </w:rPr>
+            </w:pPr>
+            <w:r>
+              <w:rPr>
+                <w:rFonts w:ascii="Arial" w:eastAsia="Times New Roman" w:hAnsi="Arial" w:cs="Arial"/>
+                <w:b/>
+                <w:bCs/>
+                <w:sz w:val="20"/>
+                <w:szCs w:val="20"/>
+              </w:rPr>
+              <w:t>Confirm no data stored in the Git repo</w:t>
+            </w:r>
           </w:p>
         </w:tc>
         <w:tc>
@@ -1707,52 +1959,7 @@
         </w:tc>
         <w:tc>
           <w:tcPr>
-            <w:tcW w:w="0" w:type="auto"/>
-            <w:tcBorders>
-              <w:top w:val="single" w:sz="4" w:space="0" w:color="auto"/>
-              <w:bottom w:val="single" w:sz="4" w:space="0" w:color="auto"/>
-              <w:right w:val="single" w:sz="4" w:space="0" w:color="auto"/>
-            </w:tcBorders>
-            <w:vAlign w:val="center"/>
-          </w:tcPr>
-          <w:p>
-            <w:pPr>
-              <w:rPr>
-                <w:rFonts w:eastAsia="Times New Roman"/>
-                <w:sz w:val="20"/>
-                <w:szCs w:val="20"/>
-              </w:rPr>
-            </w:pPr>
-          </w:p>
-        </w:tc>
-        <w:tc>
-          <w:tcPr>
-            <w:tcW w:w="0" w:type="auto"/>
-            <w:tcBorders>
-              <w:top w:val="single" w:sz="4" w:space="0" w:color="auto"/>
-              <w:left w:val="single" w:sz="4" w:space="0" w:color="auto"/>
-              <w:bottom w:val="single" w:sz="4" w:space="0" w:color="auto"/>
-            </w:tcBorders>
-            <w:vAlign w:val="center"/>
-          </w:tcPr>
-          <w:p>
-            <w:pPr>
-              <w:rPr>
-                <w:rFonts w:eastAsia="Times New Roman"/>
-                <w:sz w:val="20"/>
-                <w:szCs w:val="20"/>
-              </w:rPr>
-            </w:pPr>
-          </w:p>
-        </w:tc>
-      </w:tr>
-      <w:tr>
-        <w:trPr>
-          <w:divId w:val="959841343"/>
-        </w:trPr>
-        <w:tc>
-          <w:tcPr>
-            <w:tcW w:w="0" w:type="auto"/>
+            <w:tcW w:w="926" w:type="pct"/>
             <w:tcBorders>
               <w:top w:val="single" w:sz="6" w:space="0" w:color="auto"/>
               <w:left w:val="single" w:sz="6" w:space="0" w:color="auto"/>
@@ -1769,127 +1976,59 @@
           </w:tcPr>
           <w:p>
             <w:pPr>
-              <w:pStyle w:val="ListParagraph"/>
-              <w:numPr>
-                <w:ilvl w:val="1"/>
-                <w:numId w:val="1"/>
-              </w:numPr>
-              <w:spacing w:before="100" w:beforeAutospacing="1" w:after="100" w:afterAutospacing="1"/>
-              <w:rPr>
-                <w:rFonts w:ascii="Arial" w:eastAsia="Times New Roman" w:hAnsi="Arial" w:cs="Arial"/>
-                <w:sz w:val="18"/>
-                <w:szCs w:val="18"/>
-              </w:rPr>
-            </w:pPr>
-            <w:r>
-              <w:rPr>
-                <w:rFonts w:ascii="Arial" w:eastAsia="Times New Roman" w:hAnsi="Arial" w:cs="Arial"/>
-                <w:sz w:val="18"/>
-                <w:szCs w:val="18"/>
-              </w:rPr>
-              <w:t>Remove all passwords, IP addresses, AWS secret, and identification info.</w:t>
-            </w:r>
-          </w:p>
-          <w:p>
-            <w:pPr>
-              <w:pStyle w:val="ListParagraph"/>
-              <w:numPr>
-                <w:ilvl w:val="1"/>
-                <w:numId w:val="1"/>
-              </w:numPr>
-              <w:spacing w:before="100" w:beforeAutospacing="1" w:after="100" w:afterAutospacing="1"/>
-              <w:rPr>
-                <w:rFonts w:ascii="Arial" w:eastAsia="Times New Roman" w:hAnsi="Arial" w:cs="Arial"/>
-                <w:sz w:val="18"/>
-                <w:szCs w:val="18"/>
-              </w:rPr>
-            </w:pPr>
-            <w:r>
-              <w:rPr>
-                <w:rFonts w:ascii="Arial" w:eastAsia="Times New Roman" w:hAnsi="Arial" w:cs="Arial"/>
-                <w:sz w:val="18"/>
-                <w:szCs w:val="18"/>
-              </w:rPr>
-              <w:t>Remove Git history to prevent leakage of credentials or secrets in past commits (</w:t>
-            </w:r>
-            <w:r>
-              <w:rPr>
-                <w:rStyle w:val="Emphasis"/>
-                <w:rFonts w:ascii="Arial" w:eastAsia="Times New Roman" w:hAnsi="Arial" w:cs="Arial"/>
-                <w:sz w:val="18"/>
-                <w:szCs w:val="18"/>
-              </w:rPr>
-              <w:t>in the fit-for-publishing process</w:t>
-            </w:r>
-            <w:r>
-              <w:rPr>
-                <w:rFonts w:ascii="Arial" w:eastAsia="Times New Roman" w:hAnsi="Arial" w:cs="Arial"/>
-                <w:sz w:val="18"/>
-                <w:szCs w:val="18"/>
-              </w:rPr>
-              <w:t>).</w:t>
-            </w:r>
-          </w:p>
-          <w:p>
-            <w:pPr>
-              <w:pStyle w:val="ListParagraph"/>
-              <w:numPr>
-                <w:ilvl w:val="1"/>
-                <w:numId w:val="1"/>
-              </w:numPr>
-              <w:spacing w:before="100" w:beforeAutospacing="1" w:after="100" w:afterAutospacing="1"/>
-              <w:rPr>
-                <w:rFonts w:ascii="Arial" w:eastAsia="Times New Roman" w:hAnsi="Arial" w:cs="Arial"/>
-                <w:sz w:val="18"/>
-                <w:szCs w:val="18"/>
-              </w:rPr>
-            </w:pPr>
-            <w:r>
-              <w:rPr>
-                <w:rFonts w:ascii="Arial" w:eastAsia="Times New Roman" w:hAnsi="Arial" w:cs="Arial"/>
-                <w:sz w:val="18"/>
-                <w:szCs w:val="18"/>
-              </w:rPr>
-              <w:t xml:space="preserve">Code should be put through a build test to ensure that it will run in another environment. </w:t>
-            </w:r>
-            <w:proofErr w:type="gramStart"/>
-            <w:r>
-              <w:rPr>
-                <w:rFonts w:ascii="Arial" w:eastAsia="Times New Roman" w:hAnsi="Arial" w:cs="Arial"/>
-                <w:sz w:val="18"/>
-                <w:szCs w:val="18"/>
-              </w:rPr>
-              <w:t>E.g.</w:t>
-            </w:r>
-            <w:proofErr w:type="gramEnd"/>
-            <w:r>
-              <w:rPr>
-                <w:rFonts w:ascii="Arial" w:eastAsia="Times New Roman" w:hAnsi="Arial" w:cs="Arial"/>
-                <w:sz w:val="18"/>
-                <w:szCs w:val="18"/>
-              </w:rPr>
-              <w:t xml:space="preserve"> promote code to test env, install and run. Or CI pipeline in </w:t>
-            </w:r>
-            <w:proofErr w:type="spellStart"/>
-            <w:r>
-              <w:rPr>
-                <w:rFonts w:ascii="Arial" w:eastAsia="Times New Roman" w:hAnsi="Arial" w:cs="Arial"/>
-                <w:sz w:val="18"/>
-                <w:szCs w:val="18"/>
-              </w:rPr>
-              <w:t>gitlab</w:t>
-            </w:r>
-            <w:proofErr w:type="spellEnd"/>
-            <w:r>
-              <w:rPr>
-                <w:rFonts w:ascii="Arial" w:eastAsia="Times New Roman" w:hAnsi="Arial" w:cs="Arial"/>
-                <w:sz w:val="18"/>
-                <w:szCs w:val="18"/>
-              </w:rPr>
-              <w:t xml:space="preserve"> using docker image. </w:t>
-            </w:r>
-          </w:p>
-        </w:tc>
+              <w:rPr>
+                <w:rFonts w:eastAsia="Times New Roman"/>
+                <w:sz w:val="20"/>
+                <w:szCs w:val="20"/>
+              </w:rPr>
+            </w:pPr>
+          </w:p>
+        </w:tc>
+        <w:tc>
+          <w:tcPr>
+            <w:tcW w:w="753" w:type="pct"/>
+            <w:tcBorders>
+              <w:top w:val="single" w:sz="4" w:space="0" w:color="auto"/>
+              <w:bottom w:val="single" w:sz="4" w:space="0" w:color="auto"/>
+              <w:right w:val="single" w:sz="4" w:space="0" w:color="auto"/>
+            </w:tcBorders>
+            <w:vAlign w:val="center"/>
+          </w:tcPr>
+          <w:p>
+            <w:pPr>
+              <w:rPr>
+                <w:rFonts w:eastAsia="Times New Roman"/>
+                <w:sz w:val="20"/>
+                <w:szCs w:val="20"/>
+              </w:rPr>
+            </w:pPr>
+          </w:p>
+        </w:tc>
+        <w:tc>
+          <w:tcPr>
+            <w:tcW w:w="823" w:type="pct"/>
+            <w:tcBorders>
+              <w:top w:val="single" w:sz="4" w:space="0" w:color="auto"/>
+              <w:left w:val="single" w:sz="4" w:space="0" w:color="auto"/>
+              <w:bottom w:val="single" w:sz="4" w:space="0" w:color="auto"/>
+            </w:tcBorders>
+            <w:vAlign w:val="center"/>
+          </w:tcPr>
+          <w:p>
+            <w:pPr>
+              <w:rPr>
+                <w:rFonts w:eastAsia="Times New Roman"/>
+                <w:sz w:val="20"/>
+                <w:szCs w:val="20"/>
+              </w:rPr>
+            </w:pPr>
+          </w:p>
+        </w:tc>
+      </w:tr>
+      <w:tr>
+        <w:trPr>
+          <w:divId w:val="959841343"/>
+        </w:trPr>
         <w:tc>
           <w:tcPr>
             <w:tcW w:w="0" w:type="auto"/>
@@ -1909,12 +2048,200 @@
           </w:tcPr>
           <w:p>
             <w:pPr>
-              <w:rPr>
-                <w:rFonts w:eastAsia="Times New Roman"/>
-                <w:sz w:val="20"/>
-                <w:szCs w:val="20"/>
-              </w:rPr>
-            </w:pPr>
+              <w:pStyle w:val="ListParagraph"/>
+              <w:numPr>
+                <w:ilvl w:val="0"/>
+                <w:numId w:val="13"/>
+              </w:numPr>
+              <w:spacing w:before="100" w:beforeAutospacing="1" w:after="100" w:afterAutospacing="1"/>
+              <w:rPr>
+                <w:rFonts w:ascii="Arial" w:eastAsia="Times New Roman" w:hAnsi="Arial" w:cs="Arial"/>
+                <w:sz w:val="18"/>
+                <w:szCs w:val="18"/>
+              </w:rPr>
+            </w:pPr>
+            <w:r>
+              <w:rPr>
+                <w:rFonts w:ascii="Arial" w:eastAsia="Times New Roman" w:hAnsi="Arial" w:cs="Arial"/>
+                <w:sz w:val="18"/>
+                <w:szCs w:val="18"/>
+              </w:rPr>
+              <w:t>Ensure no Jupyter notebooks exist in the repo.</w:t>
+            </w:r>
+          </w:p>
+          <w:p>
+            <w:pPr>
+              <w:pStyle w:val="ListParagraph"/>
+              <w:numPr>
+                <w:ilvl w:val="0"/>
+                <w:numId w:val="13"/>
+              </w:numPr>
+              <w:spacing w:before="100" w:beforeAutospacing="1" w:after="100" w:afterAutospacing="1"/>
+              <w:rPr>
+                <w:rFonts w:ascii="Arial" w:eastAsia="Times New Roman" w:hAnsi="Arial" w:cs="Arial"/>
+                <w:sz w:val="18"/>
+                <w:szCs w:val="18"/>
+              </w:rPr>
+            </w:pPr>
+            <w:r>
+              <w:rPr>
+                <w:rFonts w:ascii="Arial" w:eastAsia="Times New Roman" w:hAnsi="Arial" w:cs="Arial"/>
+                <w:sz w:val="18"/>
+                <w:szCs w:val="18"/>
+              </w:rPr>
+              <w:t xml:space="preserve">Keep any binaries, build </w:t>
+            </w:r>
+            <w:r>
+              <w:rPr>
+                <w:rFonts w:ascii="Arial" w:eastAsia="Times New Roman" w:hAnsi="Arial" w:cs="Arial"/>
+                <w:sz w:val="18"/>
+                <w:szCs w:val="18"/>
+              </w:rPr>
+              <w:t>artefacts</w:t>
+            </w:r>
+            <w:r>
+              <w:rPr>
+                <w:rFonts w:ascii="Arial" w:eastAsia="Times New Roman" w:hAnsi="Arial" w:cs="Arial"/>
+                <w:sz w:val="18"/>
+                <w:szCs w:val="18"/>
+              </w:rPr>
+              <w:t>/package files (e.g. wheel, egg) etc out of the repo. Double check the</w:t>
+            </w:r>
+            <w:r>
+              <w:rPr>
+                <w:rFonts w:ascii="Arial" w:eastAsia="Times New Roman" w:hAnsi="Arial" w:cs="Arial"/>
+                <w:sz w:val="18"/>
+                <w:szCs w:val="18"/>
+              </w:rPr>
+              <w:t xml:space="preserve"> </w:t>
+            </w:r>
+            <w:r>
+              <w:rPr>
+                <w:rFonts w:ascii="Arial" w:eastAsia="Times New Roman" w:hAnsi="Arial" w:cs="Arial"/>
+                <w:sz w:val="18"/>
+                <w:szCs w:val="18"/>
+              </w:rPr>
+              <w:t>.gitignore file contains th</w:t>
+            </w:r>
+            <w:r>
+              <w:rPr>
+                <w:rFonts w:ascii="Arial" w:eastAsia="Times New Roman" w:hAnsi="Arial" w:cs="Arial"/>
+                <w:sz w:val="18"/>
+                <w:szCs w:val="18"/>
+              </w:rPr>
+              <w:t>ese</w:t>
+            </w:r>
+            <w:r>
+              <w:rPr>
+                <w:rFonts w:ascii="Arial" w:eastAsia="Times New Roman" w:hAnsi="Arial" w:cs="Arial"/>
+                <w:sz w:val="18"/>
+                <w:szCs w:val="18"/>
+              </w:rPr>
+              <w:t xml:space="preserve"> items.</w:t>
+            </w:r>
+          </w:p>
+          <w:p>
+            <w:pPr>
+              <w:pStyle w:val="ListParagraph"/>
+              <w:numPr>
+                <w:ilvl w:val="0"/>
+                <w:numId w:val="13"/>
+              </w:numPr>
+              <w:spacing w:before="100" w:beforeAutospacing="1" w:after="100" w:afterAutospacing="1"/>
+              <w:rPr>
+                <w:rFonts w:ascii="Arial" w:eastAsia="Times New Roman" w:hAnsi="Arial" w:cs="Arial"/>
+                <w:sz w:val="18"/>
+                <w:szCs w:val="18"/>
+              </w:rPr>
+            </w:pPr>
+            <w:r>
+              <w:rPr>
+                <w:rFonts w:ascii="Arial" w:eastAsia="Times New Roman" w:hAnsi="Arial" w:cs="Arial"/>
+                <w:sz w:val="18"/>
+                <w:szCs w:val="18"/>
+              </w:rPr>
+              <w:t>Logs</w:t>
+            </w:r>
+            <w:r>
+              <w:rPr>
+                <w:rFonts w:ascii="Arial" w:eastAsia="Times New Roman" w:hAnsi="Arial" w:cs="Arial"/>
+                <w:sz w:val="18"/>
+                <w:szCs w:val="18"/>
+              </w:rPr>
+              <w:t xml:space="preserve"> should not be stored on the repo</w:t>
+            </w:r>
+          </w:p>
+          <w:p>
+            <w:pPr>
+              <w:pStyle w:val="ListParagraph"/>
+              <w:numPr>
+                <w:ilvl w:val="0"/>
+                <w:numId w:val="13"/>
+              </w:numPr>
+              <w:spacing w:before="100" w:beforeAutospacing="1" w:after="100" w:afterAutospacing="1"/>
+              <w:rPr>
+                <w:rFonts w:ascii="Arial" w:eastAsia="Times New Roman" w:hAnsi="Arial" w:cs="Arial"/>
+                <w:sz w:val="18"/>
+                <w:szCs w:val="18"/>
+              </w:rPr>
+            </w:pPr>
+            <w:r>
+              <w:rPr>
+                <w:rFonts w:ascii="Arial" w:eastAsia="Times New Roman" w:hAnsi="Arial" w:cs="Arial"/>
+                <w:sz w:val="18"/>
+                <w:szCs w:val="18"/>
+              </w:rPr>
+              <w:t>C</w:t>
+            </w:r>
+            <w:r>
+              <w:rPr>
+                <w:rFonts w:ascii="Arial" w:eastAsia="Times New Roman" w:hAnsi="Arial" w:cs="Arial"/>
+                <w:sz w:val="18"/>
+                <w:szCs w:val="18"/>
+              </w:rPr>
+              <w:t xml:space="preserve">ode comments in the script </w:t>
+            </w:r>
+            <w:r>
+              <w:rPr>
+                <w:rFonts w:ascii="Arial" w:eastAsia="Times New Roman" w:hAnsi="Arial" w:cs="Arial"/>
+                <w:b/>
+                <w:bCs/>
+                <w:sz w:val="18"/>
+                <w:szCs w:val="18"/>
+              </w:rPr>
+              <w:t>that include any internal information</w:t>
+            </w:r>
+          </w:p>
+          <w:p>
+            <w:pPr>
+              <w:pStyle w:val="ListParagraph"/>
+              <w:numPr>
+                <w:ilvl w:val="0"/>
+                <w:numId w:val="13"/>
+              </w:numPr>
+              <w:spacing w:before="100" w:beforeAutospacing="1" w:after="100" w:afterAutospacing="1"/>
+              <w:rPr>
+                <w:rFonts w:ascii="Arial" w:eastAsia="Times New Roman" w:hAnsi="Arial" w:cs="Arial"/>
+                <w:sz w:val="18"/>
+                <w:szCs w:val="18"/>
+              </w:rPr>
+            </w:pPr>
+            <w:r>
+              <w:rPr>
+                <w:rFonts w:ascii="Arial" w:eastAsia="Times New Roman" w:hAnsi="Arial" w:cs="Arial"/>
+                <w:sz w:val="18"/>
+                <w:szCs w:val="18"/>
+              </w:rPr>
+              <w:t>O</w:t>
+            </w:r>
+            <w:r>
+              <w:rPr>
+                <w:rFonts w:ascii="Arial" w:eastAsia="Times New Roman" w:hAnsi="Arial" w:cs="Arial"/>
+                <w:sz w:val="18"/>
+                <w:szCs w:val="18"/>
+              </w:rPr>
+              <w:t>utputs (terminal, files, and database) or no credentials or PII data printed to screen</w:t>
+            </w:r>
           </w:p>
         </w:tc>
         <w:tc>
@@ -1946,7 +2273,7 @@
         </w:tc>
         <w:tc>
           <w:tcPr>
-            <w:tcW w:w="0" w:type="auto"/>
+            <w:tcW w:w="926" w:type="pct"/>
             <w:tcBorders>
               <w:top w:val="single" w:sz="6" w:space="0" w:color="auto"/>
               <w:left w:val="single" w:sz="6" w:space="0" w:color="auto"/>
@@ -1973,6 +2300,51 @@
         </w:tc>
         <w:tc>
           <w:tcPr>
+            <w:tcW w:w="753" w:type="pct"/>
+            <w:tcBorders>
+              <w:top w:val="single" w:sz="4" w:space="0" w:color="auto"/>
+              <w:bottom w:val="single" w:sz="4" w:space="0" w:color="auto"/>
+              <w:right w:val="single" w:sz="4" w:space="0" w:color="auto"/>
+            </w:tcBorders>
+            <w:vAlign w:val="center"/>
+          </w:tcPr>
+          <w:p>
+            <w:pPr>
+              <w:rPr>
+                <w:rFonts w:eastAsia="Times New Roman"/>
+                <w:sz w:val="20"/>
+                <w:szCs w:val="20"/>
+              </w:rPr>
+            </w:pPr>
+          </w:p>
+        </w:tc>
+        <w:tc>
+          <w:tcPr>
+            <w:tcW w:w="823" w:type="pct"/>
+            <w:tcBorders>
+              <w:top w:val="single" w:sz="4" w:space="0" w:color="auto"/>
+              <w:left w:val="single" w:sz="4" w:space="0" w:color="auto"/>
+              <w:bottom w:val="single" w:sz="4" w:space="0" w:color="auto"/>
+            </w:tcBorders>
+            <w:vAlign w:val="center"/>
+          </w:tcPr>
+          <w:p>
+            <w:pPr>
+              <w:rPr>
+                <w:rFonts w:eastAsia="Times New Roman"/>
+                <w:sz w:val="20"/>
+                <w:szCs w:val="20"/>
+              </w:rPr>
+            </w:pPr>
+          </w:p>
+        </w:tc>
+      </w:tr>
+      <w:tr>
+        <w:trPr>
+          <w:divId w:val="959841343"/>
+        </w:trPr>
+        <w:tc>
+          <w:tcPr>
             <w:tcW w:w="0" w:type="auto"/>
             <w:tcBorders>
               <w:top w:val="single" w:sz="6" w:space="0" w:color="auto"/>
@@ -1990,59 +2362,27 @@
           </w:tcPr>
           <w:p>
             <w:pPr>
-              <w:rPr>
-                <w:rFonts w:eastAsia="Times New Roman"/>
-                <w:sz w:val="20"/>
-                <w:szCs w:val="20"/>
-              </w:rPr>
-            </w:pPr>
-          </w:p>
-        </w:tc>
-        <w:tc>
-          <w:tcPr>
-            <w:tcW w:w="0" w:type="auto"/>
-            <w:tcBorders>
-              <w:top w:val="single" w:sz="4" w:space="0" w:color="auto"/>
-              <w:bottom w:val="single" w:sz="4" w:space="0" w:color="auto"/>
-              <w:right w:val="single" w:sz="4" w:space="0" w:color="auto"/>
-            </w:tcBorders>
-            <w:vAlign w:val="center"/>
-          </w:tcPr>
-          <w:p>
-            <w:pPr>
-              <w:rPr>
-                <w:rFonts w:eastAsia="Times New Roman"/>
-                <w:sz w:val="20"/>
-                <w:szCs w:val="20"/>
-              </w:rPr>
-            </w:pPr>
-          </w:p>
-        </w:tc>
-        <w:tc>
-          <w:tcPr>
-            <w:tcW w:w="0" w:type="auto"/>
-            <w:tcBorders>
-              <w:top w:val="single" w:sz="4" w:space="0" w:color="auto"/>
-              <w:left w:val="single" w:sz="4" w:space="0" w:color="auto"/>
-              <w:bottom w:val="single" w:sz="4" w:space="0" w:color="auto"/>
-            </w:tcBorders>
-            <w:vAlign w:val="center"/>
-          </w:tcPr>
-          <w:p>
-            <w:pPr>
-              <w:rPr>
-                <w:rFonts w:eastAsia="Times New Roman"/>
-                <w:sz w:val="20"/>
-                <w:szCs w:val="20"/>
-              </w:rPr>
-            </w:pPr>
-          </w:p>
-        </w:tc>
-      </w:tr>
-      <w:tr>
-        <w:trPr>
-          <w:divId w:val="959841343"/>
-        </w:trPr>
+              <w:spacing w:before="100" w:beforeAutospacing="1" w:after="100" w:afterAutospacing="1"/>
+              <w:rPr>
+                <w:rFonts w:ascii="Arial" w:eastAsia="Times New Roman" w:hAnsi="Arial" w:cs="Arial"/>
+                <w:b/>
+                <w:bCs/>
+                <w:sz w:val="18"/>
+                <w:szCs w:val="18"/>
+              </w:rPr>
+            </w:pPr>
+            <w:r>
+              <w:rPr>
+                <w:rFonts w:ascii="Arial" w:eastAsia="Times New Roman" w:hAnsi="Arial" w:cs="Arial"/>
+                <w:b/>
+                <w:bCs/>
+                <w:sz w:val="20"/>
+                <w:szCs w:val="20"/>
+              </w:rPr>
+              <w:t>Documentation</w:t>
+            </w:r>
+          </w:p>
+        </w:tc>
         <w:tc>
           <w:tcPr>
             <w:tcW w:w="0" w:type="auto"/>
@@ -2062,48 +2402,17 @@
           </w:tcPr>
           <w:p>
             <w:pPr>
-              <w:numPr>
-                <w:ilvl w:val="0"/>
-                <w:numId w:val="5"/>
-              </w:numPr>
-              <w:spacing w:before="100" w:beforeAutospacing="1" w:after="100" w:afterAutospacing="1"/>
-              <w:rPr>
-                <w:rFonts w:ascii="Arial" w:eastAsia="Times New Roman" w:hAnsi="Arial" w:cs="Arial"/>
-                <w:sz w:val="18"/>
-                <w:szCs w:val="18"/>
-              </w:rPr>
-            </w:pPr>
-            <w:r>
-              <w:rPr>
-                <w:rFonts w:ascii="Arial" w:eastAsia="Times New Roman" w:hAnsi="Arial" w:cs="Arial"/>
-                <w:sz w:val="18"/>
-                <w:szCs w:val="18"/>
-              </w:rPr>
-              <w:t xml:space="preserve">Confirm no data stored in the </w:t>
-            </w:r>
-            <w:proofErr w:type="spellStart"/>
-            <w:r>
-              <w:rPr>
-                <w:rFonts w:ascii="Arial" w:eastAsia="Times New Roman" w:hAnsi="Arial" w:cs="Arial"/>
-                <w:sz w:val="18"/>
-                <w:szCs w:val="18"/>
-              </w:rPr>
-              <w:t>Git</w:t>
-            </w:r>
-            <w:proofErr w:type="spellEnd"/>
-            <w:r>
-              <w:rPr>
-                <w:rFonts w:ascii="Arial" w:eastAsia="Times New Roman" w:hAnsi="Arial" w:cs="Arial"/>
-                <w:sz w:val="18"/>
-                <w:szCs w:val="18"/>
-              </w:rPr>
-              <w:t xml:space="preserve"> repo</w:t>
-            </w:r>
-          </w:p>
-        </w:tc>
-        <w:tc>
-          <w:tcPr>
-            <w:tcW w:w="0" w:type="auto"/>
+              <w:rPr>
+                <w:rFonts w:eastAsia="Times New Roman"/>
+                <w:sz w:val="20"/>
+                <w:szCs w:val="20"/>
+              </w:rPr>
+            </w:pPr>
+          </w:p>
+        </w:tc>
+        <w:tc>
+          <w:tcPr>
+            <w:tcW w:w="926" w:type="pct"/>
             <w:tcBorders>
               <w:top w:val="single" w:sz="6" w:space="0" w:color="auto"/>
               <w:left w:val="single" w:sz="6" w:space="0" w:color="auto"/>
@@ -2130,6 +2439,51 @@
         </w:tc>
         <w:tc>
           <w:tcPr>
+            <w:tcW w:w="753" w:type="pct"/>
+            <w:tcBorders>
+              <w:top w:val="single" w:sz="4" w:space="0" w:color="auto"/>
+              <w:bottom w:val="single" w:sz="4" w:space="0" w:color="auto"/>
+              <w:right w:val="single" w:sz="4" w:space="0" w:color="auto"/>
+            </w:tcBorders>
+            <w:vAlign w:val="center"/>
+          </w:tcPr>
+          <w:p>
+            <w:pPr>
+              <w:rPr>
+                <w:rFonts w:eastAsia="Times New Roman"/>
+                <w:sz w:val="20"/>
+                <w:szCs w:val="20"/>
+              </w:rPr>
+            </w:pPr>
+          </w:p>
+        </w:tc>
+        <w:tc>
+          <w:tcPr>
+            <w:tcW w:w="823" w:type="pct"/>
+            <w:tcBorders>
+              <w:top w:val="single" w:sz="4" w:space="0" w:color="auto"/>
+              <w:left w:val="single" w:sz="4" w:space="0" w:color="auto"/>
+              <w:bottom w:val="single" w:sz="4" w:space="0" w:color="auto"/>
+            </w:tcBorders>
+            <w:vAlign w:val="center"/>
+          </w:tcPr>
+          <w:p>
+            <w:pPr>
+              <w:rPr>
+                <w:rFonts w:eastAsia="Times New Roman"/>
+                <w:sz w:val="20"/>
+                <w:szCs w:val="20"/>
+              </w:rPr>
+            </w:pPr>
+          </w:p>
+        </w:tc>
+      </w:tr>
+      <w:tr>
+        <w:trPr>
+          <w:divId w:val="959841343"/>
+        </w:trPr>
+        <w:tc>
+          <w:tcPr>
             <w:tcW w:w="0" w:type="auto"/>
             <w:tcBorders>
               <w:top w:val="single" w:sz="6" w:space="0" w:color="auto"/>
@@ -2147,136 +2501,10 @@
           </w:tcPr>
           <w:p>
             <w:pPr>
-              <w:rPr>
-                <w:rFonts w:eastAsia="Times New Roman"/>
-                <w:sz w:val="20"/>
-                <w:szCs w:val="20"/>
-              </w:rPr>
-            </w:pPr>
-          </w:p>
-        </w:tc>
-        <w:tc>
-          <w:tcPr>
-            <w:tcW w:w="0" w:type="auto"/>
-            <w:tcBorders>
-              <w:top w:val="single" w:sz="6" w:space="0" w:color="auto"/>
-              <w:left w:val="single" w:sz="6" w:space="0" w:color="auto"/>
-              <w:bottom w:val="single" w:sz="6" w:space="0" w:color="auto"/>
-              <w:right w:val="single" w:sz="6" w:space="0" w:color="auto"/>
-            </w:tcBorders>
-            <w:tcMar>
-              <w:top w:w="75" w:type="dxa"/>
-              <w:left w:w="75" w:type="dxa"/>
-              <w:bottom w:w="75" w:type="dxa"/>
-              <w:right w:w="75" w:type="dxa"/>
-            </w:tcMar>
-            <w:vAlign w:val="center"/>
-          </w:tcPr>
-          <w:p>
-            <w:pPr>
-              <w:rPr>
-                <w:rFonts w:eastAsia="Times New Roman"/>
-                <w:sz w:val="20"/>
-                <w:szCs w:val="20"/>
-              </w:rPr>
-            </w:pPr>
-          </w:p>
-        </w:tc>
-        <w:tc>
-          <w:tcPr>
-            <w:tcW w:w="0" w:type="auto"/>
-            <w:tcBorders>
-              <w:top w:val="single" w:sz="6" w:space="0" w:color="auto"/>
-              <w:left w:val="single" w:sz="6" w:space="0" w:color="auto"/>
-              <w:bottom w:val="single" w:sz="6" w:space="0" w:color="auto"/>
-              <w:right w:val="single" w:sz="6" w:space="0" w:color="auto"/>
-            </w:tcBorders>
-            <w:tcMar>
-              <w:top w:w="75" w:type="dxa"/>
-              <w:left w:w="75" w:type="dxa"/>
-              <w:bottom w:w="75" w:type="dxa"/>
-              <w:right w:w="75" w:type="dxa"/>
-            </w:tcMar>
-            <w:vAlign w:val="center"/>
-          </w:tcPr>
-          <w:p>
-            <w:pPr>
-              <w:rPr>
-                <w:rFonts w:eastAsia="Times New Roman"/>
-                <w:sz w:val="20"/>
-                <w:szCs w:val="20"/>
-              </w:rPr>
-            </w:pPr>
-          </w:p>
-        </w:tc>
-        <w:tc>
-          <w:tcPr>
-            <w:tcW w:w="0" w:type="auto"/>
-            <w:tcBorders>
-              <w:top w:val="single" w:sz="4" w:space="0" w:color="auto"/>
-              <w:bottom w:val="single" w:sz="4" w:space="0" w:color="auto"/>
-              <w:right w:val="single" w:sz="4" w:space="0" w:color="auto"/>
-            </w:tcBorders>
-            <w:vAlign w:val="center"/>
-          </w:tcPr>
-          <w:p>
-            <w:pPr>
-              <w:rPr>
-                <w:rFonts w:eastAsia="Times New Roman"/>
-                <w:sz w:val="20"/>
-                <w:szCs w:val="20"/>
-              </w:rPr>
-            </w:pPr>
-          </w:p>
-        </w:tc>
-        <w:tc>
-          <w:tcPr>
-            <w:tcW w:w="0" w:type="auto"/>
-            <w:tcBorders>
-              <w:top w:val="single" w:sz="4" w:space="0" w:color="auto"/>
-              <w:left w:val="single" w:sz="4" w:space="0" w:color="auto"/>
-              <w:bottom w:val="single" w:sz="4" w:space="0" w:color="auto"/>
-            </w:tcBorders>
-            <w:vAlign w:val="center"/>
-          </w:tcPr>
-          <w:p>
-            <w:pPr>
-              <w:rPr>
-                <w:rFonts w:eastAsia="Times New Roman"/>
-                <w:sz w:val="20"/>
-                <w:szCs w:val="20"/>
-              </w:rPr>
-            </w:pPr>
-          </w:p>
-        </w:tc>
-      </w:tr>
-      <w:tr>
-        <w:trPr>
-          <w:divId w:val="959841343"/>
-        </w:trPr>
-        <w:tc>
-          <w:tcPr>
-            <w:tcW w:w="0" w:type="auto"/>
-            <w:tcBorders>
-              <w:top w:val="single" w:sz="6" w:space="0" w:color="auto"/>
-              <w:left w:val="single" w:sz="6" w:space="0" w:color="auto"/>
-              <w:bottom w:val="single" w:sz="6" w:space="0" w:color="auto"/>
-              <w:right w:val="single" w:sz="6" w:space="0" w:color="auto"/>
-            </w:tcBorders>
-            <w:tcMar>
-              <w:top w:w="75" w:type="dxa"/>
-              <w:left w:w="75" w:type="dxa"/>
-              <w:bottom w:w="75" w:type="dxa"/>
-              <w:right w:w="75" w:type="dxa"/>
-            </w:tcMar>
-            <w:vAlign w:val="center"/>
-          </w:tcPr>
-          <w:p>
-            <w:pPr>
               <w:pStyle w:val="ListParagraph"/>
               <w:numPr>
-                <w:ilvl w:val="1"/>
-                <w:numId w:val="1"/>
+                <w:ilvl w:val="0"/>
+                <w:numId w:val="14"/>
               </w:numPr>
               <w:spacing w:before="100" w:beforeAutospacing="1" w:after="100" w:afterAutospacing="1"/>
               <w:rPr>
@@ -2291,539 +2519,6 @@
                 <w:sz w:val="18"/>
                 <w:szCs w:val="18"/>
               </w:rPr>
-              <w:t xml:space="preserve">Ensure no </w:t>
-            </w:r>
-            <w:proofErr w:type="spellStart"/>
-            <w:r>
-              <w:rPr>
-                <w:rFonts w:ascii="Arial" w:eastAsia="Times New Roman" w:hAnsi="Arial" w:cs="Arial"/>
-                <w:sz w:val="18"/>
-                <w:szCs w:val="18"/>
-              </w:rPr>
-              <w:t>Jupyter</w:t>
-            </w:r>
-            <w:proofErr w:type="spellEnd"/>
-            <w:r>
-              <w:rPr>
-                <w:rFonts w:ascii="Arial" w:eastAsia="Times New Roman" w:hAnsi="Arial" w:cs="Arial"/>
-                <w:sz w:val="18"/>
-                <w:szCs w:val="18"/>
-              </w:rPr>
-              <w:t xml:space="preserve"> notebooks exist in the repo.</w:t>
-            </w:r>
-          </w:p>
-          <w:p>
-            <w:pPr>
-              <w:pStyle w:val="ListParagraph"/>
-              <w:numPr>
-                <w:ilvl w:val="1"/>
-                <w:numId w:val="1"/>
-              </w:numPr>
-              <w:spacing w:before="100" w:beforeAutospacing="1" w:after="100" w:afterAutospacing="1"/>
-              <w:rPr>
-                <w:rFonts w:ascii="Arial" w:eastAsia="Times New Roman" w:hAnsi="Arial" w:cs="Arial"/>
-                <w:sz w:val="18"/>
-                <w:szCs w:val="18"/>
-              </w:rPr>
-            </w:pPr>
-            <w:r>
-              <w:rPr>
-                <w:rFonts w:ascii="Arial" w:eastAsia="Times New Roman" w:hAnsi="Arial" w:cs="Arial"/>
-                <w:sz w:val="18"/>
-                <w:szCs w:val="18"/>
-              </w:rPr>
-              <w:t xml:space="preserve">Keep any binaries, build </w:t>
-            </w:r>
-            <w:proofErr w:type="spellStart"/>
-            <w:r>
-              <w:rPr>
-                <w:rFonts w:ascii="Arial" w:eastAsia="Times New Roman" w:hAnsi="Arial" w:cs="Arial"/>
-                <w:sz w:val="18"/>
-                <w:szCs w:val="18"/>
-              </w:rPr>
-              <w:t>artIfacts</w:t>
-            </w:r>
-            <w:proofErr w:type="spellEnd"/>
-            <w:r>
-              <w:rPr>
-                <w:rFonts w:ascii="Arial" w:eastAsia="Times New Roman" w:hAnsi="Arial" w:cs="Arial"/>
-                <w:sz w:val="18"/>
-                <w:szCs w:val="18"/>
-              </w:rPr>
-              <w:t>/package files (</w:t>
-            </w:r>
-            <w:proofErr w:type="gramStart"/>
-            <w:r>
-              <w:rPr>
-                <w:rFonts w:ascii="Arial" w:eastAsia="Times New Roman" w:hAnsi="Arial" w:cs="Arial"/>
-                <w:sz w:val="18"/>
-                <w:szCs w:val="18"/>
-              </w:rPr>
-              <w:t>e.g.</w:t>
-            </w:r>
-            <w:proofErr w:type="gramEnd"/>
-            <w:r>
-              <w:rPr>
-                <w:rFonts w:ascii="Arial" w:eastAsia="Times New Roman" w:hAnsi="Arial" w:cs="Arial"/>
-                <w:sz w:val="18"/>
-                <w:szCs w:val="18"/>
-              </w:rPr>
-              <w:t xml:space="preserve"> wheel, egg) etc out of the repo.</w:t>
-            </w:r>
-          </w:p>
-          <w:p>
-            <w:pPr>
-              <w:pStyle w:val="ListParagraph"/>
-              <w:numPr>
-                <w:ilvl w:val="1"/>
-                <w:numId w:val="1"/>
-              </w:numPr>
-              <w:spacing w:before="100" w:beforeAutospacing="1" w:after="100" w:afterAutospacing="1"/>
-              <w:rPr>
-                <w:rFonts w:ascii="Arial" w:eastAsia="Times New Roman" w:hAnsi="Arial" w:cs="Arial"/>
-                <w:sz w:val="18"/>
-                <w:szCs w:val="18"/>
-              </w:rPr>
-            </w:pPr>
-            <w:r>
-              <w:rPr>
-                <w:rFonts w:ascii="Arial" w:eastAsia="Times New Roman" w:hAnsi="Arial" w:cs="Arial"/>
-                <w:sz w:val="18"/>
-                <w:szCs w:val="18"/>
-              </w:rPr>
-              <w:t>Logs</w:t>
-            </w:r>
-          </w:p>
-          <w:p>
-            <w:pPr>
-              <w:pStyle w:val="ListParagraph"/>
-              <w:numPr>
-                <w:ilvl w:val="1"/>
-                <w:numId w:val="1"/>
-              </w:numPr>
-              <w:spacing w:before="100" w:beforeAutospacing="1" w:after="100" w:afterAutospacing="1"/>
-              <w:rPr>
-                <w:rFonts w:ascii="Arial" w:eastAsia="Times New Roman" w:hAnsi="Arial" w:cs="Arial"/>
-                <w:sz w:val="18"/>
-                <w:szCs w:val="18"/>
-              </w:rPr>
-            </w:pPr>
-            <w:r>
-              <w:rPr>
-                <w:rFonts w:ascii="Arial" w:eastAsia="Times New Roman" w:hAnsi="Arial" w:cs="Arial"/>
-                <w:sz w:val="18"/>
-                <w:szCs w:val="18"/>
-              </w:rPr>
-              <w:t>code comments in the script</w:t>
-            </w:r>
-          </w:p>
-          <w:p>
-            <w:pPr>
-              <w:pStyle w:val="ListParagraph"/>
-              <w:numPr>
-                <w:ilvl w:val="1"/>
-                <w:numId w:val="1"/>
-              </w:numPr>
-              <w:spacing w:before="100" w:beforeAutospacing="1" w:after="100" w:afterAutospacing="1"/>
-              <w:rPr>
-                <w:rFonts w:ascii="Arial" w:eastAsia="Times New Roman" w:hAnsi="Arial" w:cs="Arial"/>
-                <w:sz w:val="18"/>
-                <w:szCs w:val="18"/>
-              </w:rPr>
-            </w:pPr>
-            <w:r>
-              <w:rPr>
-                <w:rFonts w:ascii="Arial" w:eastAsia="Times New Roman" w:hAnsi="Arial" w:cs="Arial"/>
-                <w:sz w:val="18"/>
-                <w:szCs w:val="18"/>
-              </w:rPr>
-              <w:t>outputs (terminal, files, and database) or no credentials or PII data printed to screen</w:t>
-            </w:r>
-          </w:p>
-        </w:tc>
-        <w:tc>
-          <w:tcPr>
-            <w:tcW w:w="0" w:type="auto"/>
-            <w:tcBorders>
-              <w:top w:val="single" w:sz="6" w:space="0" w:color="auto"/>
-              <w:left w:val="single" w:sz="6" w:space="0" w:color="auto"/>
-              <w:bottom w:val="single" w:sz="6" w:space="0" w:color="auto"/>
-              <w:right w:val="single" w:sz="6" w:space="0" w:color="auto"/>
-            </w:tcBorders>
-            <w:tcMar>
-              <w:top w:w="75" w:type="dxa"/>
-              <w:left w:w="75" w:type="dxa"/>
-              <w:bottom w:w="75" w:type="dxa"/>
-              <w:right w:w="75" w:type="dxa"/>
-            </w:tcMar>
-            <w:vAlign w:val="center"/>
-          </w:tcPr>
-          <w:p>
-            <w:pPr>
-              <w:rPr>
-                <w:rFonts w:eastAsia="Times New Roman"/>
-                <w:sz w:val="20"/>
-                <w:szCs w:val="20"/>
-              </w:rPr>
-            </w:pPr>
-          </w:p>
-        </w:tc>
-        <w:tc>
-          <w:tcPr>
-            <w:tcW w:w="0" w:type="auto"/>
-            <w:tcBorders>
-              <w:top w:val="single" w:sz="6" w:space="0" w:color="auto"/>
-              <w:left w:val="single" w:sz="6" w:space="0" w:color="auto"/>
-              <w:bottom w:val="single" w:sz="6" w:space="0" w:color="auto"/>
-              <w:right w:val="single" w:sz="6" w:space="0" w:color="auto"/>
-            </w:tcBorders>
-            <w:tcMar>
-              <w:top w:w="75" w:type="dxa"/>
-              <w:left w:w="75" w:type="dxa"/>
-              <w:bottom w:w="75" w:type="dxa"/>
-              <w:right w:w="75" w:type="dxa"/>
-            </w:tcMar>
-            <w:vAlign w:val="center"/>
-          </w:tcPr>
-          <w:p>
-            <w:pPr>
-              <w:rPr>
-                <w:rFonts w:eastAsia="Times New Roman"/>
-                <w:sz w:val="20"/>
-                <w:szCs w:val="20"/>
-              </w:rPr>
-            </w:pPr>
-          </w:p>
-        </w:tc>
-        <w:tc>
-          <w:tcPr>
-            <w:tcW w:w="0" w:type="auto"/>
-            <w:tcBorders>
-              <w:top w:val="single" w:sz="6" w:space="0" w:color="auto"/>
-              <w:left w:val="single" w:sz="6" w:space="0" w:color="auto"/>
-              <w:bottom w:val="single" w:sz="6" w:space="0" w:color="auto"/>
-              <w:right w:val="single" w:sz="6" w:space="0" w:color="auto"/>
-            </w:tcBorders>
-            <w:tcMar>
-              <w:top w:w="75" w:type="dxa"/>
-              <w:left w:w="75" w:type="dxa"/>
-              <w:bottom w:w="75" w:type="dxa"/>
-              <w:right w:w="75" w:type="dxa"/>
-            </w:tcMar>
-            <w:vAlign w:val="center"/>
-          </w:tcPr>
-          <w:p>
-            <w:pPr>
-              <w:rPr>
-                <w:rFonts w:eastAsia="Times New Roman"/>
-                <w:sz w:val="20"/>
-                <w:szCs w:val="20"/>
-              </w:rPr>
-            </w:pPr>
-          </w:p>
-        </w:tc>
-        <w:tc>
-          <w:tcPr>
-            <w:tcW w:w="0" w:type="auto"/>
-            <w:tcBorders>
-              <w:top w:val="single" w:sz="6" w:space="0" w:color="auto"/>
-              <w:left w:val="single" w:sz="6" w:space="0" w:color="auto"/>
-              <w:bottom w:val="single" w:sz="6" w:space="0" w:color="auto"/>
-              <w:right w:val="single" w:sz="6" w:space="0" w:color="auto"/>
-            </w:tcBorders>
-            <w:tcMar>
-              <w:top w:w="75" w:type="dxa"/>
-              <w:left w:w="75" w:type="dxa"/>
-              <w:bottom w:w="75" w:type="dxa"/>
-              <w:right w:w="75" w:type="dxa"/>
-            </w:tcMar>
-            <w:vAlign w:val="center"/>
-          </w:tcPr>
-          <w:p>
-            <w:pPr>
-              <w:rPr>
-                <w:rFonts w:eastAsia="Times New Roman"/>
-                <w:sz w:val="20"/>
-                <w:szCs w:val="20"/>
-              </w:rPr>
-            </w:pPr>
-          </w:p>
-        </w:tc>
-        <w:tc>
-          <w:tcPr>
-            <w:tcW w:w="0" w:type="auto"/>
-            <w:tcBorders>
-              <w:top w:val="single" w:sz="4" w:space="0" w:color="auto"/>
-              <w:bottom w:val="single" w:sz="4" w:space="0" w:color="auto"/>
-              <w:right w:val="single" w:sz="4" w:space="0" w:color="auto"/>
-            </w:tcBorders>
-            <w:vAlign w:val="center"/>
-          </w:tcPr>
-          <w:p>
-            <w:pPr>
-              <w:rPr>
-                <w:rFonts w:eastAsia="Times New Roman"/>
-                <w:sz w:val="20"/>
-                <w:szCs w:val="20"/>
-              </w:rPr>
-            </w:pPr>
-          </w:p>
-        </w:tc>
-        <w:tc>
-          <w:tcPr>
-            <w:tcW w:w="0" w:type="auto"/>
-            <w:tcBorders>
-              <w:top w:val="single" w:sz="4" w:space="0" w:color="auto"/>
-              <w:left w:val="single" w:sz="4" w:space="0" w:color="auto"/>
-              <w:bottom w:val="single" w:sz="4" w:space="0" w:color="auto"/>
-            </w:tcBorders>
-            <w:vAlign w:val="center"/>
-          </w:tcPr>
-          <w:p>
-            <w:pPr>
-              <w:rPr>
-                <w:rFonts w:eastAsia="Times New Roman"/>
-                <w:sz w:val="20"/>
-                <w:szCs w:val="20"/>
-              </w:rPr>
-            </w:pPr>
-          </w:p>
-        </w:tc>
-      </w:tr>
-      <w:tr>
-        <w:trPr>
-          <w:divId w:val="959841343"/>
-        </w:trPr>
-        <w:tc>
-          <w:tcPr>
-            <w:tcW w:w="0" w:type="auto"/>
-            <w:tcBorders>
-              <w:top w:val="single" w:sz="6" w:space="0" w:color="auto"/>
-              <w:left w:val="single" w:sz="6" w:space="0" w:color="auto"/>
-              <w:bottom w:val="single" w:sz="6" w:space="0" w:color="auto"/>
-              <w:right w:val="single" w:sz="6" w:space="0" w:color="auto"/>
-            </w:tcBorders>
-            <w:tcMar>
-              <w:top w:w="75" w:type="dxa"/>
-              <w:left w:w="75" w:type="dxa"/>
-              <w:bottom w:w="75" w:type="dxa"/>
-              <w:right w:w="75" w:type="dxa"/>
-            </w:tcMar>
-            <w:vAlign w:val="center"/>
-          </w:tcPr>
-          <w:p>
-            <w:pPr>
-              <w:numPr>
-                <w:ilvl w:val="0"/>
-                <w:numId w:val="6"/>
-              </w:numPr>
-              <w:spacing w:before="100" w:beforeAutospacing="1" w:after="100" w:afterAutospacing="1"/>
-              <w:rPr>
-                <w:rFonts w:ascii="Arial" w:eastAsia="Times New Roman" w:hAnsi="Arial" w:cs="Arial"/>
-                <w:sz w:val="18"/>
-                <w:szCs w:val="18"/>
-              </w:rPr>
-            </w:pPr>
-            <w:r>
-              <w:rPr>
-                <w:rFonts w:ascii="Arial" w:eastAsia="Times New Roman" w:hAnsi="Arial" w:cs="Arial"/>
-                <w:sz w:val="18"/>
-                <w:szCs w:val="18"/>
-              </w:rPr>
-              <w:t>Documentation</w:t>
-            </w:r>
-          </w:p>
-        </w:tc>
-        <w:tc>
-          <w:tcPr>
-            <w:tcW w:w="0" w:type="auto"/>
-            <w:tcBorders>
-              <w:top w:val="single" w:sz="6" w:space="0" w:color="auto"/>
-              <w:left w:val="single" w:sz="6" w:space="0" w:color="auto"/>
-              <w:bottom w:val="single" w:sz="6" w:space="0" w:color="auto"/>
-              <w:right w:val="single" w:sz="6" w:space="0" w:color="auto"/>
-            </w:tcBorders>
-            <w:tcMar>
-              <w:top w:w="75" w:type="dxa"/>
-              <w:left w:w="75" w:type="dxa"/>
-              <w:bottom w:w="75" w:type="dxa"/>
-              <w:right w:w="75" w:type="dxa"/>
-            </w:tcMar>
-            <w:vAlign w:val="center"/>
-          </w:tcPr>
-          <w:p>
-            <w:pPr>
-              <w:rPr>
-                <w:rFonts w:eastAsia="Times New Roman"/>
-                <w:sz w:val="20"/>
-                <w:szCs w:val="20"/>
-              </w:rPr>
-            </w:pPr>
-          </w:p>
-        </w:tc>
-        <w:tc>
-          <w:tcPr>
-            <w:tcW w:w="0" w:type="auto"/>
-            <w:tcBorders>
-              <w:top w:val="single" w:sz="6" w:space="0" w:color="auto"/>
-              <w:left w:val="single" w:sz="6" w:space="0" w:color="auto"/>
-              <w:bottom w:val="single" w:sz="6" w:space="0" w:color="auto"/>
-              <w:right w:val="single" w:sz="6" w:space="0" w:color="auto"/>
-            </w:tcBorders>
-            <w:tcMar>
-              <w:top w:w="75" w:type="dxa"/>
-              <w:left w:w="75" w:type="dxa"/>
-              <w:bottom w:w="75" w:type="dxa"/>
-              <w:right w:w="75" w:type="dxa"/>
-            </w:tcMar>
-            <w:vAlign w:val="center"/>
-          </w:tcPr>
-          <w:p>
-            <w:pPr>
-              <w:rPr>
-                <w:rFonts w:eastAsia="Times New Roman"/>
-                <w:sz w:val="20"/>
-                <w:szCs w:val="20"/>
-              </w:rPr>
-            </w:pPr>
-          </w:p>
-        </w:tc>
-        <w:tc>
-          <w:tcPr>
-            <w:tcW w:w="0" w:type="auto"/>
-            <w:tcBorders>
-              <w:top w:val="single" w:sz="6" w:space="0" w:color="auto"/>
-              <w:left w:val="single" w:sz="6" w:space="0" w:color="auto"/>
-              <w:bottom w:val="single" w:sz="6" w:space="0" w:color="auto"/>
-              <w:right w:val="single" w:sz="6" w:space="0" w:color="auto"/>
-            </w:tcBorders>
-            <w:tcMar>
-              <w:top w:w="75" w:type="dxa"/>
-              <w:left w:w="75" w:type="dxa"/>
-              <w:bottom w:w="75" w:type="dxa"/>
-              <w:right w:w="75" w:type="dxa"/>
-            </w:tcMar>
-            <w:vAlign w:val="center"/>
-          </w:tcPr>
-          <w:p>
-            <w:pPr>
-              <w:rPr>
-                <w:rFonts w:eastAsia="Times New Roman"/>
-                <w:sz w:val="20"/>
-                <w:szCs w:val="20"/>
-              </w:rPr>
-            </w:pPr>
-          </w:p>
-        </w:tc>
-        <w:tc>
-          <w:tcPr>
-            <w:tcW w:w="0" w:type="auto"/>
-            <w:tcBorders>
-              <w:top w:val="single" w:sz="6" w:space="0" w:color="auto"/>
-              <w:left w:val="single" w:sz="6" w:space="0" w:color="auto"/>
-              <w:bottom w:val="single" w:sz="6" w:space="0" w:color="auto"/>
-              <w:right w:val="single" w:sz="6" w:space="0" w:color="auto"/>
-            </w:tcBorders>
-            <w:tcMar>
-              <w:top w:w="75" w:type="dxa"/>
-              <w:left w:w="75" w:type="dxa"/>
-              <w:bottom w:w="75" w:type="dxa"/>
-              <w:right w:w="75" w:type="dxa"/>
-            </w:tcMar>
-            <w:vAlign w:val="center"/>
-          </w:tcPr>
-          <w:p>
-            <w:pPr>
-              <w:rPr>
-                <w:rFonts w:eastAsia="Times New Roman"/>
-                <w:sz w:val="20"/>
-                <w:szCs w:val="20"/>
-              </w:rPr>
-            </w:pPr>
-          </w:p>
-        </w:tc>
-        <w:tc>
-          <w:tcPr>
-            <w:tcW w:w="0" w:type="auto"/>
-            <w:tcBorders>
-              <w:top w:val="single" w:sz="4" w:space="0" w:color="auto"/>
-              <w:bottom w:val="single" w:sz="4" w:space="0" w:color="auto"/>
-              <w:right w:val="single" w:sz="4" w:space="0" w:color="auto"/>
-            </w:tcBorders>
-            <w:vAlign w:val="center"/>
-          </w:tcPr>
-          <w:p>
-            <w:pPr>
-              <w:rPr>
-                <w:rFonts w:eastAsia="Times New Roman"/>
-                <w:sz w:val="20"/>
-                <w:szCs w:val="20"/>
-              </w:rPr>
-            </w:pPr>
-          </w:p>
-        </w:tc>
-        <w:tc>
-          <w:tcPr>
-            <w:tcW w:w="0" w:type="auto"/>
-            <w:tcBorders>
-              <w:top w:val="single" w:sz="4" w:space="0" w:color="auto"/>
-              <w:left w:val="single" w:sz="4" w:space="0" w:color="auto"/>
-              <w:bottom w:val="single" w:sz="4" w:space="0" w:color="auto"/>
-            </w:tcBorders>
-            <w:vAlign w:val="center"/>
-          </w:tcPr>
-          <w:p>
-            <w:pPr>
-              <w:rPr>
-                <w:rFonts w:eastAsia="Times New Roman"/>
-                <w:sz w:val="20"/>
-                <w:szCs w:val="20"/>
-              </w:rPr>
-            </w:pPr>
-          </w:p>
-        </w:tc>
-      </w:tr>
-      <w:tr>
-        <w:trPr>
-          <w:divId w:val="959841343"/>
-        </w:trPr>
-        <w:tc>
-          <w:tcPr>
-            <w:tcW w:w="0" w:type="auto"/>
-            <w:tcBorders>
-              <w:top w:val="single" w:sz="6" w:space="0" w:color="auto"/>
-              <w:left w:val="single" w:sz="6" w:space="0" w:color="auto"/>
-              <w:bottom w:val="single" w:sz="6" w:space="0" w:color="auto"/>
-              <w:right w:val="single" w:sz="6" w:space="0" w:color="auto"/>
-            </w:tcBorders>
-            <w:tcMar>
-              <w:top w:w="75" w:type="dxa"/>
-              <w:left w:w="75" w:type="dxa"/>
-              <w:bottom w:w="75" w:type="dxa"/>
-              <w:right w:w="75" w:type="dxa"/>
-            </w:tcMar>
-            <w:vAlign w:val="center"/>
-          </w:tcPr>
-          <w:p>
-            <w:pPr>
-              <w:pStyle w:val="ListParagraph"/>
-              <w:numPr>
-                <w:ilvl w:val="1"/>
-                <w:numId w:val="1"/>
-              </w:numPr>
-              <w:spacing w:before="100" w:beforeAutospacing="1" w:after="100" w:afterAutospacing="1"/>
-              <w:rPr>
-                <w:rFonts w:ascii="Arial" w:eastAsia="Times New Roman" w:hAnsi="Arial" w:cs="Arial"/>
-                <w:sz w:val="18"/>
-                <w:szCs w:val="18"/>
-              </w:rPr>
-            </w:pPr>
-            <w:r>
-              <w:rPr>
-                <w:rFonts w:ascii="Arial" w:eastAsia="Times New Roman" w:hAnsi="Arial" w:cs="Arial"/>
-                <w:sz w:val="18"/>
-                <w:szCs w:val="18"/>
-              </w:rPr>
               <w:t xml:space="preserve">README should contain clear and key info of the repo </w:t>
             </w:r>
             <w:r>
@@ -2835,7 +2530,7 @@
               </w:rPr>
               <w:t>(</w:t>
             </w:r>
-            <w:hyperlink r:id="rId7" w:history="1">
+            <w:hyperlink r:id="rId9" w:history="1">
               <w:r>
                 <w:rPr>
                   <w:rStyle w:val="Hyperlink"/>
@@ -2860,8 +2555,8 @@
             <w:pPr>
               <w:pStyle w:val="ListParagraph"/>
               <w:numPr>
-                <w:ilvl w:val="1"/>
-                <w:numId w:val="1"/>
+                <w:ilvl w:val="0"/>
+                <w:numId w:val="14"/>
               </w:numPr>
               <w:spacing w:before="100" w:beforeAutospacing="1" w:after="100" w:afterAutospacing="1"/>
               <w:rPr>
@@ -2878,7 +2573,7 @@
               </w:rPr>
               <w:t>Select an</w:t>
             </w:r>
-            <w:hyperlink r:id="rId8" w:history="1">
+            <w:hyperlink r:id="rId10" w:history="1">
               <w:r>
                 <w:rPr>
                   <w:rStyle w:val="Hyperlink"/>
@@ -2914,15 +2609,78 @@
                 <w:sz w:val="18"/>
                 <w:szCs w:val="18"/>
               </w:rPr>
-              <w:t xml:space="preserve"> for the repo.</w:t>
+              <w:t xml:space="preserve"> for the repo. </w:t>
+            </w:r>
+            <w:r>
+              <w:rPr>
+                <w:rFonts w:ascii="Arial" w:eastAsia="Times New Roman" w:hAnsi="Arial" w:cs="Arial"/>
+                <w:b/>
+                <w:bCs/>
+                <w:sz w:val="18"/>
+                <w:szCs w:val="18"/>
+              </w:rPr>
+              <w:t xml:space="preserve">Recommended Licence for the codebase is MIT and OGL 3.0 for </w:t>
+            </w:r>
+            <w:r>
+              <w:rPr>
+                <w:rFonts w:ascii="Arial" w:eastAsia="Times New Roman" w:hAnsi="Arial" w:cs="Arial"/>
+                <w:b/>
+                <w:bCs/>
+                <w:sz w:val="18"/>
+                <w:szCs w:val="18"/>
+              </w:rPr>
+              <w:t>documentation</w:t>
+            </w:r>
+            <w:r>
+              <w:rPr>
+                <w:rFonts w:ascii="Arial" w:eastAsia="Times New Roman" w:hAnsi="Arial" w:cs="Arial"/>
+                <w:b/>
+                <w:bCs/>
+                <w:sz w:val="18"/>
+                <w:szCs w:val="18"/>
+              </w:rPr>
+              <w:t xml:space="preserve"> and</w:t>
+            </w:r>
+            <w:r>
+              <w:rPr>
+                <w:rFonts w:ascii="Arial" w:eastAsia="Times New Roman" w:hAnsi="Arial" w:cs="Arial"/>
+                <w:b/>
+                <w:bCs/>
+                <w:sz w:val="18"/>
+                <w:szCs w:val="18"/>
+              </w:rPr>
+              <w:t xml:space="preserve"> should be Crown Copyright (see </w:t>
+            </w:r>
+            <w:hyperlink r:id="rId11" w:anchor="licence" w:history="1">
+              <w:r>
+                <w:rPr>
+                  <w:rStyle w:val="Hyperlink"/>
+                  <w:rFonts w:ascii="Arial" w:eastAsia="Times New Roman" w:hAnsi="Arial" w:cs="Arial"/>
+                  <w:b/>
+                  <w:bCs/>
+                  <w:sz w:val="18"/>
+                  <w:szCs w:val="18"/>
+                </w:rPr>
+                <w:t>example</w:t>
+              </w:r>
+            </w:hyperlink>
+            <w:r>
+              <w:rPr>
+                <w:rFonts w:ascii="Arial" w:eastAsia="Times New Roman" w:hAnsi="Arial" w:cs="Arial"/>
+                <w:b/>
+                <w:bCs/>
+                <w:sz w:val="18"/>
+                <w:szCs w:val="18"/>
+              </w:rPr>
+              <w:t>).</w:t>
             </w:r>
           </w:p>
           <w:p>
             <w:pPr>
               <w:pStyle w:val="ListParagraph"/>
               <w:numPr>
-                <w:ilvl w:val="1"/>
-                <w:numId w:val="1"/>
+                <w:ilvl w:val="0"/>
+                <w:numId w:val="14"/>
               </w:numPr>
               <w:spacing w:before="100" w:beforeAutospacing="1" w:after="100" w:afterAutospacing="1"/>
               <w:rPr>
@@ -2938,35 +2696,15 @@
                 <w:sz w:val="18"/>
                 <w:szCs w:val="18"/>
               </w:rPr>
-              <w:t>Add contact details (</w:t>
-            </w:r>
-            <w:proofErr w:type="gramStart"/>
-            <w:r>
-              <w:rPr>
-                <w:rFonts w:ascii="Arial" w:eastAsia="Times New Roman" w:hAnsi="Arial" w:cs="Arial"/>
-                <w:color w:val="000000"/>
-                <w:sz w:val="18"/>
-                <w:szCs w:val="18"/>
-              </w:rPr>
-              <w:t>e.g.</w:t>
-            </w:r>
-            <w:proofErr w:type="gramEnd"/>
-            <w:r>
-              <w:rPr>
-                <w:rFonts w:ascii="Arial" w:eastAsia="Times New Roman" w:hAnsi="Arial" w:cs="Arial"/>
-                <w:color w:val="000000"/>
-                <w:sz w:val="18"/>
-                <w:szCs w:val="18"/>
-              </w:rPr>
-              <w:t xml:space="preserve"> email) so users can request additional information or improvements.</w:t>
+              <w:t>Add contact details (e.g. email) so users can request additional information or improvements.</w:t>
             </w:r>
           </w:p>
           <w:p>
             <w:pPr>
               <w:pStyle w:val="ListParagraph"/>
               <w:numPr>
-                <w:ilvl w:val="1"/>
-                <w:numId w:val="1"/>
+                <w:ilvl w:val="0"/>
+                <w:numId w:val="14"/>
               </w:numPr>
               <w:spacing w:before="100" w:beforeAutospacing="1" w:after="100" w:afterAutospacing="1"/>
               <w:rPr>
@@ -2988,8 +2726,8 @@
             <w:pPr>
               <w:pStyle w:val="ListParagraph"/>
               <w:numPr>
-                <w:ilvl w:val="1"/>
-                <w:numId w:val="1"/>
+                <w:ilvl w:val="0"/>
+                <w:numId w:val="14"/>
               </w:numPr>
               <w:spacing w:before="100" w:beforeAutospacing="1" w:after="100" w:afterAutospacing="1"/>
               <w:rPr>
@@ -3037,7 +2775,7 @@
         </w:tc>
         <w:tc>
           <w:tcPr>
-            <w:tcW w:w="0" w:type="auto"/>
+            <w:tcW w:w="926" w:type="pct"/>
             <w:tcBorders>
               <w:top w:val="single" w:sz="6" w:space="0" w:color="auto"/>
               <w:left w:val="single" w:sz="6" w:space="0" w:color="auto"/>
@@ -3064,61 +2802,7 @@
         </w:tc>
         <w:tc>
           <w:tcPr>
-            <w:tcW w:w="0" w:type="auto"/>
-            <w:tcBorders>
-              <w:top w:val="single" w:sz="6" w:space="0" w:color="auto"/>
-              <w:left w:val="single" w:sz="6" w:space="0" w:color="auto"/>
-              <w:bottom w:val="single" w:sz="6" w:space="0" w:color="auto"/>
-              <w:right w:val="single" w:sz="6" w:space="0" w:color="auto"/>
-            </w:tcBorders>
-            <w:tcMar>
-              <w:top w:w="75" w:type="dxa"/>
-              <w:left w:w="75" w:type="dxa"/>
-              <w:bottom w:w="75" w:type="dxa"/>
-              <w:right w:w="75" w:type="dxa"/>
-            </w:tcMar>
-            <w:vAlign w:val="center"/>
-          </w:tcPr>
-          <w:p>
-            <w:pPr>
-              <w:rPr>
-                <w:rFonts w:eastAsia="Times New Roman"/>
-                <w:sz w:val="20"/>
-                <w:szCs w:val="20"/>
-              </w:rPr>
-            </w:pPr>
-          </w:p>
-        </w:tc>
-        <w:tc>
-          <w:tcPr>
-            <w:tcW w:w="0" w:type="auto"/>
-            <w:tcBorders>
-              <w:top w:val="single" w:sz="6" w:space="0" w:color="auto"/>
-              <w:left w:val="single" w:sz="6" w:space="0" w:color="auto"/>
-              <w:bottom w:val="single" w:sz="6" w:space="0" w:color="auto"/>
-              <w:right w:val="single" w:sz="6" w:space="0" w:color="auto"/>
-            </w:tcBorders>
-            <w:tcMar>
-              <w:top w:w="75" w:type="dxa"/>
-              <w:left w:w="75" w:type="dxa"/>
-              <w:bottom w:w="75" w:type="dxa"/>
-              <w:right w:w="75" w:type="dxa"/>
-            </w:tcMar>
-            <w:vAlign w:val="center"/>
-          </w:tcPr>
-          <w:p>
-            <w:pPr>
-              <w:rPr>
-                <w:rFonts w:eastAsia="Times New Roman"/>
-                <w:sz w:val="20"/>
-                <w:szCs w:val="20"/>
-              </w:rPr>
-            </w:pPr>
-          </w:p>
-        </w:tc>
-        <w:tc>
-          <w:tcPr>
-            <w:tcW w:w="0" w:type="auto"/>
+            <w:tcW w:w="753" w:type="pct"/>
             <w:tcBorders>
               <w:top w:val="single" w:sz="4" w:space="0" w:color="auto"/>
               <w:bottom w:val="single" w:sz="4" w:space="0" w:color="auto"/>
@@ -3138,7 +2822,7 @@
         </w:tc>
         <w:tc>
           <w:tcPr>
-            <w:tcW w:w="0" w:type="auto"/>
+            <w:tcW w:w="823" w:type="pct"/>
             <w:tcBorders>
               <w:top w:val="single" w:sz="4" w:space="0" w:color="auto"/>
               <w:left w:val="single" w:sz="4" w:space="0" w:color="auto"/>
@@ -3158,17 +2842,6 @@
         </w:tc>
       </w:tr>
     </w:tbl>
-    <w:p>
-      <w:pPr>
-        <w:pStyle w:val="NormalWeb"/>
-        <w:divId w:val="959841343"/>
-        <w:rPr>
-          <w:rFonts w:ascii="Arial" w:hAnsi="Arial" w:cs="Arial"/>
-          <w:sz w:val="18"/>
-          <w:szCs w:val="18"/>
-        </w:rPr>
-      </w:pPr>
-    </w:p>
     <w:p>
       <w:pPr>
         <w:pStyle w:val="NormalWeb"/>
@@ -3190,9 +2863,217 @@
 </w:document>
 </file>
 
+<file path=word/endnotes.xml><?xml version="1.0" encoding="utf-8"?>
+<w:endnotes xmlns:wpc="http://schemas.microsoft.com/office/word/2010/wordprocessingCanvas" xmlns:cx="http://schemas.microsoft.com/office/drawing/2014/chartex" xmlns:cx1="http://schemas.microsoft.com/office/drawing/2015/9/8/chartex" xmlns:cx2="http://schemas.microsoft.com/office/drawing/2015/10/21/chartex" xmlns:cx3="http://schemas.microsoft.com/office/drawing/2016/5/9/chartex" xmlns:cx4="http://schemas.microsoft.com/office/drawing/2016/5/10/chartex" xmlns:cx5="http://schemas.microsoft.com/office/drawing/2016/5/11/chartex" xmlns:cx6="http://schemas.microsoft.com/office/drawing/2016/5/12/chartex" xmlns:cx7="http://schemas.microsoft.com/office/drawing/2016/5/13/chartex" xmlns:cx8="http://schemas.microsoft.com/office/drawing/2016/5/14/chartex" xmlns:mc="http://schemas.openxmlformats.org/markup-compatibility/2006" xmlns:aink="http://schemas.microsoft.com/office/drawing/2016/ink" xmlns:am3d="http://schemas.microsoft.com/office/drawing/2017/model3d" xmlns:o="urn:schemas-microsoft-com:office:office" xmlns:oel="http://schemas.microsoft.com/office/2019/extlst" xmlns:r="http://schemas.openxmlformats.org/officeDocument/2006/relationships" xmlns:m="http://schemas.openxmlformats.org/officeDocument/2006/math" xmlns:v="urn:schemas-microsoft-com:vml" xmlns:wp14="http://schemas.microsoft.com/office/word/2010/wordprocessingDrawing" xmlns:wp="http://schemas.openxmlformats.org/drawingml/2006/wordprocessingDrawing" xmlns:w10="urn:schemas-microsoft-com:office:word" xmlns:w="http://schemas.openxmlformats.org/wordprocessingml/2006/main" xmlns:w14="http://schemas.microsoft.com/office/word/2010/wordml" xmlns:w15="http://schemas.microsoft.com/office/word/2012/wordml" xmlns:w16cex="http://schemas.microsoft.com/office/word/2018/wordml/cex" xmlns:w16cid="http://schemas.microsoft.com/office/word/2016/wordml/cid" xmlns:w16="http://schemas.microsoft.com/office/word/2018/wordml" xmlns:w16sdtdh="http://schemas.microsoft.com/office/word/2020/wordml/sdtdatahash" xmlns:w16se="http://schemas.microsoft.com/office/word/2015/wordml/symex" xmlns:wpg="http://schemas.microsoft.com/office/word/2010/wordprocessingGroup" xmlns:wpi="http://schemas.microsoft.com/office/word/2010/wordprocessingInk" xmlns:wne="http://schemas.microsoft.com/office/word/2006/wordml" xmlns:wps="http://schemas.microsoft.com/office/word/2010/wordprocessingShape" mc:Ignorable="w14 w15 w16se w16cid w16 w16cex w16sdtdh wp14">
+  <w:endnote w:type="separator" w:id="-1">
+    <w:p>
+      <w:r>
+        <w:separator/>
+      </w:r>
+    </w:p>
+  </w:endnote>
+  <w:endnote w:type="continuationSeparator" w:id="0">
+    <w:p>
+      <w:r>
+        <w:continuationSeparator/>
+      </w:r>
+    </w:p>
+  </w:endnote>
+</w:endnotes>
+</file>
+
+<file path=word/footnotes.xml><?xml version="1.0" encoding="utf-8"?>
+<w:footnotes xmlns:wpc="http://schemas.microsoft.com/office/word/2010/wordprocessingCanvas" xmlns:cx="http://schemas.microsoft.com/office/drawing/2014/chartex" xmlns:cx1="http://schemas.microsoft.com/office/drawing/2015/9/8/chartex" xmlns:cx2="http://schemas.microsoft.com/office/drawing/2015/10/21/chartex" xmlns:cx3="http://schemas.microsoft.com/office/drawing/2016/5/9/chartex" xmlns:cx4="http://schemas.microsoft.com/office/drawing/2016/5/10/chartex" xmlns:cx5="http://schemas.microsoft.com/office/drawing/2016/5/11/chartex" xmlns:cx6="http://schemas.microsoft.com/office/drawing/2016/5/12/chartex" xmlns:cx7="http://schemas.microsoft.com/office/drawing/2016/5/13/chartex" xmlns:cx8="http://schemas.microsoft.com/office/drawing/2016/5/14/chartex" xmlns:mc="http://schemas.openxmlformats.org/markup-compatibility/2006" xmlns:aink="http://schemas.microsoft.com/office/drawing/2016/ink" xmlns:am3d="http://schemas.microsoft.com/office/drawing/2017/model3d" xmlns:o="urn:schemas-microsoft-com:office:office" xmlns:oel="http://schemas.microsoft.com/office/2019/extlst" xmlns:r="http://schemas.openxmlformats.org/officeDocument/2006/relationships" xmlns:m="http://schemas.openxmlformats.org/officeDocument/2006/math" xmlns:v="urn:schemas-microsoft-com:vml" xmlns:wp14="http://schemas.microsoft.com/office/word/2010/wordprocessingDrawing" xmlns:wp="http://schemas.openxmlformats.org/drawingml/2006/wordprocessingDrawing" xmlns:w10="urn:schemas-microsoft-com:office:word" xmlns:w="http://schemas.openxmlformats.org/wordprocessingml/2006/main" xmlns:w14="http://schemas.microsoft.com/office/word/2010/wordml" xmlns:w15="http://schemas.microsoft.com/office/word/2012/wordml" xmlns:w16cex="http://schemas.microsoft.com/office/word/2018/wordml/cex" xmlns:w16cid="http://schemas.microsoft.com/office/word/2016/wordml/cid" xmlns:w16="http://schemas.microsoft.com/office/word/2018/wordml" xmlns:w16sdtdh="http://schemas.microsoft.com/office/word/2020/wordml/sdtdatahash" xmlns:w16se="http://schemas.microsoft.com/office/word/2015/wordml/symex" xmlns:wpg="http://schemas.microsoft.com/office/word/2010/wordprocessingGroup" xmlns:wpi="http://schemas.microsoft.com/office/word/2010/wordprocessingInk" xmlns:wne="http://schemas.microsoft.com/office/word/2006/wordml" xmlns:wps="http://schemas.microsoft.com/office/word/2010/wordprocessingShape" mc:Ignorable="w14 w15 w16se w16cid w16 w16cex w16sdtdh wp14">
+  <w:footnote w:type="separator" w:id="-1">
+    <w:p>
+      <w:r>
+        <w:separator/>
+      </w:r>
+    </w:p>
+  </w:footnote>
+  <w:footnote w:type="continuationSeparator" w:id="0">
+    <w:p>
+      <w:r>
+        <w:continuationSeparator/>
+      </w:r>
+    </w:p>
+  </w:footnote>
+  <w:footnote w:id="1">
+    <w:p>
+      <w:pPr>
+        <w:pStyle w:val="FootnoteText"/>
+      </w:pPr>
+      <w:r>
+        <w:rPr>
+          <w:rStyle w:val="FootnoteReference"/>
+        </w:rPr>
+        <w:footnoteRef/>
+      </w:r>
+      <w:r>
+        <w:t xml:space="preserve"> </w:t>
+      </w:r>
+      <w:r>
+        <w:t xml:space="preserve">Linux/Mac. Code should be put through a build test to ensure that it will run in another environment. E.g. promote code to test env, install and run. Or CI pipeline in gitlab using docker image – </w:t>
+      </w:r>
+      <w:r>
+        <w:rPr>
+          <w:b/>
+          <w:bCs/>
+        </w:rPr>
+        <w:t>This may not apply to all projects</w:t>
+      </w:r>
+    </w:p>
+  </w:footnote>
+  <w:footnote w:id="2">
+    <w:p>
+      <w:pPr>
+        <w:pStyle w:val="FootnoteText"/>
+      </w:pPr>
+      <w:r>
+        <w:rPr>
+          <w:rStyle w:val="FootnoteReference"/>
+        </w:rPr>
+        <w:footnoteRef/>
+      </w:r>
+      <w:r>
+        <w:t xml:space="preserve"> </w:t>
+      </w:r>
+      <w:r>
+        <w:t xml:space="preserve">Credentials or secrets are essentially passwords that computers use for encrypted communication or access to services. For example, with many APIs (like the Google Maps API) you must supply a credential code to access the service. </w:t>
+      </w:r>
+      <w:r>
+        <w:t>Often</w:t>
+      </w:r>
+      <w:r>
+        <w:t xml:space="preserve"> these codes look like </w:t>
+      </w:r>
+      <w:r>
+        <w:t>long, strange</w:t>
+      </w:r>
+      <w:r>
+        <w:t xml:space="preserve"> combinations of letters and numbers (l79sDgH9s...). We must not share our passwords publicly, so you should not commit credentials and secrets.</w:t>
+      </w:r>
+    </w:p>
+  </w:footnote>
+</w:footnotes>
+</file>
+
 <file path=word/numbering.xml><?xml version="1.0" encoding="utf-8"?>
-<w:numbering xmlns:wpc="http://schemas.microsoft.com/office/word/2010/wordprocessingCanvas" xmlns:cx="http://schemas.microsoft.com/office/drawing/2014/chartex" xmlns:cx1="http://schemas.microsoft.com/office/drawing/2015/9/8/chartex" xmlns:cx2="http://schemas.microsoft.com/office/drawing/2015/10/21/chartex" xmlns:cx3="http://schemas.microsoft.com/office/drawing/2016/5/9/chartex" xmlns:cx4="http://schemas.microsoft.com/office/drawing/2016/5/10/chartex" xmlns:cx5="http://schemas.microsoft.com/office/drawing/2016/5/11/chartex" xmlns:cx6="http://schemas.microsoft.com/office/drawing/2016/5/12/chartex" xmlns:cx7="http://schemas.microsoft.com/office/drawing/2016/5/13/chartex" xmlns:cx8="http://schemas.microsoft.com/office/drawing/2016/5/14/chartex" xmlns:mc="http://schemas.openxmlformats.org/markup-compatibility/2006" xmlns:aink="http://schemas.microsoft.com/office/drawing/2016/ink" xmlns:am3d="http://schemas.microsoft.com/office/drawing/2017/model3d" xmlns:o="urn:schemas-microsoft-com:office:office" xmlns:r="http://schemas.openxmlformats.org/officeDocument/2006/relationships" xmlns:m="http://schemas.openxmlformats.org/officeDocument/2006/math" xmlns:v="urn:schemas-microsoft-com:vml" xmlns:wp14="http://schemas.microsoft.com/office/word/2010/wordprocessingDrawing" xmlns:wp="http://schemas.openxmlformats.org/drawingml/2006/wordprocessingDrawing" xmlns:w10="urn:schemas-microsoft-com:office:word" xmlns:w="http://schemas.openxmlformats.org/wordprocessingml/2006/main" xmlns:w14="http://schemas.microsoft.com/office/word/2010/wordml" xmlns:w15="http://schemas.microsoft.com/office/word/2012/wordml" xmlns:w16cex="http://schemas.microsoft.com/office/word/2018/wordml/cex" xmlns:w16cid="http://schemas.microsoft.com/office/word/2016/wordml/cid" xmlns:w16="http://schemas.microsoft.com/office/word/2018/wordml" xmlns:w16sdtdh="http://schemas.microsoft.com/office/word/2020/wordml/sdtdatahash" xmlns:w16se="http://schemas.microsoft.com/office/word/2015/wordml/symex" xmlns:wpg="http://schemas.microsoft.com/office/word/2010/wordprocessingGroup" xmlns:wpi="http://schemas.microsoft.com/office/word/2010/wordprocessingInk" xmlns:wne="http://schemas.microsoft.com/office/word/2006/wordml" xmlns:wps="http://schemas.microsoft.com/office/word/2010/wordprocessingShape" mc:Ignorable="w14 w15 w16se w16cid w16 w16cex w16sdtdh wp14">
+<w:numbering xmlns:wpc="http://schemas.microsoft.com/office/word/2010/wordprocessingCanvas" xmlns:cx="http://schemas.microsoft.com/office/drawing/2014/chartex" xmlns:cx1="http://schemas.microsoft.com/office/drawing/2015/9/8/chartex" xmlns:cx2="http://schemas.microsoft.com/office/drawing/2015/10/21/chartex" xmlns:cx3="http://schemas.microsoft.com/office/drawing/2016/5/9/chartex" xmlns:cx4="http://schemas.microsoft.com/office/drawing/2016/5/10/chartex" xmlns:cx5="http://schemas.microsoft.com/office/drawing/2016/5/11/chartex" xmlns:cx6="http://schemas.microsoft.com/office/drawing/2016/5/12/chartex" xmlns:cx7="http://schemas.microsoft.com/office/drawing/2016/5/13/chartex" xmlns:cx8="http://schemas.microsoft.com/office/drawing/2016/5/14/chartex" xmlns:mc="http://schemas.openxmlformats.org/markup-compatibility/2006" xmlns:aink="http://schemas.microsoft.com/office/drawing/2016/ink" xmlns:am3d="http://schemas.microsoft.com/office/drawing/2017/model3d" xmlns:o="urn:schemas-microsoft-com:office:office" xmlns:oel="http://schemas.microsoft.com/office/2019/extlst" xmlns:r="http://schemas.openxmlformats.org/officeDocument/2006/relationships" xmlns:m="http://schemas.openxmlformats.org/officeDocument/2006/math" xmlns:v="urn:schemas-microsoft-com:vml" xmlns:wp14="http://schemas.microsoft.com/office/word/2010/wordprocessingDrawing" xmlns:wp="http://schemas.openxmlformats.org/drawingml/2006/wordprocessingDrawing" xmlns:w10="urn:schemas-microsoft-com:office:word" xmlns:w="http://schemas.openxmlformats.org/wordprocessingml/2006/main" xmlns:w14="http://schemas.microsoft.com/office/word/2010/wordml" xmlns:w15="http://schemas.microsoft.com/office/word/2012/wordml" xmlns:w16cex="http://schemas.microsoft.com/office/word/2018/wordml/cex" xmlns:w16cid="http://schemas.microsoft.com/office/word/2016/wordml/cid" xmlns:w16="http://schemas.microsoft.com/office/word/2018/wordml" xmlns:w16sdtdh="http://schemas.microsoft.com/office/word/2020/wordml/sdtdatahash" xmlns:w16se="http://schemas.microsoft.com/office/word/2015/wordml/symex" xmlns:wpg="http://schemas.microsoft.com/office/word/2010/wordprocessingGroup" xmlns:wpi="http://schemas.microsoft.com/office/word/2010/wordprocessingInk" xmlns:wne="http://schemas.microsoft.com/office/word/2006/wordml" xmlns:wps="http://schemas.microsoft.com/office/word/2010/wordprocessingShape" mc:Ignorable="w14 w15 w16se w16cid w16 w16cex w16sdtdh wp14">
   <w:abstractNum w:abstractNumId="0" w15:restartNumberingAfterBreak="0">
+    <w:nsid w:val="194F178B"/>
+    <w:multiLevelType w:val="hybridMultilevel"/>
+    <w:tmpl w:val="D9D8B73C"/>
+    <w:lvl w:ilvl="0" w:tplc="08090001">
+      <w:start w:val="1"/>
+      <w:numFmt w:val="bullet"/>
+      <w:lvlText w:val=""/>
+      <w:lvlJc w:val="left"/>
+      <w:pPr>
+        <w:ind w:left="720" w:hanging="360"/>
+      </w:pPr>
+      <w:rPr>
+        <w:rFonts w:ascii="Symbol" w:hAnsi="Symbol" w:hint="default"/>
+      </w:rPr>
+    </w:lvl>
+    <w:lvl w:ilvl="1" w:tplc="08090003" w:tentative="1">
+      <w:start w:val="1"/>
+      <w:numFmt w:val="bullet"/>
+      <w:lvlText w:val="o"/>
+      <w:lvlJc w:val="left"/>
+      <w:pPr>
+        <w:ind w:left="1440" w:hanging="360"/>
+      </w:pPr>
+      <w:rPr>
+        <w:rFonts w:ascii="Courier New" w:hAnsi="Courier New" w:cs="Courier New" w:hint="default"/>
+      </w:rPr>
+    </w:lvl>
+    <w:lvl w:ilvl="2" w:tplc="08090005" w:tentative="1">
+      <w:start w:val="1"/>
+      <w:numFmt w:val="bullet"/>
+      <w:lvlText w:val=""/>
+      <w:lvlJc w:val="left"/>
+      <w:pPr>
+        <w:ind w:left="2160" w:hanging="360"/>
+      </w:pPr>
+      <w:rPr>
+        <w:rFonts w:ascii="Wingdings" w:hAnsi="Wingdings" w:hint="default"/>
+      </w:rPr>
+    </w:lvl>
+    <w:lvl w:ilvl="3" w:tplc="08090001" w:tentative="1">
+      <w:start w:val="1"/>
+      <w:numFmt w:val="bullet"/>
+      <w:lvlText w:val=""/>
+      <w:lvlJc w:val="left"/>
+      <w:pPr>
+        <w:ind w:left="2880" w:hanging="360"/>
+      </w:pPr>
+      <w:rPr>
+        <w:rFonts w:ascii="Symbol" w:hAnsi="Symbol" w:hint="default"/>
+      </w:rPr>
+    </w:lvl>
+    <w:lvl w:ilvl="4" w:tplc="08090003" w:tentative="1">
+      <w:start w:val="1"/>
+      <w:numFmt w:val="bullet"/>
+      <w:lvlText w:val="o"/>
+      <w:lvlJc w:val="left"/>
+      <w:pPr>
+        <w:ind w:left="3600" w:hanging="360"/>
+      </w:pPr>
+      <w:rPr>
+        <w:rFonts w:ascii="Courier New" w:hAnsi="Courier New" w:cs="Courier New" w:hint="default"/>
+      </w:rPr>
+    </w:lvl>
+    <w:lvl w:ilvl="5" w:tplc="08090005" w:tentative="1">
+      <w:start w:val="1"/>
+      <w:numFmt w:val="bullet"/>
+      <w:lvlText w:val=""/>
+      <w:lvlJc w:val="left"/>
+      <w:pPr>
+        <w:ind w:left="4320" w:hanging="360"/>
+      </w:pPr>
+      <w:rPr>
+        <w:rFonts w:ascii="Wingdings" w:hAnsi="Wingdings" w:hint="default"/>
+      </w:rPr>
+    </w:lvl>
+    <w:lvl w:ilvl="6" w:tplc="08090001" w:tentative="1">
+      <w:start w:val="1"/>
+      <w:numFmt w:val="bullet"/>
+      <w:lvlText w:val=""/>
+      <w:lvlJc w:val="left"/>
+      <w:pPr>
+        <w:ind w:left="5040" w:hanging="360"/>
+      </w:pPr>
+      <w:rPr>
+        <w:rFonts w:ascii="Symbol" w:hAnsi="Symbol" w:hint="default"/>
+      </w:rPr>
+    </w:lvl>
+    <w:lvl w:ilvl="7" w:tplc="08090003" w:tentative="1">
+      <w:start w:val="1"/>
+      <w:numFmt w:val="bullet"/>
+      <w:lvlText w:val="o"/>
+      <w:lvlJc w:val="left"/>
+      <w:pPr>
+        <w:ind w:left="5760" w:hanging="360"/>
+      </w:pPr>
+      <w:rPr>
+        <w:rFonts w:ascii="Courier New" w:hAnsi="Courier New" w:cs="Courier New" w:hint="default"/>
+      </w:rPr>
+    </w:lvl>
+    <w:lvl w:ilvl="8" w:tplc="08090005" w:tentative="1">
+      <w:start w:val="1"/>
+      <w:numFmt w:val="bullet"/>
+      <w:lvlText w:val=""/>
+      <w:lvlJc w:val="left"/>
+      <w:pPr>
+        <w:ind w:left="6480" w:hanging="360"/>
+      </w:pPr>
+      <w:rPr>
+        <w:rFonts w:ascii="Wingdings" w:hAnsi="Wingdings" w:hint="default"/>
+      </w:rPr>
+    </w:lvl>
+  </w:abstractNum>
+  <w:abstractNum w:abstractNumId="1" w15:restartNumberingAfterBreak="0">
     <w:nsid w:val="23BA4D3E"/>
     <w:multiLevelType w:val="multilevel"/>
     <w:tmpl w:val="F8DEDFF6"/>
@@ -3341,7 +3222,7 @@
       </w:rPr>
     </w:lvl>
   </w:abstractNum>
-  <w:abstractNum w:abstractNumId="1" w15:restartNumberingAfterBreak="0">
+  <w:abstractNum w:abstractNumId="2" w15:restartNumberingAfterBreak="0">
     <w:nsid w:val="26720A8D"/>
     <w:multiLevelType w:val="multilevel"/>
     <w:tmpl w:val="CC94C4BA"/>
@@ -3490,7 +3371,185 @@
       </w:rPr>
     </w:lvl>
   </w:abstractNum>
-  <w:abstractNum w:abstractNumId="2" w15:restartNumberingAfterBreak="0">
+  <w:abstractNum w:abstractNumId="3" w15:restartNumberingAfterBreak="0">
+    <w:nsid w:val="2CF02FB4"/>
+    <w:multiLevelType w:val="hybridMultilevel"/>
+    <w:tmpl w:val="D2C0BC74"/>
+    <w:lvl w:ilvl="0" w:tplc="2500C4C2">
+      <w:start w:val="1"/>
+      <w:numFmt w:val="decimal"/>
+      <w:lvlText w:val="%1."/>
+      <w:lvlJc w:val="left"/>
+      <w:pPr>
+        <w:ind w:left="1080" w:hanging="360"/>
+      </w:pPr>
+      <w:rPr>
+        <w:rFonts w:hint="default"/>
+      </w:rPr>
+    </w:lvl>
+    <w:lvl w:ilvl="1" w:tplc="08090019" w:tentative="1">
+      <w:start w:val="1"/>
+      <w:numFmt w:val="lowerLetter"/>
+      <w:lvlText w:val="%2."/>
+      <w:lvlJc w:val="left"/>
+      <w:pPr>
+        <w:ind w:left="1800" w:hanging="360"/>
+      </w:pPr>
+    </w:lvl>
+    <w:lvl w:ilvl="2" w:tplc="0809001B" w:tentative="1">
+      <w:start w:val="1"/>
+      <w:numFmt w:val="lowerRoman"/>
+      <w:lvlText w:val="%3."/>
+      <w:lvlJc w:val="right"/>
+      <w:pPr>
+        <w:ind w:left="2520" w:hanging="180"/>
+      </w:pPr>
+    </w:lvl>
+    <w:lvl w:ilvl="3" w:tplc="0809000F" w:tentative="1">
+      <w:start w:val="1"/>
+      <w:numFmt w:val="decimal"/>
+      <w:lvlText w:val="%4."/>
+      <w:lvlJc w:val="left"/>
+      <w:pPr>
+        <w:ind w:left="3240" w:hanging="360"/>
+      </w:pPr>
+    </w:lvl>
+    <w:lvl w:ilvl="4" w:tplc="08090019" w:tentative="1">
+      <w:start w:val="1"/>
+      <w:numFmt w:val="lowerLetter"/>
+      <w:lvlText w:val="%5."/>
+      <w:lvlJc w:val="left"/>
+      <w:pPr>
+        <w:ind w:left="3960" w:hanging="360"/>
+      </w:pPr>
+    </w:lvl>
+    <w:lvl w:ilvl="5" w:tplc="0809001B" w:tentative="1">
+      <w:start w:val="1"/>
+      <w:numFmt w:val="lowerRoman"/>
+      <w:lvlText w:val="%6."/>
+      <w:lvlJc w:val="right"/>
+      <w:pPr>
+        <w:ind w:left="4680" w:hanging="180"/>
+      </w:pPr>
+    </w:lvl>
+    <w:lvl w:ilvl="6" w:tplc="0809000F" w:tentative="1">
+      <w:start w:val="1"/>
+      <w:numFmt w:val="decimal"/>
+      <w:lvlText w:val="%7."/>
+      <w:lvlJc w:val="left"/>
+      <w:pPr>
+        <w:ind w:left="5400" w:hanging="360"/>
+      </w:pPr>
+    </w:lvl>
+    <w:lvl w:ilvl="7" w:tplc="08090019" w:tentative="1">
+      <w:start w:val="1"/>
+      <w:numFmt w:val="lowerLetter"/>
+      <w:lvlText w:val="%8."/>
+      <w:lvlJc w:val="left"/>
+      <w:pPr>
+        <w:ind w:left="6120" w:hanging="360"/>
+      </w:pPr>
+    </w:lvl>
+    <w:lvl w:ilvl="8" w:tplc="0809001B" w:tentative="1">
+      <w:start w:val="1"/>
+      <w:numFmt w:val="lowerRoman"/>
+      <w:lvlText w:val="%9."/>
+      <w:lvlJc w:val="right"/>
+      <w:pPr>
+        <w:ind w:left="6840" w:hanging="180"/>
+      </w:pPr>
+    </w:lvl>
+  </w:abstractNum>
+  <w:abstractNum w:abstractNumId="4" w15:restartNumberingAfterBreak="0">
+    <w:nsid w:val="31252568"/>
+    <w:multiLevelType w:val="hybridMultilevel"/>
+    <w:tmpl w:val="C884F962"/>
+    <w:lvl w:ilvl="0" w:tplc="0E227AD6">
+      <w:start w:val="1"/>
+      <w:numFmt w:val="decimal"/>
+      <w:lvlText w:val="%1."/>
+      <w:lvlJc w:val="left"/>
+      <w:pPr>
+        <w:ind w:left="720" w:hanging="360"/>
+      </w:pPr>
+      <w:rPr>
+        <w:rFonts w:hint="default"/>
+      </w:rPr>
+    </w:lvl>
+    <w:lvl w:ilvl="1" w:tplc="08090019" w:tentative="1">
+      <w:start w:val="1"/>
+      <w:numFmt w:val="lowerLetter"/>
+      <w:lvlText w:val="%2."/>
+      <w:lvlJc w:val="left"/>
+      <w:pPr>
+        <w:ind w:left="1440" w:hanging="360"/>
+      </w:pPr>
+    </w:lvl>
+    <w:lvl w:ilvl="2" w:tplc="0809001B" w:tentative="1">
+      <w:start w:val="1"/>
+      <w:numFmt w:val="lowerRoman"/>
+      <w:lvlText w:val="%3."/>
+      <w:lvlJc w:val="right"/>
+      <w:pPr>
+        <w:ind w:left="2160" w:hanging="180"/>
+      </w:pPr>
+    </w:lvl>
+    <w:lvl w:ilvl="3" w:tplc="0809000F" w:tentative="1">
+      <w:start w:val="1"/>
+      <w:numFmt w:val="decimal"/>
+      <w:lvlText w:val="%4."/>
+      <w:lvlJc w:val="left"/>
+      <w:pPr>
+        <w:ind w:left="2880" w:hanging="360"/>
+      </w:pPr>
+    </w:lvl>
+    <w:lvl w:ilvl="4" w:tplc="08090019" w:tentative="1">
+      <w:start w:val="1"/>
+      <w:numFmt w:val="lowerLetter"/>
+      <w:lvlText w:val="%5."/>
+      <w:lvlJc w:val="left"/>
+      <w:pPr>
+        <w:ind w:left="3600" w:hanging="360"/>
+      </w:pPr>
+    </w:lvl>
+    <w:lvl w:ilvl="5" w:tplc="0809001B" w:tentative="1">
+      <w:start w:val="1"/>
+      <w:numFmt w:val="lowerRoman"/>
+      <w:lvlText w:val="%6."/>
+      <w:lvlJc w:val="right"/>
+      <w:pPr>
+        <w:ind w:left="4320" w:hanging="180"/>
+      </w:pPr>
+    </w:lvl>
+    <w:lvl w:ilvl="6" w:tplc="0809000F" w:tentative="1">
+      <w:start w:val="1"/>
+      <w:numFmt w:val="decimal"/>
+      <w:lvlText w:val="%7."/>
+      <w:lvlJc w:val="left"/>
+      <w:pPr>
+        <w:ind w:left="5040" w:hanging="360"/>
+      </w:pPr>
+    </w:lvl>
+    <w:lvl w:ilvl="7" w:tplc="08090019" w:tentative="1">
+      <w:start w:val="1"/>
+      <w:numFmt w:val="lowerLetter"/>
+      <w:lvlText w:val="%8."/>
+      <w:lvlJc w:val="left"/>
+      <w:pPr>
+        <w:ind w:left="5760" w:hanging="360"/>
+      </w:pPr>
+    </w:lvl>
+    <w:lvl w:ilvl="8" w:tplc="0809001B" w:tentative="1">
+      <w:start w:val="1"/>
+      <w:numFmt w:val="lowerRoman"/>
+      <w:lvlText w:val="%9."/>
+      <w:lvlJc w:val="right"/>
+      <w:pPr>
+        <w:ind w:left="6480" w:hanging="180"/>
+      </w:pPr>
+    </w:lvl>
+  </w:abstractNum>
+  <w:abstractNum w:abstractNumId="5" w15:restartNumberingAfterBreak="0">
     <w:nsid w:val="3395067D"/>
     <w:multiLevelType w:val="multilevel"/>
     <w:tmpl w:val="329AA582"/>
@@ -3639,7 +3698,93 @@
       </w:rPr>
     </w:lvl>
   </w:abstractNum>
-  <w:abstractNum w:abstractNumId="3" w15:restartNumberingAfterBreak="0">
+  <w:abstractNum w:abstractNumId="6" w15:restartNumberingAfterBreak="0">
+    <w:nsid w:val="3ADC47E1"/>
+    <w:multiLevelType w:val="hybridMultilevel"/>
+    <w:tmpl w:val="A0F69086"/>
+    <w:lvl w:ilvl="0" w:tplc="0809000F">
+      <w:start w:val="1"/>
+      <w:numFmt w:val="decimal"/>
+      <w:lvlText w:val="%1."/>
+      <w:lvlJc w:val="left"/>
+      <w:pPr>
+        <w:ind w:left="1440" w:hanging="360"/>
+      </w:pPr>
+    </w:lvl>
+    <w:lvl w:ilvl="1" w:tplc="08090019" w:tentative="1">
+      <w:start w:val="1"/>
+      <w:numFmt w:val="lowerLetter"/>
+      <w:lvlText w:val="%2."/>
+      <w:lvlJc w:val="left"/>
+      <w:pPr>
+        <w:ind w:left="2160" w:hanging="360"/>
+      </w:pPr>
+    </w:lvl>
+    <w:lvl w:ilvl="2" w:tplc="0809001B" w:tentative="1">
+      <w:start w:val="1"/>
+      <w:numFmt w:val="lowerRoman"/>
+      <w:lvlText w:val="%3."/>
+      <w:lvlJc w:val="right"/>
+      <w:pPr>
+        <w:ind w:left="2880" w:hanging="180"/>
+      </w:pPr>
+    </w:lvl>
+    <w:lvl w:ilvl="3" w:tplc="0809000F" w:tentative="1">
+      <w:start w:val="1"/>
+      <w:numFmt w:val="decimal"/>
+      <w:lvlText w:val="%4."/>
+      <w:lvlJc w:val="left"/>
+      <w:pPr>
+        <w:ind w:left="3600" w:hanging="360"/>
+      </w:pPr>
+    </w:lvl>
+    <w:lvl w:ilvl="4" w:tplc="08090019" w:tentative="1">
+      <w:start w:val="1"/>
+      <w:numFmt w:val="lowerLetter"/>
+      <w:lvlText w:val="%5."/>
+      <w:lvlJc w:val="left"/>
+      <w:pPr>
+        <w:ind w:left="4320" w:hanging="360"/>
+      </w:pPr>
+    </w:lvl>
+    <w:lvl w:ilvl="5" w:tplc="0809001B" w:tentative="1">
+      <w:start w:val="1"/>
+      <w:numFmt w:val="lowerRoman"/>
+      <w:lvlText w:val="%6."/>
+      <w:lvlJc w:val="right"/>
+      <w:pPr>
+        <w:ind w:left="5040" w:hanging="180"/>
+      </w:pPr>
+    </w:lvl>
+    <w:lvl w:ilvl="6" w:tplc="0809000F" w:tentative="1">
+      <w:start w:val="1"/>
+      <w:numFmt w:val="decimal"/>
+      <w:lvlText w:val="%7."/>
+      <w:lvlJc w:val="left"/>
+      <w:pPr>
+        <w:ind w:left="5760" w:hanging="360"/>
+      </w:pPr>
+    </w:lvl>
+    <w:lvl w:ilvl="7" w:tplc="08090019" w:tentative="1">
+      <w:start w:val="1"/>
+      <w:numFmt w:val="lowerLetter"/>
+      <w:lvlText w:val="%8."/>
+      <w:lvlJc w:val="left"/>
+      <w:pPr>
+        <w:ind w:left="6480" w:hanging="360"/>
+      </w:pPr>
+    </w:lvl>
+    <w:lvl w:ilvl="8" w:tplc="0809001B" w:tentative="1">
+      <w:start w:val="1"/>
+      <w:numFmt w:val="lowerRoman"/>
+      <w:lvlText w:val="%9."/>
+      <w:lvlJc w:val="right"/>
+      <w:pPr>
+        <w:ind w:left="7200" w:hanging="180"/>
+      </w:pPr>
+    </w:lvl>
+  </w:abstractNum>
+  <w:abstractNum w:abstractNumId="7" w15:restartNumberingAfterBreak="0">
     <w:nsid w:val="4641772E"/>
     <w:multiLevelType w:val="hybridMultilevel"/>
     <w:tmpl w:val="EE82A674"/>
@@ -3752,7 +3897,120 @@
       </w:rPr>
     </w:lvl>
   </w:abstractNum>
-  <w:abstractNum w:abstractNumId="4" w15:restartNumberingAfterBreak="0">
+  <w:abstractNum w:abstractNumId="8" w15:restartNumberingAfterBreak="0">
+    <w:nsid w:val="48937753"/>
+    <w:multiLevelType w:val="hybridMultilevel"/>
+    <w:tmpl w:val="F7B46C36"/>
+    <w:lvl w:ilvl="0" w:tplc="08090001">
+      <w:start w:val="1"/>
+      <w:numFmt w:val="bullet"/>
+      <w:lvlText w:val=""/>
+      <w:lvlJc w:val="left"/>
+      <w:pPr>
+        <w:ind w:left="720" w:hanging="360"/>
+      </w:pPr>
+      <w:rPr>
+        <w:rFonts w:ascii="Symbol" w:hAnsi="Symbol" w:hint="default"/>
+      </w:rPr>
+    </w:lvl>
+    <w:lvl w:ilvl="1" w:tplc="08090003" w:tentative="1">
+      <w:start w:val="1"/>
+      <w:numFmt w:val="bullet"/>
+      <w:lvlText w:val="o"/>
+      <w:lvlJc w:val="left"/>
+      <w:pPr>
+        <w:ind w:left="1440" w:hanging="360"/>
+      </w:pPr>
+      <w:rPr>
+        <w:rFonts w:ascii="Courier New" w:hAnsi="Courier New" w:cs="Courier New" w:hint="default"/>
+      </w:rPr>
+    </w:lvl>
+    <w:lvl w:ilvl="2" w:tplc="08090005" w:tentative="1">
+      <w:start w:val="1"/>
+      <w:numFmt w:val="bullet"/>
+      <w:lvlText w:val=""/>
+      <w:lvlJc w:val="left"/>
+      <w:pPr>
+        <w:ind w:left="2160" w:hanging="360"/>
+      </w:pPr>
+      <w:rPr>
+        <w:rFonts w:ascii="Wingdings" w:hAnsi="Wingdings" w:hint="default"/>
+      </w:rPr>
+    </w:lvl>
+    <w:lvl w:ilvl="3" w:tplc="08090001" w:tentative="1">
+      <w:start w:val="1"/>
+      <w:numFmt w:val="bullet"/>
+      <w:lvlText w:val=""/>
+      <w:lvlJc w:val="left"/>
+      <w:pPr>
+        <w:ind w:left="2880" w:hanging="360"/>
+      </w:pPr>
+      <w:rPr>
+        <w:rFonts w:ascii="Symbol" w:hAnsi="Symbol" w:hint="default"/>
+      </w:rPr>
+    </w:lvl>
+    <w:lvl w:ilvl="4" w:tplc="08090003" w:tentative="1">
+      <w:start w:val="1"/>
+      <w:numFmt w:val="bullet"/>
+      <w:lvlText w:val="o"/>
+      <w:lvlJc w:val="left"/>
+      <w:pPr>
+        <w:ind w:left="3600" w:hanging="360"/>
+      </w:pPr>
+      <w:rPr>
+        <w:rFonts w:ascii="Courier New" w:hAnsi="Courier New" w:cs="Courier New" w:hint="default"/>
+      </w:rPr>
+    </w:lvl>
+    <w:lvl w:ilvl="5" w:tplc="08090005" w:tentative="1">
+      <w:start w:val="1"/>
+      <w:numFmt w:val="bullet"/>
+      <w:lvlText w:val=""/>
+      <w:lvlJc w:val="left"/>
+      <w:pPr>
+        <w:ind w:left="4320" w:hanging="360"/>
+      </w:pPr>
+      <w:rPr>
+        <w:rFonts w:ascii="Wingdings" w:hAnsi="Wingdings" w:hint="default"/>
+      </w:rPr>
+    </w:lvl>
+    <w:lvl w:ilvl="6" w:tplc="08090001" w:tentative="1">
+      <w:start w:val="1"/>
+      <w:numFmt w:val="bullet"/>
+      <w:lvlText w:val=""/>
+      <w:lvlJc w:val="left"/>
+      <w:pPr>
+        <w:ind w:left="5040" w:hanging="360"/>
+      </w:pPr>
+      <w:rPr>
+        <w:rFonts w:ascii="Symbol" w:hAnsi="Symbol" w:hint="default"/>
+      </w:rPr>
+    </w:lvl>
+    <w:lvl w:ilvl="7" w:tplc="08090003" w:tentative="1">
+      <w:start w:val="1"/>
+      <w:numFmt w:val="bullet"/>
+      <w:lvlText w:val="o"/>
+      <w:lvlJc w:val="left"/>
+      <w:pPr>
+        <w:ind w:left="5760" w:hanging="360"/>
+      </w:pPr>
+      <w:rPr>
+        <w:rFonts w:ascii="Courier New" w:hAnsi="Courier New" w:cs="Courier New" w:hint="default"/>
+      </w:rPr>
+    </w:lvl>
+    <w:lvl w:ilvl="8" w:tplc="08090005" w:tentative="1">
+      <w:start w:val="1"/>
+      <w:numFmt w:val="bullet"/>
+      <w:lvlText w:val=""/>
+      <w:lvlJc w:val="left"/>
+      <w:pPr>
+        <w:ind w:left="6480" w:hanging="360"/>
+      </w:pPr>
+      <w:rPr>
+        <w:rFonts w:ascii="Wingdings" w:hAnsi="Wingdings" w:hint="default"/>
+      </w:rPr>
+    </w:lvl>
+  </w:abstractNum>
+  <w:abstractNum w:abstractNumId="9" w15:restartNumberingAfterBreak="0">
     <w:nsid w:val="541C7D03"/>
     <w:multiLevelType w:val="multilevel"/>
     <w:tmpl w:val="5D2A7750"/>
@@ -3901,7 +4159,7 @@
       </w:rPr>
     </w:lvl>
   </w:abstractNum>
-  <w:abstractNum w:abstractNumId="5" w15:restartNumberingAfterBreak="0">
+  <w:abstractNum w:abstractNumId="10" w15:restartNumberingAfterBreak="0">
     <w:nsid w:val="5B2D227E"/>
     <w:multiLevelType w:val="multilevel"/>
     <w:tmpl w:val="CC0EB242"/>
@@ -4050,23 +4308,386 @@
       </w:rPr>
     </w:lvl>
   </w:abstractNum>
+  <w:abstractNum w:abstractNumId="11" w15:restartNumberingAfterBreak="0">
+    <w:nsid w:val="65EE3540"/>
+    <w:multiLevelType w:val="hybridMultilevel"/>
+    <w:tmpl w:val="3826750A"/>
+    <w:lvl w:ilvl="0" w:tplc="08090001">
+      <w:start w:val="1"/>
+      <w:numFmt w:val="bullet"/>
+      <w:lvlText w:val=""/>
+      <w:lvlJc w:val="left"/>
+      <w:pPr>
+        <w:ind w:left="720" w:hanging="360"/>
+      </w:pPr>
+      <w:rPr>
+        <w:rFonts w:ascii="Symbol" w:hAnsi="Symbol" w:hint="default"/>
+      </w:rPr>
+    </w:lvl>
+    <w:lvl w:ilvl="1" w:tplc="08090003" w:tentative="1">
+      <w:start w:val="1"/>
+      <w:numFmt w:val="bullet"/>
+      <w:lvlText w:val="o"/>
+      <w:lvlJc w:val="left"/>
+      <w:pPr>
+        <w:ind w:left="1440" w:hanging="360"/>
+      </w:pPr>
+      <w:rPr>
+        <w:rFonts w:ascii="Courier New" w:hAnsi="Courier New" w:cs="Courier New" w:hint="default"/>
+      </w:rPr>
+    </w:lvl>
+    <w:lvl w:ilvl="2" w:tplc="08090005" w:tentative="1">
+      <w:start w:val="1"/>
+      <w:numFmt w:val="bullet"/>
+      <w:lvlText w:val=""/>
+      <w:lvlJc w:val="left"/>
+      <w:pPr>
+        <w:ind w:left="2160" w:hanging="360"/>
+      </w:pPr>
+      <w:rPr>
+        <w:rFonts w:ascii="Wingdings" w:hAnsi="Wingdings" w:hint="default"/>
+      </w:rPr>
+    </w:lvl>
+    <w:lvl w:ilvl="3" w:tplc="08090001" w:tentative="1">
+      <w:start w:val="1"/>
+      <w:numFmt w:val="bullet"/>
+      <w:lvlText w:val=""/>
+      <w:lvlJc w:val="left"/>
+      <w:pPr>
+        <w:ind w:left="2880" w:hanging="360"/>
+      </w:pPr>
+      <w:rPr>
+        <w:rFonts w:ascii="Symbol" w:hAnsi="Symbol" w:hint="default"/>
+      </w:rPr>
+    </w:lvl>
+    <w:lvl w:ilvl="4" w:tplc="08090003" w:tentative="1">
+      <w:start w:val="1"/>
+      <w:numFmt w:val="bullet"/>
+      <w:lvlText w:val="o"/>
+      <w:lvlJc w:val="left"/>
+      <w:pPr>
+        <w:ind w:left="3600" w:hanging="360"/>
+      </w:pPr>
+      <w:rPr>
+        <w:rFonts w:ascii="Courier New" w:hAnsi="Courier New" w:cs="Courier New" w:hint="default"/>
+      </w:rPr>
+    </w:lvl>
+    <w:lvl w:ilvl="5" w:tplc="08090005" w:tentative="1">
+      <w:start w:val="1"/>
+      <w:numFmt w:val="bullet"/>
+      <w:lvlText w:val=""/>
+      <w:lvlJc w:val="left"/>
+      <w:pPr>
+        <w:ind w:left="4320" w:hanging="360"/>
+      </w:pPr>
+      <w:rPr>
+        <w:rFonts w:ascii="Wingdings" w:hAnsi="Wingdings" w:hint="default"/>
+      </w:rPr>
+    </w:lvl>
+    <w:lvl w:ilvl="6" w:tplc="08090001" w:tentative="1">
+      <w:start w:val="1"/>
+      <w:numFmt w:val="bullet"/>
+      <w:lvlText w:val=""/>
+      <w:lvlJc w:val="left"/>
+      <w:pPr>
+        <w:ind w:left="5040" w:hanging="360"/>
+      </w:pPr>
+      <w:rPr>
+        <w:rFonts w:ascii="Symbol" w:hAnsi="Symbol" w:hint="default"/>
+      </w:rPr>
+    </w:lvl>
+    <w:lvl w:ilvl="7" w:tplc="08090003" w:tentative="1">
+      <w:start w:val="1"/>
+      <w:numFmt w:val="bullet"/>
+      <w:lvlText w:val="o"/>
+      <w:lvlJc w:val="left"/>
+      <w:pPr>
+        <w:ind w:left="5760" w:hanging="360"/>
+      </w:pPr>
+      <w:rPr>
+        <w:rFonts w:ascii="Courier New" w:hAnsi="Courier New" w:cs="Courier New" w:hint="default"/>
+      </w:rPr>
+    </w:lvl>
+    <w:lvl w:ilvl="8" w:tplc="08090005" w:tentative="1">
+      <w:start w:val="1"/>
+      <w:numFmt w:val="bullet"/>
+      <w:lvlText w:val=""/>
+      <w:lvlJc w:val="left"/>
+      <w:pPr>
+        <w:ind w:left="6480" w:hanging="360"/>
+      </w:pPr>
+      <w:rPr>
+        <w:rFonts w:ascii="Wingdings" w:hAnsi="Wingdings" w:hint="default"/>
+      </w:rPr>
+    </w:lvl>
+  </w:abstractNum>
+  <w:abstractNum w:abstractNumId="12" w15:restartNumberingAfterBreak="0">
+    <w:nsid w:val="6AD53D71"/>
+    <w:multiLevelType w:val="hybridMultilevel"/>
+    <w:tmpl w:val="9DC2C520"/>
+    <w:lvl w:ilvl="0" w:tplc="08090001">
+      <w:start w:val="1"/>
+      <w:numFmt w:val="bullet"/>
+      <w:lvlText w:val=""/>
+      <w:lvlJc w:val="left"/>
+      <w:pPr>
+        <w:ind w:left="720" w:hanging="360"/>
+      </w:pPr>
+      <w:rPr>
+        <w:rFonts w:ascii="Symbol" w:hAnsi="Symbol" w:hint="default"/>
+      </w:rPr>
+    </w:lvl>
+    <w:lvl w:ilvl="1" w:tplc="08090003" w:tentative="1">
+      <w:start w:val="1"/>
+      <w:numFmt w:val="bullet"/>
+      <w:lvlText w:val="o"/>
+      <w:lvlJc w:val="left"/>
+      <w:pPr>
+        <w:ind w:left="1440" w:hanging="360"/>
+      </w:pPr>
+      <w:rPr>
+        <w:rFonts w:ascii="Courier New" w:hAnsi="Courier New" w:cs="Courier New" w:hint="default"/>
+      </w:rPr>
+    </w:lvl>
+    <w:lvl w:ilvl="2" w:tplc="08090005" w:tentative="1">
+      <w:start w:val="1"/>
+      <w:numFmt w:val="bullet"/>
+      <w:lvlText w:val=""/>
+      <w:lvlJc w:val="left"/>
+      <w:pPr>
+        <w:ind w:left="2160" w:hanging="360"/>
+      </w:pPr>
+      <w:rPr>
+        <w:rFonts w:ascii="Wingdings" w:hAnsi="Wingdings" w:hint="default"/>
+      </w:rPr>
+    </w:lvl>
+    <w:lvl w:ilvl="3" w:tplc="08090001" w:tentative="1">
+      <w:start w:val="1"/>
+      <w:numFmt w:val="bullet"/>
+      <w:lvlText w:val=""/>
+      <w:lvlJc w:val="left"/>
+      <w:pPr>
+        <w:ind w:left="2880" w:hanging="360"/>
+      </w:pPr>
+      <w:rPr>
+        <w:rFonts w:ascii="Symbol" w:hAnsi="Symbol" w:hint="default"/>
+      </w:rPr>
+    </w:lvl>
+    <w:lvl w:ilvl="4" w:tplc="08090003" w:tentative="1">
+      <w:start w:val="1"/>
+      <w:numFmt w:val="bullet"/>
+      <w:lvlText w:val="o"/>
+      <w:lvlJc w:val="left"/>
+      <w:pPr>
+        <w:ind w:left="3600" w:hanging="360"/>
+      </w:pPr>
+      <w:rPr>
+        <w:rFonts w:ascii="Courier New" w:hAnsi="Courier New" w:cs="Courier New" w:hint="default"/>
+      </w:rPr>
+    </w:lvl>
+    <w:lvl w:ilvl="5" w:tplc="08090005" w:tentative="1">
+      <w:start w:val="1"/>
+      <w:numFmt w:val="bullet"/>
+      <w:lvlText w:val=""/>
+      <w:lvlJc w:val="left"/>
+      <w:pPr>
+        <w:ind w:left="4320" w:hanging="360"/>
+      </w:pPr>
+      <w:rPr>
+        <w:rFonts w:ascii="Wingdings" w:hAnsi="Wingdings" w:hint="default"/>
+      </w:rPr>
+    </w:lvl>
+    <w:lvl w:ilvl="6" w:tplc="08090001" w:tentative="1">
+      <w:start w:val="1"/>
+      <w:numFmt w:val="bullet"/>
+      <w:lvlText w:val=""/>
+      <w:lvlJc w:val="left"/>
+      <w:pPr>
+        <w:ind w:left="5040" w:hanging="360"/>
+      </w:pPr>
+      <w:rPr>
+        <w:rFonts w:ascii="Symbol" w:hAnsi="Symbol" w:hint="default"/>
+      </w:rPr>
+    </w:lvl>
+    <w:lvl w:ilvl="7" w:tplc="08090003" w:tentative="1">
+      <w:start w:val="1"/>
+      <w:numFmt w:val="bullet"/>
+      <w:lvlText w:val="o"/>
+      <w:lvlJc w:val="left"/>
+      <w:pPr>
+        <w:ind w:left="5760" w:hanging="360"/>
+      </w:pPr>
+      <w:rPr>
+        <w:rFonts w:ascii="Courier New" w:hAnsi="Courier New" w:cs="Courier New" w:hint="default"/>
+      </w:rPr>
+    </w:lvl>
+    <w:lvl w:ilvl="8" w:tplc="08090005" w:tentative="1">
+      <w:start w:val="1"/>
+      <w:numFmt w:val="bullet"/>
+      <w:lvlText w:val=""/>
+      <w:lvlJc w:val="left"/>
+      <w:pPr>
+        <w:ind w:left="6480" w:hanging="360"/>
+      </w:pPr>
+      <w:rPr>
+        <w:rFonts w:ascii="Wingdings" w:hAnsi="Wingdings" w:hint="default"/>
+      </w:rPr>
+    </w:lvl>
+  </w:abstractNum>
+  <w:abstractNum w:abstractNumId="13" w15:restartNumberingAfterBreak="0">
+    <w:nsid w:val="6D536642"/>
+    <w:multiLevelType w:val="hybridMultilevel"/>
+    <w:tmpl w:val="8D72F2B6"/>
+    <w:lvl w:ilvl="0" w:tplc="08090001">
+      <w:start w:val="1"/>
+      <w:numFmt w:val="bullet"/>
+      <w:lvlText w:val=""/>
+      <w:lvlJc w:val="left"/>
+      <w:pPr>
+        <w:ind w:left="720" w:hanging="360"/>
+      </w:pPr>
+      <w:rPr>
+        <w:rFonts w:ascii="Symbol" w:hAnsi="Symbol" w:hint="default"/>
+      </w:rPr>
+    </w:lvl>
+    <w:lvl w:ilvl="1" w:tplc="08090003" w:tentative="1">
+      <w:start w:val="1"/>
+      <w:numFmt w:val="bullet"/>
+      <w:lvlText w:val="o"/>
+      <w:lvlJc w:val="left"/>
+      <w:pPr>
+        <w:ind w:left="1440" w:hanging="360"/>
+      </w:pPr>
+      <w:rPr>
+        <w:rFonts w:ascii="Courier New" w:hAnsi="Courier New" w:cs="Courier New" w:hint="default"/>
+      </w:rPr>
+    </w:lvl>
+    <w:lvl w:ilvl="2" w:tplc="08090005" w:tentative="1">
+      <w:start w:val="1"/>
+      <w:numFmt w:val="bullet"/>
+      <w:lvlText w:val=""/>
+      <w:lvlJc w:val="left"/>
+      <w:pPr>
+        <w:ind w:left="2160" w:hanging="360"/>
+      </w:pPr>
+      <w:rPr>
+        <w:rFonts w:ascii="Wingdings" w:hAnsi="Wingdings" w:hint="default"/>
+      </w:rPr>
+    </w:lvl>
+    <w:lvl w:ilvl="3" w:tplc="08090001" w:tentative="1">
+      <w:start w:val="1"/>
+      <w:numFmt w:val="bullet"/>
+      <w:lvlText w:val=""/>
+      <w:lvlJc w:val="left"/>
+      <w:pPr>
+        <w:ind w:left="2880" w:hanging="360"/>
+      </w:pPr>
+      <w:rPr>
+        <w:rFonts w:ascii="Symbol" w:hAnsi="Symbol" w:hint="default"/>
+      </w:rPr>
+    </w:lvl>
+    <w:lvl w:ilvl="4" w:tplc="08090003" w:tentative="1">
+      <w:start w:val="1"/>
+      <w:numFmt w:val="bullet"/>
+      <w:lvlText w:val="o"/>
+      <w:lvlJc w:val="left"/>
+      <w:pPr>
+        <w:ind w:left="3600" w:hanging="360"/>
+      </w:pPr>
+      <w:rPr>
+        <w:rFonts w:ascii="Courier New" w:hAnsi="Courier New" w:cs="Courier New" w:hint="default"/>
+      </w:rPr>
+    </w:lvl>
+    <w:lvl w:ilvl="5" w:tplc="08090005" w:tentative="1">
+      <w:start w:val="1"/>
+      <w:numFmt w:val="bullet"/>
+      <w:lvlText w:val=""/>
+      <w:lvlJc w:val="left"/>
+      <w:pPr>
+        <w:ind w:left="4320" w:hanging="360"/>
+      </w:pPr>
+      <w:rPr>
+        <w:rFonts w:ascii="Wingdings" w:hAnsi="Wingdings" w:hint="default"/>
+      </w:rPr>
+    </w:lvl>
+    <w:lvl w:ilvl="6" w:tplc="08090001" w:tentative="1">
+      <w:start w:val="1"/>
+      <w:numFmt w:val="bullet"/>
+      <w:lvlText w:val=""/>
+      <w:lvlJc w:val="left"/>
+      <w:pPr>
+        <w:ind w:left="5040" w:hanging="360"/>
+      </w:pPr>
+      <w:rPr>
+        <w:rFonts w:ascii="Symbol" w:hAnsi="Symbol" w:hint="default"/>
+      </w:rPr>
+    </w:lvl>
+    <w:lvl w:ilvl="7" w:tplc="08090003" w:tentative="1">
+      <w:start w:val="1"/>
+      <w:numFmt w:val="bullet"/>
+      <w:lvlText w:val="o"/>
+      <w:lvlJc w:val="left"/>
+      <w:pPr>
+        <w:ind w:left="5760" w:hanging="360"/>
+      </w:pPr>
+      <w:rPr>
+        <w:rFonts w:ascii="Courier New" w:hAnsi="Courier New" w:cs="Courier New" w:hint="default"/>
+      </w:rPr>
+    </w:lvl>
+    <w:lvl w:ilvl="8" w:tplc="08090005" w:tentative="1">
+      <w:start w:val="1"/>
+      <w:numFmt w:val="bullet"/>
+      <w:lvlText w:val=""/>
+      <w:lvlJc w:val="left"/>
+      <w:pPr>
+        <w:ind w:left="6480" w:hanging="360"/>
+      </w:pPr>
+      <w:rPr>
+        <w:rFonts w:ascii="Wingdings" w:hAnsi="Wingdings" w:hint="default"/>
+      </w:rPr>
+    </w:lvl>
+  </w:abstractNum>
   <w:num w:numId="1" w16cid:durableId="1970814314">
+    <w:abstractNumId w:val="7"/>
+  </w:num>
+  <w:num w:numId="2" w16cid:durableId="1744330582">
+    <w:abstractNumId w:val="2"/>
+  </w:num>
+  <w:num w:numId="3" w16cid:durableId="911543780">
+    <w:abstractNumId w:val="9"/>
+  </w:num>
+  <w:num w:numId="4" w16cid:durableId="101800589">
+    <w:abstractNumId w:val="1"/>
+  </w:num>
+  <w:num w:numId="5" w16cid:durableId="452142486">
+    <w:abstractNumId w:val="10"/>
+  </w:num>
+  <w:num w:numId="6" w16cid:durableId="1611233278">
+    <w:abstractNumId w:val="5"/>
+  </w:num>
+  <w:num w:numId="7" w16cid:durableId="1436365815">
+    <w:abstractNumId w:val="6"/>
+  </w:num>
+  <w:num w:numId="8" w16cid:durableId="302932541">
     <w:abstractNumId w:val="3"/>
   </w:num>
-  <w:num w:numId="2" w16cid:durableId="1744330582">
-    <w:abstractNumId w:val="1"/>
-  </w:num>
-  <w:num w:numId="3" w16cid:durableId="911543780">
+  <w:num w:numId="9" w16cid:durableId="944460818">
     <w:abstractNumId w:val="4"/>
   </w:num>
-  <w:num w:numId="4" w16cid:durableId="101800589">
+  <w:num w:numId="10" w16cid:durableId="1362122427">
     <w:abstractNumId w:val="0"/>
   </w:num>
-  <w:num w:numId="5" w16cid:durableId="452142486">
-    <w:abstractNumId w:val="5"/>
+  <w:num w:numId="11" w16cid:durableId="356585978">
+    <w:abstractNumId w:val="11"/>
   </w:num>
-  <w:num w:numId="6" w16cid:durableId="1611233278">
-    <w:abstractNumId w:val="2"/>
+  <w:num w:numId="12" w16cid:durableId="1663506856">
+    <w:abstractNumId w:val="12"/>
+  </w:num>
+  <w:num w:numId="13" w16cid:durableId="537621704">
+    <w:abstractNumId w:val="13"/>
+  </w:num>
+  <w:num w:numId="14" w16cid:durableId="533884640">
+    <w:abstractNumId w:val="8"/>
   </w:num>
   <w:numIdMacAtCleanup w:val="6"/>
 </w:numbering>
@@ -4536,7 +5157,6 @@
     <w:name w:val="Hyperlink"/>
     <w:basedOn w:val="DefaultParagraphFont"/>
     <w:uiPriority w:val="99"/>
-    <w:semiHidden/>
     <w:unhideWhenUsed/>
     <w:rPr>
       <w:color w:val="0000FF"/>
@@ -4627,6 +5247,53 @@
     <w:rPr>
       <w:i/>
       <w:iCs/>
+    </w:rPr>
+  </w:style>
+  <w:style w:type="paragraph" w:styleId="FootnoteText">
+    <w:name w:val="footnote text"/>
+    <w:basedOn w:val="Normal"/>
+    <w:link w:val="FootnoteTextChar"/>
+    <w:uiPriority w:val="99"/>
+    <w:semiHidden/>
+    <w:unhideWhenUsed/>
+    <w:rsid w:val="00173A43"/>
+    <w:rPr>
+      <w:sz w:val="20"/>
+      <w:szCs w:val="20"/>
+    </w:rPr>
+  </w:style>
+  <w:style w:type="character" w:customStyle="1" w:styleId="FootnoteTextChar">
+    <w:name w:val="Footnote Text Char"/>
+    <w:basedOn w:val="DefaultParagraphFont"/>
+    <w:link w:val="FootnoteText"/>
+    <w:uiPriority w:val="99"/>
+    <w:semiHidden/>
+    <w:rsid w:val="00173A43"/>
+    <w:rPr>
+      <w:rFonts w:eastAsiaTheme="minorEastAsia"/>
+    </w:rPr>
+  </w:style>
+  <w:style w:type="character" w:styleId="FootnoteReference">
+    <w:name w:val="footnote reference"/>
+    <w:basedOn w:val="DefaultParagraphFont"/>
+    <w:uiPriority w:val="99"/>
+    <w:semiHidden/>
+    <w:unhideWhenUsed/>
+    <w:rsid w:val="00173A43"/>
+    <w:rPr>
+      <w:vertAlign w:val="superscript"/>
+    </w:rPr>
+  </w:style>
+  <w:style w:type="character" w:styleId="UnresolvedMention">
+    <w:name w:val="Unresolved Mention"/>
+    <w:basedOn w:val="DefaultParagraphFont"/>
+    <w:uiPriority w:val="99"/>
+    <w:semiHidden/>
+    <w:unhideWhenUsed/>
+    <w:rsid w:val="00442069"/>
+    <w:rPr>
+      <w:color w:val="605E5C"/>
+      <w:shd w:val="clear" w:color="auto" w:fill="E1DFDD"/>
     </w:rPr>
   </w:style>
 </w:styles>

</xml_diff>